<commit_message>
Ajout d'une personne dans le groupe
</commit_message>
<xml_diff>
--- a/train/IUT_TD_TP_2015.docx
+++ b/train/IUT_TD_TP_2015.docx
@@ -13,7 +13,6 @@
           <w:docPartUnique/>
         </w:docPartObj>
       </w:sdtPr>
-      <w:sdtEndPr/>
       <w:sdtContent>
         <w:p>
           <w:pPr>
@@ -368,7 +367,6 @@
                                   <w:dataBinding w:prefixMappings="xmlns:ns0='http://purl.org/dc/elements/1.1/' xmlns:ns1='http://schemas.openxmlformats.org/package/2006/metadata/core-properties' " w:xpath="/ns1:coreProperties[1]/ns0:creator[1]" w:storeItemID="{6C3C8BC8-F283-45AE-878A-BAB7291924A1}"/>
                                   <w:text/>
                                 </w:sdtPr>
-                                <w:sdtEndPr/>
                                 <w:sdtContent>
                                   <w:p>
                                     <w:pPr>
@@ -415,7 +413,6 @@
                                     <w:dataBinding w:prefixMappings="xmlns:ns0='http://schemas.microsoft.com/office/2006/coverPageProps' " w:xpath="/ns0:CoverPageProperties[1]/ns0:CompanyEmail[1]" w:storeItemID="{55AF091B-3C7A-41E3-B477-F2FDAA23CFDA}"/>
                                     <w:text/>
                                   </w:sdtPr>
-                                  <w:sdtEndPr/>
                                   <w:sdtContent>
                                     <w:r>
                                       <w:rPr>
@@ -458,11 +455,11 @@
               </mc:Choice>
               <mc:Fallback>
                 <w:pict>
-                  <v:shapetype w14:anchorId="200508BF" id="_x0000_t202" coordsize="21600,21600" o:spt="202" path="m,l,21600r21600,l21600,xe">
+                  <v:shapetype w14:anchorId="485BC6B2" id="_x0000_t202" coordsize="21600,21600" o:spt="202" path="m0,0l0,21600,21600,21600,21600,0xe">
                     <v:stroke joinstyle="miter"/>
                     <v:path gradientshapeok="t" o:connecttype="rect"/>
                   </v:shapetype>
-                  <v:shape id="Zone de texte 152" o:spid="_x0000_s1026" type="#_x0000_t202" style="position:absolute;margin-left:0;margin-top:0;width:8in;height:1in;z-index:251663360;visibility:visible;mso-wrap-style:square;mso-width-percent:941;mso-height-percent:92;mso-top-percent:818;mso-wrap-distance-left:9pt;mso-wrap-distance-top:0;mso-wrap-distance-right:9pt;mso-wrap-distance-bottom:0;mso-position-horizontal:center;mso-position-horizontal-relative:page;mso-position-vertical-relative:page;mso-width-percent:941;mso-height-percent:92;mso-top-percent:818;mso-width-relative:page;mso-height-relative:page;v-text-anchor:bottom" o:gfxdata="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" filled="f" stroked="f" strokeweight=".5pt">
+                  <v:shape id="Zone_x0020_de_x0020_texte_x0020_152" o:spid="_x0000_s1026" type="#_x0000_t202" style="position:absolute;margin-left:0;margin-top:0;width:8in;height:1in;z-index:251663360;visibility:visible;mso-wrap-style:square;mso-width-percent:941;mso-height-percent:92;mso-top-percent:818;mso-wrap-distance-left:9pt;mso-wrap-distance-top:0;mso-wrap-distance-right:9pt;mso-wrap-distance-bottom:0;mso-position-horizontal:center;mso-position-horizontal-relative:page;mso-position-vertical-relative:page;mso-width-percent:941;mso-height-percent:92;mso-top-percent:818;mso-width-relative:page;mso-height-relative:page;v-text-anchor:bottom" o:gfxdata="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" filled="f" stroked="f" strokeweight=".5pt">
                     <v:textbox inset="126pt,0,54pt,0">
                       <w:txbxContent>
                         <w:sdt>
@@ -661,7 +658,6 @@
                                     <w:dataBinding w:prefixMappings="xmlns:ns0='http://purl.org/dc/elements/1.1/' xmlns:ns1='http://schemas.openxmlformats.org/package/2006/metadata/core-properties' " w:xpath="/ns1:coreProperties[1]/ns0:subject[1]" w:storeItemID="{6C3C8BC8-F283-45AE-878A-BAB7291924A1}"/>
                                     <w:text/>
                                   </w:sdtPr>
-                                  <w:sdtEndPr/>
                                   <w:sdtContent>
                                     <w:r>
                                       <w:rPr>
@@ -973,6 +969,92 @@
                                     </w:p>
                                   </w:tc>
                                 </w:tr>
+                                <w:tr>
+                                  <w:trPr>
+                                    <w:trHeight w:val="242"/>
+                                  </w:trPr>
+                                  <w:tc>
+                                    <w:tcPr>
+                                      <w:cnfStyle w:val="001000000000" w:firstRow="0" w:lastRow="0" w:firstColumn="1" w:lastColumn="0" w:oddVBand="0" w:evenVBand="0" w:oddHBand="0" w:evenHBand="0" w:firstRowFirstColumn="0" w:firstRowLastColumn="0" w:lastRowFirstColumn="0" w:lastRowLastColumn="0"/>
+                                      <w:tcW w:w="2281" w:type="dxa"/>
+                                    </w:tcPr>
+                                    <w:p>
+                                      <w:pPr>
+                                        <w:rPr>
+                                          <w:smallCaps/>
+                                          <w:color w:val="404040" w:themeColor="text1" w:themeTint="BF"/>
+                                        </w:rPr>
+                                      </w:pPr>
+                                      <w:r>
+                                        <w:rPr>
+                                          <w:smallCaps/>
+                                          <w:color w:val="404040" w:themeColor="text1" w:themeTint="BF"/>
+                                        </w:rPr>
+                                        <w:t>Mouginot</w:t>
+                                      </w:r>
+                                    </w:p>
+                                  </w:tc>
+                                  <w:tc>
+                                    <w:tcPr>
+                                      <w:tcW w:w="2437" w:type="dxa"/>
+                                    </w:tcPr>
+                                    <w:p>
+                                      <w:pPr>
+                                        <w:cnfStyle w:val="000000000000" w:firstRow="0" w:lastRow="0" w:firstColumn="0" w:lastColumn="0" w:oddVBand="0" w:evenVBand="0" w:oddHBand="0" w:evenHBand="0" w:firstRowFirstColumn="0" w:firstRowLastColumn="0" w:lastRowFirstColumn="0" w:lastRowLastColumn="0"/>
+                                        <w:rPr>
+                                          <w:smallCaps/>
+                                          <w:color w:val="404040" w:themeColor="text1" w:themeTint="BF"/>
+                                        </w:rPr>
+                                      </w:pPr>
+                                      <w:r>
+                                        <w:rPr>
+                                          <w:smallCaps/>
+                                          <w:color w:val="404040" w:themeColor="text1" w:themeTint="BF"/>
+                                        </w:rPr>
+                                        <w:t>Hubert</w:t>
+                                      </w:r>
+                                    </w:p>
+                                  </w:tc>
+                                  <w:tc>
+                                    <w:tcPr>
+                                      <w:tcW w:w="2872" w:type="dxa"/>
+                                    </w:tcPr>
+                                    <w:p>
+                                      <w:pPr>
+                                        <w:cnfStyle w:val="000000000000" w:firstRow="0" w:lastRow="0" w:firstColumn="0" w:lastColumn="0" w:oddVBand="0" w:evenVBand="0" w:oddHBand="0" w:evenHBand="0" w:firstRowFirstColumn="0" w:firstRowLastColumn="0" w:lastRowFirstColumn="0" w:lastRowLastColumn="0"/>
+                                      </w:pPr>
+                                      <w:hyperlink r:id="rId14" w:history="1">
+                                        <w:r>
+                                          <w:rPr>
+                                            <w:rStyle w:val="Lienhypertexte"/>
+                                          </w:rPr>
+                                          <w:t>Hubert.mouginot@u-psud.fr</w:t>
+                                        </w:r>
+                                      </w:hyperlink>
+                                    </w:p>
+                                  </w:tc>
+                                  <w:tc>
+                                    <w:tcPr>
+                                      <w:tcW w:w="1898" w:type="dxa"/>
+                                    </w:tcPr>
+                                    <w:p>
+                                      <w:pPr>
+                                        <w:cnfStyle w:val="000000000000" w:firstRow="0" w:lastRow="0" w:firstColumn="0" w:lastColumn="0" w:oddVBand="0" w:evenVBand="0" w:oddHBand="0" w:evenHBand="0" w:firstRowFirstColumn="0" w:firstRowLastColumn="0" w:lastRowFirstColumn="0" w:lastRowLastColumn="0"/>
+                                        <w:rPr>
+                                          <w:smallCaps/>
+                                          <w:color w:val="404040" w:themeColor="text1" w:themeTint="BF"/>
+                                        </w:rPr>
+                                      </w:pPr>
+                                      <w:r>
+                                        <w:rPr>
+                                          <w:smallCaps/>
+                                          <w:color w:val="404040" w:themeColor="text1" w:themeTint="BF"/>
+                                        </w:rPr>
+                                        <w:t>B2</w:t>
+                                      </w:r>
+                                    </w:p>
+                                  </w:tc>
+                                </w:tr>
                               </w:tbl>
                               <w:p>
                                 <w:pPr>
@@ -991,6 +1073,8 @@
                                     <w:color w:val="404040" w:themeColor="text1" w:themeTint="BF"/>
                                   </w:rPr>
                                 </w:pPr>
+                                <w:bookmarkStart w:id="0" w:name="_GoBack"/>
+                                <w:bookmarkEnd w:id="0"/>
                               </w:p>
                               <w:p>
                                 <w:pPr>
@@ -1041,11 +1125,7 @@
               </mc:Choice>
               <mc:Fallback>
                 <w:pict>
-                  <v:shapetype w14:anchorId="20AAD567" id="_x0000_t202" coordsize="21600,21600" o:spt="202" path="m0,0l0,21600,21600,21600,21600,0xe">
-                    <v:stroke joinstyle="miter"/>
-                    <v:path gradientshapeok="t" o:connecttype="rect"/>
-                  </v:shapetype>
-                  <v:shape id="Zone_x0020_de_x0020_texte_x0020_154" o:spid="_x0000_s1027" type="#_x0000_t202" style="position:absolute;margin-left:17.3pt;margin-top:154.95pt;width:8in;height:533.35pt;z-index:251661312;visibility:visible;mso-wrap-style:square;mso-width-percent:941;mso-height-percent:0;mso-wrap-distance-left:9pt;mso-wrap-distance-top:0;mso-wrap-distance-right:9pt;mso-wrap-distance-bottom:0;mso-position-horizontal:absolute;mso-position-horizontal-relative:page;mso-position-vertical:absolute;mso-position-vertical-relative:page;mso-width-percent:941;mso-height-percent:0;mso-width-relative:page;mso-height-relative:page;v-text-anchor:bottom" o:gfxdata="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" filled="f" stroked="f" strokeweight=".5pt">
+                  <v:shape w14:anchorId="20AAD567" id="Zone_x0020_de_x0020_texte_x0020_154" o:spid="_x0000_s1027" type="#_x0000_t202" style="position:absolute;margin-left:17.3pt;margin-top:154.95pt;width:8in;height:533.35pt;z-index:251661312;visibility:visible;mso-wrap-style:square;mso-width-percent:941;mso-height-percent:0;mso-wrap-distance-left:9pt;mso-wrap-distance-top:0;mso-wrap-distance-right:9pt;mso-wrap-distance-bottom:0;mso-position-horizontal:absolute;mso-position-horizontal-relative:page;mso-position-vertical:absolute;mso-position-vertical-relative:page;mso-width-percent:941;mso-height-percent:0;mso-width-relative:page;mso-height-relative:page;v-text-anchor:bottom" o:gfxdata="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" filled="f" stroked="f" strokeweight=".5pt">
                     <v:textbox inset="126pt,0,54pt,0">
                       <w:txbxContent>
                         <w:p>
@@ -1094,7 +1174,6 @@
                               <w:dataBinding w:prefixMappings="xmlns:ns0='http://purl.org/dc/elements/1.1/' xmlns:ns1='http://schemas.openxmlformats.org/package/2006/metadata/core-properties' " w:xpath="/ns1:coreProperties[1]/ns0:subject[1]" w:storeItemID="{6C3C8BC8-F283-45AE-878A-BAB7291924A1}"/>
                               <w:text/>
                             </w:sdtPr>
-                            <w:sdtEndPr/>
                             <w:sdtContent>
                               <w:r>
                                 <w:rPr>
@@ -1373,13 +1452,99 @@
                                     <w:color w:val="404040" w:themeColor="text1" w:themeTint="BF"/>
                                   </w:rPr>
                                 </w:pPr>
-                                <w:hyperlink r:id="rId14" w:history="1">
+                                <w:hyperlink r:id="rId15" w:history="1">
                                   <w:r>
                                     <w:rPr>
                                       <w:rStyle w:val="Lienhypertexte"/>
                                       <w:smallCaps/>
                                     </w:rPr>
                                     <w:t>charles.ecollan@u-psud.fr</w:t>
+                                  </w:r>
+                                </w:hyperlink>
+                              </w:p>
+                            </w:tc>
+                            <w:tc>
+                              <w:tcPr>
+                                <w:tcW w:w="1898" w:type="dxa"/>
+                              </w:tcPr>
+                              <w:p>
+                                <w:pPr>
+                                  <w:cnfStyle w:val="000000000000" w:firstRow="0" w:lastRow="0" w:firstColumn="0" w:lastColumn="0" w:oddVBand="0" w:evenVBand="0" w:oddHBand="0" w:evenHBand="0" w:firstRowFirstColumn="0" w:firstRowLastColumn="0" w:lastRowFirstColumn="0" w:lastRowLastColumn="0"/>
+                                  <w:rPr>
+                                    <w:smallCaps/>
+                                    <w:color w:val="404040" w:themeColor="text1" w:themeTint="BF"/>
+                                  </w:rPr>
+                                </w:pPr>
+                                <w:r>
+                                  <w:rPr>
+                                    <w:smallCaps/>
+                                    <w:color w:val="404040" w:themeColor="text1" w:themeTint="BF"/>
+                                  </w:rPr>
+                                  <w:t>B2</w:t>
+                                </w:r>
+                              </w:p>
+                            </w:tc>
+                          </w:tr>
+                          <w:tr>
+                            <w:trPr>
+                              <w:trHeight w:val="242"/>
+                            </w:trPr>
+                            <w:tc>
+                              <w:tcPr>
+                                <w:cnfStyle w:val="001000000000" w:firstRow="0" w:lastRow="0" w:firstColumn="1" w:lastColumn="0" w:oddVBand="0" w:evenVBand="0" w:oddHBand="0" w:evenHBand="0" w:firstRowFirstColumn="0" w:firstRowLastColumn="0" w:lastRowFirstColumn="0" w:lastRowLastColumn="0"/>
+                                <w:tcW w:w="2281" w:type="dxa"/>
+                              </w:tcPr>
+                              <w:p>
+                                <w:pPr>
+                                  <w:rPr>
+                                    <w:smallCaps/>
+                                    <w:color w:val="404040" w:themeColor="text1" w:themeTint="BF"/>
+                                  </w:rPr>
+                                </w:pPr>
+                                <w:r>
+                                  <w:rPr>
+                                    <w:smallCaps/>
+                                    <w:color w:val="404040" w:themeColor="text1" w:themeTint="BF"/>
+                                  </w:rPr>
+                                  <w:t>Mouginot</w:t>
+                                </w:r>
+                              </w:p>
+                            </w:tc>
+                            <w:tc>
+                              <w:tcPr>
+                                <w:tcW w:w="2437" w:type="dxa"/>
+                              </w:tcPr>
+                              <w:p>
+                                <w:pPr>
+                                  <w:cnfStyle w:val="000000000000" w:firstRow="0" w:lastRow="0" w:firstColumn="0" w:lastColumn="0" w:oddVBand="0" w:evenVBand="0" w:oddHBand="0" w:evenHBand="0" w:firstRowFirstColumn="0" w:firstRowLastColumn="0" w:lastRowFirstColumn="0" w:lastRowLastColumn="0"/>
+                                  <w:rPr>
+                                    <w:smallCaps/>
+                                    <w:color w:val="404040" w:themeColor="text1" w:themeTint="BF"/>
+                                  </w:rPr>
+                                </w:pPr>
+                                <w:r>
+                                  <w:rPr>
+                                    <w:smallCaps/>
+                                    <w:color w:val="404040" w:themeColor="text1" w:themeTint="BF"/>
+                                  </w:rPr>
+                                  <w:t>Hubert</w:t>
+                                </w:r>
+                              </w:p>
+                            </w:tc>
+                            <w:tc>
+                              <w:tcPr>
+                                <w:tcW w:w="2872" w:type="dxa"/>
+                              </w:tcPr>
+                              <w:p>
+                                <w:pPr>
+                                  <w:cnfStyle w:val="000000000000" w:firstRow="0" w:lastRow="0" w:firstColumn="0" w:lastColumn="0" w:oddVBand="0" w:evenVBand="0" w:oddHBand="0" w:evenHBand="0" w:firstRowFirstColumn="0" w:firstRowLastColumn="0" w:lastRowFirstColumn="0" w:lastRowLastColumn="0"/>
+                                </w:pPr>
+                                <w:hyperlink r:id="rId16" w:history="1">
+                                  <w:r>
+                                    <w:rPr>
+                                      <w:rStyle w:val="Lienhypertexte"/>
+                                    </w:rPr>
+                                    <w:t>Hubert.mouginot@u-psud.fr</w:t>
                                   </w:r>
                                 </w:hyperlink>
                               </w:p>
@@ -1424,6 +1589,8 @@
                               <w:color w:val="404040" w:themeColor="text1" w:themeTint="BF"/>
                             </w:rPr>
                           </w:pPr>
+                          <w:bookmarkStart w:id="1" w:name="_GoBack"/>
+                          <w:bookmarkEnd w:id="1"/>
                         </w:p>
                         <w:p>
                           <w:pPr>
@@ -5909,12 +6076,12 @@
       <w:pPr>
         <w:pStyle w:val="Titre1"/>
       </w:pPr>
-      <w:bookmarkStart w:id="0" w:name="_Toc430965353"/>
+      <w:bookmarkStart w:id="2" w:name="_Toc430965353"/>
       <w:r>
         <w:lastRenderedPageBreak/>
         <w:t>Evaluation</w:t>
       </w:r>
-      <w:bookmarkEnd w:id="0"/>
+      <w:bookmarkEnd w:id="2"/>
     </w:p>
     <w:p/>
     <w:tbl>
@@ -6452,7 +6619,7 @@
           <w:noProof/>
         </w:rPr>
       </w:pPr>
-      <w:bookmarkStart w:id="1" w:name="_Toc430965354"/>
+      <w:bookmarkStart w:id="3" w:name="_Toc430965354"/>
       <w:r>
         <w:lastRenderedPageBreak/>
         <w:t>Organisation</w:t>
@@ -6472,7 +6639,7 @@
         </w:rPr>
         <w:t>/TP</w:t>
       </w:r>
-      <w:bookmarkEnd w:id="1"/>
+      <w:bookmarkEnd w:id="3"/>
     </w:p>
     <w:p>
       <w:pPr>
@@ -6483,11 +6650,11 @@
       <w:pPr>
         <w:pStyle w:val="Titre2"/>
       </w:pPr>
-      <w:bookmarkStart w:id="2" w:name="_Toc430965355"/>
+      <w:bookmarkStart w:id="4" w:name="_Toc430965355"/>
       <w:r>
         <w:t>Avant de commencer …</w:t>
       </w:r>
-      <w:bookmarkEnd w:id="2"/>
+      <w:bookmarkEnd w:id="4"/>
     </w:p>
     <w:p/>
     <w:p>
@@ -6759,7 +6926,7 @@
             <wp:cNvGraphicFramePr/>
             <a:graphic xmlns:a="http://schemas.openxmlformats.org/drawingml/2006/main">
               <a:graphicData uri="http://schemas.openxmlformats.org/drawingml/2006/diagram">
-                <dgm:relIds xmlns:dgm="http://schemas.openxmlformats.org/drawingml/2006/diagram" xmlns:r="http://schemas.openxmlformats.org/officeDocument/2006/relationships" r:dm="rId15" r:lo="rId16" r:qs="rId17" r:cs="rId18"/>
+                <dgm:relIds xmlns:dgm="http://schemas.openxmlformats.org/drawingml/2006/diagram" xmlns:r="http://schemas.openxmlformats.org/officeDocument/2006/relationships" r:dm="rId17" r:lo="rId18" r:qs="rId19" r:cs="rId20"/>
               </a:graphicData>
             </a:graphic>
           </wp:inline>
@@ -7038,7 +7205,7 @@
           </mc:Choice>
           <mc:Fallback>
             <w:pict>
-              <v:rect w14:anchorId="14997B53" id="Rectangle 9" o:spid="_x0000_s1028" style="position:absolute;margin-left:0;margin-top:.5pt;width:48.35pt;height:10.9pt;z-index:251674624;visibility:visible;mso-wrap-style:square;mso-wrap-distance-left:9pt;mso-wrap-distance-top:0;mso-wrap-distance-right:9pt;mso-wrap-distance-bottom:0;mso-position-horizontal:left;mso-position-horizontal-relative:margin;mso-position-vertical:absolute;mso-position-vertical-relative:text;v-text-anchor:middle" o:gfxdata="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" fillcolor="#ad9277 [3207]" strokecolor="#5a4836 [1607]" strokeweight="1.25pt">
+              <v:rect w14:anchorId="4E53017E" id="Rectangle_x0020_9" o:spid="_x0000_s1028" style="position:absolute;margin-left:0;margin-top:.5pt;width:48.35pt;height:10.9pt;z-index:251674624;visibility:visible;mso-wrap-style:square;mso-wrap-distance-left:9pt;mso-wrap-distance-top:0;mso-wrap-distance-right:9pt;mso-wrap-distance-bottom:0;mso-position-horizontal:left;mso-position-horizontal-relative:margin;mso-position-vertical:absolute;mso-position-vertical-relative:text;v-text-anchor:middle" o:gfxdata="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" fillcolor="#ad9277 [3207]" strokecolor="#5a4836 [1607]" strokeweight="1.25pt">
                 <v:stroke endcap="round"/>
                 <v:textbox>
                   <w:txbxContent>
@@ -7074,11 +7241,11 @@
       <w:pPr>
         <w:pStyle w:val="Titre2"/>
       </w:pPr>
-      <w:bookmarkStart w:id="3" w:name="_Toc430965356"/>
+      <w:bookmarkStart w:id="5" w:name="_Toc430965356"/>
       <w:r>
         <w:t>A propos des TD/TP</w:t>
       </w:r>
-      <w:bookmarkEnd w:id="3"/>
+      <w:bookmarkEnd w:id="5"/>
     </w:p>
     <w:p/>
     <w:p>
@@ -7311,7 +7478,7 @@
           <w:noProof/>
         </w:rPr>
       </w:pPr>
-      <w:bookmarkStart w:id="4" w:name="_Toc430965357"/>
+      <w:bookmarkStart w:id="6" w:name="_Toc430965357"/>
       <w:r>
         <w:rPr>
           <w:noProof/>
@@ -7325,25 +7492,25 @@
         </w:rPr>
         <w:t>Rappels</w:t>
       </w:r>
-      <w:bookmarkEnd w:id="4"/>
+      <w:bookmarkEnd w:id="6"/>
     </w:p>
     <w:p/>
     <w:p>
       <w:pPr>
         <w:pStyle w:val="Titre2"/>
       </w:pPr>
-      <w:bookmarkStart w:id="5" w:name="_Toc430965358"/>
+      <w:bookmarkStart w:id="7" w:name="_Toc430965358"/>
       <w:r>
         <w:t>Exercices</w:t>
       </w:r>
-      <w:bookmarkEnd w:id="5"/>
+      <w:bookmarkEnd w:id="7"/>
     </w:p>
     <w:p/>
     <w:p>
       <w:pPr>
         <w:pStyle w:val="Titre3"/>
       </w:pPr>
-      <w:bookmarkStart w:id="6" w:name="_Toc430965359"/>
+      <w:bookmarkStart w:id="8" w:name="_Toc430965359"/>
       <w:r>
         <w:t xml:space="preserve">Exercice 1 : </w:t>
       </w:r>
@@ -7353,7 +7520,7 @@
       <w:r>
         <w:t xml:space="preserve"> &amp; Héritage</w:t>
       </w:r>
-      <w:bookmarkEnd w:id="6"/>
+      <w:bookmarkEnd w:id="8"/>
     </w:p>
     <w:p>
       <w:r>
@@ -8391,7 +8558,7 @@
       <w:pPr>
         <w:pStyle w:val="Titre3"/>
       </w:pPr>
-      <w:bookmarkStart w:id="7" w:name="_Toc430965360"/>
+      <w:bookmarkStart w:id="9" w:name="_Toc430965360"/>
       <w:r>
         <w:t>Exercice 2 : </w:t>
       </w:r>
@@ -8401,7 +8568,7 @@
       <w:r>
         <w:t>s</w:t>
       </w:r>
-      <w:bookmarkEnd w:id="7"/>
+      <w:bookmarkEnd w:id="9"/>
     </w:p>
     <w:p>
       <w:r>
@@ -8720,7 +8887,7 @@
       <w:pPr>
         <w:pStyle w:val="Titre3"/>
       </w:pPr>
-      <w:bookmarkStart w:id="8" w:name="_Toc430965361"/>
+      <w:bookmarkStart w:id="10" w:name="_Toc430965361"/>
       <w:r>
         <w:t xml:space="preserve">Exercice </w:t>
       </w:r>
@@ -8748,7 +8915,7 @@
       <w:r>
         <w:t> : implémentation partielle d’un agenda</w:t>
       </w:r>
-      <w:bookmarkEnd w:id="8"/>
+      <w:bookmarkEnd w:id="10"/>
     </w:p>
     <w:p>
       <w:pPr>
@@ -9044,12 +9211,12 @@
       <w:pPr>
         <w:pStyle w:val="Titre2"/>
       </w:pPr>
-      <w:bookmarkStart w:id="9" w:name="_Toc430965362"/>
+      <w:bookmarkStart w:id="11" w:name="_Toc430965362"/>
       <w:r>
         <w:lastRenderedPageBreak/>
         <w:t>Aide</w:t>
       </w:r>
-      <w:bookmarkEnd w:id="9"/>
+      <w:bookmarkEnd w:id="11"/>
     </w:p>
     <w:p>
       <w:pPr>
@@ -9104,7 +9271,7 @@
       <w:r>
         <w:t xml:space="preserve">: </w:t>
       </w:r>
-      <w:hyperlink r:id="rId20" w:history="1">
+      <w:hyperlink r:id="rId22" w:history="1">
         <w:r>
           <w:rPr>
             <w:rStyle w:val="Lienhypertexte"/>
@@ -9118,22 +9285,22 @@
       <w:pPr>
         <w:pStyle w:val="Titre2"/>
       </w:pPr>
-      <w:bookmarkStart w:id="10" w:name="_Toc430965363"/>
+      <w:bookmarkStart w:id="12" w:name="_Toc430965363"/>
       <w:r>
         <w:t>Rapport</w:t>
       </w:r>
-      <w:bookmarkEnd w:id="10"/>
+      <w:bookmarkEnd w:id="12"/>
     </w:p>
     <w:p/>
     <w:p>
       <w:pPr>
         <w:pStyle w:val="Titre3"/>
       </w:pPr>
-      <w:bookmarkStart w:id="11" w:name="_Toc430965364"/>
+      <w:bookmarkStart w:id="13" w:name="_Toc430965364"/>
       <w:r>
         <w:t>Description des travaux</w:t>
       </w:r>
-      <w:bookmarkEnd w:id="11"/>
+      <w:bookmarkEnd w:id="13"/>
     </w:p>
     <w:p>
       <w:r>
@@ -9204,11 +9371,11 @@
       <w:pPr>
         <w:pStyle w:val="Titre3"/>
       </w:pPr>
-      <w:bookmarkStart w:id="12" w:name="_Toc430965365"/>
+      <w:bookmarkStart w:id="14" w:name="_Toc430965365"/>
       <w:r>
         <w:t>Difficultés rencontrées</w:t>
       </w:r>
-      <w:bookmarkEnd w:id="12"/>
+      <w:bookmarkEnd w:id="14"/>
     </w:p>
     <w:p>
       <w:r>
@@ -9267,8 +9434,6 @@
       <w:r>
         <w:t xml:space="preserve"> un code permettant de trouver le premier jour du mois actuel et d’élaborer la vue à partir de celui-ci.</w:t>
       </w:r>
-      <w:bookmarkStart w:id="13" w:name="_GoBack"/>
-      <w:bookmarkEnd w:id="13"/>
       <w:r>
         <w:rPr>
           <w:noProof/>
@@ -9290,7 +9455,7 @@
           <w:noProof/>
         </w:rPr>
       </w:pPr>
-      <w:bookmarkStart w:id="14" w:name="_Toc430965366"/>
+      <w:bookmarkStart w:id="15" w:name="_Toc430965366"/>
       <w:r>
         <w:rPr>
           <w:noProof/>
@@ -9303,7 +9468,7 @@
         </w:rPr>
         <w:t xml:space="preserve"> Gestion des erreurs, tests &amp; bonnes pratiques</w:t>
       </w:r>
-      <w:bookmarkEnd w:id="14"/>
+      <w:bookmarkEnd w:id="15"/>
     </w:p>
     <w:p>
       <w:pPr>
@@ -9314,11 +9479,11 @@
       <w:pPr>
         <w:pStyle w:val="Titre2"/>
       </w:pPr>
-      <w:bookmarkStart w:id="15" w:name="_Toc430965367"/>
+      <w:bookmarkStart w:id="16" w:name="_Toc430965367"/>
       <w:r>
         <w:t>Exercices</w:t>
       </w:r>
-      <w:bookmarkEnd w:id="15"/>
+      <w:bookmarkEnd w:id="16"/>
     </w:p>
     <w:p/>
     <w:p>
@@ -9328,7 +9493,7 @@
           <w:i/>
         </w:rPr>
       </w:pPr>
-      <w:bookmarkStart w:id="16" w:name="_Toc430965368"/>
+      <w:bookmarkStart w:id="17" w:name="_Toc430965368"/>
       <w:r>
         <w:t xml:space="preserve">Exercice </w:t>
       </w:r>
@@ -9347,7 +9512,7 @@
         </w:rPr>
         <w:t>debugger</w:t>
       </w:r>
-      <w:bookmarkEnd w:id="16"/>
+      <w:bookmarkEnd w:id="17"/>
     </w:p>
     <w:p>
       <w:pPr>
@@ -9390,11 +9555,11 @@
       <w:pPr>
         <w:pStyle w:val="Titre3"/>
       </w:pPr>
-      <w:bookmarkStart w:id="17" w:name="_Toc430965369"/>
+      <w:bookmarkStart w:id="18" w:name="_Toc430965369"/>
       <w:r>
         <w:t>Exercice 2 : Internationalisation</w:t>
       </w:r>
-      <w:bookmarkEnd w:id="17"/>
+      <w:bookmarkEnd w:id="18"/>
     </w:p>
     <w:p>
       <w:pPr>
@@ -9434,7 +9599,7 @@
       <w:pPr>
         <w:pStyle w:val="Titre3"/>
       </w:pPr>
-      <w:bookmarkStart w:id="18" w:name="_Toc430965370"/>
+      <w:bookmarkStart w:id="19" w:name="_Toc430965370"/>
       <w:r>
         <w:t xml:space="preserve">Exercice 3 : </w:t>
       </w:r>
@@ -9444,7 +9609,7 @@
       <w:r>
         <w:t xml:space="preserve"> (Exceptions)</w:t>
       </w:r>
-      <w:bookmarkEnd w:id="18"/>
+      <w:bookmarkEnd w:id="19"/>
     </w:p>
     <w:p>
       <w:pPr>
@@ -9638,7 +9803,7 @@
       <w:pPr>
         <w:pStyle w:val="Titre3"/>
       </w:pPr>
-      <w:bookmarkStart w:id="19" w:name="_Toc430965371"/>
+      <w:bookmarkStart w:id="20" w:name="_Toc430965371"/>
       <w:r>
         <w:t>Exercice 4</w:t>
       </w:r>
@@ -9648,7 +9813,7 @@
       <w:r>
         <w:t>GUI – Changer la langue d’une application</w:t>
       </w:r>
-      <w:bookmarkEnd w:id="19"/>
+      <w:bookmarkEnd w:id="20"/>
     </w:p>
     <w:p>
       <w:r>
@@ -9676,14 +9841,14 @@
       <w:pPr>
         <w:pStyle w:val="Titre3"/>
       </w:pPr>
-      <w:bookmarkStart w:id="20" w:name="_Toc430965372"/>
+      <w:bookmarkStart w:id="21" w:name="_Toc430965372"/>
       <w:r>
         <w:t>Exercice 5</w:t>
       </w:r>
       <w:r>
         <w:t> : Créer sa bibliothèque &amp; construire un livrable</w:t>
       </w:r>
-      <w:bookmarkEnd w:id="20"/>
+      <w:bookmarkEnd w:id="21"/>
     </w:p>
     <w:p>
       <w:r>
@@ -9799,22 +9964,22 @@
       <w:pPr>
         <w:pStyle w:val="Titre2"/>
       </w:pPr>
-      <w:bookmarkStart w:id="21" w:name="_Toc430965373"/>
+      <w:bookmarkStart w:id="22" w:name="_Toc430965373"/>
       <w:r>
         <w:t>Rapport</w:t>
       </w:r>
-      <w:bookmarkEnd w:id="21"/>
+      <w:bookmarkEnd w:id="22"/>
     </w:p>
     <w:p/>
     <w:p>
       <w:pPr>
         <w:pStyle w:val="Titre3"/>
       </w:pPr>
-      <w:bookmarkStart w:id="22" w:name="_Toc430965374"/>
+      <w:bookmarkStart w:id="23" w:name="_Toc430965374"/>
       <w:r>
         <w:t>Description des travaux</w:t>
       </w:r>
-      <w:bookmarkEnd w:id="22"/>
+      <w:bookmarkEnd w:id="23"/>
     </w:p>
     <w:p>
       <w:pPr>
@@ -9825,11 +9990,11 @@
       <w:pPr>
         <w:pStyle w:val="Titre3"/>
       </w:pPr>
-      <w:bookmarkStart w:id="23" w:name="_Toc430965375"/>
+      <w:bookmarkStart w:id="24" w:name="_Toc430965375"/>
       <w:r>
         <w:t>Difficultés rencontrées</w:t>
       </w:r>
-      <w:bookmarkEnd w:id="23"/>
+      <w:bookmarkEnd w:id="24"/>
     </w:p>
     <w:p/>
     <w:p/>
@@ -9852,7 +10017,7 @@
           <w:noProof/>
         </w:rPr>
       </w:pPr>
-      <w:bookmarkStart w:id="24" w:name="_Toc430965376"/>
+      <w:bookmarkStart w:id="25" w:name="_Toc430965376"/>
       <w:r>
         <w:rPr>
           <w:noProof/>
@@ -9873,35 +10038,35 @@
         </w:rPr>
         <w:t>Design patterns</w:t>
       </w:r>
-      <w:bookmarkEnd w:id="24"/>
+      <w:bookmarkEnd w:id="25"/>
     </w:p>
     <w:p/>
     <w:p>
       <w:pPr>
         <w:pStyle w:val="Titre2"/>
       </w:pPr>
-      <w:bookmarkStart w:id="25" w:name="_Toc430965377"/>
+      <w:bookmarkStart w:id="26" w:name="_Toc430965377"/>
       <w:r>
         <w:t>Exercices</w:t>
-      </w:r>
-      <w:bookmarkEnd w:id="25"/>
-    </w:p>
-    <w:p>
-      <w:pPr>
-        <w:pStyle w:val="Titre3"/>
-      </w:pPr>
-    </w:p>
-    <w:p>
-      <w:pPr>
-        <w:pStyle w:val="Titre3"/>
-      </w:pPr>
-      <w:bookmarkStart w:id="26" w:name="_Toc430965378"/>
-      <w:r>
-        <w:t>Exercice 0</w:t>
       </w:r>
       <w:bookmarkEnd w:id="26"/>
     </w:p>
     <w:p>
+      <w:pPr>
+        <w:pStyle w:val="Titre3"/>
+      </w:pPr>
+    </w:p>
+    <w:p>
+      <w:pPr>
+        <w:pStyle w:val="Titre3"/>
+      </w:pPr>
+      <w:bookmarkStart w:id="27" w:name="_Toc430965378"/>
+      <w:r>
+        <w:t>Exercice 0</w:t>
+      </w:r>
+      <w:bookmarkEnd w:id="27"/>
+    </w:p>
+    <w:p>
       <w:r>
         <w:t xml:space="preserve">Pourquoi, dans le TP1, a-t-on créé un </w:t>
       </w:r>
@@ -9939,7 +10104,7 @@
       <w:pPr>
         <w:pStyle w:val="Titre3"/>
       </w:pPr>
-      <w:bookmarkStart w:id="27" w:name="_Toc430965379"/>
+      <w:bookmarkStart w:id="28" w:name="_Toc430965379"/>
       <w:r>
         <w:t xml:space="preserve">Exercice 1 : </w:t>
       </w:r>
@@ -9949,7 +10114,7 @@
       <w:r>
         <w:t xml:space="preserve"> – Création d’un lecteur d’arguments</w:t>
       </w:r>
-      <w:bookmarkEnd w:id="27"/>
+      <w:bookmarkEnd w:id="28"/>
       <w:r>
         <w:t xml:space="preserve"> </w:t>
       </w:r>
@@ -10103,7 +10268,7 @@
           <w:i/>
         </w:rPr>
       </w:pPr>
-      <w:bookmarkStart w:id="28" w:name="_Toc430965380"/>
+      <w:bookmarkStart w:id="29" w:name="_Toc430965380"/>
       <w:r>
         <w:t xml:space="preserve">Exercice 2 : </w:t>
       </w:r>
@@ -10137,7 +10302,7 @@
         </w:rPr>
         <w:t>vent</w:t>
       </w:r>
-      <w:bookmarkEnd w:id="28"/>
+      <w:bookmarkEnd w:id="29"/>
       <w:proofErr w:type="spellEnd"/>
     </w:p>
     <w:p>
@@ -10333,14 +10498,14 @@
       <w:pPr>
         <w:pStyle w:val="Titre3"/>
       </w:pPr>
-      <w:bookmarkStart w:id="29" w:name="_Toc430965381"/>
+      <w:bookmarkStart w:id="30" w:name="_Toc430965381"/>
       <w:r>
         <w:t xml:space="preserve">Exercice 3 : </w:t>
       </w:r>
       <w:r>
         <w:t>Design pattern</w:t>
       </w:r>
-      <w:bookmarkEnd w:id="29"/>
+      <w:bookmarkEnd w:id="30"/>
     </w:p>
     <w:p>
       <w:pPr>
@@ -10470,11 +10635,11 @@
       <w:pPr>
         <w:pStyle w:val="Titre3"/>
       </w:pPr>
-      <w:bookmarkStart w:id="30" w:name="_Toc430965382"/>
+      <w:bookmarkStart w:id="31" w:name="_Toc430965382"/>
       <w:r>
         <w:t>Exercice 4 : GUI – Menu</w:t>
       </w:r>
-      <w:bookmarkEnd w:id="30"/>
+      <w:bookmarkEnd w:id="31"/>
     </w:p>
     <w:p>
       <w:pPr>
@@ -10507,7 +10672,7 @@
             <wp:cNvGraphicFramePr/>
             <a:graphic xmlns:a="http://schemas.openxmlformats.org/drawingml/2006/main">
               <a:graphicData uri="http://schemas.openxmlformats.org/drawingml/2006/diagram">
-                <dgm:relIds xmlns:dgm="http://schemas.openxmlformats.org/drawingml/2006/diagram" xmlns:r="http://schemas.openxmlformats.org/officeDocument/2006/relationships" r:dm="rId21" r:lo="rId22" r:qs="rId23" r:cs="rId24"/>
+                <dgm:relIds xmlns:dgm="http://schemas.openxmlformats.org/drawingml/2006/diagram" xmlns:r="http://schemas.openxmlformats.org/officeDocument/2006/relationships" r:dm="rId23" r:lo="rId24" r:qs="rId25" r:cs="rId26"/>
               </a:graphicData>
             </a:graphic>
           </wp:inline>
@@ -10978,11 +11143,11 @@
       <w:pPr>
         <w:pStyle w:val="Titre2"/>
       </w:pPr>
-      <w:bookmarkStart w:id="31" w:name="_Toc430965383"/>
+      <w:bookmarkStart w:id="32" w:name="_Toc430965383"/>
       <w:r>
         <w:t>Aide</w:t>
       </w:r>
-      <w:bookmarkEnd w:id="31"/>
+      <w:bookmarkEnd w:id="32"/>
     </w:p>
     <w:p>
       <w:proofErr w:type="spellStart"/>
@@ -11002,7 +11167,7 @@
       <w:r>
         <w:t xml:space="preserve"> : </w:t>
       </w:r>
-      <w:hyperlink r:id="rId26" w:history="1">
+      <w:hyperlink r:id="rId28" w:history="1">
         <w:r>
           <w:rPr>
             <w:rStyle w:val="Lienhypertexte"/>
@@ -11021,7 +11186,7 @@
       <w:r>
         <w:t xml:space="preserve"> </w:t>
       </w:r>
-      <w:hyperlink r:id="rId27" w:history="1">
+      <w:hyperlink r:id="rId29" w:history="1">
         <w:r>
           <w:rPr>
             <w:rStyle w:val="Lienhypertexte"/>
@@ -11048,7 +11213,7 @@
       <w:r>
         <w:t xml:space="preserve"> </w:t>
       </w:r>
-      <w:hyperlink r:id="rId28" w:history="1">
+      <w:hyperlink r:id="rId30" w:history="1">
         <w:r>
           <w:rPr>
             <w:rStyle w:val="Lienhypertexte"/>
@@ -11068,18 +11233,18 @@
       <w:pPr>
         <w:pStyle w:val="Titre2"/>
       </w:pPr>
-      <w:bookmarkStart w:id="32" w:name="_Toc430965384"/>
+      <w:bookmarkStart w:id="33" w:name="_Toc430965384"/>
       <w:r>
         <w:t>Rapport</w:t>
       </w:r>
-      <w:bookmarkEnd w:id="32"/>
+      <w:bookmarkEnd w:id="33"/>
     </w:p>
     <w:p/>
     <w:p>
       <w:pPr>
         <w:pStyle w:val="Titre3"/>
       </w:pPr>
-      <w:bookmarkStart w:id="33" w:name="_Toc430965385"/>
+      <w:bookmarkStart w:id="34" w:name="_Toc430965385"/>
       <w:r>
         <w:t>Description des travaux</w:t>
       </w:r>
@@ -11091,45 +11256,45 @@
       </w:r>
       <w:r>
         <w:t>réponses aux questions)</w:t>
-      </w:r>
-      <w:bookmarkEnd w:id="33"/>
-    </w:p>
-    <w:p>
-      <w:pPr>
-        <w:pStyle w:val="Titre3"/>
-      </w:pPr>
-    </w:p>
-    <w:p>
-      <w:pPr>
-        <w:pStyle w:val="Titre3"/>
-      </w:pPr>
-      <w:bookmarkStart w:id="34" w:name="_Toc430965386"/>
-      <w:r>
-        <w:t>Difficultés rencontrées</w:t>
       </w:r>
       <w:bookmarkEnd w:id="34"/>
     </w:p>
     <w:p>
       <w:pPr>
-        <w:rPr>
-          <w:noProof/>
-        </w:rPr>
-      </w:pPr>
-      <w:r>
-        <w:rPr>
-          <w:noProof/>
-        </w:rPr>
-        <w:br w:type="page"/>
-      </w:r>
+        <w:pStyle w:val="Titre3"/>
+      </w:pPr>
     </w:p>
     <w:p>
       <w:pPr>
+        <w:pStyle w:val="Titre3"/>
+      </w:pPr>
+      <w:bookmarkStart w:id="35" w:name="_Toc430965386"/>
+      <w:r>
+        <w:t>Difficultés rencontrées</w:t>
+      </w:r>
+      <w:bookmarkEnd w:id="35"/>
+    </w:p>
+    <w:p>
+      <w:pPr>
+        <w:rPr>
+          <w:noProof/>
+        </w:rPr>
+      </w:pPr>
+      <w:r>
+        <w:rPr>
+          <w:noProof/>
+        </w:rPr>
+        <w:br w:type="page"/>
+      </w:r>
+    </w:p>
+    <w:p>
+      <w:pPr>
         <w:pStyle w:val="Titre1"/>
         <w:rPr>
           <w:noProof/>
         </w:rPr>
       </w:pPr>
-      <w:bookmarkStart w:id="35" w:name="_Toc430965387"/>
+      <w:bookmarkStart w:id="36" w:name="_Toc430965387"/>
       <w:r>
         <w:rPr>
           <w:noProof/>
@@ -11143,18 +11308,18 @@
         </w:rPr>
         <w:t xml:space="preserve"> Les entrées / sorties</w:t>
       </w:r>
-      <w:bookmarkEnd w:id="35"/>
+      <w:bookmarkEnd w:id="36"/>
     </w:p>
     <w:p/>
     <w:p>
       <w:pPr>
         <w:pStyle w:val="Titre2"/>
       </w:pPr>
-      <w:bookmarkStart w:id="36" w:name="_Toc430965388"/>
+      <w:bookmarkStart w:id="37" w:name="_Toc430965388"/>
       <w:r>
         <w:t>Exercices</w:t>
       </w:r>
-      <w:bookmarkEnd w:id="36"/>
+      <w:bookmarkEnd w:id="37"/>
     </w:p>
     <w:p>
       <w:pPr>
@@ -11165,7 +11330,7 @@
       <w:pPr>
         <w:pStyle w:val="Titre3"/>
       </w:pPr>
-      <w:bookmarkStart w:id="37" w:name="_Toc430965389"/>
+      <w:bookmarkStart w:id="38" w:name="_Toc430965389"/>
       <w:r>
         <w:t xml:space="preserve">Exercice </w:t>
       </w:r>
@@ -11178,7 +11343,7 @@
       <w:r>
         <w:t>Lire &amp; écrire un fichier XML</w:t>
       </w:r>
-      <w:bookmarkEnd w:id="37"/>
+      <w:bookmarkEnd w:id="38"/>
     </w:p>
     <w:p>
       <w:pPr>
@@ -11254,11 +11419,11 @@
       <w:pPr>
         <w:pStyle w:val="Titre3"/>
       </w:pPr>
-      <w:bookmarkStart w:id="38" w:name="_Toc430965390"/>
+      <w:bookmarkStart w:id="39" w:name="_Toc430965390"/>
       <w:r>
         <w:t>Exercice 2: Créer et lire un fichier de configuration pour une application</w:t>
       </w:r>
-      <w:bookmarkEnd w:id="38"/>
+      <w:bookmarkEnd w:id="39"/>
     </w:p>
     <w:p>
       <w:pPr>
@@ -11341,14 +11506,14 @@
       <w:pPr>
         <w:pStyle w:val="Titre3"/>
       </w:pPr>
-      <w:bookmarkStart w:id="39" w:name="_Toc430965391"/>
+      <w:bookmarkStart w:id="40" w:name="_Toc430965391"/>
       <w:r>
         <w:t xml:space="preserve">Exercice 3 : </w:t>
       </w:r>
       <w:r>
         <w:t>Sauvegarder et charger l’état d’une application</w:t>
       </w:r>
-      <w:bookmarkEnd w:id="39"/>
+      <w:bookmarkEnd w:id="40"/>
     </w:p>
     <w:p>
       <w:r>
@@ -11366,11 +11531,11 @@
       <w:pPr>
         <w:pStyle w:val="Titre3"/>
       </w:pPr>
-      <w:bookmarkStart w:id="40" w:name="_Toc430965392"/>
+      <w:bookmarkStart w:id="41" w:name="_Toc430965392"/>
       <w:r>
         <w:t>Exercice 4 : GUI</w:t>
       </w:r>
-      <w:bookmarkEnd w:id="40"/>
+      <w:bookmarkEnd w:id="41"/>
     </w:p>
     <w:p>
       <w:pPr>
@@ -11466,11 +11631,11 @@
       <w:pPr>
         <w:pStyle w:val="Titre3"/>
       </w:pPr>
-      <w:bookmarkStart w:id="41" w:name="_Toc430965393"/>
+      <w:bookmarkStart w:id="42" w:name="_Toc430965393"/>
       <w:r>
         <w:t>Exercice 5 - facultatif: Base de données</w:t>
       </w:r>
-      <w:bookmarkEnd w:id="41"/>
+      <w:bookmarkEnd w:id="42"/>
       <w:r>
         <w:t xml:space="preserve"> </w:t>
       </w:r>
@@ -11485,11 +11650,11 @@
       <w:pPr>
         <w:pStyle w:val="Titre2"/>
       </w:pPr>
-      <w:bookmarkStart w:id="42" w:name="_Toc430965394"/>
+      <w:bookmarkStart w:id="43" w:name="_Toc430965394"/>
       <w:r>
         <w:t>Aide</w:t>
       </w:r>
-      <w:bookmarkEnd w:id="42"/>
+      <w:bookmarkEnd w:id="43"/>
     </w:p>
     <w:p>
       <w:pPr>
@@ -11505,7 +11670,7 @@
       <w:r>
         <w:t xml:space="preserve">Afficher de l’HTML : </w:t>
       </w:r>
-      <w:hyperlink r:id="rId29" w:history="1">
+      <w:hyperlink r:id="rId31" w:history="1">
         <w:r>
           <w:rPr>
             <w:rStyle w:val="Lienhypertexte"/>
@@ -11535,7 +11700,7 @@
         </w:rPr>
         <w:t xml:space="preserve">Base de données : </w:t>
       </w:r>
-      <w:hyperlink r:id="rId30" w:history="1">
+      <w:hyperlink r:id="rId32" w:history="1">
         <w:r>
           <w:rPr>
             <w:rStyle w:val="Lienhypertexte"/>
@@ -11549,22 +11714,22 @@
       <w:pPr>
         <w:pStyle w:val="Titre2"/>
       </w:pPr>
-      <w:bookmarkStart w:id="43" w:name="_Toc430965395"/>
+      <w:bookmarkStart w:id="44" w:name="_Toc430965395"/>
       <w:r>
         <w:t>Rapport</w:t>
       </w:r>
-      <w:bookmarkEnd w:id="43"/>
+      <w:bookmarkEnd w:id="44"/>
     </w:p>
     <w:p/>
     <w:p>
       <w:pPr>
         <w:pStyle w:val="Titre3"/>
       </w:pPr>
-      <w:bookmarkStart w:id="44" w:name="_Toc430965396"/>
+      <w:bookmarkStart w:id="45" w:name="_Toc430965396"/>
       <w:r>
         <w:t>Description des travaux</w:t>
       </w:r>
-      <w:bookmarkEnd w:id="44"/>
+      <w:bookmarkEnd w:id="45"/>
     </w:p>
     <w:p>
       <w:pPr>
@@ -11575,11 +11740,11 @@
       <w:pPr>
         <w:pStyle w:val="Titre3"/>
       </w:pPr>
-      <w:bookmarkStart w:id="45" w:name="_Toc430965397"/>
+      <w:bookmarkStart w:id="46" w:name="_Toc430965397"/>
       <w:r>
         <w:t>Difficultés rencontrées</w:t>
       </w:r>
-      <w:bookmarkEnd w:id="45"/>
+      <w:bookmarkEnd w:id="46"/>
     </w:p>
     <w:p>
       <w:pPr>
@@ -11605,7 +11770,7 @@
           <w:noProof/>
         </w:rPr>
       </w:pPr>
-      <w:bookmarkStart w:id="46" w:name="_Toc430965398"/>
+      <w:bookmarkStart w:id="47" w:name="_Toc430965398"/>
       <w:r>
         <w:rPr>
           <w:noProof/>
@@ -11631,61 +11796,61 @@
           <w:noProof/>
         </w:rPr>
         <w:t xml:space="preserve"> &amp; Calcul distribué</w:t>
-      </w:r>
-      <w:bookmarkEnd w:id="46"/>
-    </w:p>
-    <w:p>
-      <w:pPr>
-        <w:pStyle w:val="Titre2"/>
-      </w:pPr>
-    </w:p>
-    <w:p>
-      <w:pPr>
-        <w:pStyle w:val="Titre2"/>
-        <w:rPr>
-          <w:noProof/>
-        </w:rPr>
-      </w:pPr>
-      <w:bookmarkStart w:id="47" w:name="_Toc430965399"/>
-      <w:r>
-        <w:rPr>
-          <w:noProof/>
-        </w:rPr>
-        <w:t>Exercices</w:t>
       </w:r>
       <w:bookmarkEnd w:id="47"/>
     </w:p>
     <w:p>
       <w:pPr>
-        <w:pStyle w:val="Titre3"/>
-        <w:rPr>
-          <w:noProof/>
-        </w:rPr>
+        <w:pStyle w:val="Titre2"/>
       </w:pPr>
     </w:p>
     <w:p>
       <w:pPr>
-        <w:pStyle w:val="Titre3"/>
+        <w:pStyle w:val="Titre2"/>
         <w:rPr>
           <w:noProof/>
         </w:rPr>
       </w:pPr>
-      <w:bookmarkStart w:id="48" w:name="_Toc430965400"/>
+      <w:bookmarkStart w:id="48" w:name="_Toc430965399"/>
       <w:r>
         <w:rPr>
           <w:noProof/>
         </w:rPr>
-        <w:t xml:space="preserve">Exercice 1 : </w:t>
-      </w:r>
-      <w:r>
-        <w:rPr>
-          <w:noProof/>
-        </w:rPr>
-        <w:t>Sauvegarde en tâche de fond</w:t>
+        <w:t>Exercices</w:t>
       </w:r>
       <w:bookmarkEnd w:id="48"/>
     </w:p>
     <w:p>
+      <w:pPr>
+        <w:pStyle w:val="Titre3"/>
+        <w:rPr>
+          <w:noProof/>
+        </w:rPr>
+      </w:pPr>
+    </w:p>
+    <w:p>
+      <w:pPr>
+        <w:pStyle w:val="Titre3"/>
+        <w:rPr>
+          <w:noProof/>
+        </w:rPr>
+      </w:pPr>
+      <w:bookmarkStart w:id="49" w:name="_Toc430965400"/>
+      <w:r>
+        <w:rPr>
+          <w:noProof/>
+        </w:rPr>
+        <w:t xml:space="preserve">Exercice 1 : </w:t>
+      </w:r>
+      <w:r>
+        <w:rPr>
+          <w:noProof/>
+        </w:rPr>
+        <w:t>Sauvegarde en tâche de fond</w:t>
+      </w:r>
+      <w:bookmarkEnd w:id="49"/>
+    </w:p>
+    <w:p>
       <w:r>
         <w:t>En utilisant un Thread et le système de sauvegarde du TD/TP 4 (exercice 1), sauvegarder le projet toute les minute</w:t>
       </w:r>
@@ -11703,7 +11868,7 @@
           <w:noProof/>
         </w:rPr>
       </w:pPr>
-      <w:bookmarkStart w:id="49" w:name="_Toc430965401"/>
+      <w:bookmarkStart w:id="50" w:name="_Toc430965401"/>
       <w:r>
         <w:rPr>
           <w:noProof/>
@@ -11718,90 +11883,90 @@
         </w:rPr>
         <w:t>ShutdownHook</w:t>
       </w:r>
-      <w:bookmarkEnd w:id="49"/>
-    </w:p>
-    <w:p>
-      <w:r>
-        <w:t xml:space="preserve">En utilisant le code implémenté dans le TD/TP 4 (exercice 3) écrire une </w:t>
-      </w:r>
-      <w:proofErr w:type="spellStart"/>
-      <w:r>
-        <w:rPr>
-          <w:b/>
-          <w:i/>
-        </w:rPr>
-        <w:t>ShutdownHook</w:t>
-      </w:r>
-      <w:proofErr w:type="spellEnd"/>
-      <w:r>
-        <w:t xml:space="preserve"> pour faire un système de reprise sur erreur en cas de crash</w:t>
-      </w:r>
-      <w:r>
-        <w:t>.</w:t>
-      </w:r>
-    </w:p>
-    <w:p>
-      <w:pPr>
-        <w:pStyle w:val="Titre3"/>
-      </w:pPr>
-    </w:p>
-    <w:p>
-      <w:pPr>
-        <w:pStyle w:val="Titre3"/>
-      </w:pPr>
-      <w:bookmarkStart w:id="50" w:name="_Toc430965402"/>
-      <w:r>
-        <w:t xml:space="preserve">Exercice 2 : </w:t>
-      </w:r>
-      <w:r>
-        <w:t>Lancer des calculs distribués</w:t>
-      </w:r>
       <w:bookmarkEnd w:id="50"/>
     </w:p>
     <w:p>
       <w:r>
-        <w:t xml:space="preserve">Dans le TP2 nous avons créé un Filtre, il s’agit ‘de l’externaliser’ afin que les </w:t>
-      </w:r>
-      <w:r>
-        <w:t xml:space="preserve">recherches selon un critère (qui peut être complexe) soient </w:t>
-      </w:r>
-      <w:r>
-        <w:t>effectuées</w:t>
-      </w:r>
-      <w:r>
-        <w:t xml:space="preserve"> sur une autre machine</w:t>
+        <w:t xml:space="preserve">En utilisant le code implémenté dans le TD/TP 4 (exercice 3) écrire une </w:t>
+      </w:r>
+      <w:proofErr w:type="spellStart"/>
+      <w:r>
+        <w:rPr>
+          <w:b/>
+          <w:i/>
+        </w:rPr>
+        <w:t>ShutdownHook</w:t>
+      </w:r>
+      <w:proofErr w:type="spellEnd"/>
+      <w:r>
+        <w:t xml:space="preserve"> pour faire un système de reprise sur erreur en cas de crash</w:t>
       </w:r>
       <w:r>
         <w:t>.</w:t>
       </w:r>
     </w:p>
     <w:p>
-      <w:r>
-        <w:t xml:space="preserve">Cette fonctionnalité ne doit en rien casser l’existant : l’utilisateur devra pouvoir utiliser des calculs externalisés ou bien ses propres ressources. </w:t>
-      </w:r>
+      <w:pPr>
+        <w:pStyle w:val="Titre3"/>
+      </w:pPr>
     </w:p>
     <w:p>
-      <w:r>
-        <w:t>Ajouter dans le fichier de configuration l’adresse du server RMI, avec un booléen permettant d’activer (ou de désactiver) la fonctionnalité.</w:t>
-      </w:r>
+      <w:pPr>
+        <w:pStyle w:val="Titre3"/>
+      </w:pPr>
+      <w:bookmarkStart w:id="51" w:name="_Toc430965402"/>
+      <w:r>
+        <w:t xml:space="preserve">Exercice 2 : </w:t>
+      </w:r>
+      <w:r>
+        <w:t>Lancer des calculs distribués</w:t>
+      </w:r>
+      <w:bookmarkEnd w:id="51"/>
     </w:p>
     <w:p>
-      <w:pPr>
-        <w:pStyle w:val="Titre3"/>
-      </w:pPr>
+      <w:r>
+        <w:t xml:space="preserve">Dans le TP2 nous avons créé un Filtre, il s’agit ‘de l’externaliser’ afin que les </w:t>
+      </w:r>
+      <w:r>
+        <w:t xml:space="preserve">recherches selon un critère (qui peut être complexe) soient </w:t>
+      </w:r>
+      <w:r>
+        <w:t>effectuées</w:t>
+      </w:r>
+      <w:r>
+        <w:t xml:space="preserve"> sur une autre machine</w:t>
+      </w:r>
+      <w:r>
+        <w:t>.</w:t>
+      </w:r>
     </w:p>
     <w:p>
+      <w:r>
+        <w:t xml:space="preserve">Cette fonctionnalité ne doit en rien casser l’existant : l’utilisateur devra pouvoir utiliser des calculs externalisés ou bien ses propres ressources. </w:t>
+      </w:r>
+    </w:p>
+    <w:p>
+      <w:r>
+        <w:t>Ajouter dans le fichier de configuration l’adresse du server RMI, avec un booléen permettant d’activer (ou de désactiver) la fonctionnalité.</w:t>
+      </w:r>
+    </w:p>
+    <w:p>
       <w:pPr>
         <w:pStyle w:val="Titre3"/>
       </w:pPr>
-      <w:bookmarkStart w:id="51" w:name="_Toc430965403"/>
+    </w:p>
+    <w:p>
+      <w:pPr>
+        <w:pStyle w:val="Titre3"/>
+      </w:pPr>
+      <w:bookmarkStart w:id="52" w:name="_Toc430965403"/>
       <w:r>
         <w:t xml:space="preserve">Exercice 3 : </w:t>
       </w:r>
       <w:r>
         <w:t>GUI – configuration</w:t>
       </w:r>
-      <w:bookmarkEnd w:id="51"/>
+      <w:bookmarkEnd w:id="52"/>
     </w:p>
     <w:p>
       <w:r>
@@ -11978,22 +12143,22 @@
       <w:pPr>
         <w:pStyle w:val="Titre2"/>
       </w:pPr>
-      <w:bookmarkStart w:id="52" w:name="_Toc430965404"/>
+      <w:bookmarkStart w:id="53" w:name="_Toc430965404"/>
       <w:r>
         <w:t>Rapport</w:t>
       </w:r>
-      <w:bookmarkEnd w:id="52"/>
+      <w:bookmarkEnd w:id="53"/>
     </w:p>
     <w:p/>
     <w:p>
       <w:pPr>
         <w:pStyle w:val="Titre3"/>
       </w:pPr>
-      <w:bookmarkStart w:id="53" w:name="_Toc430965405"/>
+      <w:bookmarkStart w:id="54" w:name="_Toc430965405"/>
       <w:r>
         <w:t>Description des travaux</w:t>
       </w:r>
-      <w:bookmarkEnd w:id="53"/>
+      <w:bookmarkEnd w:id="54"/>
     </w:p>
     <w:p>
       <w:pPr>
@@ -12004,11 +12169,11 @@
       <w:pPr>
         <w:pStyle w:val="Titre3"/>
       </w:pPr>
-      <w:bookmarkStart w:id="54" w:name="_Toc430965406"/>
+      <w:bookmarkStart w:id="55" w:name="_Toc430965406"/>
       <w:r>
         <w:t>Difficultés rencontrées</w:t>
       </w:r>
-      <w:bookmarkEnd w:id="54"/>
+      <w:bookmarkEnd w:id="55"/>
     </w:p>
     <w:p>
       <w:pPr>
@@ -12042,7 +12207,7 @@
           <w:noProof/>
         </w:rPr>
       </w:pPr>
-      <w:bookmarkStart w:id="55" w:name="_Toc430965407"/>
+      <w:bookmarkStart w:id="56" w:name="_Toc430965407"/>
       <w:r>
         <w:rPr>
           <w:noProof/>
@@ -12055,18 +12220,18 @@
         </w:rPr>
         <w:t xml:space="preserve"> Les applications en réseau</w:t>
       </w:r>
-      <w:bookmarkEnd w:id="55"/>
+      <w:bookmarkEnd w:id="56"/>
     </w:p>
     <w:p/>
     <w:p>
       <w:pPr>
         <w:pStyle w:val="Titre2"/>
       </w:pPr>
-      <w:bookmarkStart w:id="56" w:name="_Toc430965408"/>
+      <w:bookmarkStart w:id="57" w:name="_Toc430965408"/>
       <w:r>
         <w:t>Exercices</w:t>
       </w:r>
-      <w:bookmarkEnd w:id="56"/>
+      <w:bookmarkEnd w:id="57"/>
     </w:p>
     <w:p>
       <w:pPr>
@@ -12080,7 +12245,7 @@
           <w:i/>
         </w:rPr>
       </w:pPr>
-      <w:bookmarkStart w:id="57" w:name="_Toc430965409"/>
+      <w:bookmarkStart w:id="58" w:name="_Toc430965409"/>
       <w:r>
         <w:t xml:space="preserve">Exercice 1 : </w:t>
       </w:r>
@@ -12093,7 +12258,7 @@
         </w:rPr>
         <w:t>Chat</w:t>
       </w:r>
-      <w:bookmarkEnd w:id="57"/>
+      <w:bookmarkEnd w:id="58"/>
     </w:p>
     <w:p>
       <w:pPr>
@@ -12153,7 +12318,7 @@
           <w:i/>
         </w:rPr>
       </w:pPr>
-      <w:bookmarkStart w:id="58" w:name="_Toc430965410"/>
+      <w:bookmarkStart w:id="59" w:name="_Toc430965410"/>
       <w:r>
         <w:t xml:space="preserve">Exercice </w:t>
       </w:r>
@@ -12201,7 +12366,7 @@
         </w:rPr>
         <w:t xml:space="preserve"> (ou une page JSP)</w:t>
       </w:r>
-      <w:bookmarkEnd w:id="58"/>
+      <w:bookmarkEnd w:id="59"/>
     </w:p>
     <w:p>
       <w:pPr>
@@ -12277,7 +12442,7 @@
       <w:r>
         <w:t xml:space="preserve"> : </w:t>
       </w:r>
-      <w:hyperlink r:id="rId31" w:history="1">
+      <w:hyperlink r:id="rId33" w:history="1">
         <w:r>
           <w:rPr>
             <w:rStyle w:val="Lienhypertexte"/>
@@ -12291,47 +12456,47 @@
       <w:pPr>
         <w:pStyle w:val="Titre2"/>
       </w:pPr>
-      <w:bookmarkStart w:id="59" w:name="_Toc430965411"/>
+      <w:bookmarkStart w:id="60" w:name="_Toc430965411"/>
       <w:r>
         <w:t>Rapport</w:t>
       </w:r>
-      <w:bookmarkEnd w:id="59"/>
+      <w:bookmarkEnd w:id="60"/>
     </w:p>
     <w:p/>
     <w:p>
       <w:pPr>
         <w:pStyle w:val="Titre3"/>
       </w:pPr>
-      <w:bookmarkStart w:id="60" w:name="_Toc430965412"/>
+      <w:bookmarkStart w:id="61" w:name="_Toc430965412"/>
       <w:r>
         <w:t>Description des travaux</w:t>
-      </w:r>
-      <w:bookmarkEnd w:id="60"/>
-    </w:p>
-    <w:p>
-      <w:pPr>
-        <w:pStyle w:val="Titre3"/>
-      </w:pPr>
-    </w:p>
-    <w:p>
-      <w:pPr>
-        <w:pStyle w:val="Titre3"/>
-      </w:pPr>
-      <w:bookmarkStart w:id="61" w:name="_Toc430965413"/>
-      <w:r>
-        <w:t>Difficultés rencontrées</w:t>
       </w:r>
       <w:bookmarkEnd w:id="61"/>
     </w:p>
     <w:p>
       <w:pPr>
+        <w:pStyle w:val="Titre3"/>
+      </w:pPr>
+    </w:p>
+    <w:p>
+      <w:pPr>
+        <w:pStyle w:val="Titre3"/>
+      </w:pPr>
+      <w:bookmarkStart w:id="62" w:name="_Toc430965413"/>
+      <w:r>
+        <w:t>Difficultés rencontrées</w:t>
+      </w:r>
+      <w:bookmarkEnd w:id="62"/>
+    </w:p>
+    <w:p>
+      <w:pPr>
         <w:rPr>
           <w:noProof/>
         </w:rPr>
       </w:pPr>
     </w:p>
     <w:sectPr>
-      <w:headerReference w:type="default" r:id="rId32"/>
+      <w:headerReference w:type="default" r:id="rId34"/>
       <w:pgSz w:w="11901" w:h="16817"/>
       <w:pgMar w:top="720" w:right="720" w:bottom="720" w:left="720" w:header="227" w:footer="284" w:gutter="0"/>
       <w:pgNumType w:start="0"/>
@@ -12391,7 +12556,6 @@
         <w:docPartUnique/>
       </w:docPartObj>
     </w:sdtPr>
-    <w:sdtEndPr/>
     <w:sdtContent>
       <w:p>
         <w:pPr>
@@ -12507,14 +12671,14 @@
                             </a:ln>
                             <a:extLst>
                               <a:ext uri="{909E8E84-426E-40dd-AFC4-6F175D3DCCD1}">
-                                <a14:hiddenFill xmlns:a14="http://schemas.microsoft.com/office/drawing/2010/main" xmlns:w="http://schemas.openxmlformats.org/wordprocessingml/2006/main" xmlns:w10="urn:schemas-microsoft-com:office:word" xmlns:v="urn:schemas-microsoft-com:vml" xmlns:o="urn:schemas-microsoft-com:office:office" xmlns="">
+                                <a14:hiddenFill xmlns="" xmlns:o="urn:schemas-microsoft-com:office:office" xmlns:v="urn:schemas-microsoft-com:vml" xmlns:w10="urn:schemas-microsoft-com:office:word" xmlns:w="http://schemas.openxmlformats.org/wordprocessingml/2006/main" xmlns:a14="http://schemas.microsoft.com/office/drawing/2010/main">
                                   <a:solidFill>
                                     <a:srgbClr val="FFFFFF"/>
                                   </a:solidFill>
                                 </a14:hiddenFill>
                               </a:ext>
                               <a:ext uri="{91240B29-F687-4f45-9708-019B960494DF}">
-                                <a14:hiddenLine xmlns:a14="http://schemas.microsoft.com/office/drawing/2010/main" xmlns:w="http://schemas.openxmlformats.org/wordprocessingml/2006/main" xmlns:w10="urn:schemas-microsoft-com:office:word" xmlns:v="urn:schemas-microsoft-com:vml" xmlns:o="urn:schemas-microsoft-com:office:office" xmlns="" w="9525">
+                                <a14:hiddenLine xmlns="" xmlns:o="urn:schemas-microsoft-com:office:office" xmlns:v="urn:schemas-microsoft-com:vml" xmlns:w10="urn:schemas-microsoft-com:office:word" xmlns:w="http://schemas.openxmlformats.org/wordprocessingml/2006/main" xmlns:a14="http://schemas.microsoft.com/office/drawing/2010/main" w="9525">
                                   <a:solidFill>
                                     <a:srgbClr val="000000"/>
                                   </a:solidFill>
@@ -12547,7 +12711,7 @@
                                     <w:noProof/>
                                     <w:color w:val="FFFFFF" w:themeColor="background1"/>
                                   </w:rPr>
-                                  <w:t>6</w:t>
+                                  <w:t>1</w:t>
                                 </w:r>
                                 <w:r>
                                   <w:rPr>
@@ -19966,117 +20130,117 @@
     </dgm:pt>
   </dgm:ptLst>
   <dgm:cxnLst>
+    <dgm:cxn modelId="{69D76F97-3E10-6341-AB97-8ACDB54ED5E3}" type="presOf" srcId="{F1D4A2FF-1ED4-48C6-8293-904F41872AF1}" destId="{215E04C8-8ADC-4870-8072-6C6871A934E8}" srcOrd="0" destOrd="0" presId="urn:microsoft.com/office/officeart/2005/8/layout/hierarchy2"/>
+    <dgm:cxn modelId="{49E69296-6243-4B23-BB27-A3D4BEF5529C}" srcId="{4D72C498-B5D7-4A5E-9949-13D4BDD70C79}" destId="{CFFF95AD-6A3E-4156-870B-74376FA448BF}" srcOrd="1" destOrd="0" parTransId="{139FBCB0-87C1-4D19-9898-BB48C99D5614}" sibTransId="{2D803B32-337B-4EAC-B215-13958E412DA9}"/>
+    <dgm:cxn modelId="{6DB7B5B8-90C3-E54D-918B-59E5D3AD7134}" type="presOf" srcId="{3FE4910D-602C-4A72-BB9E-A3BE3A3A0E78}" destId="{F14A685D-1E0D-4B4F-8491-096DFB19D677}" srcOrd="1" destOrd="0" presId="urn:microsoft.com/office/officeart/2005/8/layout/hierarchy2"/>
+    <dgm:cxn modelId="{B9F744BD-2218-7F47-970F-28745778A3D4}" type="presOf" srcId="{9E6B55FE-E53C-49DC-B515-C2397BEC2CAB}" destId="{288590B9-AA3F-44E1-86EF-EEFFCBA51BD5}" srcOrd="0" destOrd="0" presId="urn:microsoft.com/office/officeart/2005/8/layout/hierarchy2"/>
+    <dgm:cxn modelId="{2566D197-B4A5-FA47-B092-1919EDDAE434}" type="presOf" srcId="{559D18E3-752D-4EE1-9939-C38FEFFAE5A4}" destId="{E36A5456-E43A-492B-ABAE-06F81987E8E0}" srcOrd="1" destOrd="0" presId="urn:microsoft.com/office/officeart/2005/8/layout/hierarchy2"/>
+    <dgm:cxn modelId="{64B910E4-FF34-A944-AC66-BCB51D3BD266}" type="presOf" srcId="{1489036D-A9DA-40B5-957F-936B4A348264}" destId="{D2E89353-C1DC-4D8C-81F7-770019C69DEF}" srcOrd="1" destOrd="0" presId="urn:microsoft.com/office/officeart/2005/8/layout/hierarchy2"/>
+    <dgm:cxn modelId="{502FB9F7-55F9-4593-B1F2-FBE723CFF641}" srcId="{90721A67-6AD1-4A80-A90E-9D77E7AD4E6D}" destId="{AD7B3DA5-2EE7-42E6-A405-E9204AD083F8}" srcOrd="0" destOrd="0" parTransId="{0B7CF66D-0A27-42E3-AC6D-2DB726B0F1E6}" sibTransId="{4BBF8FF6-E72D-4A5B-A1FE-6EAB41BA4F5C}"/>
+    <dgm:cxn modelId="{DAC9AAA8-D1BD-1E40-A5DE-7F9B6B4E8AE2}" type="presOf" srcId="{495223E1-057C-40FA-B321-DB15D7B7BF1E}" destId="{98EDA116-065D-473B-983B-F7A1A4E0692D}" srcOrd="0" destOrd="0" presId="urn:microsoft.com/office/officeart/2005/8/layout/hierarchy2"/>
+    <dgm:cxn modelId="{F1374C44-9B47-A345-BABD-1860EFC505F8}" type="presOf" srcId="{DD6977A0-3802-4240-88A2-691E7C2C48A6}" destId="{6F424515-AE64-4689-98CF-DEE19DC54531}" srcOrd="1" destOrd="0" presId="urn:microsoft.com/office/officeart/2005/8/layout/hierarchy2"/>
+    <dgm:cxn modelId="{7176B68D-8377-4602-BE4C-B7D75F5D41A5}" srcId="{4D72C498-B5D7-4A5E-9949-13D4BDD70C79}" destId="{24E98E51-90AC-468F-867A-C952D6FD5668}" srcOrd="2" destOrd="0" parTransId="{559D18E3-752D-4EE1-9939-C38FEFFAE5A4}" sibTransId="{5A87DC0A-A2A4-49BC-8D66-8E04CC32771A}"/>
     <dgm:cxn modelId="{6E9F04CF-538C-49AC-B727-EE48AD00E24E}" srcId="{90721A67-6AD1-4A80-A90E-9D77E7AD4E6D}" destId="{6EAA9C23-3A78-4C27-AAC9-504C071FA2D8}" srcOrd="1" destOrd="0" parTransId="{99F72719-26C5-43AC-9154-CEFFF5CEB37E}" sibTransId="{9DE824F4-9157-4786-AD52-3E163FA3C3B4}"/>
-    <dgm:cxn modelId="{1486F173-F48C-DB40-93E4-67D81A3B051C}" type="presOf" srcId="{559B25C1-457C-4CA8-A035-1849D9779D21}" destId="{858F7110-3310-4783-BBA8-7EC1E711C660}" srcOrd="0" destOrd="0" presId="urn:microsoft.com/office/officeart/2005/8/layout/hierarchy2"/>
-    <dgm:cxn modelId="{1DEBFE17-E508-1548-BC7E-3225DA7DD264}" type="presOf" srcId="{597EB83F-9AF9-4A72-80A3-732912F27C6D}" destId="{1FDB852C-60D2-4512-8688-DBBE489C7C32}" srcOrd="1" destOrd="0" presId="urn:microsoft.com/office/officeart/2005/8/layout/hierarchy2"/>
-    <dgm:cxn modelId="{6995A40D-8065-E24E-8E46-5B121BBB9238}" type="presOf" srcId="{4D72C498-B5D7-4A5E-9949-13D4BDD70C79}" destId="{3F3231AA-D37A-47E2-AA64-F3C7B7B2954D}" srcOrd="0" destOrd="0" presId="urn:microsoft.com/office/officeart/2005/8/layout/hierarchy2"/>
-    <dgm:cxn modelId="{AE025013-6F07-1246-B1ED-AB3B095FF092}" type="presOf" srcId="{16244E34-B2A7-4CB0-B85E-995BCA75C3E6}" destId="{D91136A0-BBA5-4033-85D4-E551E48A4097}" srcOrd="0" destOrd="0" presId="urn:microsoft.com/office/officeart/2005/8/layout/hierarchy2"/>
-    <dgm:cxn modelId="{C648411A-3529-A649-A22F-A7DC10FB3D87}" type="presOf" srcId="{24E98E51-90AC-468F-867A-C952D6FD5668}" destId="{37C38F7E-4D19-426C-A64E-1CBDFC363BB7}" srcOrd="0" destOrd="0" presId="urn:microsoft.com/office/officeart/2005/8/layout/hierarchy2"/>
-    <dgm:cxn modelId="{3CB55E4A-B63E-AA43-89C1-6DC1D62CE350}" type="presOf" srcId="{65626F29-AB7F-4A3E-92D9-6AFC55134C2D}" destId="{76D26D6D-EDAF-4C52-8B4D-841B0D968087}" srcOrd="0" destOrd="0" presId="urn:microsoft.com/office/officeart/2005/8/layout/hierarchy2"/>
-    <dgm:cxn modelId="{D914DCCD-03B3-074C-9849-34EC00B19EFF}" type="presOf" srcId="{FDC9356B-5836-435E-BB19-C94DC8F3D3EF}" destId="{D63F150D-0E96-4C27-A427-95C317656D1D}" srcOrd="0" destOrd="0" presId="urn:microsoft.com/office/officeart/2005/8/layout/hierarchy2"/>
+    <dgm:cxn modelId="{FEFD5B39-06FC-2E41-8EE8-57B48B649744}" type="presOf" srcId="{597EB83F-9AF9-4A72-80A3-732912F27C6D}" destId="{1FDB852C-60D2-4512-8688-DBBE489C7C32}" srcOrd="1" destOrd="0" presId="urn:microsoft.com/office/officeart/2005/8/layout/hierarchy2"/>
+    <dgm:cxn modelId="{8946BA46-C541-F54D-988D-C4309655E3BE}" type="presOf" srcId="{99F72719-26C5-43AC-9154-CEFFF5CEB37E}" destId="{A8464F86-5444-4B1D-8904-D5D84FB93A63}" srcOrd="0" destOrd="0" presId="urn:microsoft.com/office/officeart/2005/8/layout/hierarchy2"/>
+    <dgm:cxn modelId="{4BB0C3A5-84B4-CA4A-9912-288CB9C109E8}" type="presOf" srcId="{B13E7694-BD7E-4ACD-8A25-288621413B33}" destId="{D36435EE-5DD9-4CB1-80E2-64E88C5269A2}" srcOrd="0" destOrd="0" presId="urn:microsoft.com/office/officeart/2005/8/layout/hierarchy2"/>
+    <dgm:cxn modelId="{06169AF4-81C6-5D4C-8ACE-EA8288D57C96}" type="presOf" srcId="{4D72C498-B5D7-4A5E-9949-13D4BDD70C79}" destId="{3F3231AA-D37A-47E2-AA64-F3C7B7B2954D}" srcOrd="0" destOrd="0" presId="urn:microsoft.com/office/officeart/2005/8/layout/hierarchy2"/>
+    <dgm:cxn modelId="{312A9CB1-3D71-0D4A-8927-46F4F5F21E5C}" type="presOf" srcId="{1489036D-A9DA-40B5-957F-936B4A348264}" destId="{EBFADA6F-FD50-43FB-87CB-15B1D9AA94CD}" srcOrd="0" destOrd="0" presId="urn:microsoft.com/office/officeart/2005/8/layout/hierarchy2"/>
+    <dgm:cxn modelId="{09992348-9ACC-6B40-A1E2-B7EF867E77C4}" type="presOf" srcId="{CFFF95AD-6A3E-4156-870B-74376FA448BF}" destId="{DE27DD97-4305-47FC-AFB0-35E1E791B27F}" srcOrd="0" destOrd="0" presId="urn:microsoft.com/office/officeart/2005/8/layout/hierarchy2"/>
+    <dgm:cxn modelId="{E4356790-845E-834A-B769-82477A443888}" type="presOf" srcId="{597EB83F-9AF9-4A72-80A3-732912F27C6D}" destId="{D955C53B-B716-4B38-9366-F9DF3D076BCB}" srcOrd="0" destOrd="0" presId="urn:microsoft.com/office/officeart/2005/8/layout/hierarchy2"/>
+    <dgm:cxn modelId="{23E29933-3578-114A-A3A9-63F4DD2A447E}" type="presOf" srcId="{3FE4910D-602C-4A72-BB9E-A3BE3A3A0E78}" destId="{C26101A3-172C-4AFD-8AA5-00EF71442597}" srcOrd="0" destOrd="0" presId="urn:microsoft.com/office/officeart/2005/8/layout/hierarchy2"/>
+    <dgm:cxn modelId="{9F4D2FFF-97B0-4BDE-B2FE-9300A204E5EE}" srcId="{65626F29-AB7F-4A3E-92D9-6AFC55134C2D}" destId="{90721A67-6AD1-4A80-A90E-9D77E7AD4E6D}" srcOrd="0" destOrd="0" parTransId="{FD12DCE2-E0B7-4C60-87FD-DBDC9530217F}" sibTransId="{898BA68B-F5FB-436F-B345-A5FAFB505382}"/>
+    <dgm:cxn modelId="{A56D959B-FCC3-E54E-A552-9A729B1C3020}" type="presOf" srcId="{F1D4A2FF-1ED4-48C6-8293-904F41872AF1}" destId="{881DB251-9FB1-4300-9BCC-5ED061EBD6BA}" srcOrd="1" destOrd="0" presId="urn:microsoft.com/office/officeart/2005/8/layout/hierarchy2"/>
+    <dgm:cxn modelId="{79D3DFD6-C4A6-134F-9880-7A06DA8EBBF6}" type="presOf" srcId="{139FBCB0-87C1-4D19-9898-BB48C99D5614}" destId="{2D4C1DD3-7A1B-4669-AB42-72A65ACFF1A8}" srcOrd="1" destOrd="0" presId="urn:microsoft.com/office/officeart/2005/8/layout/hierarchy2"/>
+    <dgm:cxn modelId="{11C6D811-53DD-0140-85EC-AE44AED565D9}" type="presOf" srcId="{559D18E3-752D-4EE1-9939-C38FEFFAE5A4}" destId="{9EFBE792-9572-41CC-B394-D06BBCFDDEA7}" srcOrd="0" destOrd="0" presId="urn:microsoft.com/office/officeart/2005/8/layout/hierarchy2"/>
+    <dgm:cxn modelId="{AD77A990-8F02-5347-B198-81AF0A4B42CA}" type="presOf" srcId="{AD7B3DA5-2EE7-42E6-A405-E9204AD083F8}" destId="{B96A10A5-DFF5-46F1-944C-3675766C550F}" srcOrd="0" destOrd="0" presId="urn:microsoft.com/office/officeart/2005/8/layout/hierarchy2"/>
+    <dgm:cxn modelId="{E4F3B091-14F3-AA4E-AF31-F0A299C89ABF}" type="presOf" srcId="{913E8ED9-5793-4239-BAD8-A00A3159E04D}" destId="{A21B35AB-A6E7-40B0-A48C-F2137E09EDE9}" srcOrd="0" destOrd="0" presId="urn:microsoft.com/office/officeart/2005/8/layout/hierarchy2"/>
+    <dgm:cxn modelId="{64F301FB-A593-41C9-BDB6-F0EFA7C82324}" srcId="{6EAA9C23-3A78-4C27-AAC9-504C071FA2D8}" destId="{16244E34-B2A7-4CB0-B85E-995BCA75C3E6}" srcOrd="1" destOrd="0" parTransId="{B13E7694-BD7E-4ACD-8A25-288621413B33}" sibTransId="{A0EBF300-51DB-4610-8BD4-DE84A2AC4F9A}"/>
+    <dgm:cxn modelId="{D05732E0-8016-4300-94E0-4C5846D8338F}" srcId="{6EAA9C23-3A78-4C27-AAC9-504C071FA2D8}" destId="{495223E1-057C-40FA-B321-DB15D7B7BF1E}" srcOrd="3" destOrd="0" parTransId="{597EB83F-9AF9-4A72-80A3-732912F27C6D}" sibTransId="{3E875B8A-F119-494A-907D-67F8BC091872}"/>
+    <dgm:cxn modelId="{9FB9690D-8C3E-9C44-85D3-21874F3A4F5F}" type="presOf" srcId="{16244E34-B2A7-4CB0-B85E-995BCA75C3E6}" destId="{D91136A0-BBA5-4033-85D4-E551E48A4097}" srcOrd="0" destOrd="0" presId="urn:microsoft.com/office/officeart/2005/8/layout/hierarchy2"/>
+    <dgm:cxn modelId="{53346953-AED7-A346-AB96-A35E513E8B5F}" type="presOf" srcId="{24E98E51-90AC-468F-867A-C952D6FD5668}" destId="{37C38F7E-4D19-426C-A64E-1CBDFC363BB7}" srcOrd="0" destOrd="0" presId="urn:microsoft.com/office/officeart/2005/8/layout/hierarchy2"/>
+    <dgm:cxn modelId="{82ACB8FF-44EB-F240-89E2-15340A1CE095}" type="presOf" srcId="{65626F29-AB7F-4A3E-92D9-6AFC55134C2D}" destId="{76D26D6D-EDAF-4C52-8B4D-841B0D968087}" srcOrd="0" destOrd="0" presId="urn:microsoft.com/office/officeart/2005/8/layout/hierarchy2"/>
+    <dgm:cxn modelId="{0011595B-3B02-EE4F-9202-05E6679FF3CD}" type="presOf" srcId="{B13E7694-BD7E-4ACD-8A25-288621413B33}" destId="{2FF43323-1B88-4D6E-A12C-28C1BD2304F7}" srcOrd="1" destOrd="0" presId="urn:microsoft.com/office/officeart/2005/8/layout/hierarchy2"/>
+    <dgm:cxn modelId="{967F65B6-C47B-4EC0-ADE6-CAFBBE1F0516}" srcId="{CFFF95AD-6A3E-4156-870B-74376FA448BF}" destId="{559B25C1-457C-4CA8-A035-1849D9779D21}" srcOrd="0" destOrd="0" parTransId="{1489036D-A9DA-40B5-957F-936B4A348264}" sibTransId="{CA40A06D-5492-4390-8F79-91529B97C7E3}"/>
+    <dgm:cxn modelId="{D89F6048-F1B4-4787-B926-B49F52CB6F9B}" srcId="{AD7B3DA5-2EE7-42E6-A405-E9204AD083F8}" destId="{4D72C498-B5D7-4A5E-9949-13D4BDD70C79}" srcOrd="0" destOrd="0" parTransId="{3FE4910D-602C-4A72-BB9E-A3BE3A3A0E78}" sibTransId="{A5576FB7-9241-49DD-B403-195A5C6DB3B2}"/>
+    <dgm:cxn modelId="{10820E9B-F692-4BF5-B197-3DDE2495C1CB}" srcId="{6EAA9C23-3A78-4C27-AAC9-504C071FA2D8}" destId="{913E8ED9-5793-4239-BAD8-A00A3159E04D}" srcOrd="0" destOrd="0" parTransId="{C72AA88C-4AEE-412B-ABBF-33D17A0AD941}" sibTransId="{E09A0026-5DBE-4A74-ADE4-A8C0FD11704F}"/>
+    <dgm:cxn modelId="{B0075D25-96EF-DB4D-8F3D-A1E8E3B3619F}" type="presOf" srcId="{DD6977A0-3802-4240-88A2-691E7C2C48A6}" destId="{968AF4BE-4974-4BD5-85C7-35A0B47C6F8A}" srcOrd="0" destOrd="0" presId="urn:microsoft.com/office/officeart/2005/8/layout/hierarchy2"/>
+    <dgm:cxn modelId="{B5EDC040-6C2E-034B-A6EC-D10A92065779}" type="presOf" srcId="{139FBCB0-87C1-4D19-9898-BB48C99D5614}" destId="{AEBC5B76-A737-49A2-B533-66F2022C87AD}" srcOrd="0" destOrd="0" presId="urn:microsoft.com/office/officeart/2005/8/layout/hierarchy2"/>
     <dgm:cxn modelId="{5D66E035-8128-4BBA-84F0-1D671D2DE898}" srcId="{6EAA9C23-3A78-4C27-AAC9-504C071FA2D8}" destId="{9E6B55FE-E53C-49DC-B515-C2397BEC2CAB}" srcOrd="2" destOrd="0" parTransId="{F1D4A2FF-1ED4-48C6-8293-904F41872AF1}" sibTransId="{9DCC26EF-3D9C-4F2C-A2B6-405DE1FD371A}"/>
-    <dgm:cxn modelId="{DA43938E-B1DB-8649-92AB-4B98A1BD4351}" type="presOf" srcId="{F1D4A2FF-1ED4-48C6-8293-904F41872AF1}" destId="{215E04C8-8ADC-4870-8072-6C6871A934E8}" srcOrd="0" destOrd="0" presId="urn:microsoft.com/office/officeart/2005/8/layout/hierarchy2"/>
-    <dgm:cxn modelId="{B7FCAB97-C466-6C47-9605-AA27457692C4}" type="presOf" srcId="{1489036D-A9DA-40B5-957F-936B4A348264}" destId="{EBFADA6F-FD50-43FB-87CB-15B1D9AA94CD}" srcOrd="0" destOrd="0" presId="urn:microsoft.com/office/officeart/2005/8/layout/hierarchy2"/>
-    <dgm:cxn modelId="{1FF08835-7D6E-4241-92AF-C65741373F1D}" type="presOf" srcId="{3FE4910D-602C-4A72-BB9E-A3BE3A3A0E78}" destId="{F14A685D-1E0D-4B4F-8491-096DFB19D677}" srcOrd="1" destOrd="0" presId="urn:microsoft.com/office/officeart/2005/8/layout/hierarchy2"/>
-    <dgm:cxn modelId="{5DFF9E08-0052-8440-9008-EDEC1091188B}" type="presOf" srcId="{F1D4A2FF-1ED4-48C6-8293-904F41872AF1}" destId="{881DB251-9FB1-4300-9BCC-5ED061EBD6BA}" srcOrd="1" destOrd="0" presId="urn:microsoft.com/office/officeart/2005/8/layout/hierarchy2"/>
-    <dgm:cxn modelId="{F87FA706-B3E4-E84A-98EA-1F5236F75373}" type="presOf" srcId="{AD7B3DA5-2EE7-42E6-A405-E9204AD083F8}" destId="{B96A10A5-DFF5-46F1-944C-3675766C550F}" srcOrd="0" destOrd="0" presId="urn:microsoft.com/office/officeart/2005/8/layout/hierarchy2"/>
-    <dgm:cxn modelId="{1E95F3E9-38D2-5A47-B1DF-3F926F3FFAFC}" type="presOf" srcId="{913E8ED9-5793-4239-BAD8-A00A3159E04D}" destId="{A21B35AB-A6E7-40B0-A48C-F2137E09EDE9}" srcOrd="0" destOrd="0" presId="urn:microsoft.com/office/officeart/2005/8/layout/hierarchy2"/>
-    <dgm:cxn modelId="{EB40648F-78DB-F04E-A21E-056230361A42}" type="presOf" srcId="{DD6977A0-3802-4240-88A2-691E7C2C48A6}" destId="{968AF4BE-4974-4BD5-85C7-35A0B47C6F8A}" srcOrd="0" destOrd="0" presId="urn:microsoft.com/office/officeart/2005/8/layout/hierarchy2"/>
-    <dgm:cxn modelId="{D79C7514-9C58-4947-91D6-850E760BCA08}" type="presOf" srcId="{90721A67-6AD1-4A80-A90E-9D77E7AD4E6D}" destId="{2D8842D7-E959-42FA-BA94-C6E6A8D46F08}" srcOrd="0" destOrd="0" presId="urn:microsoft.com/office/officeart/2005/8/layout/hierarchy2"/>
-    <dgm:cxn modelId="{B7284391-8B8B-924D-92BE-BE9BF2B2B44A}" type="presOf" srcId="{C72AA88C-4AEE-412B-ABBF-33D17A0AD941}" destId="{8E5DD861-D493-4A0A-B81E-EB2108ED9BB3}" srcOrd="0" destOrd="0" presId="urn:microsoft.com/office/officeart/2005/8/layout/hierarchy2"/>
+    <dgm:cxn modelId="{BAE861F5-C60E-D84D-A38F-9289DB3E2C03}" type="presOf" srcId="{0B7CF66D-0A27-42E3-AC6D-2DB726B0F1E6}" destId="{C296F982-F6F0-4728-ADF2-DC91F37071EA}" srcOrd="1" destOrd="0" presId="urn:microsoft.com/office/officeart/2005/8/layout/hierarchy2"/>
+    <dgm:cxn modelId="{D9FDDAA8-4862-0A47-BDFB-856DB753D3A8}" type="presOf" srcId="{C72AA88C-4AEE-412B-ABBF-33D17A0AD941}" destId="{C0DFBE07-132A-42A3-A5E2-F594000B2340}" srcOrd="1" destOrd="0" presId="urn:microsoft.com/office/officeart/2005/8/layout/hierarchy2"/>
     <dgm:cxn modelId="{FD18F822-929A-4822-AE96-7ADBA2A3C5CD}" srcId="{4D72C498-B5D7-4A5E-9949-13D4BDD70C79}" destId="{FDC9356B-5836-435E-BB19-C94DC8F3D3EF}" srcOrd="0" destOrd="0" parTransId="{DD6977A0-3802-4240-88A2-691E7C2C48A6}" sibTransId="{20A4AF65-9EE3-422E-A635-F5D68A4A881B}"/>
-    <dgm:cxn modelId="{331CC531-9544-744A-BECB-2205638DCCC0}" type="presOf" srcId="{495223E1-057C-40FA-B321-DB15D7B7BF1E}" destId="{98EDA116-065D-473B-983B-F7A1A4E0692D}" srcOrd="0" destOrd="0" presId="urn:microsoft.com/office/officeart/2005/8/layout/hierarchy2"/>
-    <dgm:cxn modelId="{13ABF1C7-BEA9-DC4E-BFD4-DE63F9C02EF1}" type="presOf" srcId="{597EB83F-9AF9-4A72-80A3-732912F27C6D}" destId="{D955C53B-B716-4B38-9366-F9DF3D076BCB}" srcOrd="0" destOrd="0" presId="urn:microsoft.com/office/officeart/2005/8/layout/hierarchy2"/>
-    <dgm:cxn modelId="{5235A86D-AE61-6B4D-A3E6-0ABCB8AB83D8}" type="presOf" srcId="{0B7CF66D-0A27-42E3-AC6D-2DB726B0F1E6}" destId="{C296F982-F6F0-4728-ADF2-DC91F37071EA}" srcOrd="1" destOrd="0" presId="urn:microsoft.com/office/officeart/2005/8/layout/hierarchy2"/>
-    <dgm:cxn modelId="{D89F6048-F1B4-4787-B926-B49F52CB6F9B}" srcId="{AD7B3DA5-2EE7-42E6-A405-E9204AD083F8}" destId="{4D72C498-B5D7-4A5E-9949-13D4BDD70C79}" srcOrd="0" destOrd="0" parTransId="{3FE4910D-602C-4A72-BB9E-A3BE3A3A0E78}" sibTransId="{A5576FB7-9241-49DD-B403-195A5C6DB3B2}"/>
-    <dgm:cxn modelId="{8251B82D-0819-2447-8826-DFA228C96BEB}" type="presOf" srcId="{9E6B55FE-E53C-49DC-B515-C2397BEC2CAB}" destId="{288590B9-AA3F-44E1-86EF-EEFFCBA51BD5}" srcOrd="0" destOrd="0" presId="urn:microsoft.com/office/officeart/2005/8/layout/hierarchy2"/>
-    <dgm:cxn modelId="{49E69296-6243-4B23-BB27-A3D4BEF5529C}" srcId="{4D72C498-B5D7-4A5E-9949-13D4BDD70C79}" destId="{CFFF95AD-6A3E-4156-870B-74376FA448BF}" srcOrd="1" destOrd="0" parTransId="{139FBCB0-87C1-4D19-9898-BB48C99D5614}" sibTransId="{2D803B32-337B-4EAC-B215-13958E412DA9}"/>
-    <dgm:cxn modelId="{303D6D25-D3D9-9B48-BCD6-FB53B0BC0358}" type="presOf" srcId="{B13E7694-BD7E-4ACD-8A25-288621413B33}" destId="{2FF43323-1B88-4D6E-A12C-28C1BD2304F7}" srcOrd="1" destOrd="0" presId="urn:microsoft.com/office/officeart/2005/8/layout/hierarchy2"/>
-    <dgm:cxn modelId="{D05732E0-8016-4300-94E0-4C5846D8338F}" srcId="{6EAA9C23-3A78-4C27-AAC9-504C071FA2D8}" destId="{495223E1-057C-40FA-B321-DB15D7B7BF1E}" srcOrd="3" destOrd="0" parTransId="{597EB83F-9AF9-4A72-80A3-732912F27C6D}" sibTransId="{3E875B8A-F119-494A-907D-67F8BC091872}"/>
-    <dgm:cxn modelId="{9FCCB855-91AE-5E42-A672-8F4996404EB3}" type="presOf" srcId="{B13E7694-BD7E-4ACD-8A25-288621413B33}" destId="{D36435EE-5DD9-4CB1-80E2-64E88C5269A2}" srcOrd="0" destOrd="0" presId="urn:microsoft.com/office/officeart/2005/8/layout/hierarchy2"/>
-    <dgm:cxn modelId="{131EF27E-A3DD-F04A-9D42-2D5EDAA7E0FB}" type="presOf" srcId="{139FBCB0-87C1-4D19-9898-BB48C99D5614}" destId="{2D4C1DD3-7A1B-4669-AB42-72A65ACFF1A8}" srcOrd="1" destOrd="0" presId="urn:microsoft.com/office/officeart/2005/8/layout/hierarchy2"/>
-    <dgm:cxn modelId="{7176B68D-8377-4602-BE4C-B7D75F5D41A5}" srcId="{4D72C498-B5D7-4A5E-9949-13D4BDD70C79}" destId="{24E98E51-90AC-468F-867A-C952D6FD5668}" srcOrd="2" destOrd="0" parTransId="{559D18E3-752D-4EE1-9939-C38FEFFAE5A4}" sibTransId="{5A87DC0A-A2A4-49BC-8D66-8E04CC32771A}"/>
-    <dgm:cxn modelId="{9F4D2FFF-97B0-4BDE-B2FE-9300A204E5EE}" srcId="{65626F29-AB7F-4A3E-92D9-6AFC55134C2D}" destId="{90721A67-6AD1-4A80-A90E-9D77E7AD4E6D}" srcOrd="0" destOrd="0" parTransId="{FD12DCE2-E0B7-4C60-87FD-DBDC9530217F}" sibTransId="{898BA68B-F5FB-436F-B345-A5FAFB505382}"/>
-    <dgm:cxn modelId="{4EA7E74F-FC1E-CC43-99EB-883561F233C2}" type="presOf" srcId="{559D18E3-752D-4EE1-9939-C38FEFFAE5A4}" destId="{E36A5456-E43A-492B-ABAE-06F81987E8E0}" srcOrd="1" destOrd="0" presId="urn:microsoft.com/office/officeart/2005/8/layout/hierarchy2"/>
-    <dgm:cxn modelId="{828F649B-CF1E-8745-AD02-74EEFB5C7DD7}" type="presOf" srcId="{DD6977A0-3802-4240-88A2-691E7C2C48A6}" destId="{6F424515-AE64-4689-98CF-DEE19DC54531}" srcOrd="1" destOrd="0" presId="urn:microsoft.com/office/officeart/2005/8/layout/hierarchy2"/>
-    <dgm:cxn modelId="{502FB9F7-55F9-4593-B1F2-FBE723CFF641}" srcId="{90721A67-6AD1-4A80-A90E-9D77E7AD4E6D}" destId="{AD7B3DA5-2EE7-42E6-A405-E9204AD083F8}" srcOrd="0" destOrd="0" parTransId="{0B7CF66D-0A27-42E3-AC6D-2DB726B0F1E6}" sibTransId="{4BBF8FF6-E72D-4A5B-A1FE-6EAB41BA4F5C}"/>
-    <dgm:cxn modelId="{C7A597FF-8C65-8F41-8547-95EDE5B63C82}" type="presOf" srcId="{99F72719-26C5-43AC-9154-CEFFF5CEB37E}" destId="{ECBF6DD1-22FB-4942-9A69-C2E334F2B933}" srcOrd="1" destOrd="0" presId="urn:microsoft.com/office/officeart/2005/8/layout/hierarchy2"/>
-    <dgm:cxn modelId="{5CF41931-BA8A-3041-8736-0F7B01DE01AC}" type="presOf" srcId="{C72AA88C-4AEE-412B-ABBF-33D17A0AD941}" destId="{C0DFBE07-132A-42A3-A5E2-F594000B2340}" srcOrd="1" destOrd="0" presId="urn:microsoft.com/office/officeart/2005/8/layout/hierarchy2"/>
-    <dgm:cxn modelId="{CD91B84C-2A5C-1B4C-86AD-EE6F1A19EF5F}" type="presOf" srcId="{1489036D-A9DA-40B5-957F-936B4A348264}" destId="{D2E89353-C1DC-4D8C-81F7-770019C69DEF}" srcOrd="1" destOrd="0" presId="urn:microsoft.com/office/officeart/2005/8/layout/hierarchy2"/>
-    <dgm:cxn modelId="{C1646EA7-9B18-0647-9BF0-3915555819D6}" type="presOf" srcId="{559D18E3-752D-4EE1-9939-C38FEFFAE5A4}" destId="{9EFBE792-9572-41CC-B394-D06BBCFDDEA7}" srcOrd="0" destOrd="0" presId="urn:microsoft.com/office/officeart/2005/8/layout/hierarchy2"/>
-    <dgm:cxn modelId="{10820E9B-F692-4BF5-B197-3DDE2495C1CB}" srcId="{6EAA9C23-3A78-4C27-AAC9-504C071FA2D8}" destId="{913E8ED9-5793-4239-BAD8-A00A3159E04D}" srcOrd="0" destOrd="0" parTransId="{C72AA88C-4AEE-412B-ABBF-33D17A0AD941}" sibTransId="{E09A0026-5DBE-4A74-ADE4-A8C0FD11704F}"/>
-    <dgm:cxn modelId="{EE41185B-06B9-144B-9BA6-AD2FDF58EAD6}" type="presOf" srcId="{3FE4910D-602C-4A72-BB9E-A3BE3A3A0E78}" destId="{C26101A3-172C-4AFD-8AA5-00EF71442597}" srcOrd="0" destOrd="0" presId="urn:microsoft.com/office/officeart/2005/8/layout/hierarchy2"/>
-    <dgm:cxn modelId="{967F65B6-C47B-4EC0-ADE6-CAFBBE1F0516}" srcId="{CFFF95AD-6A3E-4156-870B-74376FA448BF}" destId="{559B25C1-457C-4CA8-A035-1849D9779D21}" srcOrd="0" destOrd="0" parTransId="{1489036D-A9DA-40B5-957F-936B4A348264}" sibTransId="{CA40A06D-5492-4390-8F79-91529B97C7E3}"/>
-    <dgm:cxn modelId="{FBB30EDF-845F-C941-B46D-BA48C5DE7088}" type="presOf" srcId="{6EAA9C23-3A78-4C27-AAC9-504C071FA2D8}" destId="{FFF314B7-9492-4462-8B1C-7BC33784FA0A}" srcOrd="0" destOrd="0" presId="urn:microsoft.com/office/officeart/2005/8/layout/hierarchy2"/>
-    <dgm:cxn modelId="{E73E6D63-45A0-844C-8B94-FCD5B2696D8E}" type="presOf" srcId="{99F72719-26C5-43AC-9154-CEFFF5CEB37E}" destId="{A8464F86-5444-4B1D-8904-D5D84FB93A63}" srcOrd="0" destOrd="0" presId="urn:microsoft.com/office/officeart/2005/8/layout/hierarchy2"/>
-    <dgm:cxn modelId="{DFE4CF0F-3F66-5340-9D94-C7C75100533A}" type="presOf" srcId="{CFFF95AD-6A3E-4156-870B-74376FA448BF}" destId="{DE27DD97-4305-47FC-AFB0-35E1E791B27F}" srcOrd="0" destOrd="0" presId="urn:microsoft.com/office/officeart/2005/8/layout/hierarchy2"/>
-    <dgm:cxn modelId="{2DAA5C48-0936-9B49-AB88-604B60927898}" type="presOf" srcId="{139FBCB0-87C1-4D19-9898-BB48C99D5614}" destId="{AEBC5B76-A737-49A2-B533-66F2022C87AD}" srcOrd="0" destOrd="0" presId="urn:microsoft.com/office/officeart/2005/8/layout/hierarchy2"/>
-    <dgm:cxn modelId="{CB22BDBB-C85B-D647-865B-2DB453AF38BC}" type="presOf" srcId="{0B7CF66D-0A27-42E3-AC6D-2DB726B0F1E6}" destId="{F84282DA-A190-4AE4-80A2-887CA41C8DE9}" srcOrd="0" destOrd="0" presId="urn:microsoft.com/office/officeart/2005/8/layout/hierarchy2"/>
-    <dgm:cxn modelId="{64F301FB-A593-41C9-BDB6-F0EFA7C82324}" srcId="{6EAA9C23-3A78-4C27-AAC9-504C071FA2D8}" destId="{16244E34-B2A7-4CB0-B85E-995BCA75C3E6}" srcOrd="1" destOrd="0" parTransId="{B13E7694-BD7E-4ACD-8A25-288621413B33}" sibTransId="{A0EBF300-51DB-4610-8BD4-DE84A2AC4F9A}"/>
-    <dgm:cxn modelId="{DBBE2348-B172-FD49-9650-D1961B462268}" type="presParOf" srcId="{76D26D6D-EDAF-4C52-8B4D-841B0D968087}" destId="{F8FABF40-7E53-41D6-A584-A511DC78C1BE}" srcOrd="0" destOrd="0" presId="urn:microsoft.com/office/officeart/2005/8/layout/hierarchy2"/>
-    <dgm:cxn modelId="{35CC225A-9C10-8347-BB22-658465DA3F57}" type="presParOf" srcId="{F8FABF40-7E53-41D6-A584-A511DC78C1BE}" destId="{2D8842D7-E959-42FA-BA94-C6E6A8D46F08}" srcOrd="0" destOrd="0" presId="urn:microsoft.com/office/officeart/2005/8/layout/hierarchy2"/>
-    <dgm:cxn modelId="{A66F748A-CADE-7A4E-9F6A-1B0D6464610A}" type="presParOf" srcId="{F8FABF40-7E53-41D6-A584-A511DC78C1BE}" destId="{BE75B47B-3650-4F5E-B461-4EF0A961DD5A}" srcOrd="1" destOrd="0" presId="urn:microsoft.com/office/officeart/2005/8/layout/hierarchy2"/>
-    <dgm:cxn modelId="{52D5241B-E61D-8B49-84DB-26CFDD327015}" type="presParOf" srcId="{BE75B47B-3650-4F5E-B461-4EF0A961DD5A}" destId="{F84282DA-A190-4AE4-80A2-887CA41C8DE9}" srcOrd="0" destOrd="0" presId="urn:microsoft.com/office/officeart/2005/8/layout/hierarchy2"/>
-    <dgm:cxn modelId="{43989760-FCFF-D44C-BF58-95196F17CA5D}" type="presParOf" srcId="{F84282DA-A190-4AE4-80A2-887CA41C8DE9}" destId="{C296F982-F6F0-4728-ADF2-DC91F37071EA}" srcOrd="0" destOrd="0" presId="urn:microsoft.com/office/officeart/2005/8/layout/hierarchy2"/>
-    <dgm:cxn modelId="{B206A072-54C2-A64D-B69E-8F17BBF71116}" type="presParOf" srcId="{BE75B47B-3650-4F5E-B461-4EF0A961DD5A}" destId="{CF42DF83-DDC9-476D-B33D-59E7CA944A5E}" srcOrd="1" destOrd="0" presId="urn:microsoft.com/office/officeart/2005/8/layout/hierarchy2"/>
-    <dgm:cxn modelId="{A9BF1093-2406-2646-BB13-BBC227E1AAD5}" type="presParOf" srcId="{CF42DF83-DDC9-476D-B33D-59E7CA944A5E}" destId="{B96A10A5-DFF5-46F1-944C-3675766C550F}" srcOrd="0" destOrd="0" presId="urn:microsoft.com/office/officeart/2005/8/layout/hierarchy2"/>
-    <dgm:cxn modelId="{CBF08460-48E5-C941-AFD9-350EE584101A}" type="presParOf" srcId="{CF42DF83-DDC9-476D-B33D-59E7CA944A5E}" destId="{4F298BFB-1885-4076-9A22-AC9C0889C64B}" srcOrd="1" destOrd="0" presId="urn:microsoft.com/office/officeart/2005/8/layout/hierarchy2"/>
-    <dgm:cxn modelId="{A891624D-3D27-1F4D-9928-42598F8A296C}" type="presParOf" srcId="{4F298BFB-1885-4076-9A22-AC9C0889C64B}" destId="{C26101A3-172C-4AFD-8AA5-00EF71442597}" srcOrd="0" destOrd="0" presId="urn:microsoft.com/office/officeart/2005/8/layout/hierarchy2"/>
-    <dgm:cxn modelId="{5074BBEC-0A73-1C49-B906-2C43BEF62CF1}" type="presParOf" srcId="{C26101A3-172C-4AFD-8AA5-00EF71442597}" destId="{F14A685D-1E0D-4B4F-8491-096DFB19D677}" srcOrd="0" destOrd="0" presId="urn:microsoft.com/office/officeart/2005/8/layout/hierarchy2"/>
-    <dgm:cxn modelId="{0CBEAAF1-4A5B-2946-B6DE-6DCF7FCDFB38}" type="presParOf" srcId="{4F298BFB-1885-4076-9A22-AC9C0889C64B}" destId="{F368639D-315F-4154-88B1-6A5B912D6526}" srcOrd="1" destOrd="0" presId="urn:microsoft.com/office/officeart/2005/8/layout/hierarchy2"/>
-    <dgm:cxn modelId="{ED41A56C-4F14-FD4B-BDDF-6125D246B623}" type="presParOf" srcId="{F368639D-315F-4154-88B1-6A5B912D6526}" destId="{3F3231AA-D37A-47E2-AA64-F3C7B7B2954D}" srcOrd="0" destOrd="0" presId="urn:microsoft.com/office/officeart/2005/8/layout/hierarchy2"/>
-    <dgm:cxn modelId="{AB0871AB-06FE-2D4D-B595-2B57B6FEAAB0}" type="presParOf" srcId="{F368639D-315F-4154-88B1-6A5B912D6526}" destId="{397AEE95-8A0C-4187-A00A-9EB934AA598C}" srcOrd="1" destOrd="0" presId="urn:microsoft.com/office/officeart/2005/8/layout/hierarchy2"/>
-    <dgm:cxn modelId="{B96CFBEB-6535-0946-A795-694961F2C085}" type="presParOf" srcId="{397AEE95-8A0C-4187-A00A-9EB934AA598C}" destId="{968AF4BE-4974-4BD5-85C7-35A0B47C6F8A}" srcOrd="0" destOrd="0" presId="urn:microsoft.com/office/officeart/2005/8/layout/hierarchy2"/>
-    <dgm:cxn modelId="{26FB13C3-2C37-1644-898F-9201B4B6DCEC}" type="presParOf" srcId="{968AF4BE-4974-4BD5-85C7-35A0B47C6F8A}" destId="{6F424515-AE64-4689-98CF-DEE19DC54531}" srcOrd="0" destOrd="0" presId="urn:microsoft.com/office/officeart/2005/8/layout/hierarchy2"/>
-    <dgm:cxn modelId="{682B511B-C043-094F-BED3-AD734D2A5904}" type="presParOf" srcId="{397AEE95-8A0C-4187-A00A-9EB934AA598C}" destId="{EB924A49-A3F3-497C-ACC4-327EDE264F60}" srcOrd="1" destOrd="0" presId="urn:microsoft.com/office/officeart/2005/8/layout/hierarchy2"/>
-    <dgm:cxn modelId="{5E0CADDA-5C90-E74B-A8E5-EFFD13220E56}" type="presParOf" srcId="{EB924A49-A3F3-497C-ACC4-327EDE264F60}" destId="{D63F150D-0E96-4C27-A427-95C317656D1D}" srcOrd="0" destOrd="0" presId="urn:microsoft.com/office/officeart/2005/8/layout/hierarchy2"/>
-    <dgm:cxn modelId="{CD6D8CD2-BCA4-E641-903C-64D96E379269}" type="presParOf" srcId="{EB924A49-A3F3-497C-ACC4-327EDE264F60}" destId="{1491B2AE-5B55-45CE-B988-8E12BEB8BF55}" srcOrd="1" destOrd="0" presId="urn:microsoft.com/office/officeart/2005/8/layout/hierarchy2"/>
-    <dgm:cxn modelId="{BE589A39-5220-D840-96F3-09CE257E9544}" type="presParOf" srcId="{397AEE95-8A0C-4187-A00A-9EB934AA598C}" destId="{AEBC5B76-A737-49A2-B533-66F2022C87AD}" srcOrd="2" destOrd="0" presId="urn:microsoft.com/office/officeart/2005/8/layout/hierarchy2"/>
-    <dgm:cxn modelId="{B0C41514-F4A4-AD44-BADC-71C492131AA1}" type="presParOf" srcId="{AEBC5B76-A737-49A2-B533-66F2022C87AD}" destId="{2D4C1DD3-7A1B-4669-AB42-72A65ACFF1A8}" srcOrd="0" destOrd="0" presId="urn:microsoft.com/office/officeart/2005/8/layout/hierarchy2"/>
-    <dgm:cxn modelId="{0CD297E7-CC9F-AD4A-B41A-1C58F6BC59E8}" type="presParOf" srcId="{397AEE95-8A0C-4187-A00A-9EB934AA598C}" destId="{9F7C6272-585E-4DDA-B1DC-EB4580AF2AB2}" srcOrd="3" destOrd="0" presId="urn:microsoft.com/office/officeart/2005/8/layout/hierarchy2"/>
-    <dgm:cxn modelId="{AED19FE4-3FBF-A74E-BD98-031E9C594E71}" type="presParOf" srcId="{9F7C6272-585E-4DDA-B1DC-EB4580AF2AB2}" destId="{DE27DD97-4305-47FC-AFB0-35E1E791B27F}" srcOrd="0" destOrd="0" presId="urn:microsoft.com/office/officeart/2005/8/layout/hierarchy2"/>
-    <dgm:cxn modelId="{9F869148-2959-B949-8353-15D680F020C7}" type="presParOf" srcId="{9F7C6272-585E-4DDA-B1DC-EB4580AF2AB2}" destId="{4A028989-708D-4CC4-885B-928EC3B6636B}" srcOrd="1" destOrd="0" presId="urn:microsoft.com/office/officeart/2005/8/layout/hierarchy2"/>
-    <dgm:cxn modelId="{AEB14466-B9DB-1E40-A1F8-5B62153FFA94}" type="presParOf" srcId="{4A028989-708D-4CC4-885B-928EC3B6636B}" destId="{EBFADA6F-FD50-43FB-87CB-15B1D9AA94CD}" srcOrd="0" destOrd="0" presId="urn:microsoft.com/office/officeart/2005/8/layout/hierarchy2"/>
-    <dgm:cxn modelId="{8CD714A1-E215-5847-B785-78D713185E3E}" type="presParOf" srcId="{EBFADA6F-FD50-43FB-87CB-15B1D9AA94CD}" destId="{D2E89353-C1DC-4D8C-81F7-770019C69DEF}" srcOrd="0" destOrd="0" presId="urn:microsoft.com/office/officeart/2005/8/layout/hierarchy2"/>
-    <dgm:cxn modelId="{5DD6D6ED-18D1-B543-B0BC-9F15A7811BAC}" type="presParOf" srcId="{4A028989-708D-4CC4-885B-928EC3B6636B}" destId="{CC9BC564-3787-4383-9FFC-61D9D0588B21}" srcOrd="1" destOrd="0" presId="urn:microsoft.com/office/officeart/2005/8/layout/hierarchy2"/>
-    <dgm:cxn modelId="{7BC21D8E-FEC0-D441-AB01-C597F21EA30B}" type="presParOf" srcId="{CC9BC564-3787-4383-9FFC-61D9D0588B21}" destId="{858F7110-3310-4783-BBA8-7EC1E711C660}" srcOrd="0" destOrd="0" presId="urn:microsoft.com/office/officeart/2005/8/layout/hierarchy2"/>
-    <dgm:cxn modelId="{03EC3C9C-D622-4246-AC6B-8A65BD288C02}" type="presParOf" srcId="{CC9BC564-3787-4383-9FFC-61D9D0588B21}" destId="{65C1A66E-C56C-4171-AB97-8297D46BDB88}" srcOrd="1" destOrd="0" presId="urn:microsoft.com/office/officeart/2005/8/layout/hierarchy2"/>
-    <dgm:cxn modelId="{8813F41F-0559-FC42-95C3-D23DB4B1EE98}" type="presParOf" srcId="{397AEE95-8A0C-4187-A00A-9EB934AA598C}" destId="{9EFBE792-9572-41CC-B394-D06BBCFDDEA7}" srcOrd="4" destOrd="0" presId="urn:microsoft.com/office/officeart/2005/8/layout/hierarchy2"/>
-    <dgm:cxn modelId="{754D4E29-3D7A-5449-8B5F-8BBD6656CA13}" type="presParOf" srcId="{9EFBE792-9572-41CC-B394-D06BBCFDDEA7}" destId="{E36A5456-E43A-492B-ABAE-06F81987E8E0}" srcOrd="0" destOrd="0" presId="urn:microsoft.com/office/officeart/2005/8/layout/hierarchy2"/>
-    <dgm:cxn modelId="{33C3717F-CD2C-9A41-B4EF-C77F869BC381}" type="presParOf" srcId="{397AEE95-8A0C-4187-A00A-9EB934AA598C}" destId="{6D225540-AFA0-415E-A130-ABE75225B256}" srcOrd="5" destOrd="0" presId="urn:microsoft.com/office/officeart/2005/8/layout/hierarchy2"/>
-    <dgm:cxn modelId="{84265635-FFE7-8A43-A4C9-D435FC0F2DDB}" type="presParOf" srcId="{6D225540-AFA0-415E-A130-ABE75225B256}" destId="{37C38F7E-4D19-426C-A64E-1CBDFC363BB7}" srcOrd="0" destOrd="0" presId="urn:microsoft.com/office/officeart/2005/8/layout/hierarchy2"/>
-    <dgm:cxn modelId="{106B8B36-1DF9-CD44-8A27-639426BDB2D4}" type="presParOf" srcId="{6D225540-AFA0-415E-A130-ABE75225B256}" destId="{F4349A4C-5F5C-42E6-B925-D581139B19CA}" srcOrd="1" destOrd="0" presId="urn:microsoft.com/office/officeart/2005/8/layout/hierarchy2"/>
-    <dgm:cxn modelId="{553FF30C-8BD1-FD48-9270-B9BEF88B1A6B}" type="presParOf" srcId="{BE75B47B-3650-4F5E-B461-4EF0A961DD5A}" destId="{A8464F86-5444-4B1D-8904-D5D84FB93A63}" srcOrd="2" destOrd="0" presId="urn:microsoft.com/office/officeart/2005/8/layout/hierarchy2"/>
-    <dgm:cxn modelId="{9BB01882-8BDC-1948-A752-72A226E6212E}" type="presParOf" srcId="{A8464F86-5444-4B1D-8904-D5D84FB93A63}" destId="{ECBF6DD1-22FB-4942-9A69-C2E334F2B933}" srcOrd="0" destOrd="0" presId="urn:microsoft.com/office/officeart/2005/8/layout/hierarchy2"/>
-    <dgm:cxn modelId="{BAAB9ADA-0E35-D64E-9E58-10AD954EBD26}" type="presParOf" srcId="{BE75B47B-3650-4F5E-B461-4EF0A961DD5A}" destId="{E0C7B8DF-83A1-45D9-B9D9-9ED1C37E4CA4}" srcOrd="3" destOrd="0" presId="urn:microsoft.com/office/officeart/2005/8/layout/hierarchy2"/>
-    <dgm:cxn modelId="{96401292-20F5-1242-BA51-4EA265C277F0}" type="presParOf" srcId="{E0C7B8DF-83A1-45D9-B9D9-9ED1C37E4CA4}" destId="{FFF314B7-9492-4462-8B1C-7BC33784FA0A}" srcOrd="0" destOrd="0" presId="urn:microsoft.com/office/officeart/2005/8/layout/hierarchy2"/>
-    <dgm:cxn modelId="{72AD9BB6-F2DF-7B46-96EF-DBDB11F4432D}" type="presParOf" srcId="{E0C7B8DF-83A1-45D9-B9D9-9ED1C37E4CA4}" destId="{F4FA03A4-3DA6-47F7-9A77-3B374796CB77}" srcOrd="1" destOrd="0" presId="urn:microsoft.com/office/officeart/2005/8/layout/hierarchy2"/>
-    <dgm:cxn modelId="{0A9F3EA6-1715-E747-961D-72871410BE24}" type="presParOf" srcId="{F4FA03A4-3DA6-47F7-9A77-3B374796CB77}" destId="{8E5DD861-D493-4A0A-B81E-EB2108ED9BB3}" srcOrd="0" destOrd="0" presId="urn:microsoft.com/office/officeart/2005/8/layout/hierarchy2"/>
-    <dgm:cxn modelId="{62F3BA29-7A31-9B45-952E-70F05CF3AB17}" type="presParOf" srcId="{8E5DD861-D493-4A0A-B81E-EB2108ED9BB3}" destId="{C0DFBE07-132A-42A3-A5E2-F594000B2340}" srcOrd="0" destOrd="0" presId="urn:microsoft.com/office/officeart/2005/8/layout/hierarchy2"/>
-    <dgm:cxn modelId="{E9231350-0787-CC47-BB97-076F6956646B}" type="presParOf" srcId="{F4FA03A4-3DA6-47F7-9A77-3B374796CB77}" destId="{D48AA310-08E8-41B2-9889-9054306545F3}" srcOrd="1" destOrd="0" presId="urn:microsoft.com/office/officeart/2005/8/layout/hierarchy2"/>
-    <dgm:cxn modelId="{E5B933F3-0B98-6745-A12F-7E2F5D0569D2}" type="presParOf" srcId="{D48AA310-08E8-41B2-9889-9054306545F3}" destId="{A21B35AB-A6E7-40B0-A48C-F2137E09EDE9}" srcOrd="0" destOrd="0" presId="urn:microsoft.com/office/officeart/2005/8/layout/hierarchy2"/>
-    <dgm:cxn modelId="{B83FC1A7-9150-374E-A4FD-5C9CE1AADD0A}" type="presParOf" srcId="{D48AA310-08E8-41B2-9889-9054306545F3}" destId="{8B5CE3EF-0622-44C1-849C-2057D356BCBF}" srcOrd="1" destOrd="0" presId="urn:microsoft.com/office/officeart/2005/8/layout/hierarchy2"/>
-    <dgm:cxn modelId="{DE70C200-BC61-0349-8993-9A8F602F65D7}" type="presParOf" srcId="{F4FA03A4-3DA6-47F7-9A77-3B374796CB77}" destId="{D36435EE-5DD9-4CB1-80E2-64E88C5269A2}" srcOrd="2" destOrd="0" presId="urn:microsoft.com/office/officeart/2005/8/layout/hierarchy2"/>
-    <dgm:cxn modelId="{0C5EFF55-85A3-A846-B87F-483863E6DED2}" type="presParOf" srcId="{D36435EE-5DD9-4CB1-80E2-64E88C5269A2}" destId="{2FF43323-1B88-4D6E-A12C-28C1BD2304F7}" srcOrd="0" destOrd="0" presId="urn:microsoft.com/office/officeart/2005/8/layout/hierarchy2"/>
-    <dgm:cxn modelId="{F5152646-EA24-E24C-BC1F-71EB4AFFD264}" type="presParOf" srcId="{F4FA03A4-3DA6-47F7-9A77-3B374796CB77}" destId="{36D12C6A-C33F-444D-985E-C87528F365EF}" srcOrd="3" destOrd="0" presId="urn:microsoft.com/office/officeart/2005/8/layout/hierarchy2"/>
-    <dgm:cxn modelId="{0C5D3ECB-52C8-F946-92AF-A1BE92481BD4}" type="presParOf" srcId="{36D12C6A-C33F-444D-985E-C87528F365EF}" destId="{D91136A0-BBA5-4033-85D4-E551E48A4097}" srcOrd="0" destOrd="0" presId="urn:microsoft.com/office/officeart/2005/8/layout/hierarchy2"/>
-    <dgm:cxn modelId="{D54CD834-4E34-E342-8C7D-B02AFBFA3420}" type="presParOf" srcId="{36D12C6A-C33F-444D-985E-C87528F365EF}" destId="{18A8A596-414D-45EC-82A0-4CE6CE2BCEAF}" srcOrd="1" destOrd="0" presId="urn:microsoft.com/office/officeart/2005/8/layout/hierarchy2"/>
-    <dgm:cxn modelId="{15344005-0266-2846-A97A-97A1E5962FD1}" type="presParOf" srcId="{F4FA03A4-3DA6-47F7-9A77-3B374796CB77}" destId="{215E04C8-8ADC-4870-8072-6C6871A934E8}" srcOrd="4" destOrd="0" presId="urn:microsoft.com/office/officeart/2005/8/layout/hierarchy2"/>
-    <dgm:cxn modelId="{99DC6E0A-BE27-894D-B6CA-A0D184910A6A}" type="presParOf" srcId="{215E04C8-8ADC-4870-8072-6C6871A934E8}" destId="{881DB251-9FB1-4300-9BCC-5ED061EBD6BA}" srcOrd="0" destOrd="0" presId="urn:microsoft.com/office/officeart/2005/8/layout/hierarchy2"/>
-    <dgm:cxn modelId="{0FBAA375-9CA5-A249-A147-B2A42CDEB873}" type="presParOf" srcId="{F4FA03A4-3DA6-47F7-9A77-3B374796CB77}" destId="{99095670-E0F4-480E-9255-5D1CF51C2306}" srcOrd="5" destOrd="0" presId="urn:microsoft.com/office/officeart/2005/8/layout/hierarchy2"/>
-    <dgm:cxn modelId="{292EC447-6538-3846-8AEE-3540C1380510}" type="presParOf" srcId="{99095670-E0F4-480E-9255-5D1CF51C2306}" destId="{288590B9-AA3F-44E1-86EF-EEFFCBA51BD5}" srcOrd="0" destOrd="0" presId="urn:microsoft.com/office/officeart/2005/8/layout/hierarchy2"/>
-    <dgm:cxn modelId="{4FB4D5D8-21A1-0247-8FFC-46927AC75A22}" type="presParOf" srcId="{99095670-E0F4-480E-9255-5D1CF51C2306}" destId="{C9ADEDFB-79EA-4185-B0EC-F6EC4D8F782E}" srcOrd="1" destOrd="0" presId="urn:microsoft.com/office/officeart/2005/8/layout/hierarchy2"/>
-    <dgm:cxn modelId="{15910236-1219-4249-AD75-A1171326E7BF}" type="presParOf" srcId="{F4FA03A4-3DA6-47F7-9A77-3B374796CB77}" destId="{D955C53B-B716-4B38-9366-F9DF3D076BCB}" srcOrd="6" destOrd="0" presId="urn:microsoft.com/office/officeart/2005/8/layout/hierarchy2"/>
-    <dgm:cxn modelId="{D8D28A7E-FE4B-424E-8A37-1F76D6A63781}" type="presParOf" srcId="{D955C53B-B716-4B38-9366-F9DF3D076BCB}" destId="{1FDB852C-60D2-4512-8688-DBBE489C7C32}" srcOrd="0" destOrd="0" presId="urn:microsoft.com/office/officeart/2005/8/layout/hierarchy2"/>
-    <dgm:cxn modelId="{53E787B5-FACB-5147-BAEF-1B2D4BAAC4EC}" type="presParOf" srcId="{F4FA03A4-3DA6-47F7-9A77-3B374796CB77}" destId="{4D2DD327-F21E-40DF-89CF-2531CE508332}" srcOrd="7" destOrd="0" presId="urn:microsoft.com/office/officeart/2005/8/layout/hierarchy2"/>
-    <dgm:cxn modelId="{91B49943-4665-C54E-8B10-654CDF07E222}" type="presParOf" srcId="{4D2DD327-F21E-40DF-89CF-2531CE508332}" destId="{98EDA116-065D-473B-983B-F7A1A4E0692D}" srcOrd="0" destOrd="0" presId="urn:microsoft.com/office/officeart/2005/8/layout/hierarchy2"/>
-    <dgm:cxn modelId="{0DB4B016-31F9-4145-9BD9-6432C4A27B32}" type="presParOf" srcId="{4D2DD327-F21E-40DF-89CF-2531CE508332}" destId="{DF92D010-B557-4787-97CA-5DC4251ABFBB}" srcOrd="1" destOrd="0" presId="urn:microsoft.com/office/officeart/2005/8/layout/hierarchy2"/>
+    <dgm:cxn modelId="{80E0A80B-3DE2-C54B-9503-B2A3CF280AAA}" type="presOf" srcId="{559B25C1-457C-4CA8-A035-1849D9779D21}" destId="{858F7110-3310-4783-BBA8-7EC1E711C660}" srcOrd="0" destOrd="0" presId="urn:microsoft.com/office/officeart/2005/8/layout/hierarchy2"/>
+    <dgm:cxn modelId="{CCE3422D-142E-2241-8A08-E1A0701DAA47}" type="presOf" srcId="{90721A67-6AD1-4A80-A90E-9D77E7AD4E6D}" destId="{2D8842D7-E959-42FA-BA94-C6E6A8D46F08}" srcOrd="0" destOrd="0" presId="urn:microsoft.com/office/officeart/2005/8/layout/hierarchy2"/>
+    <dgm:cxn modelId="{795DC833-5A86-0E4C-B2DE-B3E97CE8984A}" type="presOf" srcId="{6EAA9C23-3A78-4C27-AAC9-504C071FA2D8}" destId="{FFF314B7-9492-4462-8B1C-7BC33784FA0A}" srcOrd="0" destOrd="0" presId="urn:microsoft.com/office/officeart/2005/8/layout/hierarchy2"/>
+    <dgm:cxn modelId="{6955B03C-7662-4042-9EA6-41E7DC316F45}" type="presOf" srcId="{99F72719-26C5-43AC-9154-CEFFF5CEB37E}" destId="{ECBF6DD1-22FB-4942-9A69-C2E334F2B933}" srcOrd="1" destOrd="0" presId="urn:microsoft.com/office/officeart/2005/8/layout/hierarchy2"/>
+    <dgm:cxn modelId="{AF87FC51-7EA8-4944-8CD9-11D8FE09D061}" type="presOf" srcId="{0B7CF66D-0A27-42E3-AC6D-2DB726B0F1E6}" destId="{F84282DA-A190-4AE4-80A2-887CA41C8DE9}" srcOrd="0" destOrd="0" presId="urn:microsoft.com/office/officeart/2005/8/layout/hierarchy2"/>
+    <dgm:cxn modelId="{4CA87569-BB8A-E94C-998E-31E906FEA849}" type="presOf" srcId="{FDC9356B-5836-435E-BB19-C94DC8F3D3EF}" destId="{D63F150D-0E96-4C27-A427-95C317656D1D}" srcOrd="0" destOrd="0" presId="urn:microsoft.com/office/officeart/2005/8/layout/hierarchy2"/>
+    <dgm:cxn modelId="{4F7AE2CD-400F-B649-AC79-8A75B9B8CF57}" type="presOf" srcId="{C72AA88C-4AEE-412B-ABBF-33D17A0AD941}" destId="{8E5DD861-D493-4A0A-B81E-EB2108ED9BB3}" srcOrd="0" destOrd="0" presId="urn:microsoft.com/office/officeart/2005/8/layout/hierarchy2"/>
+    <dgm:cxn modelId="{8C81C1EA-A716-6F45-ADBB-92F300285BB5}" type="presParOf" srcId="{76D26D6D-EDAF-4C52-8B4D-841B0D968087}" destId="{F8FABF40-7E53-41D6-A584-A511DC78C1BE}" srcOrd="0" destOrd="0" presId="urn:microsoft.com/office/officeart/2005/8/layout/hierarchy2"/>
+    <dgm:cxn modelId="{0A96F323-4EDB-F34B-98B7-5D8B2C6D9787}" type="presParOf" srcId="{F8FABF40-7E53-41D6-A584-A511DC78C1BE}" destId="{2D8842D7-E959-42FA-BA94-C6E6A8D46F08}" srcOrd="0" destOrd="0" presId="urn:microsoft.com/office/officeart/2005/8/layout/hierarchy2"/>
+    <dgm:cxn modelId="{EC539BFA-539A-5440-B320-5FEDEBB4A09F}" type="presParOf" srcId="{F8FABF40-7E53-41D6-A584-A511DC78C1BE}" destId="{BE75B47B-3650-4F5E-B461-4EF0A961DD5A}" srcOrd="1" destOrd="0" presId="urn:microsoft.com/office/officeart/2005/8/layout/hierarchy2"/>
+    <dgm:cxn modelId="{008B0D98-921A-1547-A7D0-E7B0CB528EE9}" type="presParOf" srcId="{BE75B47B-3650-4F5E-B461-4EF0A961DD5A}" destId="{F84282DA-A190-4AE4-80A2-887CA41C8DE9}" srcOrd="0" destOrd="0" presId="urn:microsoft.com/office/officeart/2005/8/layout/hierarchy2"/>
+    <dgm:cxn modelId="{F9BDA1FE-56D7-2743-864D-33D78069C086}" type="presParOf" srcId="{F84282DA-A190-4AE4-80A2-887CA41C8DE9}" destId="{C296F982-F6F0-4728-ADF2-DC91F37071EA}" srcOrd="0" destOrd="0" presId="urn:microsoft.com/office/officeart/2005/8/layout/hierarchy2"/>
+    <dgm:cxn modelId="{5B2F3F93-60D8-594C-83E2-E809ED1E1757}" type="presParOf" srcId="{BE75B47B-3650-4F5E-B461-4EF0A961DD5A}" destId="{CF42DF83-DDC9-476D-B33D-59E7CA944A5E}" srcOrd="1" destOrd="0" presId="urn:microsoft.com/office/officeart/2005/8/layout/hierarchy2"/>
+    <dgm:cxn modelId="{785F09DC-37C4-F946-BE5D-153EC998DAC4}" type="presParOf" srcId="{CF42DF83-DDC9-476D-B33D-59E7CA944A5E}" destId="{B96A10A5-DFF5-46F1-944C-3675766C550F}" srcOrd="0" destOrd="0" presId="urn:microsoft.com/office/officeart/2005/8/layout/hierarchy2"/>
+    <dgm:cxn modelId="{7149721D-FDEC-2C4E-9C99-4D0159EB110B}" type="presParOf" srcId="{CF42DF83-DDC9-476D-B33D-59E7CA944A5E}" destId="{4F298BFB-1885-4076-9A22-AC9C0889C64B}" srcOrd="1" destOrd="0" presId="urn:microsoft.com/office/officeart/2005/8/layout/hierarchy2"/>
+    <dgm:cxn modelId="{4F33CA22-0E68-384E-93E3-AC60BAEFE0B1}" type="presParOf" srcId="{4F298BFB-1885-4076-9A22-AC9C0889C64B}" destId="{C26101A3-172C-4AFD-8AA5-00EF71442597}" srcOrd="0" destOrd="0" presId="urn:microsoft.com/office/officeart/2005/8/layout/hierarchy2"/>
+    <dgm:cxn modelId="{80A220D1-48B4-7042-A030-0D4658F8E413}" type="presParOf" srcId="{C26101A3-172C-4AFD-8AA5-00EF71442597}" destId="{F14A685D-1E0D-4B4F-8491-096DFB19D677}" srcOrd="0" destOrd="0" presId="urn:microsoft.com/office/officeart/2005/8/layout/hierarchy2"/>
+    <dgm:cxn modelId="{FC2A3213-363F-4540-8F9C-E76043FA05BC}" type="presParOf" srcId="{4F298BFB-1885-4076-9A22-AC9C0889C64B}" destId="{F368639D-315F-4154-88B1-6A5B912D6526}" srcOrd="1" destOrd="0" presId="urn:microsoft.com/office/officeart/2005/8/layout/hierarchy2"/>
+    <dgm:cxn modelId="{BDD0F59A-89D6-4449-83D0-4DA5873807EF}" type="presParOf" srcId="{F368639D-315F-4154-88B1-6A5B912D6526}" destId="{3F3231AA-D37A-47E2-AA64-F3C7B7B2954D}" srcOrd="0" destOrd="0" presId="urn:microsoft.com/office/officeart/2005/8/layout/hierarchy2"/>
+    <dgm:cxn modelId="{84D6BA04-577A-3B4C-A22B-719ACC726676}" type="presParOf" srcId="{F368639D-315F-4154-88B1-6A5B912D6526}" destId="{397AEE95-8A0C-4187-A00A-9EB934AA598C}" srcOrd="1" destOrd="0" presId="urn:microsoft.com/office/officeart/2005/8/layout/hierarchy2"/>
+    <dgm:cxn modelId="{088A6F18-2F55-1C4B-87BC-BD1AB6832E43}" type="presParOf" srcId="{397AEE95-8A0C-4187-A00A-9EB934AA598C}" destId="{968AF4BE-4974-4BD5-85C7-35A0B47C6F8A}" srcOrd="0" destOrd="0" presId="urn:microsoft.com/office/officeart/2005/8/layout/hierarchy2"/>
+    <dgm:cxn modelId="{317D4B10-1C39-C845-8A1B-822AF83FCF0D}" type="presParOf" srcId="{968AF4BE-4974-4BD5-85C7-35A0B47C6F8A}" destId="{6F424515-AE64-4689-98CF-DEE19DC54531}" srcOrd="0" destOrd="0" presId="urn:microsoft.com/office/officeart/2005/8/layout/hierarchy2"/>
+    <dgm:cxn modelId="{A4A9B988-F30C-144B-B6C4-69A9F1FABCF7}" type="presParOf" srcId="{397AEE95-8A0C-4187-A00A-9EB934AA598C}" destId="{EB924A49-A3F3-497C-ACC4-327EDE264F60}" srcOrd="1" destOrd="0" presId="urn:microsoft.com/office/officeart/2005/8/layout/hierarchy2"/>
+    <dgm:cxn modelId="{A7B5DF4F-7864-D24E-9021-A2C7EA7E98B6}" type="presParOf" srcId="{EB924A49-A3F3-497C-ACC4-327EDE264F60}" destId="{D63F150D-0E96-4C27-A427-95C317656D1D}" srcOrd="0" destOrd="0" presId="urn:microsoft.com/office/officeart/2005/8/layout/hierarchy2"/>
+    <dgm:cxn modelId="{F3752ECE-8481-0444-93A3-6CC7DDF2BC3D}" type="presParOf" srcId="{EB924A49-A3F3-497C-ACC4-327EDE264F60}" destId="{1491B2AE-5B55-45CE-B988-8E12BEB8BF55}" srcOrd="1" destOrd="0" presId="urn:microsoft.com/office/officeart/2005/8/layout/hierarchy2"/>
+    <dgm:cxn modelId="{4A1AFDA8-0C34-334E-9E90-7043FCC86ED6}" type="presParOf" srcId="{397AEE95-8A0C-4187-A00A-9EB934AA598C}" destId="{AEBC5B76-A737-49A2-B533-66F2022C87AD}" srcOrd="2" destOrd="0" presId="urn:microsoft.com/office/officeart/2005/8/layout/hierarchy2"/>
+    <dgm:cxn modelId="{A316CB53-F499-3F41-9503-6C24EF5F8A7D}" type="presParOf" srcId="{AEBC5B76-A737-49A2-B533-66F2022C87AD}" destId="{2D4C1DD3-7A1B-4669-AB42-72A65ACFF1A8}" srcOrd="0" destOrd="0" presId="urn:microsoft.com/office/officeart/2005/8/layout/hierarchy2"/>
+    <dgm:cxn modelId="{0BA057F7-D443-344A-BC7A-B51EEEDEA6B5}" type="presParOf" srcId="{397AEE95-8A0C-4187-A00A-9EB934AA598C}" destId="{9F7C6272-585E-4DDA-B1DC-EB4580AF2AB2}" srcOrd="3" destOrd="0" presId="urn:microsoft.com/office/officeart/2005/8/layout/hierarchy2"/>
+    <dgm:cxn modelId="{5BD61DAC-9ABF-4B4B-8A89-A218AF80AE25}" type="presParOf" srcId="{9F7C6272-585E-4DDA-B1DC-EB4580AF2AB2}" destId="{DE27DD97-4305-47FC-AFB0-35E1E791B27F}" srcOrd="0" destOrd="0" presId="urn:microsoft.com/office/officeart/2005/8/layout/hierarchy2"/>
+    <dgm:cxn modelId="{EF880FD9-993B-9F4A-B18C-EA70DAC321AD}" type="presParOf" srcId="{9F7C6272-585E-4DDA-B1DC-EB4580AF2AB2}" destId="{4A028989-708D-4CC4-885B-928EC3B6636B}" srcOrd="1" destOrd="0" presId="urn:microsoft.com/office/officeart/2005/8/layout/hierarchy2"/>
+    <dgm:cxn modelId="{B3333708-ED41-8D45-B868-163F68CC4C8E}" type="presParOf" srcId="{4A028989-708D-4CC4-885B-928EC3B6636B}" destId="{EBFADA6F-FD50-43FB-87CB-15B1D9AA94CD}" srcOrd="0" destOrd="0" presId="urn:microsoft.com/office/officeart/2005/8/layout/hierarchy2"/>
+    <dgm:cxn modelId="{DAC16830-918C-2F41-8979-C284D70A0F87}" type="presParOf" srcId="{EBFADA6F-FD50-43FB-87CB-15B1D9AA94CD}" destId="{D2E89353-C1DC-4D8C-81F7-770019C69DEF}" srcOrd="0" destOrd="0" presId="urn:microsoft.com/office/officeart/2005/8/layout/hierarchy2"/>
+    <dgm:cxn modelId="{C470388E-4887-0640-A1AD-1AB97F686F1C}" type="presParOf" srcId="{4A028989-708D-4CC4-885B-928EC3B6636B}" destId="{CC9BC564-3787-4383-9FFC-61D9D0588B21}" srcOrd="1" destOrd="0" presId="urn:microsoft.com/office/officeart/2005/8/layout/hierarchy2"/>
+    <dgm:cxn modelId="{6639B36F-3B3B-3F4F-99F4-718AD24B8949}" type="presParOf" srcId="{CC9BC564-3787-4383-9FFC-61D9D0588B21}" destId="{858F7110-3310-4783-BBA8-7EC1E711C660}" srcOrd="0" destOrd="0" presId="urn:microsoft.com/office/officeart/2005/8/layout/hierarchy2"/>
+    <dgm:cxn modelId="{6BDDAFE6-9FC7-5545-BA01-F41A9C7E5C85}" type="presParOf" srcId="{CC9BC564-3787-4383-9FFC-61D9D0588B21}" destId="{65C1A66E-C56C-4171-AB97-8297D46BDB88}" srcOrd="1" destOrd="0" presId="urn:microsoft.com/office/officeart/2005/8/layout/hierarchy2"/>
+    <dgm:cxn modelId="{B96C27BB-143C-F147-AD04-22A534ECCCA2}" type="presParOf" srcId="{397AEE95-8A0C-4187-A00A-9EB934AA598C}" destId="{9EFBE792-9572-41CC-B394-D06BBCFDDEA7}" srcOrd="4" destOrd="0" presId="urn:microsoft.com/office/officeart/2005/8/layout/hierarchy2"/>
+    <dgm:cxn modelId="{05D5A07A-3312-0E4B-B7E5-D3EFF8059753}" type="presParOf" srcId="{9EFBE792-9572-41CC-B394-D06BBCFDDEA7}" destId="{E36A5456-E43A-492B-ABAE-06F81987E8E0}" srcOrd="0" destOrd="0" presId="urn:microsoft.com/office/officeart/2005/8/layout/hierarchy2"/>
+    <dgm:cxn modelId="{0B9E4854-51BF-7F41-9576-D859A1C86DE9}" type="presParOf" srcId="{397AEE95-8A0C-4187-A00A-9EB934AA598C}" destId="{6D225540-AFA0-415E-A130-ABE75225B256}" srcOrd="5" destOrd="0" presId="urn:microsoft.com/office/officeart/2005/8/layout/hierarchy2"/>
+    <dgm:cxn modelId="{9963BCAA-2474-F149-886D-09F874BD81B1}" type="presParOf" srcId="{6D225540-AFA0-415E-A130-ABE75225B256}" destId="{37C38F7E-4D19-426C-A64E-1CBDFC363BB7}" srcOrd="0" destOrd="0" presId="urn:microsoft.com/office/officeart/2005/8/layout/hierarchy2"/>
+    <dgm:cxn modelId="{A0AC75E1-5766-D945-A183-8D4F7B4E972B}" type="presParOf" srcId="{6D225540-AFA0-415E-A130-ABE75225B256}" destId="{F4349A4C-5F5C-42E6-B925-D581139B19CA}" srcOrd="1" destOrd="0" presId="urn:microsoft.com/office/officeart/2005/8/layout/hierarchy2"/>
+    <dgm:cxn modelId="{CD3B7A7D-DB56-0646-936D-6639B58D94B8}" type="presParOf" srcId="{BE75B47B-3650-4F5E-B461-4EF0A961DD5A}" destId="{A8464F86-5444-4B1D-8904-D5D84FB93A63}" srcOrd="2" destOrd="0" presId="urn:microsoft.com/office/officeart/2005/8/layout/hierarchy2"/>
+    <dgm:cxn modelId="{A4AE1C30-C151-5C44-B66F-5D4EE250AA46}" type="presParOf" srcId="{A8464F86-5444-4B1D-8904-D5D84FB93A63}" destId="{ECBF6DD1-22FB-4942-9A69-C2E334F2B933}" srcOrd="0" destOrd="0" presId="urn:microsoft.com/office/officeart/2005/8/layout/hierarchy2"/>
+    <dgm:cxn modelId="{FC72D4D0-D937-234F-ABFA-7B33934B6654}" type="presParOf" srcId="{BE75B47B-3650-4F5E-B461-4EF0A961DD5A}" destId="{E0C7B8DF-83A1-45D9-B9D9-9ED1C37E4CA4}" srcOrd="3" destOrd="0" presId="urn:microsoft.com/office/officeart/2005/8/layout/hierarchy2"/>
+    <dgm:cxn modelId="{D8EB5DF5-FA16-4748-A0CB-872734DA4E92}" type="presParOf" srcId="{E0C7B8DF-83A1-45D9-B9D9-9ED1C37E4CA4}" destId="{FFF314B7-9492-4462-8B1C-7BC33784FA0A}" srcOrd="0" destOrd="0" presId="urn:microsoft.com/office/officeart/2005/8/layout/hierarchy2"/>
+    <dgm:cxn modelId="{B3E81855-2BDF-E040-BA33-7A3DD61D3D17}" type="presParOf" srcId="{E0C7B8DF-83A1-45D9-B9D9-9ED1C37E4CA4}" destId="{F4FA03A4-3DA6-47F7-9A77-3B374796CB77}" srcOrd="1" destOrd="0" presId="urn:microsoft.com/office/officeart/2005/8/layout/hierarchy2"/>
+    <dgm:cxn modelId="{08931472-3882-5C48-956F-E191F601C0AA}" type="presParOf" srcId="{F4FA03A4-3DA6-47F7-9A77-3B374796CB77}" destId="{8E5DD861-D493-4A0A-B81E-EB2108ED9BB3}" srcOrd="0" destOrd="0" presId="urn:microsoft.com/office/officeart/2005/8/layout/hierarchy2"/>
+    <dgm:cxn modelId="{22CF06D5-DD4E-0343-912D-4EC8A332DFD3}" type="presParOf" srcId="{8E5DD861-D493-4A0A-B81E-EB2108ED9BB3}" destId="{C0DFBE07-132A-42A3-A5E2-F594000B2340}" srcOrd="0" destOrd="0" presId="urn:microsoft.com/office/officeart/2005/8/layout/hierarchy2"/>
+    <dgm:cxn modelId="{00742F8B-C76B-2B4A-9FE1-982CCFFAC954}" type="presParOf" srcId="{F4FA03A4-3DA6-47F7-9A77-3B374796CB77}" destId="{D48AA310-08E8-41B2-9889-9054306545F3}" srcOrd="1" destOrd="0" presId="urn:microsoft.com/office/officeart/2005/8/layout/hierarchy2"/>
+    <dgm:cxn modelId="{08263130-144A-7C4A-9DFD-0EBC61C711F0}" type="presParOf" srcId="{D48AA310-08E8-41B2-9889-9054306545F3}" destId="{A21B35AB-A6E7-40B0-A48C-F2137E09EDE9}" srcOrd="0" destOrd="0" presId="urn:microsoft.com/office/officeart/2005/8/layout/hierarchy2"/>
+    <dgm:cxn modelId="{7F4BED7A-82F9-0C45-8FB1-9BBA4FCAB319}" type="presParOf" srcId="{D48AA310-08E8-41B2-9889-9054306545F3}" destId="{8B5CE3EF-0622-44C1-849C-2057D356BCBF}" srcOrd="1" destOrd="0" presId="urn:microsoft.com/office/officeart/2005/8/layout/hierarchy2"/>
+    <dgm:cxn modelId="{FBD54A76-E598-1841-8DCD-88BE1E750813}" type="presParOf" srcId="{F4FA03A4-3DA6-47F7-9A77-3B374796CB77}" destId="{D36435EE-5DD9-4CB1-80E2-64E88C5269A2}" srcOrd="2" destOrd="0" presId="urn:microsoft.com/office/officeart/2005/8/layout/hierarchy2"/>
+    <dgm:cxn modelId="{BB340963-034C-E54B-AEF3-5E5E3E7710A1}" type="presParOf" srcId="{D36435EE-5DD9-4CB1-80E2-64E88C5269A2}" destId="{2FF43323-1B88-4D6E-A12C-28C1BD2304F7}" srcOrd="0" destOrd="0" presId="urn:microsoft.com/office/officeart/2005/8/layout/hierarchy2"/>
+    <dgm:cxn modelId="{FE348D05-7835-EC40-B68C-2979177DAE75}" type="presParOf" srcId="{F4FA03A4-3DA6-47F7-9A77-3B374796CB77}" destId="{36D12C6A-C33F-444D-985E-C87528F365EF}" srcOrd="3" destOrd="0" presId="urn:microsoft.com/office/officeart/2005/8/layout/hierarchy2"/>
+    <dgm:cxn modelId="{871252B3-8341-8A45-B9DE-290CF84A5821}" type="presParOf" srcId="{36D12C6A-C33F-444D-985E-C87528F365EF}" destId="{D91136A0-BBA5-4033-85D4-E551E48A4097}" srcOrd="0" destOrd="0" presId="urn:microsoft.com/office/officeart/2005/8/layout/hierarchy2"/>
+    <dgm:cxn modelId="{0AA7FE30-828E-5F4F-B1B9-E32B1B48F89A}" type="presParOf" srcId="{36D12C6A-C33F-444D-985E-C87528F365EF}" destId="{18A8A596-414D-45EC-82A0-4CE6CE2BCEAF}" srcOrd="1" destOrd="0" presId="urn:microsoft.com/office/officeart/2005/8/layout/hierarchy2"/>
+    <dgm:cxn modelId="{54A5EDDD-AC89-2944-A042-6BC804FC883C}" type="presParOf" srcId="{F4FA03A4-3DA6-47F7-9A77-3B374796CB77}" destId="{215E04C8-8ADC-4870-8072-6C6871A934E8}" srcOrd="4" destOrd="0" presId="urn:microsoft.com/office/officeart/2005/8/layout/hierarchy2"/>
+    <dgm:cxn modelId="{E21C9535-E52C-FE45-9444-43B15FC3F278}" type="presParOf" srcId="{215E04C8-8ADC-4870-8072-6C6871A934E8}" destId="{881DB251-9FB1-4300-9BCC-5ED061EBD6BA}" srcOrd="0" destOrd="0" presId="urn:microsoft.com/office/officeart/2005/8/layout/hierarchy2"/>
+    <dgm:cxn modelId="{8877510F-976A-644F-A3DA-ACFD18E55B3A}" type="presParOf" srcId="{F4FA03A4-3DA6-47F7-9A77-3B374796CB77}" destId="{99095670-E0F4-480E-9255-5D1CF51C2306}" srcOrd="5" destOrd="0" presId="urn:microsoft.com/office/officeart/2005/8/layout/hierarchy2"/>
+    <dgm:cxn modelId="{AADF5492-5C88-CF48-8A54-C5ECF6BBE00F}" type="presParOf" srcId="{99095670-E0F4-480E-9255-5D1CF51C2306}" destId="{288590B9-AA3F-44E1-86EF-EEFFCBA51BD5}" srcOrd="0" destOrd="0" presId="urn:microsoft.com/office/officeart/2005/8/layout/hierarchy2"/>
+    <dgm:cxn modelId="{13BDCA95-1936-FC41-B93B-97D7030B1F60}" type="presParOf" srcId="{99095670-E0F4-480E-9255-5D1CF51C2306}" destId="{C9ADEDFB-79EA-4185-B0EC-F6EC4D8F782E}" srcOrd="1" destOrd="0" presId="urn:microsoft.com/office/officeart/2005/8/layout/hierarchy2"/>
+    <dgm:cxn modelId="{49875168-462A-6F4E-A630-7B74603F4DD8}" type="presParOf" srcId="{F4FA03A4-3DA6-47F7-9A77-3B374796CB77}" destId="{D955C53B-B716-4B38-9366-F9DF3D076BCB}" srcOrd="6" destOrd="0" presId="urn:microsoft.com/office/officeart/2005/8/layout/hierarchy2"/>
+    <dgm:cxn modelId="{AC2DB3CB-A286-0E42-A92A-9957F77D1D99}" type="presParOf" srcId="{D955C53B-B716-4B38-9366-F9DF3D076BCB}" destId="{1FDB852C-60D2-4512-8688-DBBE489C7C32}" srcOrd="0" destOrd="0" presId="urn:microsoft.com/office/officeart/2005/8/layout/hierarchy2"/>
+    <dgm:cxn modelId="{0970F445-C950-9048-8B10-B0372AD7DC17}" type="presParOf" srcId="{F4FA03A4-3DA6-47F7-9A77-3B374796CB77}" destId="{4D2DD327-F21E-40DF-89CF-2531CE508332}" srcOrd="7" destOrd="0" presId="urn:microsoft.com/office/officeart/2005/8/layout/hierarchy2"/>
+    <dgm:cxn modelId="{367B2BE8-DC70-F44F-91A3-A4DEB6DA783D}" type="presParOf" srcId="{4D2DD327-F21E-40DF-89CF-2531CE508332}" destId="{98EDA116-065D-473B-983B-F7A1A4E0692D}" srcOrd="0" destOrd="0" presId="urn:microsoft.com/office/officeart/2005/8/layout/hierarchy2"/>
+    <dgm:cxn modelId="{F208CBD5-C31D-1646-9660-19C67E45E319}" type="presParOf" srcId="{4D2DD327-F21E-40DF-89CF-2531CE508332}" destId="{DF92D010-B557-4787-97CA-5DC4251ABFBB}" srcOrd="1" destOrd="0" presId="urn:microsoft.com/office/officeart/2005/8/layout/hierarchy2"/>
   </dgm:cxnLst>
   <dgm:bg/>
   <dgm:whole/>
   <dgm:extLst>
     <a:ext uri="http://schemas.microsoft.com/office/drawing/2008/diagram">
-      <dsp:dataModelExt xmlns:dsp="http://schemas.microsoft.com/office/drawing/2008/diagram" relId="rId19" minVer="http://schemas.openxmlformats.org/drawingml/2006/diagram"/>
+      <dsp:dataModelExt xmlns:dsp="http://schemas.microsoft.com/office/drawing/2008/diagram" relId="rId21" minVer="http://schemas.openxmlformats.org/drawingml/2006/diagram"/>
     </a:ext>
   </dgm:extLst>
 </dgm:dataModel>
@@ -21016,109 +21180,109 @@
     </dgm:pt>
   </dgm:ptLst>
   <dgm:cxnLst>
-    <dgm:cxn modelId="{FF08E08E-3976-DF47-A482-E4E5DF145B9E}" type="presOf" srcId="{B503AF60-5EB5-4190-8EFC-246E35833849}" destId="{F53448B5-447F-4F1A-81C6-1F0D19E192DD}" srcOrd="0" destOrd="0" presId="urn:microsoft.com/office/officeart/2005/8/layout/hierarchy2"/>
-    <dgm:cxn modelId="{7EBEEA72-D268-4246-AD37-0BBD996D59C6}" type="presOf" srcId="{45CDA3C7-8713-4369-838A-8B5F475DA36B}" destId="{A1B1FB24-4A19-4073-B3DA-7D6FAFFD6611}" srcOrd="0" destOrd="0" presId="urn:microsoft.com/office/officeart/2005/8/layout/hierarchy2"/>
-    <dgm:cxn modelId="{C0FD990B-EA33-F24E-9666-D4A3245A347B}" type="presOf" srcId="{DC7A1CA0-5D34-4F3B-A580-15CFD66EA796}" destId="{368F1645-5A66-45DB-B296-C23315AB7E22}" srcOrd="0" destOrd="0" presId="urn:microsoft.com/office/officeart/2005/8/layout/hierarchy2"/>
-    <dgm:cxn modelId="{B89AF2AA-F02D-994A-84F9-AF0B7DDD53F2}" type="presOf" srcId="{7B2890D2-36E9-4029-898C-FC7E72272380}" destId="{497DB5E4-8EF3-40EA-9803-E80F51F19C35}" srcOrd="0" destOrd="0" presId="urn:microsoft.com/office/officeart/2005/8/layout/hierarchy2"/>
-    <dgm:cxn modelId="{D9EA3953-DAF0-7F4E-B040-FF3545EA0034}" type="presOf" srcId="{5E47499F-6F41-4F22-A420-01A675CE6103}" destId="{FB48A239-373B-4448-BD7F-C055FA9C8C48}" srcOrd="1" destOrd="0" presId="urn:microsoft.com/office/officeart/2005/8/layout/hierarchy2"/>
-    <dgm:cxn modelId="{4A5771DB-73BD-724F-B9F4-A90DAEFF9724}" type="presOf" srcId="{139FABCB-F47A-4731-86FD-9DEB34D850B8}" destId="{AB7C6CD4-FF75-4E23-A8C3-0A2318DBB1D6}" srcOrd="0" destOrd="0" presId="urn:microsoft.com/office/officeart/2005/8/layout/hierarchy2"/>
+    <dgm:cxn modelId="{0B343314-ABAB-C04D-BE1A-EC610D75F90B}" type="presOf" srcId="{DC7A1CA0-5D34-4F3B-A580-15CFD66EA796}" destId="{368F1645-5A66-45DB-B296-C23315AB7E22}" srcOrd="0" destOrd="0" presId="urn:microsoft.com/office/officeart/2005/8/layout/hierarchy2"/>
+    <dgm:cxn modelId="{2E351D69-63B9-6742-B00F-62BABDE4D900}" type="presOf" srcId="{F20EDC0B-CCE5-4D9D-9982-89A201087390}" destId="{CAE1C8E1-FF9C-459C-820F-5A372E5B5202}" srcOrd="1" destOrd="0" presId="urn:microsoft.com/office/officeart/2005/8/layout/hierarchy2"/>
+    <dgm:cxn modelId="{6B049E0A-20F1-DF4D-83BC-E27E17DD3CCA}" type="presOf" srcId="{96FC7229-231F-4CA5-9914-6E9A83756569}" destId="{1906A700-A645-429B-8F9F-2A4F59D4835E}" srcOrd="0" destOrd="0" presId="urn:microsoft.com/office/officeart/2005/8/layout/hierarchy2"/>
+    <dgm:cxn modelId="{E3FCAB0D-0361-7649-91BB-F864349D65B7}" type="presOf" srcId="{076B6350-4EE3-45E3-9904-173A771DF62A}" destId="{BE306FCD-9806-4F30-B3B1-CA273857349C}" srcOrd="0" destOrd="0" presId="urn:microsoft.com/office/officeart/2005/8/layout/hierarchy2"/>
     <dgm:cxn modelId="{D4445B13-46F9-4298-8EF3-3D7743530902}" srcId="{D4D9B399-9B7F-46DA-97B2-FED098F5DA6B}" destId="{86643E8D-F7CB-4F7B-B35A-FF26EACC433C}" srcOrd="1" destOrd="0" parTransId="{5E47499F-6F41-4F22-A420-01A675CE6103}" sibTransId="{DB2EC02B-535E-4B00-9144-23BE3F31800E}"/>
-    <dgm:cxn modelId="{43701F68-3E00-A146-97FA-90009DEA0AE6}" type="presOf" srcId="{7BC373CD-A346-4D76-9165-35DCB418DD6B}" destId="{F67B909A-A307-4E9B-9469-45A779E59A51}" srcOrd="1" destOrd="0" presId="urn:microsoft.com/office/officeart/2005/8/layout/hierarchy2"/>
+    <dgm:cxn modelId="{84201144-9B72-1443-A723-4AB292287F48}" type="presOf" srcId="{BABCE05A-4544-49DE-A70D-EBD4C2932AA1}" destId="{B4361C68-E191-4E89-B0BD-BAD091626B5B}" srcOrd="0" destOrd="0" presId="urn:microsoft.com/office/officeart/2005/8/layout/hierarchy2"/>
+    <dgm:cxn modelId="{C9F1618C-4686-2A43-A5CC-B74AB2A1AE57}" type="presOf" srcId="{5AA90255-5B35-44C4-B702-E81F223BEFD8}" destId="{3985982F-35AF-48B0-84C6-0C8F1D9EF2FA}" srcOrd="0" destOrd="0" presId="urn:microsoft.com/office/officeart/2005/8/layout/hierarchy2"/>
     <dgm:cxn modelId="{C353768D-EED9-4E80-8091-56483B0ECF51}" srcId="{D4D9B399-9B7F-46DA-97B2-FED098F5DA6B}" destId="{C3D618C2-BF81-4220-A584-D841429B7058}" srcOrd="0" destOrd="0" parTransId="{BABCE05A-4544-49DE-A70D-EBD4C2932AA1}" sibTransId="{C88A3667-CC99-4312-8DC1-79D7EC0A2D9C}"/>
-    <dgm:cxn modelId="{F0B97907-73B3-2046-A2DD-52310111D9BD}" type="presOf" srcId="{3958656D-BDA3-48B8-B715-8A44FDE6304E}" destId="{2AEF7D3A-FF38-45BC-9B3E-D40CCE847072}" srcOrd="0" destOrd="0" presId="urn:microsoft.com/office/officeart/2005/8/layout/hierarchy2"/>
     <dgm:cxn modelId="{CD688725-DE90-4245-A4AA-E82D2275B325}" srcId="{45CDA3C7-8713-4369-838A-8B5F475DA36B}" destId="{DC7A1CA0-5D34-4F3B-A580-15CFD66EA796}" srcOrd="2" destOrd="0" parTransId="{753D8466-5B43-4022-9EA6-80697AD791EF}" sibTransId="{93D5BA25-8BAF-4D7D-969F-34AFD1EF368C}"/>
     <dgm:cxn modelId="{7E3C541B-032F-416C-A1AC-7C1BD89D5BB5}" srcId="{45CDA3C7-8713-4369-838A-8B5F475DA36B}" destId="{96FC7229-231F-4CA5-9914-6E9A83756569}" srcOrd="1" destOrd="0" parTransId="{7BC373CD-A346-4D76-9165-35DCB418DD6B}" sibTransId="{2C4CAAAA-9463-4CC1-AF37-CEDDE9349C90}"/>
-    <dgm:cxn modelId="{A7BEFADF-3771-E649-BDAC-E357F1C81BA7}" type="presOf" srcId="{83FAD934-5D5B-40FC-B3CA-D6105DE3D322}" destId="{8F195852-041E-423A-B5DF-8945941EB406}" srcOrd="0" destOrd="0" presId="urn:microsoft.com/office/officeart/2005/8/layout/hierarchy2"/>
-    <dgm:cxn modelId="{3A95E5E0-D559-5F4A-B6F5-58CBC990F86B}" type="presOf" srcId="{5AA90255-5B35-44C4-B702-E81F223BEFD8}" destId="{3985982F-35AF-48B0-84C6-0C8F1D9EF2FA}" srcOrd="0" destOrd="0" presId="urn:microsoft.com/office/officeart/2005/8/layout/hierarchy2"/>
-    <dgm:cxn modelId="{6C35E07F-ABF0-B743-9519-BD359390C848}" type="presOf" srcId="{F20EDC0B-CCE5-4D9D-9982-89A201087390}" destId="{CAE1C8E1-FF9C-459C-820F-5A372E5B5202}" srcOrd="1" destOrd="0" presId="urn:microsoft.com/office/officeart/2005/8/layout/hierarchy2"/>
-    <dgm:cxn modelId="{D90D99B5-113F-0846-9363-DFC5C0592BAD}" type="presOf" srcId="{BABCE05A-4544-49DE-A70D-EBD4C2932AA1}" destId="{B4361C68-E191-4E89-B0BD-BAD091626B5B}" srcOrd="0" destOrd="0" presId="urn:microsoft.com/office/officeart/2005/8/layout/hierarchy2"/>
-    <dgm:cxn modelId="{73AC3AB6-59C4-A34F-98E5-621B3144380D}" type="presOf" srcId="{83FAD934-5D5B-40FC-B3CA-D6105DE3D322}" destId="{19EBF599-727A-47CA-B105-7B4051DFB8C7}" srcOrd="1" destOrd="0" presId="urn:microsoft.com/office/officeart/2005/8/layout/hierarchy2"/>
-    <dgm:cxn modelId="{6A14996A-6F8F-CA46-846A-B8F0FEF30439}" type="presOf" srcId="{BABCE05A-4544-49DE-A70D-EBD4C2932AA1}" destId="{12FD7525-DB42-46F9-B8FD-D33568A05731}" srcOrd="1" destOrd="0" presId="urn:microsoft.com/office/officeart/2005/8/layout/hierarchy2"/>
-    <dgm:cxn modelId="{3E498514-78C1-474A-B906-6FB81BB5B111}" type="presOf" srcId="{9F4AA07C-F7C0-4EE0-B444-1A0A99B21C5A}" destId="{EB2274FC-15F8-41B7-935B-E389FD47AFD1}" srcOrd="0" destOrd="0" presId="urn:microsoft.com/office/officeart/2005/8/layout/hierarchy2"/>
-    <dgm:cxn modelId="{D372779F-54BD-4540-B0BB-71935BC9097C}" type="presOf" srcId="{96FC7229-231F-4CA5-9914-6E9A83756569}" destId="{1906A700-A645-429B-8F9F-2A4F59D4835E}" srcOrd="0" destOrd="0" presId="urn:microsoft.com/office/officeart/2005/8/layout/hierarchy2"/>
-    <dgm:cxn modelId="{71171AA3-D764-F249-BC66-7A71D3324F24}" type="presOf" srcId="{D4D9B399-9B7F-46DA-97B2-FED098F5DA6B}" destId="{6E6D9CAD-33D1-4ABE-986B-53D6D631EB94}" srcOrd="0" destOrd="0" presId="urn:microsoft.com/office/officeart/2005/8/layout/hierarchy2"/>
+    <dgm:cxn modelId="{99AA6F0B-CE39-454F-9299-ED196528FAD8}" type="presOf" srcId="{7BC373CD-A346-4D76-9165-35DCB418DD6B}" destId="{F67B909A-A307-4E9B-9469-45A779E59A51}" srcOrd="1" destOrd="0" presId="urn:microsoft.com/office/officeart/2005/8/layout/hierarchy2"/>
+    <dgm:cxn modelId="{B5A62A4C-169D-BE48-B5D0-1DAE17BD6C28}" type="presOf" srcId="{9F4AA07C-F7C0-4EE0-B444-1A0A99B21C5A}" destId="{87E32AC2-4577-44E3-BD84-D5E3BD970540}" srcOrd="1" destOrd="0" presId="urn:microsoft.com/office/officeart/2005/8/layout/hierarchy2"/>
+    <dgm:cxn modelId="{31EF2962-A0FE-9E4F-B043-34A5CBBCD3D8}" type="presOf" srcId="{753D8466-5B43-4022-9EA6-80697AD791EF}" destId="{A6341011-54EC-4E06-9306-EAF2DE56CD2C}" srcOrd="1" destOrd="0" presId="urn:microsoft.com/office/officeart/2005/8/layout/hierarchy2"/>
+    <dgm:cxn modelId="{AA67CCF6-01B5-854E-87D3-A651FBA887FB}" type="presOf" srcId="{7B2890D2-36E9-4029-898C-FC7E72272380}" destId="{497DB5E4-8EF3-40EA-9803-E80F51F19C35}" srcOrd="0" destOrd="0" presId="urn:microsoft.com/office/officeart/2005/8/layout/hierarchy2"/>
     <dgm:cxn modelId="{97CD5736-54C6-4ACB-8C56-28D4F8AF533A}" srcId="{076B6350-4EE3-45E3-9904-173A771DF62A}" destId="{3958656D-BDA3-48B8-B715-8A44FDE6304E}" srcOrd="2" destOrd="0" parTransId="{6990C93A-7D15-43F9-A3BA-EF955BCEFB0F}" sibTransId="{D8D28F1D-BA72-4B54-B03D-1B8F6862319E}"/>
+    <dgm:cxn modelId="{9A2FE0F5-0FDB-8448-BFDE-C35897A54DBF}" type="presOf" srcId="{50BC2FEF-90AA-4887-A217-BCE929A4632A}" destId="{9F0B1A31-63BD-41F6-82FC-F5574A92E909}" srcOrd="1" destOrd="0" presId="urn:microsoft.com/office/officeart/2005/8/layout/hierarchy2"/>
     <dgm:cxn modelId="{F9B1644F-E249-48EB-97B5-22C2400DED34}" srcId="{D4D9B399-9B7F-46DA-97B2-FED098F5DA6B}" destId="{80D7FF03-79A4-410F-8B98-6A9724B85CBA}" srcOrd="2" destOrd="0" parTransId="{83FAD934-5D5B-40FC-B3CA-D6105DE3D322}" sibTransId="{30CB0A91-0FCE-45F8-A754-700AB3BFFDC6}"/>
-    <dgm:cxn modelId="{B53C20F3-60DD-4646-8BB9-9C9E7B93186F}" type="presOf" srcId="{86643E8D-F7CB-4F7B-B35A-FF26EACC433C}" destId="{419BEB18-32F6-4B18-9238-A8818FE634FC}" srcOrd="0" destOrd="0" presId="urn:microsoft.com/office/officeart/2005/8/layout/hierarchy2"/>
-    <dgm:cxn modelId="{0765CBC1-5578-E94D-A28F-173616B9C919}" type="presOf" srcId="{5E47499F-6F41-4F22-A420-01A675CE6103}" destId="{E11C7B6F-7180-43A5-992E-3EA5851F2391}" srcOrd="0" destOrd="0" presId="urn:microsoft.com/office/officeart/2005/8/layout/hierarchy2"/>
-    <dgm:cxn modelId="{CA02F809-0DB1-6D48-8DE9-5128EE00C222}" type="presOf" srcId="{7BC373CD-A346-4D76-9165-35DCB418DD6B}" destId="{4E10DB54-35ED-4D9F-B388-F6C78413B8E9}" srcOrd="0" destOrd="0" presId="urn:microsoft.com/office/officeart/2005/8/layout/hierarchy2"/>
+    <dgm:cxn modelId="{E11E02A8-6249-9F49-B3F2-8CB1C1142064}" type="presOf" srcId="{83FAD934-5D5B-40FC-B3CA-D6105DE3D322}" destId="{8F195852-041E-423A-B5DF-8945941EB406}" srcOrd="0" destOrd="0" presId="urn:microsoft.com/office/officeart/2005/8/layout/hierarchy2"/>
     <dgm:cxn modelId="{F14138C1-A3B2-4AE2-A00B-7F7DE38EAA68}" srcId="{5AA90255-5B35-44C4-B702-E81F223BEFD8}" destId="{45CDA3C7-8713-4369-838A-8B5F475DA36B}" srcOrd="0" destOrd="0" parTransId="{139FABCB-F47A-4731-86FD-9DEB34D850B8}" sibTransId="{7D179423-A3B9-4F05-A55D-89D4307A11C9}"/>
-    <dgm:cxn modelId="{DE4061E1-EF85-6747-8795-9BAB6FA5CD83}" type="presOf" srcId="{753D8466-5B43-4022-9EA6-80697AD791EF}" destId="{A6341011-54EC-4E06-9306-EAF2DE56CD2C}" srcOrd="1" destOrd="0" presId="urn:microsoft.com/office/officeart/2005/8/layout/hierarchy2"/>
+    <dgm:cxn modelId="{553C317C-2D4C-A047-A443-6931D4D76325}" type="presOf" srcId="{C3D618C2-BF81-4220-A584-D841429B7058}" destId="{CA6C5886-D1D3-4819-90BD-4BAC8F1EE87D}" srcOrd="0" destOrd="0" presId="urn:microsoft.com/office/officeart/2005/8/layout/hierarchy2"/>
+    <dgm:cxn modelId="{10B522AD-E519-D94B-953C-7D10A491C818}" type="presOf" srcId="{753D8466-5B43-4022-9EA6-80697AD791EF}" destId="{2938BCE4-55BC-4FA7-8B13-8D7362E71CAD}" srcOrd="0" destOrd="0" presId="urn:microsoft.com/office/officeart/2005/8/layout/hierarchy2"/>
+    <dgm:cxn modelId="{0EF82621-01CF-464B-8786-0AC1FF9A0835}" type="presOf" srcId="{D4D9B399-9B7F-46DA-97B2-FED098F5DA6B}" destId="{6E6D9CAD-33D1-4ABE-986B-53D6D631EB94}" srcOrd="0" destOrd="0" presId="urn:microsoft.com/office/officeart/2005/8/layout/hierarchy2"/>
+    <dgm:cxn modelId="{3E6303B9-9433-1B40-A816-543007C77CBA}" type="presOf" srcId="{5E47499F-6F41-4F22-A420-01A675CE6103}" destId="{FB48A239-373B-4448-BD7F-C055FA9C8C48}" srcOrd="1" destOrd="0" presId="urn:microsoft.com/office/officeart/2005/8/layout/hierarchy2"/>
     <dgm:cxn modelId="{7FB55B4B-D778-485E-80DB-622F39D1A15E}" srcId="{3958656D-BDA3-48B8-B715-8A44FDE6304E}" destId="{7B2890D2-36E9-4029-898C-FC7E72272380}" srcOrd="0" destOrd="0" parTransId="{F20EDC0B-CCE5-4D9D-9982-89A201087390}" sibTransId="{0DDB3E07-6F3E-4DE7-8E05-649EA4E9106B}"/>
-    <dgm:cxn modelId="{0DDBA7FE-601F-674B-A0A2-CDF9240FB2BF}" type="presOf" srcId="{80D7FF03-79A4-410F-8B98-6A9724B85CBA}" destId="{47ACED10-AF50-4A06-8AC5-32A97AE3B1C8}" srcOrd="0" destOrd="0" presId="urn:microsoft.com/office/officeart/2005/8/layout/hierarchy2"/>
-    <dgm:cxn modelId="{AC88622C-5091-724F-B9E0-784633CDEBDC}" type="presOf" srcId="{076B6350-4EE3-45E3-9904-173A771DF62A}" destId="{BE306FCD-9806-4F30-B3B1-CA273857349C}" srcOrd="0" destOrd="0" presId="urn:microsoft.com/office/officeart/2005/8/layout/hierarchy2"/>
-    <dgm:cxn modelId="{8ED5803E-BE14-E04F-B3D7-5FB9ED42288B}" type="presOf" srcId="{50BC2FEF-90AA-4887-A217-BCE929A4632A}" destId="{FDA47220-895B-4A69-B2BB-8BF8C016FF4B}" srcOrd="0" destOrd="0" presId="urn:microsoft.com/office/officeart/2005/8/layout/hierarchy2"/>
+    <dgm:cxn modelId="{A131AC0C-6D56-FA40-BB59-96D686E037F9}" type="presOf" srcId="{83FAD934-5D5B-40FC-B3CA-D6105DE3D322}" destId="{19EBF599-727A-47CA-B105-7B4051DFB8C7}" srcOrd="1" destOrd="0" presId="urn:microsoft.com/office/officeart/2005/8/layout/hierarchy2"/>
+    <dgm:cxn modelId="{3EB2BCC7-CC48-094E-8251-8E0A4EA1CF95}" type="presOf" srcId="{5E47499F-6F41-4F22-A420-01A675CE6103}" destId="{E11C7B6F-7180-43A5-992E-3EA5851F2391}" srcOrd="0" destOrd="0" presId="urn:microsoft.com/office/officeart/2005/8/layout/hierarchy2"/>
+    <dgm:cxn modelId="{8BAEC1EB-90B7-B84B-A680-BF31C8DB0FEB}" type="presOf" srcId="{86643E8D-F7CB-4F7B-B35A-FF26EACC433C}" destId="{419BEB18-32F6-4B18-9238-A8818FE634FC}" srcOrd="0" destOrd="0" presId="urn:microsoft.com/office/officeart/2005/8/layout/hierarchy2"/>
+    <dgm:cxn modelId="{0441389C-1F48-7742-BC81-0E1E7545E582}" type="presOf" srcId="{8B8178A4-03D0-4F83-88CD-9E6E781603E6}" destId="{C0C8DC8E-72DB-4A2E-A50E-DA1CA06D79E3}" srcOrd="0" destOrd="0" presId="urn:microsoft.com/office/officeart/2005/8/layout/hierarchy2"/>
+    <dgm:cxn modelId="{578716B5-4A24-B941-8D55-B01ED0EB71A5}" type="presOf" srcId="{7BC373CD-A346-4D76-9165-35DCB418DD6B}" destId="{4E10DB54-35ED-4D9F-B388-F6C78413B8E9}" srcOrd="0" destOrd="0" presId="urn:microsoft.com/office/officeart/2005/8/layout/hierarchy2"/>
+    <dgm:cxn modelId="{23DA150F-D52A-0E4A-85FA-EF6B200B8181}" type="presOf" srcId="{B503AF60-5EB5-4190-8EFC-246E35833849}" destId="{F53448B5-447F-4F1A-81C6-1F0D19E192DD}" srcOrd="0" destOrd="0" presId="urn:microsoft.com/office/officeart/2005/8/layout/hierarchy2"/>
+    <dgm:cxn modelId="{7E7B337C-E7B5-9548-AF6D-123487721228}" type="presOf" srcId="{139FABCB-F47A-4731-86FD-9DEB34D850B8}" destId="{AB7C6CD4-FF75-4E23-A8C3-0A2318DBB1D6}" srcOrd="0" destOrd="0" presId="urn:microsoft.com/office/officeart/2005/8/layout/hierarchy2"/>
     <dgm:cxn modelId="{32ABE36F-B84E-48F4-BC67-8F5D825C7F85}" srcId="{076B6350-4EE3-45E3-9904-173A771DF62A}" destId="{D4D9B399-9B7F-46DA-97B2-FED098F5DA6B}" srcOrd="0" destOrd="0" parTransId="{E6A38AA6-80D6-4020-A52C-B824CD5FBB0F}" sibTransId="{48A5178F-146C-4A23-8FF2-2E99B30882F8}"/>
-    <dgm:cxn modelId="{8ED05497-E153-BB4F-B1C0-8B41F2910018}" type="presOf" srcId="{139FABCB-F47A-4731-86FD-9DEB34D850B8}" destId="{86416187-05A5-41DD-ADA2-C443892DABB2}" srcOrd="1" destOrd="0" presId="urn:microsoft.com/office/officeart/2005/8/layout/hierarchy2"/>
-    <dgm:cxn modelId="{531DA7E0-BB1D-1447-B436-017586035E19}" type="presOf" srcId="{753D8466-5B43-4022-9EA6-80697AD791EF}" destId="{2938BCE4-55BC-4FA7-8B13-8D7362E71CAD}" srcOrd="0" destOrd="0" presId="urn:microsoft.com/office/officeart/2005/8/layout/hierarchy2"/>
+    <dgm:cxn modelId="{FAFEE976-229C-CE43-9318-B38B76FA916B}" type="presOf" srcId="{139FABCB-F47A-4731-86FD-9DEB34D850B8}" destId="{86416187-05A5-41DD-ADA2-C443892DABB2}" srcOrd="1" destOrd="0" presId="urn:microsoft.com/office/officeart/2005/8/layout/hierarchy2"/>
+    <dgm:cxn modelId="{08D54B3E-9901-B345-BEBD-A4E80C9D74AF}" type="presOf" srcId="{50BC2FEF-90AA-4887-A217-BCE929A4632A}" destId="{FDA47220-895B-4A69-B2BB-8BF8C016FF4B}" srcOrd="0" destOrd="0" presId="urn:microsoft.com/office/officeart/2005/8/layout/hierarchy2"/>
+    <dgm:cxn modelId="{265BD166-ACCF-2E45-9BBD-8CC6069D0297}" type="presOf" srcId="{80D7FF03-79A4-410F-8B98-6A9724B85CBA}" destId="{47ACED10-AF50-4A06-8AC5-32A97AE3B1C8}" srcOrd="0" destOrd="0" presId="urn:microsoft.com/office/officeart/2005/8/layout/hierarchy2"/>
+    <dgm:cxn modelId="{78B7B53A-C49C-804C-AE03-B212F711104B}" type="presOf" srcId="{BABCE05A-4544-49DE-A70D-EBD4C2932AA1}" destId="{12FD7525-DB42-46F9-B8FD-D33568A05731}" srcOrd="1" destOrd="0" presId="urn:microsoft.com/office/officeart/2005/8/layout/hierarchy2"/>
+    <dgm:cxn modelId="{7E3C4F5F-D039-C041-8020-34680F8AE383}" type="presOf" srcId="{45CDA3C7-8713-4369-838A-8B5F475DA36B}" destId="{A1B1FB24-4A19-4073-B3DA-7D6FAFFD6611}" srcOrd="0" destOrd="0" presId="urn:microsoft.com/office/officeart/2005/8/layout/hierarchy2"/>
     <dgm:cxn modelId="{4CE301CD-89A8-41A8-9F17-DEC7FF5575CF}" srcId="{076B6350-4EE3-45E3-9904-173A771DF62A}" destId="{5AA90255-5B35-44C4-B702-E81F223BEFD8}" srcOrd="1" destOrd="0" parTransId="{2854FE16-3A46-47EE-A032-1136B67EB2C8}" sibTransId="{7B5E0C86-564B-4BB8-9398-E23143C8B801}"/>
-    <dgm:cxn modelId="{2DB97752-2EAB-2240-AB34-BC1FB3863F41}" type="presOf" srcId="{C3D618C2-BF81-4220-A584-D841429B7058}" destId="{CA6C5886-D1D3-4819-90BD-4BAC8F1EE87D}" srcOrd="0" destOrd="0" presId="urn:microsoft.com/office/officeart/2005/8/layout/hierarchy2"/>
+    <dgm:cxn modelId="{176BCEA7-87EB-1847-A3D0-DB22C3E4AF11}" type="presOf" srcId="{3958656D-BDA3-48B8-B715-8A44FDE6304E}" destId="{2AEF7D3A-FF38-45BC-9B3E-D40CCE847072}" srcOrd="0" destOrd="0" presId="urn:microsoft.com/office/officeart/2005/8/layout/hierarchy2"/>
     <dgm:cxn modelId="{A80A4F65-7375-4E8E-9CED-0483DD45593D}" srcId="{3958656D-BDA3-48B8-B715-8A44FDE6304E}" destId="{B503AF60-5EB5-4190-8EFC-246E35833849}" srcOrd="1" destOrd="0" parTransId="{9F4AA07C-F7C0-4EE0-B444-1A0A99B21C5A}" sibTransId="{97EEA01A-8995-4136-9B0E-B8636C2DDA04}"/>
-    <dgm:cxn modelId="{FA59BC05-9509-3849-926B-A51268CDED50}" type="presOf" srcId="{9F4AA07C-F7C0-4EE0-B444-1A0A99B21C5A}" destId="{87E32AC2-4577-44E3-BD84-D5E3BD970540}" srcOrd="1" destOrd="0" presId="urn:microsoft.com/office/officeart/2005/8/layout/hierarchy2"/>
+    <dgm:cxn modelId="{B3F3D898-4255-D64E-8FDB-102E5647F276}" type="presOf" srcId="{9F4AA07C-F7C0-4EE0-B444-1A0A99B21C5A}" destId="{EB2274FC-15F8-41B7-935B-E389FD47AFD1}" srcOrd="0" destOrd="0" presId="urn:microsoft.com/office/officeart/2005/8/layout/hierarchy2"/>
     <dgm:cxn modelId="{96C6A9B5-7C0D-453A-8D3D-838B1E47CC7C}" srcId="{45CDA3C7-8713-4369-838A-8B5F475DA36B}" destId="{8B8178A4-03D0-4F83-88CD-9E6E781603E6}" srcOrd="0" destOrd="0" parTransId="{50BC2FEF-90AA-4887-A217-BCE929A4632A}" sibTransId="{0B865DCC-B624-40ED-970E-B677A52C4467}"/>
-    <dgm:cxn modelId="{2066E0F5-639A-5243-8DA3-43580B85BBB8}" type="presOf" srcId="{F20EDC0B-CCE5-4D9D-9982-89A201087390}" destId="{674BA392-5914-4B78-A520-EE26D65D05C8}" srcOrd="0" destOrd="0" presId="urn:microsoft.com/office/officeart/2005/8/layout/hierarchy2"/>
-    <dgm:cxn modelId="{9EB8AF5D-E064-5547-959C-6938E8207338}" type="presOf" srcId="{8B8178A4-03D0-4F83-88CD-9E6E781603E6}" destId="{C0C8DC8E-72DB-4A2E-A50E-DA1CA06D79E3}" srcOrd="0" destOrd="0" presId="urn:microsoft.com/office/officeart/2005/8/layout/hierarchy2"/>
-    <dgm:cxn modelId="{938968E3-0431-F54C-B968-7119542AD4C4}" type="presOf" srcId="{50BC2FEF-90AA-4887-A217-BCE929A4632A}" destId="{9F0B1A31-63BD-41F6-82FC-F5574A92E909}" srcOrd="1" destOrd="0" presId="urn:microsoft.com/office/officeart/2005/8/layout/hierarchy2"/>
-    <dgm:cxn modelId="{9E3CC0E5-03FB-C547-B8D6-DD51730B9D50}" type="presParOf" srcId="{BE306FCD-9806-4F30-B3B1-CA273857349C}" destId="{BC89B9CD-5E6C-4475-ADF6-F7C2D7A5A353}" srcOrd="0" destOrd="0" presId="urn:microsoft.com/office/officeart/2005/8/layout/hierarchy2"/>
-    <dgm:cxn modelId="{EFD2855F-4288-8343-870D-F59181D91F5F}" type="presParOf" srcId="{BC89B9CD-5E6C-4475-ADF6-F7C2D7A5A353}" destId="{6E6D9CAD-33D1-4ABE-986B-53D6D631EB94}" srcOrd="0" destOrd="0" presId="urn:microsoft.com/office/officeart/2005/8/layout/hierarchy2"/>
-    <dgm:cxn modelId="{33503B0C-B934-6643-B98A-48C290A48931}" type="presParOf" srcId="{BC89B9CD-5E6C-4475-ADF6-F7C2D7A5A353}" destId="{47C7FA5F-116D-41D5-BE1E-63389D526519}" srcOrd="1" destOrd="0" presId="urn:microsoft.com/office/officeart/2005/8/layout/hierarchy2"/>
-    <dgm:cxn modelId="{0B80F911-0C6F-B54E-8937-80432B0372AD}" type="presParOf" srcId="{47C7FA5F-116D-41D5-BE1E-63389D526519}" destId="{B4361C68-E191-4E89-B0BD-BAD091626B5B}" srcOrd="0" destOrd="0" presId="urn:microsoft.com/office/officeart/2005/8/layout/hierarchy2"/>
-    <dgm:cxn modelId="{73C5E0D6-F751-0D4B-AEF4-510C97CA1A44}" type="presParOf" srcId="{B4361C68-E191-4E89-B0BD-BAD091626B5B}" destId="{12FD7525-DB42-46F9-B8FD-D33568A05731}" srcOrd="0" destOrd="0" presId="urn:microsoft.com/office/officeart/2005/8/layout/hierarchy2"/>
-    <dgm:cxn modelId="{19FD1B49-44E0-BD41-B80D-AA4B9C02CE20}" type="presParOf" srcId="{47C7FA5F-116D-41D5-BE1E-63389D526519}" destId="{8D4B9DA0-8352-443E-AB23-4081880753A9}" srcOrd="1" destOrd="0" presId="urn:microsoft.com/office/officeart/2005/8/layout/hierarchy2"/>
-    <dgm:cxn modelId="{BD569286-D97E-5B4B-AC20-77757BEE11F5}" type="presParOf" srcId="{8D4B9DA0-8352-443E-AB23-4081880753A9}" destId="{CA6C5886-D1D3-4819-90BD-4BAC8F1EE87D}" srcOrd="0" destOrd="0" presId="urn:microsoft.com/office/officeart/2005/8/layout/hierarchy2"/>
-    <dgm:cxn modelId="{F5F1942B-0B7C-E64D-89DF-91D208719D7E}" type="presParOf" srcId="{8D4B9DA0-8352-443E-AB23-4081880753A9}" destId="{9192797A-2A70-45CD-83CD-8CC844391943}" srcOrd="1" destOrd="0" presId="urn:microsoft.com/office/officeart/2005/8/layout/hierarchy2"/>
-    <dgm:cxn modelId="{028809C0-940B-4A45-BB7E-F2386AD67358}" type="presParOf" srcId="{47C7FA5F-116D-41D5-BE1E-63389D526519}" destId="{E11C7B6F-7180-43A5-992E-3EA5851F2391}" srcOrd="2" destOrd="0" presId="urn:microsoft.com/office/officeart/2005/8/layout/hierarchy2"/>
-    <dgm:cxn modelId="{CDBF08E9-DB89-FF46-A20D-F14CB32CD59F}" type="presParOf" srcId="{E11C7B6F-7180-43A5-992E-3EA5851F2391}" destId="{FB48A239-373B-4448-BD7F-C055FA9C8C48}" srcOrd="0" destOrd="0" presId="urn:microsoft.com/office/officeart/2005/8/layout/hierarchy2"/>
-    <dgm:cxn modelId="{CDBFA955-E9C4-7643-BEFC-3E32A7C94A85}" type="presParOf" srcId="{47C7FA5F-116D-41D5-BE1E-63389D526519}" destId="{49833578-BD56-4B76-A7B4-93C083AE7440}" srcOrd="3" destOrd="0" presId="urn:microsoft.com/office/officeart/2005/8/layout/hierarchy2"/>
-    <dgm:cxn modelId="{BDB814FA-DE2D-EF42-BAD0-357ED28B44E3}" type="presParOf" srcId="{49833578-BD56-4B76-A7B4-93C083AE7440}" destId="{419BEB18-32F6-4B18-9238-A8818FE634FC}" srcOrd="0" destOrd="0" presId="urn:microsoft.com/office/officeart/2005/8/layout/hierarchy2"/>
-    <dgm:cxn modelId="{CB85FE92-BAE0-D14B-949B-8137D7841A94}" type="presParOf" srcId="{49833578-BD56-4B76-A7B4-93C083AE7440}" destId="{9606F08B-4F70-4EB6-983D-ED46C176903C}" srcOrd="1" destOrd="0" presId="urn:microsoft.com/office/officeart/2005/8/layout/hierarchy2"/>
-    <dgm:cxn modelId="{AA4C3CAA-B32C-5844-BB0F-656461738965}" type="presParOf" srcId="{47C7FA5F-116D-41D5-BE1E-63389D526519}" destId="{8F195852-041E-423A-B5DF-8945941EB406}" srcOrd="4" destOrd="0" presId="urn:microsoft.com/office/officeart/2005/8/layout/hierarchy2"/>
-    <dgm:cxn modelId="{BDC5F53F-13CB-594E-93F9-61A1011219A0}" type="presParOf" srcId="{8F195852-041E-423A-B5DF-8945941EB406}" destId="{19EBF599-727A-47CA-B105-7B4051DFB8C7}" srcOrd="0" destOrd="0" presId="urn:microsoft.com/office/officeart/2005/8/layout/hierarchy2"/>
-    <dgm:cxn modelId="{01EE66BB-5907-F349-A9BE-A8ED6A08CC4E}" type="presParOf" srcId="{47C7FA5F-116D-41D5-BE1E-63389D526519}" destId="{5B0C94E8-6047-4A9D-A59D-4243CA01023B}" srcOrd="5" destOrd="0" presId="urn:microsoft.com/office/officeart/2005/8/layout/hierarchy2"/>
-    <dgm:cxn modelId="{A4AFE603-6F65-3948-ADDA-0D0A6C33E0EB}" type="presParOf" srcId="{5B0C94E8-6047-4A9D-A59D-4243CA01023B}" destId="{47ACED10-AF50-4A06-8AC5-32A97AE3B1C8}" srcOrd="0" destOrd="0" presId="urn:microsoft.com/office/officeart/2005/8/layout/hierarchy2"/>
-    <dgm:cxn modelId="{65E7F723-271F-6748-B2B7-389BB92F02B9}" type="presParOf" srcId="{5B0C94E8-6047-4A9D-A59D-4243CA01023B}" destId="{51C9AA23-5208-47C4-9495-ED7DF43D7949}" srcOrd="1" destOrd="0" presId="urn:microsoft.com/office/officeart/2005/8/layout/hierarchy2"/>
-    <dgm:cxn modelId="{8C2A18B7-554B-6C40-BE01-A7460DE71998}" type="presParOf" srcId="{BE306FCD-9806-4F30-B3B1-CA273857349C}" destId="{8658F2C1-2E33-4716-96CE-BB95A05DA53A}" srcOrd="1" destOrd="0" presId="urn:microsoft.com/office/officeart/2005/8/layout/hierarchy2"/>
-    <dgm:cxn modelId="{437077CF-FD7B-0040-8F31-112BC91ECD8E}" type="presParOf" srcId="{8658F2C1-2E33-4716-96CE-BB95A05DA53A}" destId="{3985982F-35AF-48B0-84C6-0C8F1D9EF2FA}" srcOrd="0" destOrd="0" presId="urn:microsoft.com/office/officeart/2005/8/layout/hierarchy2"/>
-    <dgm:cxn modelId="{5B7AD2CF-B9E0-724E-B0E7-B85C7BDDC8A0}" type="presParOf" srcId="{8658F2C1-2E33-4716-96CE-BB95A05DA53A}" destId="{E962D45F-3934-4127-B852-040B19CBBED4}" srcOrd="1" destOrd="0" presId="urn:microsoft.com/office/officeart/2005/8/layout/hierarchy2"/>
-    <dgm:cxn modelId="{C149C2FD-324F-4647-ACC3-F7226927492F}" type="presParOf" srcId="{E962D45F-3934-4127-B852-040B19CBBED4}" destId="{AB7C6CD4-FF75-4E23-A8C3-0A2318DBB1D6}" srcOrd="0" destOrd="0" presId="urn:microsoft.com/office/officeart/2005/8/layout/hierarchy2"/>
-    <dgm:cxn modelId="{6B180F80-F169-A040-A3E6-2FF9AFA5981E}" type="presParOf" srcId="{AB7C6CD4-FF75-4E23-A8C3-0A2318DBB1D6}" destId="{86416187-05A5-41DD-ADA2-C443892DABB2}" srcOrd="0" destOrd="0" presId="urn:microsoft.com/office/officeart/2005/8/layout/hierarchy2"/>
-    <dgm:cxn modelId="{9379C530-260A-684D-8F65-C31B2701405D}" type="presParOf" srcId="{E962D45F-3934-4127-B852-040B19CBBED4}" destId="{F5141415-821F-4342-AEDF-E9BC97E8B75D}" srcOrd="1" destOrd="0" presId="urn:microsoft.com/office/officeart/2005/8/layout/hierarchy2"/>
-    <dgm:cxn modelId="{3C8DBCCD-B7AC-8C4D-BCA5-FF49FE1B9A03}" type="presParOf" srcId="{F5141415-821F-4342-AEDF-E9BC97E8B75D}" destId="{A1B1FB24-4A19-4073-B3DA-7D6FAFFD6611}" srcOrd="0" destOrd="0" presId="urn:microsoft.com/office/officeart/2005/8/layout/hierarchy2"/>
-    <dgm:cxn modelId="{72598528-CB31-9C49-8E68-AC95F1D1F62F}" type="presParOf" srcId="{F5141415-821F-4342-AEDF-E9BC97E8B75D}" destId="{1AAB8F11-CB53-4E23-8DA2-6135C0475A27}" srcOrd="1" destOrd="0" presId="urn:microsoft.com/office/officeart/2005/8/layout/hierarchy2"/>
-    <dgm:cxn modelId="{D4B64679-5863-AF4F-BE5A-1969FB689A82}" type="presParOf" srcId="{1AAB8F11-CB53-4E23-8DA2-6135C0475A27}" destId="{FDA47220-895B-4A69-B2BB-8BF8C016FF4B}" srcOrd="0" destOrd="0" presId="urn:microsoft.com/office/officeart/2005/8/layout/hierarchy2"/>
-    <dgm:cxn modelId="{C7DB7582-9EB4-804C-A924-E3E31017E84F}" type="presParOf" srcId="{FDA47220-895B-4A69-B2BB-8BF8C016FF4B}" destId="{9F0B1A31-63BD-41F6-82FC-F5574A92E909}" srcOrd="0" destOrd="0" presId="urn:microsoft.com/office/officeart/2005/8/layout/hierarchy2"/>
-    <dgm:cxn modelId="{4CDD7CD2-2197-394B-BF3E-4A1B0187DCE4}" type="presParOf" srcId="{1AAB8F11-CB53-4E23-8DA2-6135C0475A27}" destId="{519D71D9-AD17-481A-BC45-95647664C32A}" srcOrd="1" destOrd="0" presId="urn:microsoft.com/office/officeart/2005/8/layout/hierarchy2"/>
-    <dgm:cxn modelId="{39C79791-DDD8-4148-B270-3FFC02A59A8A}" type="presParOf" srcId="{519D71D9-AD17-481A-BC45-95647664C32A}" destId="{C0C8DC8E-72DB-4A2E-A50E-DA1CA06D79E3}" srcOrd="0" destOrd="0" presId="urn:microsoft.com/office/officeart/2005/8/layout/hierarchy2"/>
-    <dgm:cxn modelId="{15149B90-8D8C-5945-9F24-FDDCB543EF2A}" type="presParOf" srcId="{519D71D9-AD17-481A-BC45-95647664C32A}" destId="{98B01CE3-DDD6-4A2E-A4D8-B0F413861D6D}" srcOrd="1" destOrd="0" presId="urn:microsoft.com/office/officeart/2005/8/layout/hierarchy2"/>
-    <dgm:cxn modelId="{17E89545-1181-464F-BE73-B1C775F819D4}" type="presParOf" srcId="{1AAB8F11-CB53-4E23-8DA2-6135C0475A27}" destId="{4E10DB54-35ED-4D9F-B388-F6C78413B8E9}" srcOrd="2" destOrd="0" presId="urn:microsoft.com/office/officeart/2005/8/layout/hierarchy2"/>
-    <dgm:cxn modelId="{0EE4F35B-5D8A-054C-9551-022895F6A56B}" type="presParOf" srcId="{4E10DB54-35ED-4D9F-B388-F6C78413B8E9}" destId="{F67B909A-A307-4E9B-9469-45A779E59A51}" srcOrd="0" destOrd="0" presId="urn:microsoft.com/office/officeart/2005/8/layout/hierarchy2"/>
-    <dgm:cxn modelId="{29116963-F838-004F-9909-DC7BE592B5E9}" type="presParOf" srcId="{1AAB8F11-CB53-4E23-8DA2-6135C0475A27}" destId="{14714887-E966-470C-860D-96908FD88E18}" srcOrd="3" destOrd="0" presId="urn:microsoft.com/office/officeart/2005/8/layout/hierarchy2"/>
-    <dgm:cxn modelId="{36AF5D4F-3CF7-5F4F-9702-E9BCE9202F42}" type="presParOf" srcId="{14714887-E966-470C-860D-96908FD88E18}" destId="{1906A700-A645-429B-8F9F-2A4F59D4835E}" srcOrd="0" destOrd="0" presId="urn:microsoft.com/office/officeart/2005/8/layout/hierarchy2"/>
-    <dgm:cxn modelId="{FCAE9F7E-DEB1-314D-A391-884504CEA01F}" type="presParOf" srcId="{14714887-E966-470C-860D-96908FD88E18}" destId="{9E21E745-5CA6-4C1A-A097-7D4CFAE8952B}" srcOrd="1" destOrd="0" presId="urn:microsoft.com/office/officeart/2005/8/layout/hierarchy2"/>
-    <dgm:cxn modelId="{4259F0C5-9A27-B241-BE57-302D5831D1FD}" type="presParOf" srcId="{1AAB8F11-CB53-4E23-8DA2-6135C0475A27}" destId="{2938BCE4-55BC-4FA7-8B13-8D7362E71CAD}" srcOrd="4" destOrd="0" presId="urn:microsoft.com/office/officeart/2005/8/layout/hierarchy2"/>
-    <dgm:cxn modelId="{119DEF8E-3D82-BF40-B991-58848A87F700}" type="presParOf" srcId="{2938BCE4-55BC-4FA7-8B13-8D7362E71CAD}" destId="{A6341011-54EC-4E06-9306-EAF2DE56CD2C}" srcOrd="0" destOrd="0" presId="urn:microsoft.com/office/officeart/2005/8/layout/hierarchy2"/>
-    <dgm:cxn modelId="{68B807A4-2C34-7949-A536-68B7A3B9743E}" type="presParOf" srcId="{1AAB8F11-CB53-4E23-8DA2-6135C0475A27}" destId="{A0A8C24A-B549-4DD3-A86B-5C27239361DA}" srcOrd="5" destOrd="0" presId="urn:microsoft.com/office/officeart/2005/8/layout/hierarchy2"/>
-    <dgm:cxn modelId="{AC0CE8D4-0DBD-FB40-BF26-690AE07220F8}" type="presParOf" srcId="{A0A8C24A-B549-4DD3-A86B-5C27239361DA}" destId="{368F1645-5A66-45DB-B296-C23315AB7E22}" srcOrd="0" destOrd="0" presId="urn:microsoft.com/office/officeart/2005/8/layout/hierarchy2"/>
-    <dgm:cxn modelId="{FFBA878D-EFAD-1A47-8CAB-13B0858266E3}" type="presParOf" srcId="{A0A8C24A-B549-4DD3-A86B-5C27239361DA}" destId="{AAB70EE2-6F5D-4397-9BEA-BD14754644EA}" srcOrd="1" destOrd="0" presId="urn:microsoft.com/office/officeart/2005/8/layout/hierarchy2"/>
-    <dgm:cxn modelId="{8D3F1684-D738-FA4A-9AC2-F6CDED96C815}" type="presParOf" srcId="{BE306FCD-9806-4F30-B3B1-CA273857349C}" destId="{3EC8FEA1-FACA-4B7A-ACC4-B6309011D501}" srcOrd="2" destOrd="0" presId="urn:microsoft.com/office/officeart/2005/8/layout/hierarchy2"/>
-    <dgm:cxn modelId="{C03031D1-2269-944B-BD68-844E64C0E861}" type="presParOf" srcId="{3EC8FEA1-FACA-4B7A-ACC4-B6309011D501}" destId="{2AEF7D3A-FF38-45BC-9B3E-D40CCE847072}" srcOrd="0" destOrd="0" presId="urn:microsoft.com/office/officeart/2005/8/layout/hierarchy2"/>
-    <dgm:cxn modelId="{B9E8D59D-C6D5-1147-B603-CD62996C5724}" type="presParOf" srcId="{3EC8FEA1-FACA-4B7A-ACC4-B6309011D501}" destId="{2E81C92C-CE54-4B34-8AD9-23F5F8E60BCB}" srcOrd="1" destOrd="0" presId="urn:microsoft.com/office/officeart/2005/8/layout/hierarchy2"/>
-    <dgm:cxn modelId="{D972D317-1101-5241-8F17-9A3C3FEDCCE2}" type="presParOf" srcId="{2E81C92C-CE54-4B34-8AD9-23F5F8E60BCB}" destId="{674BA392-5914-4B78-A520-EE26D65D05C8}" srcOrd="0" destOrd="0" presId="urn:microsoft.com/office/officeart/2005/8/layout/hierarchy2"/>
-    <dgm:cxn modelId="{18D5E444-E00E-1C44-9BE8-15A4EB2795A5}" type="presParOf" srcId="{674BA392-5914-4B78-A520-EE26D65D05C8}" destId="{CAE1C8E1-FF9C-459C-820F-5A372E5B5202}" srcOrd="0" destOrd="0" presId="urn:microsoft.com/office/officeart/2005/8/layout/hierarchy2"/>
-    <dgm:cxn modelId="{10435F66-9CF5-8247-AF51-AE660D3F5673}" type="presParOf" srcId="{2E81C92C-CE54-4B34-8AD9-23F5F8E60BCB}" destId="{905C17AD-FE93-4469-8609-EDCF89529AA2}" srcOrd="1" destOrd="0" presId="urn:microsoft.com/office/officeart/2005/8/layout/hierarchy2"/>
-    <dgm:cxn modelId="{F4984691-D52C-6C4C-B4BD-F5AE3C7DBED9}" type="presParOf" srcId="{905C17AD-FE93-4469-8609-EDCF89529AA2}" destId="{497DB5E4-8EF3-40EA-9803-E80F51F19C35}" srcOrd="0" destOrd="0" presId="urn:microsoft.com/office/officeart/2005/8/layout/hierarchy2"/>
-    <dgm:cxn modelId="{E602D715-32E3-7D45-A8BC-8F4AE66C5AF5}" type="presParOf" srcId="{905C17AD-FE93-4469-8609-EDCF89529AA2}" destId="{A54907F9-77D3-493A-BD14-6183BAA27BA4}" srcOrd="1" destOrd="0" presId="urn:microsoft.com/office/officeart/2005/8/layout/hierarchy2"/>
-    <dgm:cxn modelId="{A015D3C4-0429-EF4D-89CD-48702E0BF3BD}" type="presParOf" srcId="{2E81C92C-CE54-4B34-8AD9-23F5F8E60BCB}" destId="{EB2274FC-15F8-41B7-935B-E389FD47AFD1}" srcOrd="2" destOrd="0" presId="urn:microsoft.com/office/officeart/2005/8/layout/hierarchy2"/>
-    <dgm:cxn modelId="{0F9AE414-6760-DC4D-96D3-4E9B5801DF4D}" type="presParOf" srcId="{EB2274FC-15F8-41B7-935B-E389FD47AFD1}" destId="{87E32AC2-4577-44E3-BD84-D5E3BD970540}" srcOrd="0" destOrd="0" presId="urn:microsoft.com/office/officeart/2005/8/layout/hierarchy2"/>
-    <dgm:cxn modelId="{D0C247FE-E26F-4D40-8668-1A8AEA5D3547}" type="presParOf" srcId="{2E81C92C-CE54-4B34-8AD9-23F5F8E60BCB}" destId="{9076073A-94D7-4B3A-BEDD-A7CFB249D472}" srcOrd="3" destOrd="0" presId="urn:microsoft.com/office/officeart/2005/8/layout/hierarchy2"/>
-    <dgm:cxn modelId="{FA2590D5-2653-CA44-99CE-F6E16DA82D5A}" type="presParOf" srcId="{9076073A-94D7-4B3A-BEDD-A7CFB249D472}" destId="{F53448B5-447F-4F1A-81C6-1F0D19E192DD}" srcOrd="0" destOrd="0" presId="urn:microsoft.com/office/officeart/2005/8/layout/hierarchy2"/>
-    <dgm:cxn modelId="{C42952DC-7BE7-4946-A69F-9BF32DD15B7A}" type="presParOf" srcId="{9076073A-94D7-4B3A-BEDD-A7CFB249D472}" destId="{9771CB1D-2BA5-42D9-9957-3E7E79F8490A}" srcOrd="1" destOrd="0" presId="urn:microsoft.com/office/officeart/2005/8/layout/hierarchy2"/>
+    <dgm:cxn modelId="{933048D0-B3F1-5249-88D9-A4A45A3D8B43}" type="presOf" srcId="{F20EDC0B-CCE5-4D9D-9982-89A201087390}" destId="{674BA392-5914-4B78-A520-EE26D65D05C8}" srcOrd="0" destOrd="0" presId="urn:microsoft.com/office/officeart/2005/8/layout/hierarchy2"/>
+    <dgm:cxn modelId="{F9543EA5-0DF6-DB4A-A331-DA8D8260F3B8}" type="presParOf" srcId="{BE306FCD-9806-4F30-B3B1-CA273857349C}" destId="{BC89B9CD-5E6C-4475-ADF6-F7C2D7A5A353}" srcOrd="0" destOrd="0" presId="urn:microsoft.com/office/officeart/2005/8/layout/hierarchy2"/>
+    <dgm:cxn modelId="{B0A21001-B9B8-D344-A963-0C089CFE2589}" type="presParOf" srcId="{BC89B9CD-5E6C-4475-ADF6-F7C2D7A5A353}" destId="{6E6D9CAD-33D1-4ABE-986B-53D6D631EB94}" srcOrd="0" destOrd="0" presId="urn:microsoft.com/office/officeart/2005/8/layout/hierarchy2"/>
+    <dgm:cxn modelId="{2B8342AF-0414-B34F-8925-72811865825F}" type="presParOf" srcId="{BC89B9CD-5E6C-4475-ADF6-F7C2D7A5A353}" destId="{47C7FA5F-116D-41D5-BE1E-63389D526519}" srcOrd="1" destOrd="0" presId="urn:microsoft.com/office/officeart/2005/8/layout/hierarchy2"/>
+    <dgm:cxn modelId="{51B59EBE-D1C0-2045-A043-47EE70FC7E61}" type="presParOf" srcId="{47C7FA5F-116D-41D5-BE1E-63389D526519}" destId="{B4361C68-E191-4E89-B0BD-BAD091626B5B}" srcOrd="0" destOrd="0" presId="urn:microsoft.com/office/officeart/2005/8/layout/hierarchy2"/>
+    <dgm:cxn modelId="{6F93DFD4-C2D2-384D-9230-A43F39282C90}" type="presParOf" srcId="{B4361C68-E191-4E89-B0BD-BAD091626B5B}" destId="{12FD7525-DB42-46F9-B8FD-D33568A05731}" srcOrd="0" destOrd="0" presId="urn:microsoft.com/office/officeart/2005/8/layout/hierarchy2"/>
+    <dgm:cxn modelId="{B7200551-AECC-A745-AF3F-15BAD62DA6AF}" type="presParOf" srcId="{47C7FA5F-116D-41D5-BE1E-63389D526519}" destId="{8D4B9DA0-8352-443E-AB23-4081880753A9}" srcOrd="1" destOrd="0" presId="urn:microsoft.com/office/officeart/2005/8/layout/hierarchy2"/>
+    <dgm:cxn modelId="{0BDC0154-78E7-4342-983A-8EA413AE880D}" type="presParOf" srcId="{8D4B9DA0-8352-443E-AB23-4081880753A9}" destId="{CA6C5886-D1D3-4819-90BD-4BAC8F1EE87D}" srcOrd="0" destOrd="0" presId="urn:microsoft.com/office/officeart/2005/8/layout/hierarchy2"/>
+    <dgm:cxn modelId="{44B09932-DA73-B14F-9862-DC1A92D350D2}" type="presParOf" srcId="{8D4B9DA0-8352-443E-AB23-4081880753A9}" destId="{9192797A-2A70-45CD-83CD-8CC844391943}" srcOrd="1" destOrd="0" presId="urn:microsoft.com/office/officeart/2005/8/layout/hierarchy2"/>
+    <dgm:cxn modelId="{DA64C8F2-9F5B-4144-9491-E8E09D717B1A}" type="presParOf" srcId="{47C7FA5F-116D-41D5-BE1E-63389D526519}" destId="{E11C7B6F-7180-43A5-992E-3EA5851F2391}" srcOrd="2" destOrd="0" presId="urn:microsoft.com/office/officeart/2005/8/layout/hierarchy2"/>
+    <dgm:cxn modelId="{B87F6CBE-EEC9-2448-9322-3F7C162C8B6D}" type="presParOf" srcId="{E11C7B6F-7180-43A5-992E-3EA5851F2391}" destId="{FB48A239-373B-4448-BD7F-C055FA9C8C48}" srcOrd="0" destOrd="0" presId="urn:microsoft.com/office/officeart/2005/8/layout/hierarchy2"/>
+    <dgm:cxn modelId="{2D953CD3-40C5-074B-BBE4-D2E7759CEF2C}" type="presParOf" srcId="{47C7FA5F-116D-41D5-BE1E-63389D526519}" destId="{49833578-BD56-4B76-A7B4-93C083AE7440}" srcOrd="3" destOrd="0" presId="urn:microsoft.com/office/officeart/2005/8/layout/hierarchy2"/>
+    <dgm:cxn modelId="{A2AF8B34-BDDE-024C-8658-F7E1149A302C}" type="presParOf" srcId="{49833578-BD56-4B76-A7B4-93C083AE7440}" destId="{419BEB18-32F6-4B18-9238-A8818FE634FC}" srcOrd="0" destOrd="0" presId="urn:microsoft.com/office/officeart/2005/8/layout/hierarchy2"/>
+    <dgm:cxn modelId="{F8C717A8-E54E-7947-B2E7-EAB9CC95FA60}" type="presParOf" srcId="{49833578-BD56-4B76-A7B4-93C083AE7440}" destId="{9606F08B-4F70-4EB6-983D-ED46C176903C}" srcOrd="1" destOrd="0" presId="urn:microsoft.com/office/officeart/2005/8/layout/hierarchy2"/>
+    <dgm:cxn modelId="{B2A8FC3D-10FE-514B-8FBB-70DDADA55BC8}" type="presParOf" srcId="{47C7FA5F-116D-41D5-BE1E-63389D526519}" destId="{8F195852-041E-423A-B5DF-8945941EB406}" srcOrd="4" destOrd="0" presId="urn:microsoft.com/office/officeart/2005/8/layout/hierarchy2"/>
+    <dgm:cxn modelId="{D214F729-F7A8-5C47-931D-4DE232530A4D}" type="presParOf" srcId="{8F195852-041E-423A-B5DF-8945941EB406}" destId="{19EBF599-727A-47CA-B105-7B4051DFB8C7}" srcOrd="0" destOrd="0" presId="urn:microsoft.com/office/officeart/2005/8/layout/hierarchy2"/>
+    <dgm:cxn modelId="{CACD8E23-6437-574D-B455-208BF0BFBEB6}" type="presParOf" srcId="{47C7FA5F-116D-41D5-BE1E-63389D526519}" destId="{5B0C94E8-6047-4A9D-A59D-4243CA01023B}" srcOrd="5" destOrd="0" presId="urn:microsoft.com/office/officeart/2005/8/layout/hierarchy2"/>
+    <dgm:cxn modelId="{7DB37E4F-6F89-8643-B194-618359755B68}" type="presParOf" srcId="{5B0C94E8-6047-4A9D-A59D-4243CA01023B}" destId="{47ACED10-AF50-4A06-8AC5-32A97AE3B1C8}" srcOrd="0" destOrd="0" presId="urn:microsoft.com/office/officeart/2005/8/layout/hierarchy2"/>
+    <dgm:cxn modelId="{E6FFDCE4-5C44-2949-9F6D-7EAB862F026B}" type="presParOf" srcId="{5B0C94E8-6047-4A9D-A59D-4243CA01023B}" destId="{51C9AA23-5208-47C4-9495-ED7DF43D7949}" srcOrd="1" destOrd="0" presId="urn:microsoft.com/office/officeart/2005/8/layout/hierarchy2"/>
+    <dgm:cxn modelId="{4770B4B2-A86C-0148-8605-73CAE91CEC37}" type="presParOf" srcId="{BE306FCD-9806-4F30-B3B1-CA273857349C}" destId="{8658F2C1-2E33-4716-96CE-BB95A05DA53A}" srcOrd="1" destOrd="0" presId="urn:microsoft.com/office/officeart/2005/8/layout/hierarchy2"/>
+    <dgm:cxn modelId="{71E4576F-A200-3544-9807-D38D36D7D7BF}" type="presParOf" srcId="{8658F2C1-2E33-4716-96CE-BB95A05DA53A}" destId="{3985982F-35AF-48B0-84C6-0C8F1D9EF2FA}" srcOrd="0" destOrd="0" presId="urn:microsoft.com/office/officeart/2005/8/layout/hierarchy2"/>
+    <dgm:cxn modelId="{A7D6B5A8-327D-C14A-9C8F-A94D2B5BABAA}" type="presParOf" srcId="{8658F2C1-2E33-4716-96CE-BB95A05DA53A}" destId="{E962D45F-3934-4127-B852-040B19CBBED4}" srcOrd="1" destOrd="0" presId="urn:microsoft.com/office/officeart/2005/8/layout/hierarchy2"/>
+    <dgm:cxn modelId="{90D6D641-F9F9-8344-8E10-19C53791CA67}" type="presParOf" srcId="{E962D45F-3934-4127-B852-040B19CBBED4}" destId="{AB7C6CD4-FF75-4E23-A8C3-0A2318DBB1D6}" srcOrd="0" destOrd="0" presId="urn:microsoft.com/office/officeart/2005/8/layout/hierarchy2"/>
+    <dgm:cxn modelId="{E15BACF1-3C03-6247-BD23-4416440B8A97}" type="presParOf" srcId="{AB7C6CD4-FF75-4E23-A8C3-0A2318DBB1D6}" destId="{86416187-05A5-41DD-ADA2-C443892DABB2}" srcOrd="0" destOrd="0" presId="urn:microsoft.com/office/officeart/2005/8/layout/hierarchy2"/>
+    <dgm:cxn modelId="{72804F11-2F57-9D44-A67F-D22154236515}" type="presParOf" srcId="{E962D45F-3934-4127-B852-040B19CBBED4}" destId="{F5141415-821F-4342-AEDF-E9BC97E8B75D}" srcOrd="1" destOrd="0" presId="urn:microsoft.com/office/officeart/2005/8/layout/hierarchy2"/>
+    <dgm:cxn modelId="{7B5141F6-1EEC-EC4D-9903-7B8EB9A542B0}" type="presParOf" srcId="{F5141415-821F-4342-AEDF-E9BC97E8B75D}" destId="{A1B1FB24-4A19-4073-B3DA-7D6FAFFD6611}" srcOrd="0" destOrd="0" presId="urn:microsoft.com/office/officeart/2005/8/layout/hierarchy2"/>
+    <dgm:cxn modelId="{3D042FBF-2AEA-CE43-A6D1-CF4AC96BFE9F}" type="presParOf" srcId="{F5141415-821F-4342-AEDF-E9BC97E8B75D}" destId="{1AAB8F11-CB53-4E23-8DA2-6135C0475A27}" srcOrd="1" destOrd="0" presId="urn:microsoft.com/office/officeart/2005/8/layout/hierarchy2"/>
+    <dgm:cxn modelId="{8C4EA13A-4AB3-BF48-949D-007D3A603A26}" type="presParOf" srcId="{1AAB8F11-CB53-4E23-8DA2-6135C0475A27}" destId="{FDA47220-895B-4A69-B2BB-8BF8C016FF4B}" srcOrd="0" destOrd="0" presId="urn:microsoft.com/office/officeart/2005/8/layout/hierarchy2"/>
+    <dgm:cxn modelId="{C0D626F3-2C30-9145-8E69-C84E2608CD08}" type="presParOf" srcId="{FDA47220-895B-4A69-B2BB-8BF8C016FF4B}" destId="{9F0B1A31-63BD-41F6-82FC-F5574A92E909}" srcOrd="0" destOrd="0" presId="urn:microsoft.com/office/officeart/2005/8/layout/hierarchy2"/>
+    <dgm:cxn modelId="{069739EF-39DB-E149-ABAD-C276ADF95DC4}" type="presParOf" srcId="{1AAB8F11-CB53-4E23-8DA2-6135C0475A27}" destId="{519D71D9-AD17-481A-BC45-95647664C32A}" srcOrd="1" destOrd="0" presId="urn:microsoft.com/office/officeart/2005/8/layout/hierarchy2"/>
+    <dgm:cxn modelId="{6DFEB3C9-4AB5-C346-8888-97009006BCE7}" type="presParOf" srcId="{519D71D9-AD17-481A-BC45-95647664C32A}" destId="{C0C8DC8E-72DB-4A2E-A50E-DA1CA06D79E3}" srcOrd="0" destOrd="0" presId="urn:microsoft.com/office/officeart/2005/8/layout/hierarchy2"/>
+    <dgm:cxn modelId="{1407FA28-238E-6B46-B1E1-63A1C5AB7E18}" type="presParOf" srcId="{519D71D9-AD17-481A-BC45-95647664C32A}" destId="{98B01CE3-DDD6-4A2E-A4D8-B0F413861D6D}" srcOrd="1" destOrd="0" presId="urn:microsoft.com/office/officeart/2005/8/layout/hierarchy2"/>
+    <dgm:cxn modelId="{80EC8A98-95F3-8246-BA2D-FF72FA759C7C}" type="presParOf" srcId="{1AAB8F11-CB53-4E23-8DA2-6135C0475A27}" destId="{4E10DB54-35ED-4D9F-B388-F6C78413B8E9}" srcOrd="2" destOrd="0" presId="urn:microsoft.com/office/officeart/2005/8/layout/hierarchy2"/>
+    <dgm:cxn modelId="{16DD371D-ABCC-E04B-AE09-346365960E9A}" type="presParOf" srcId="{4E10DB54-35ED-4D9F-B388-F6C78413B8E9}" destId="{F67B909A-A307-4E9B-9469-45A779E59A51}" srcOrd="0" destOrd="0" presId="urn:microsoft.com/office/officeart/2005/8/layout/hierarchy2"/>
+    <dgm:cxn modelId="{F9719F8D-D64C-9B4F-B29A-7F81A99ADA28}" type="presParOf" srcId="{1AAB8F11-CB53-4E23-8DA2-6135C0475A27}" destId="{14714887-E966-470C-860D-96908FD88E18}" srcOrd="3" destOrd="0" presId="urn:microsoft.com/office/officeart/2005/8/layout/hierarchy2"/>
+    <dgm:cxn modelId="{55006A44-309F-DA42-9AE7-EE9357461015}" type="presParOf" srcId="{14714887-E966-470C-860D-96908FD88E18}" destId="{1906A700-A645-429B-8F9F-2A4F59D4835E}" srcOrd="0" destOrd="0" presId="urn:microsoft.com/office/officeart/2005/8/layout/hierarchy2"/>
+    <dgm:cxn modelId="{59C14945-FDA7-784F-BD4B-0F2AD58C578F}" type="presParOf" srcId="{14714887-E966-470C-860D-96908FD88E18}" destId="{9E21E745-5CA6-4C1A-A097-7D4CFAE8952B}" srcOrd="1" destOrd="0" presId="urn:microsoft.com/office/officeart/2005/8/layout/hierarchy2"/>
+    <dgm:cxn modelId="{2C5DFA3F-A53B-B548-8B52-4DA9DC5769E6}" type="presParOf" srcId="{1AAB8F11-CB53-4E23-8DA2-6135C0475A27}" destId="{2938BCE4-55BC-4FA7-8B13-8D7362E71CAD}" srcOrd="4" destOrd="0" presId="urn:microsoft.com/office/officeart/2005/8/layout/hierarchy2"/>
+    <dgm:cxn modelId="{713711D9-71EE-D345-8999-FDC430588B8D}" type="presParOf" srcId="{2938BCE4-55BC-4FA7-8B13-8D7362E71CAD}" destId="{A6341011-54EC-4E06-9306-EAF2DE56CD2C}" srcOrd="0" destOrd="0" presId="urn:microsoft.com/office/officeart/2005/8/layout/hierarchy2"/>
+    <dgm:cxn modelId="{74EDD6A1-69AB-1844-9B31-AAD02D8D08D8}" type="presParOf" srcId="{1AAB8F11-CB53-4E23-8DA2-6135C0475A27}" destId="{A0A8C24A-B549-4DD3-A86B-5C27239361DA}" srcOrd="5" destOrd="0" presId="urn:microsoft.com/office/officeart/2005/8/layout/hierarchy2"/>
+    <dgm:cxn modelId="{F8715472-2F2C-6D44-9CC9-265F197FDE85}" type="presParOf" srcId="{A0A8C24A-B549-4DD3-A86B-5C27239361DA}" destId="{368F1645-5A66-45DB-B296-C23315AB7E22}" srcOrd="0" destOrd="0" presId="urn:microsoft.com/office/officeart/2005/8/layout/hierarchy2"/>
+    <dgm:cxn modelId="{DB542D45-A7DD-ED41-82B8-CC415ED1E510}" type="presParOf" srcId="{A0A8C24A-B549-4DD3-A86B-5C27239361DA}" destId="{AAB70EE2-6F5D-4397-9BEA-BD14754644EA}" srcOrd="1" destOrd="0" presId="urn:microsoft.com/office/officeart/2005/8/layout/hierarchy2"/>
+    <dgm:cxn modelId="{45A8B7E3-045B-4644-AFD5-1117B99369EC}" type="presParOf" srcId="{BE306FCD-9806-4F30-B3B1-CA273857349C}" destId="{3EC8FEA1-FACA-4B7A-ACC4-B6309011D501}" srcOrd="2" destOrd="0" presId="urn:microsoft.com/office/officeart/2005/8/layout/hierarchy2"/>
+    <dgm:cxn modelId="{074C0A88-B9CA-7346-B95E-471ECD386DB9}" type="presParOf" srcId="{3EC8FEA1-FACA-4B7A-ACC4-B6309011D501}" destId="{2AEF7D3A-FF38-45BC-9B3E-D40CCE847072}" srcOrd="0" destOrd="0" presId="urn:microsoft.com/office/officeart/2005/8/layout/hierarchy2"/>
+    <dgm:cxn modelId="{EF5192F4-EFEF-5241-9389-41BF08C1759C}" type="presParOf" srcId="{3EC8FEA1-FACA-4B7A-ACC4-B6309011D501}" destId="{2E81C92C-CE54-4B34-8AD9-23F5F8E60BCB}" srcOrd="1" destOrd="0" presId="urn:microsoft.com/office/officeart/2005/8/layout/hierarchy2"/>
+    <dgm:cxn modelId="{051D6431-116D-9A4C-8FF8-7FA6A6BE6CEC}" type="presParOf" srcId="{2E81C92C-CE54-4B34-8AD9-23F5F8E60BCB}" destId="{674BA392-5914-4B78-A520-EE26D65D05C8}" srcOrd="0" destOrd="0" presId="urn:microsoft.com/office/officeart/2005/8/layout/hierarchy2"/>
+    <dgm:cxn modelId="{6415F3B4-6B52-B84B-8097-B17BD27674E6}" type="presParOf" srcId="{674BA392-5914-4B78-A520-EE26D65D05C8}" destId="{CAE1C8E1-FF9C-459C-820F-5A372E5B5202}" srcOrd="0" destOrd="0" presId="urn:microsoft.com/office/officeart/2005/8/layout/hierarchy2"/>
+    <dgm:cxn modelId="{8AAC69F0-D1D2-1244-861A-A0DAB7BCF734}" type="presParOf" srcId="{2E81C92C-CE54-4B34-8AD9-23F5F8E60BCB}" destId="{905C17AD-FE93-4469-8609-EDCF89529AA2}" srcOrd="1" destOrd="0" presId="urn:microsoft.com/office/officeart/2005/8/layout/hierarchy2"/>
+    <dgm:cxn modelId="{8BDC5365-285E-6D4A-9D84-9378984F2BDA}" type="presParOf" srcId="{905C17AD-FE93-4469-8609-EDCF89529AA2}" destId="{497DB5E4-8EF3-40EA-9803-E80F51F19C35}" srcOrd="0" destOrd="0" presId="urn:microsoft.com/office/officeart/2005/8/layout/hierarchy2"/>
+    <dgm:cxn modelId="{F495F17C-2DAE-8E45-8BE4-4EE2AE97AD58}" type="presParOf" srcId="{905C17AD-FE93-4469-8609-EDCF89529AA2}" destId="{A54907F9-77D3-493A-BD14-6183BAA27BA4}" srcOrd="1" destOrd="0" presId="urn:microsoft.com/office/officeart/2005/8/layout/hierarchy2"/>
+    <dgm:cxn modelId="{286A94FC-D216-844C-A41E-1355269AAA69}" type="presParOf" srcId="{2E81C92C-CE54-4B34-8AD9-23F5F8E60BCB}" destId="{EB2274FC-15F8-41B7-935B-E389FD47AFD1}" srcOrd="2" destOrd="0" presId="urn:microsoft.com/office/officeart/2005/8/layout/hierarchy2"/>
+    <dgm:cxn modelId="{AC96758C-1C0B-DE48-8E92-FFF9446B407E}" type="presParOf" srcId="{EB2274FC-15F8-41B7-935B-E389FD47AFD1}" destId="{87E32AC2-4577-44E3-BD84-D5E3BD970540}" srcOrd="0" destOrd="0" presId="urn:microsoft.com/office/officeart/2005/8/layout/hierarchy2"/>
+    <dgm:cxn modelId="{7E94E6DB-3150-4448-8419-198CA53660C6}" type="presParOf" srcId="{2E81C92C-CE54-4B34-8AD9-23F5F8E60BCB}" destId="{9076073A-94D7-4B3A-BEDD-A7CFB249D472}" srcOrd="3" destOrd="0" presId="urn:microsoft.com/office/officeart/2005/8/layout/hierarchy2"/>
+    <dgm:cxn modelId="{519D0DF0-A4BA-C249-8E64-042D3A76F6E5}" type="presParOf" srcId="{9076073A-94D7-4B3A-BEDD-A7CFB249D472}" destId="{F53448B5-447F-4F1A-81C6-1F0D19E192DD}" srcOrd="0" destOrd="0" presId="urn:microsoft.com/office/officeart/2005/8/layout/hierarchy2"/>
+    <dgm:cxn modelId="{CD47B393-B752-CF4B-84E8-D3B305DDC600}" type="presParOf" srcId="{9076073A-94D7-4B3A-BEDD-A7CFB249D472}" destId="{9771CB1D-2BA5-42D9-9957-3E7E79F8490A}" srcOrd="1" destOrd="0" presId="urn:microsoft.com/office/officeart/2005/8/layout/hierarchy2"/>
   </dgm:cxnLst>
   <dgm:bg/>
   <dgm:whole/>
   <dgm:extLst>
     <a:ext uri="http://schemas.microsoft.com/office/drawing/2008/diagram">
-      <dsp:dataModelExt xmlns:dsp="http://schemas.microsoft.com/office/drawing/2008/diagram" relId="rId25" minVer="http://schemas.openxmlformats.org/drawingml/2006/diagram"/>
+      <dsp:dataModelExt xmlns:dsp="http://schemas.microsoft.com/office/drawing/2008/diagram" relId="rId27" minVer="http://schemas.openxmlformats.org/drawingml/2006/diagram"/>
     </a:ext>
   </dgm:extLst>
 </dgm:dataModel>
@@ -27535,7 +27699,7 @@
 </file>
 
 <file path=customXml/itemProps3.xml><?xml version="1.0" encoding="utf-8"?>
-<ds:datastoreItem xmlns:ds="http://schemas.openxmlformats.org/officeDocument/2006/customXml" ds:itemID="{119C5BE6-D13B-EE4D-A6C4-362B88273092}">
+<ds:datastoreItem xmlns:ds="http://schemas.openxmlformats.org/officeDocument/2006/customXml" ds:itemID="{63037C0B-8458-604A-9164-E761EEB20C3D}">
   <ds:schemaRefs>
     <ds:schemaRef ds:uri="http://schemas.openxmlformats.org/officeDocument/2006/bibliography"/>
   </ds:schemaRefs>

</xml_diff>

<commit_message>
Ajout Compte-Rendu du TP2
</commit_message>
<xml_diff>
--- a/train/IUT_TD_TP_2015.docx
+++ b/train/IUT_TD_TP_2015.docx
@@ -13,6 +13,7 @@
           <w:docPartUnique/>
         </w:docPartObj>
       </w:sdtPr>
+      <w:sdtEndPr/>
       <w:sdtContent>
         <w:p>
           <w:pPr>
@@ -367,6 +368,7 @@
                                   <w:dataBinding w:prefixMappings="xmlns:ns0='http://purl.org/dc/elements/1.1/' xmlns:ns1='http://schemas.openxmlformats.org/package/2006/metadata/core-properties' " w:xpath="/ns1:coreProperties[1]/ns0:creator[1]" w:storeItemID="{6C3C8BC8-F283-45AE-878A-BAB7291924A1}"/>
                                   <w:text/>
                                 </w:sdtPr>
+                                <w:sdtEndPr/>
                                 <w:sdtContent>
                                   <w:p>
                                     <w:pPr>
@@ -413,6 +415,7 @@
                                     <w:dataBinding w:prefixMappings="xmlns:ns0='http://schemas.microsoft.com/office/2006/coverPageProps' " w:xpath="/ns0:CoverPageProperties[1]/ns0:CompanyEmail[1]" w:storeItemID="{55AF091B-3C7A-41E3-B477-F2FDAA23CFDA}"/>
                                     <w:text/>
                                   </w:sdtPr>
+                                  <w:sdtEndPr/>
                                   <w:sdtContent>
                                     <w:r>
                                       <w:rPr>
@@ -477,6 +480,7 @@
                             <w:dataBinding w:prefixMappings="xmlns:ns0='http://purl.org/dc/elements/1.1/' xmlns:ns1='http://schemas.openxmlformats.org/package/2006/metadata/core-properties' " w:xpath="/ns1:coreProperties[1]/ns0:creator[1]" w:storeItemID="{6C3C8BC8-F283-45AE-878A-BAB7291924A1}"/>
                             <w:text/>
                           </w:sdtPr>
+                          <w:sdtEndPr/>
                           <w:sdtContent>
                             <w:p>
                               <w:pPr>
@@ -523,6 +527,7 @@
                               <w:dataBinding w:prefixMappings="xmlns:ns0='http://schemas.microsoft.com/office/2006/coverPageProps' " w:xpath="/ns0:CoverPageProperties[1]/ns0:CompanyEmail[1]" w:storeItemID="{55AF091B-3C7A-41E3-B477-F2FDAA23CFDA}"/>
                               <w:text/>
                             </w:sdtPr>
+                            <w:sdtEndPr/>
                             <w:sdtContent>
                               <w:r>
                                 <w:rPr>
@@ -658,6 +663,7 @@
                                     <w:dataBinding w:prefixMappings="xmlns:ns0='http://purl.org/dc/elements/1.1/' xmlns:ns1='http://schemas.openxmlformats.org/package/2006/metadata/core-properties' " w:xpath="/ns1:coreProperties[1]/ns0:subject[1]" w:storeItemID="{6C3C8BC8-F283-45AE-878A-BAB7291924A1}"/>
                                     <w:text/>
                                   </w:sdtPr>
+                                  <w:sdtEndPr/>
                                   <w:sdtContent>
                                     <w:r>
                                       <w:rPr>
@@ -824,7 +830,6 @@
                                           <w:color w:val="404040" w:themeColor="text1" w:themeTint="BF"/>
                                         </w:rPr>
                                       </w:pPr>
-                                      <w:proofErr w:type="spellStart"/>
                                       <w:r>
                                         <w:rPr>
                                           <w:smallCaps/>
@@ -832,7 +837,6 @@
                                         </w:rPr>
                                         <w:t>Quentn</w:t>
                                       </w:r>
-                                      <w:proofErr w:type="spellEnd"/>
                                     </w:p>
                                   </w:tc>
                                   <w:tc>
@@ -1073,8 +1077,6 @@
                                     <w:color w:val="404040" w:themeColor="text1" w:themeTint="BF"/>
                                   </w:rPr>
                                 </w:pPr>
-                                <w:bookmarkStart w:id="0" w:name="_GoBack"/>
-                                <w:bookmarkEnd w:id="0"/>
                               </w:p>
                               <w:p>
                                 <w:pPr>
@@ -1174,6 +1176,7 @@
                               <w:dataBinding w:prefixMappings="xmlns:ns0='http://purl.org/dc/elements/1.1/' xmlns:ns1='http://schemas.openxmlformats.org/package/2006/metadata/core-properties' " w:xpath="/ns1:coreProperties[1]/ns0:subject[1]" w:storeItemID="{6C3C8BC8-F283-45AE-878A-BAB7291924A1}"/>
                               <w:text/>
                             </w:sdtPr>
+                            <w:sdtEndPr/>
                             <w:sdtContent>
                               <w:r>
                                 <w:rPr>
@@ -1340,7 +1343,6 @@
                                     <w:color w:val="404040" w:themeColor="text1" w:themeTint="BF"/>
                                   </w:rPr>
                                 </w:pPr>
-                                <w:proofErr w:type="spellStart"/>
                                 <w:r>
                                   <w:rPr>
                                     <w:smallCaps/>
@@ -1348,7 +1350,6 @@
                                   </w:rPr>
                                   <w:t>Quentn</w:t>
                                 </w:r>
-                                <w:proofErr w:type="spellEnd"/>
                               </w:p>
                             </w:tc>
                             <w:tc>
@@ -1589,8 +1590,6 @@
                               <w:color w:val="404040" w:themeColor="text1" w:themeTint="BF"/>
                             </w:rPr>
                           </w:pPr>
-                          <w:bookmarkStart w:id="1" w:name="_GoBack"/>
-                          <w:bookmarkEnd w:id="1"/>
                         </w:p>
                         <w:p>
                           <w:pPr>
@@ -6076,12 +6075,12 @@
       <w:pPr>
         <w:pStyle w:val="Titre1"/>
       </w:pPr>
-      <w:bookmarkStart w:id="2" w:name="_Toc430965353"/>
+      <w:bookmarkStart w:id="0" w:name="_Toc430965353"/>
       <w:r>
         <w:lastRenderedPageBreak/>
         <w:t>Evaluation</w:t>
       </w:r>
-      <w:bookmarkEnd w:id="2"/>
+      <w:bookmarkEnd w:id="0"/>
     </w:p>
     <w:p/>
     <w:tbl>
@@ -6190,17 +6189,8 @@
                 <w:smallCaps/>
                 <w:color w:val="404040" w:themeColor="text1" w:themeTint="BF"/>
               </w:rPr>
-              <w:t xml:space="preserve">0 - </w:t>
+              <w:t>0 - Github</w:t>
             </w:r>
-            <w:proofErr w:type="spellStart"/>
-            <w:r>
-              <w:rPr>
-                <w:smallCaps/>
-                <w:color w:val="404040" w:themeColor="text1" w:themeTint="BF"/>
-              </w:rPr>
-              <w:t>Github</w:t>
-            </w:r>
-            <w:proofErr w:type="spellEnd"/>
           </w:p>
         </w:tc>
         <w:tc>
@@ -6619,7 +6609,7 @@
           <w:noProof/>
         </w:rPr>
       </w:pPr>
-      <w:bookmarkStart w:id="3" w:name="_Toc430965354"/>
+      <w:bookmarkStart w:id="1" w:name="_Toc430965354"/>
       <w:r>
         <w:lastRenderedPageBreak/>
         <w:t>Organisation</w:t>
@@ -6639,7 +6629,7 @@
         </w:rPr>
         <w:t>/TP</w:t>
       </w:r>
-      <w:bookmarkEnd w:id="3"/>
+      <w:bookmarkEnd w:id="1"/>
     </w:p>
     <w:p>
       <w:pPr>
@@ -6650,11 +6640,11 @@
       <w:pPr>
         <w:pStyle w:val="Titre2"/>
       </w:pPr>
-      <w:bookmarkStart w:id="4" w:name="_Toc430965355"/>
+      <w:bookmarkStart w:id="2" w:name="_Toc430965355"/>
       <w:r>
         <w:t>Avant de commencer …</w:t>
       </w:r>
-      <w:bookmarkEnd w:id="4"/>
+      <w:bookmarkEnd w:id="2"/>
     </w:p>
     <w:p/>
     <w:p>
@@ -6702,14 +6692,12 @@
       <w:r>
         <w:t xml:space="preserve"> de créer un compte </w:t>
       </w:r>
-      <w:proofErr w:type="spellStart"/>
       <w:r>
         <w:rPr>
           <w:b/>
         </w:rPr>
         <w:t>GitHub</w:t>
       </w:r>
-      <w:proofErr w:type="spellEnd"/>
       <w:r>
         <w:t xml:space="preserve"> (</w:t>
       </w:r>
@@ -6766,14 +6754,12 @@
       <w:r>
         <w:t xml:space="preserve">La documentation de </w:t>
       </w:r>
-      <w:proofErr w:type="spellStart"/>
       <w:r>
         <w:rPr>
           <w:b/>
         </w:rPr>
         <w:t>GitHub</w:t>
       </w:r>
-      <w:proofErr w:type="spellEnd"/>
       <w:r>
         <w:t xml:space="preserve"> est disponible sur </w:t>
       </w:r>
@@ -6833,14 +6819,12 @@
       <w:r>
         <w:t xml:space="preserve"> et </w:t>
       </w:r>
-      <w:proofErr w:type="spellStart"/>
       <w:r>
         <w:rPr>
           <w:i/>
         </w:rPr>
         <w:t>versionné</w:t>
       </w:r>
-      <w:proofErr w:type="spellEnd"/>
       <w:r>
         <w:t xml:space="preserve"> au même titre que vos travaux.</w:t>
       </w:r>
@@ -6859,7 +6843,6 @@
       <w:r>
         <w:t>La hiérarchie de dossiers (</w:t>
       </w:r>
-      <w:proofErr w:type="spellStart"/>
       <w:r>
         <w:rPr>
           <w:i/>
@@ -6872,7 +6855,6 @@
         </w:rPr>
         <w:t>es</w:t>
       </w:r>
-      <w:proofErr w:type="spellEnd"/>
       <w:r>
         <w:t>) devra être la suivante</w:t>
       </w:r>
@@ -6885,14 +6867,12 @@
       <w:r>
         <w:t xml:space="preserve"> cette hiérarchie, il suffira de </w:t>
       </w:r>
-      <w:proofErr w:type="spellStart"/>
       <w:r>
         <w:rPr>
           <w:i/>
         </w:rPr>
         <w:t>versionner</w:t>
       </w:r>
-      <w:proofErr w:type="spellEnd"/>
       <w:r>
         <w:rPr>
           <w:i/>
@@ -7098,7 +7078,6 @@
           </mc:Fallback>
         </mc:AlternateContent>
       </w:r>
-      <w:proofErr w:type="spellStart"/>
       <w:r>
         <w:rPr>
           <w:b/>
@@ -7106,17 +7085,7 @@
           <w:sz w:val="24"/>
           <w:szCs w:val="24"/>
         </w:rPr>
-        <w:t>Workspace</w:t>
-      </w:r>
-      <w:proofErr w:type="spellEnd"/>
-      <w:r>
-        <w:rPr>
-          <w:b/>
-          <w:i/>
-          <w:sz w:val="24"/>
-          <w:szCs w:val="24"/>
-        </w:rPr>
-        <w:t xml:space="preserve"> Eclipse</w:t>
+        <w:t>Workspace Eclipse</w:t>
       </w:r>
     </w:p>
     <w:p>
@@ -7241,11 +7210,11 @@
       <w:pPr>
         <w:pStyle w:val="Titre2"/>
       </w:pPr>
-      <w:bookmarkStart w:id="5" w:name="_Toc430965356"/>
+      <w:bookmarkStart w:id="3" w:name="_Toc430965356"/>
       <w:r>
         <w:t>A propos des TD/TP</w:t>
       </w:r>
-      <w:bookmarkEnd w:id="5"/>
+      <w:bookmarkEnd w:id="3"/>
     </w:p>
     <w:p/>
     <w:p>
@@ -7269,7 +7238,6 @@
       <w:r>
         <w:t xml:space="preserve"> en </w:t>
       </w:r>
-      <w:proofErr w:type="spellStart"/>
       <w:r>
         <w:rPr>
           <w:b/>
@@ -7277,7 +7245,6 @@
         </w:rPr>
         <w:t>JavaDoc</w:t>
       </w:r>
-      <w:proofErr w:type="spellEnd"/>
       <w:r>
         <w:t xml:space="preserve"> et </w:t>
       </w:r>
@@ -7423,7 +7390,6 @@
       <w:r>
         <w:t xml:space="preserve">Tous les TP sont basés sur le même code : chaque TP est donc une amélioration du TP précédent. Sur votre compte </w:t>
       </w:r>
-      <w:proofErr w:type="spellStart"/>
       <w:r>
         <w:rPr>
           <w:b/>
@@ -7431,7 +7397,6 @@
         </w:rPr>
         <w:t>GitHub</w:t>
       </w:r>
-      <w:proofErr w:type="spellEnd"/>
       <w:r>
         <w:t>, il sera inutile de faire un dossier par TP, vous compléterez l’existant</w:t>
       </w:r>
@@ -7478,7 +7443,7 @@
           <w:noProof/>
         </w:rPr>
       </w:pPr>
-      <w:bookmarkStart w:id="6" w:name="_Toc430965357"/>
+      <w:bookmarkStart w:id="4" w:name="_Toc430965357"/>
       <w:r>
         <w:rPr>
           <w:noProof/>
@@ -7492,25 +7457,25 @@
         </w:rPr>
         <w:t>Rappels</w:t>
       </w:r>
-      <w:bookmarkEnd w:id="6"/>
+      <w:bookmarkEnd w:id="4"/>
     </w:p>
     <w:p/>
     <w:p>
       <w:pPr>
         <w:pStyle w:val="Titre2"/>
       </w:pPr>
-      <w:bookmarkStart w:id="7" w:name="_Toc430965358"/>
+      <w:bookmarkStart w:id="5" w:name="_Toc430965358"/>
       <w:r>
         <w:t>Exercices</w:t>
       </w:r>
-      <w:bookmarkEnd w:id="7"/>
+      <w:bookmarkEnd w:id="5"/>
     </w:p>
     <w:p/>
     <w:p>
       <w:pPr>
         <w:pStyle w:val="Titre3"/>
       </w:pPr>
-      <w:bookmarkStart w:id="8" w:name="_Toc430965359"/>
+      <w:bookmarkStart w:id="6" w:name="_Toc430965359"/>
       <w:r>
         <w:t xml:space="preserve">Exercice 1 : </w:t>
       </w:r>
@@ -7520,7 +7485,7 @@
       <w:r>
         <w:t xml:space="preserve"> &amp; Héritage</w:t>
       </w:r>
-      <w:bookmarkEnd w:id="8"/>
+      <w:bookmarkEnd w:id="6"/>
     </w:p>
     <w:p>
       <w:r>
@@ -7541,7 +7506,6 @@
       <w:r>
         <w:t xml:space="preserve"> </w:t>
       </w:r>
-      <w:proofErr w:type="spellStart"/>
       <w:r>
         <w:rPr>
           <w:b/>
@@ -7549,7 +7513,6 @@
         </w:rPr>
         <w:t>edu.iut.app</w:t>
       </w:r>
-      <w:proofErr w:type="spellEnd"/>
       <w:r>
         <w:rPr>
           <w:b/>
@@ -7563,7 +7526,6 @@
       <w:r>
         <w:t xml:space="preserve"> </w:t>
       </w:r>
-      <w:proofErr w:type="spellStart"/>
       <w:r>
         <w:rPr>
           <w:b/>
@@ -7578,7 +7540,6 @@
         </w:rPr>
         <w:t>gui.listeners</w:t>
       </w:r>
-      <w:proofErr w:type="spellEnd"/>
     </w:p>
     <w:p>
       <w:pPr>
@@ -7603,7 +7564,6 @@
       <w:r>
         <w:t xml:space="preserve">interface </w:t>
       </w:r>
-      <w:proofErr w:type="spellStart"/>
       <w:r>
         <w:rPr>
           <w:b/>
@@ -7611,66 +7571,22 @@
         </w:rPr>
         <w:t>IApplicationLogListener</w:t>
       </w:r>
-      <w:proofErr w:type="spellEnd"/>
       <w:r>
         <w:t xml:space="preserve"> ayant une méthode </w:t>
       </w:r>
-      <w:proofErr w:type="spellStart"/>
       <w:r>
         <w:rPr>
           <w:b/>
           <w:i/>
         </w:rPr>
-        <w:t>void</w:t>
-      </w:r>
-      <w:proofErr w:type="spellEnd"/>
+        <w:t>void newMessage(</w:t>
+      </w:r>
       <w:r>
         <w:rPr>
           <w:b/>
           <w:i/>
         </w:rPr>
-        <w:t xml:space="preserve"> </w:t>
-      </w:r>
-      <w:proofErr w:type="spellStart"/>
-      <w:proofErr w:type="gramStart"/>
-      <w:r>
-        <w:rPr>
-          <w:b/>
-          <w:i/>
-        </w:rPr>
-        <w:t>newMessage</w:t>
-      </w:r>
-      <w:proofErr w:type="spellEnd"/>
-      <w:r>
-        <w:rPr>
-          <w:b/>
-          <w:i/>
-        </w:rPr>
-        <w:t>(</w:t>
-      </w:r>
-      <w:proofErr w:type="gramEnd"/>
-      <w:r>
-        <w:rPr>
-          <w:b/>
-          <w:i/>
-        </w:rPr>
-        <w:t xml:space="preserve">String </w:t>
-      </w:r>
-      <w:proofErr w:type="spellStart"/>
-      <w:r>
-        <w:rPr>
-          <w:b/>
-          <w:i/>
-        </w:rPr>
-        <w:t>level</w:t>
-      </w:r>
-      <w:proofErr w:type="spellEnd"/>
-      <w:r>
-        <w:rPr>
-          <w:b/>
-          <w:i/>
-        </w:rPr>
-        <w:t xml:space="preserve">, </w:t>
+        <w:t xml:space="preserve">String level, </w:t>
       </w:r>
       <w:r>
         <w:rPr>
@@ -7694,7 +7610,6 @@
       <w:r>
         <w:t xml:space="preserve"> une interface </w:t>
       </w:r>
-      <w:proofErr w:type="spellStart"/>
       <w:r>
         <w:rPr>
           <w:b/>
@@ -7702,7 +7617,6 @@
         </w:rPr>
         <w:t>IApplicationLog</w:t>
       </w:r>
-      <w:proofErr w:type="spellEnd"/>
       <w:r>
         <w:t xml:space="preserve"> ayant </w:t>
       </w:r>
@@ -7725,39 +7639,12 @@
           <w:i/>
         </w:rPr>
       </w:pPr>
-      <w:proofErr w:type="spellStart"/>
-      <w:proofErr w:type="gramStart"/>
       <w:r>
         <w:rPr>
           <w:b/>
           <w:i/>
         </w:rPr>
-        <w:t>void</w:t>
-      </w:r>
-      <w:proofErr w:type="spellEnd"/>
-      <w:proofErr w:type="gramEnd"/>
-      <w:r>
-        <w:rPr>
-          <w:b/>
-          <w:i/>
-        </w:rPr>
-        <w:t xml:space="preserve"> </w:t>
-      </w:r>
-      <w:proofErr w:type="spellStart"/>
-      <w:r>
-        <w:rPr>
-          <w:b/>
-          <w:i/>
-        </w:rPr>
-        <w:t>setMessage</w:t>
-      </w:r>
-      <w:proofErr w:type="spellEnd"/>
-      <w:r>
-        <w:rPr>
-          <w:b/>
-          <w:i/>
-        </w:rPr>
-        <w:t>(String message)</w:t>
+        <w:t>void setMessage(String message)</w:t>
       </w:r>
     </w:p>
     <w:p>
@@ -7773,32 +7660,7 @@
           <w:b/>
           <w:i/>
         </w:rPr>
-        <w:t xml:space="preserve">String </w:t>
-      </w:r>
-      <w:proofErr w:type="spellStart"/>
-      <w:proofErr w:type="gramStart"/>
-      <w:r>
-        <w:rPr>
-          <w:b/>
-          <w:i/>
-        </w:rPr>
-        <w:t>getMessage</w:t>
-      </w:r>
-      <w:proofErr w:type="spellEnd"/>
-      <w:r>
-        <w:rPr>
-          <w:b/>
-          <w:i/>
-        </w:rPr>
-        <w:t>(</w:t>
-      </w:r>
-      <w:proofErr w:type="gramEnd"/>
-      <w:r>
-        <w:rPr>
-          <w:b/>
-          <w:i/>
-        </w:rPr>
-        <w:t>)</w:t>
+        <w:t>String getMessage()</w:t>
       </w:r>
     </w:p>
     <w:p>
@@ -7809,71 +7671,12 @@
           <w:numId w:val="11"/>
         </w:numPr>
       </w:pPr>
-      <w:proofErr w:type="spellStart"/>
-      <w:proofErr w:type="gramStart"/>
       <w:r>
         <w:rPr>
           <w:b/>
           <w:i/>
         </w:rPr>
-        <w:t>void</w:t>
-      </w:r>
-      <w:proofErr w:type="spellEnd"/>
-      <w:proofErr w:type="gramEnd"/>
-      <w:r>
-        <w:rPr>
-          <w:b/>
-          <w:i/>
-        </w:rPr>
-        <w:t xml:space="preserve"> </w:t>
-      </w:r>
-      <w:proofErr w:type="spellStart"/>
-      <w:r>
-        <w:rPr>
-          <w:b/>
-          <w:i/>
-        </w:rPr>
-        <w:t>addListener</w:t>
-      </w:r>
-      <w:proofErr w:type="spellEnd"/>
-      <w:r>
-        <w:rPr>
-          <w:b/>
-          <w:i/>
-        </w:rPr>
-        <w:t>(</w:t>
-      </w:r>
-      <w:proofErr w:type="spellStart"/>
-      <w:r>
-        <w:rPr>
-          <w:b/>
-          <w:i/>
-        </w:rPr>
-        <w:t>IApplicationLogListener</w:t>
-      </w:r>
-      <w:proofErr w:type="spellEnd"/>
-      <w:r>
-        <w:rPr>
-          <w:b/>
-          <w:i/>
-        </w:rPr>
-        <w:t xml:space="preserve"> </w:t>
-      </w:r>
-      <w:proofErr w:type="spellStart"/>
-      <w:r>
-        <w:rPr>
-          <w:b/>
-          <w:i/>
-        </w:rPr>
-        <w:t>listener</w:t>
-      </w:r>
-      <w:proofErr w:type="spellEnd"/>
-      <w:r>
-        <w:rPr>
-          <w:b/>
-          <w:i/>
-        </w:rPr>
-        <w:t>)</w:t>
+        <w:t>void addListener(IApplicationLogListener listener)</w:t>
       </w:r>
     </w:p>
     <w:p>
@@ -7884,46 +7687,12 @@
           <w:numId w:val="11"/>
         </w:numPr>
       </w:pPr>
-      <w:proofErr w:type="spellStart"/>
-      <w:proofErr w:type="gramStart"/>
       <w:r>
         <w:rPr>
           <w:b/>
           <w:i/>
         </w:rPr>
-        <w:t>IApplicationLogListener</w:t>
-      </w:r>
-      <w:proofErr w:type="spellEnd"/>
-      <w:r>
-        <w:rPr>
-          <w:b/>
-          <w:i/>
-        </w:rPr>
-        <w:t>[</w:t>
-      </w:r>
-      <w:proofErr w:type="gramEnd"/>
-      <w:r>
-        <w:rPr>
-          <w:b/>
-          <w:i/>
-        </w:rPr>
-        <w:t xml:space="preserve">] </w:t>
-      </w:r>
-      <w:proofErr w:type="spellStart"/>
-      <w:r>
-        <w:rPr>
-          <w:b/>
-          <w:i/>
-        </w:rPr>
-        <w:t>getpplicationLogListeners</w:t>
-      </w:r>
-      <w:proofErr w:type="spellEnd"/>
-      <w:r>
-        <w:rPr>
-          <w:b/>
-          <w:i/>
-        </w:rPr>
-        <w:t>() </w:t>
+        <w:t>IApplicationLogListener[] getpplicationLogListeners() </w:t>
       </w:r>
     </w:p>
     <w:p>
@@ -7952,7 +7721,6 @@
       <w:r>
         <w:t xml:space="preserve"> classe </w:t>
       </w:r>
-      <w:proofErr w:type="spellStart"/>
       <w:r>
         <w:rPr>
           <w:b/>
@@ -7967,11 +7735,9 @@
         </w:rPr>
         <w:t>ApplicationLog</w:t>
       </w:r>
-      <w:proofErr w:type="spellEnd"/>
       <w:r>
         <w:t xml:space="preserve"> implémentant l’interface </w:t>
       </w:r>
-      <w:proofErr w:type="spellStart"/>
       <w:r>
         <w:rPr>
           <w:b/>
@@ -7979,7 +7745,6 @@
         </w:rPr>
         <w:t>IApplicationLog</w:t>
       </w:r>
-      <w:proofErr w:type="spellEnd"/>
     </w:p>
     <w:p>
       <w:pPr>
@@ -7992,7 +7757,6 @@
       <w:r>
         <w:t xml:space="preserve">La méthode </w:t>
       </w:r>
-      <w:proofErr w:type="spellStart"/>
       <w:r>
         <w:rPr>
           <w:b/>
@@ -8000,7 +7764,6 @@
         </w:rPr>
         <w:t>setMessage</w:t>
       </w:r>
-      <w:proofErr w:type="spellEnd"/>
       <w:r>
         <w:t xml:space="preserve"> sera abstraite</w:t>
       </w:r>
@@ -8016,7 +7779,6 @@
       <w:r>
         <w:t xml:space="preserve">Cette classe devra contenir un tableau de </w:t>
       </w:r>
-      <w:proofErr w:type="spellStart"/>
       <w:r>
         <w:rPr>
           <w:b/>
@@ -8024,7 +7786,6 @@
         </w:rPr>
         <w:t>IApplicationLogListener</w:t>
       </w:r>
-      <w:proofErr w:type="spellEnd"/>
       <w:r>
         <w:rPr>
           <w:b/>
@@ -8059,72 +7820,36 @@
       <w:r>
         <w:t xml:space="preserve"> </w:t>
       </w:r>
-      <w:proofErr w:type="spellStart"/>
       <w:r>
         <w:rPr>
           <w:b/>
           <w:i/>
         </w:rPr>
-        <w:t>ApplicationErrorLog</w:t>
-      </w:r>
-      <w:proofErr w:type="spellEnd"/>
+        <w:t>ApplicationErrorLog, ApplicationWarningsLog, ApplicationInfoLog</w:t>
+      </w:r>
+      <w:r>
+        <w:t xml:space="preserve"> </w:t>
+      </w:r>
+      <w:r>
+        <w:t xml:space="preserve">dérivant de </w:t>
+      </w:r>
+      <w:r>
+        <w:t xml:space="preserve"> </w:t>
+      </w:r>
       <w:r>
         <w:rPr>
           <w:b/>
           <w:i/>
         </w:rPr>
-        <w:t xml:space="preserve">, </w:t>
-      </w:r>
-      <w:proofErr w:type="spellStart"/>
+        <w:t>Abstract</w:t>
+      </w:r>
       <w:r>
         <w:rPr>
           <w:b/>
           <w:i/>
         </w:rPr>
-        <w:t>ApplicationWarningsLog</w:t>
-      </w:r>
-      <w:proofErr w:type="spellEnd"/>
-      <w:r>
-        <w:rPr>
-          <w:b/>
-          <w:i/>
-        </w:rPr>
-        <w:t xml:space="preserve">, </w:t>
-      </w:r>
-      <w:proofErr w:type="spellStart"/>
-      <w:r>
-        <w:rPr>
-          <w:b/>
-          <w:i/>
-        </w:rPr>
-        <w:t>ApplicationInfoLog</w:t>
-      </w:r>
-      <w:proofErr w:type="spellEnd"/>
-      <w:r>
-        <w:t xml:space="preserve"> </w:t>
-      </w:r>
-      <w:r>
-        <w:t xml:space="preserve">dérivant de </w:t>
-      </w:r>
-      <w:r>
-        <w:t xml:space="preserve"> </w:t>
-      </w:r>
-      <w:proofErr w:type="spellStart"/>
-      <w:r>
-        <w:rPr>
-          <w:b/>
-          <w:i/>
-        </w:rPr>
-        <w:t>Abstract</w:t>
-      </w:r>
-      <w:r>
-        <w:rPr>
-          <w:b/>
-          <w:i/>
-        </w:rPr>
         <w:t>ApplicationLog</w:t>
       </w:r>
-      <w:proofErr w:type="spellEnd"/>
       <w:r>
         <w:rPr>
           <w:b/>
@@ -8144,7 +7869,6 @@
       <w:r>
         <w:t xml:space="preserve">Ces classes devront contenir un tableau de </w:t>
       </w:r>
-      <w:proofErr w:type="spellStart"/>
       <w:r>
         <w:rPr>
           <w:b/>
@@ -8152,7 +7876,6 @@
         </w:rPr>
         <w:t>IApplicationLogListener</w:t>
       </w:r>
-      <w:proofErr w:type="spellEnd"/>
       <w:r>
         <w:rPr>
           <w:b/>
@@ -8175,7 +7898,6 @@
       <w:r>
         <w:t xml:space="preserve">La méthode </w:t>
       </w:r>
-      <w:proofErr w:type="spellStart"/>
       <w:r>
         <w:rPr>
           <w:b/>
@@ -8183,11 +7905,9 @@
         </w:rPr>
         <w:t>setMessage</w:t>
       </w:r>
-      <w:proofErr w:type="spellEnd"/>
       <w:r>
         <w:t xml:space="preserve"> doit appeler la méthode </w:t>
       </w:r>
-      <w:proofErr w:type="spellStart"/>
       <w:r>
         <w:rPr>
           <w:b/>
@@ -8195,11 +7915,9 @@
         </w:rPr>
         <w:t>newMessage</w:t>
       </w:r>
-      <w:proofErr w:type="spellEnd"/>
       <w:r>
         <w:t xml:space="preserve"> de chaque élément du tableau de </w:t>
       </w:r>
-      <w:proofErr w:type="spellStart"/>
       <w:r>
         <w:rPr>
           <w:b/>
@@ -8207,7 +7925,6 @@
         </w:rPr>
         <w:t>IApplicationLogListener</w:t>
       </w:r>
-      <w:proofErr w:type="spellEnd"/>
       <w:r>
         <w:t xml:space="preserve"> et </w:t>
       </w:r>
@@ -8238,7 +7955,6 @@
       <w:r>
         <w:t xml:space="preserve"> boîte de dialogue abstraite </w:t>
       </w:r>
-      <w:proofErr w:type="spellStart"/>
       <w:r>
         <w:rPr>
           <w:b/>
@@ -8246,14 +7962,12 @@
         </w:rPr>
         <w:t>AbstractApplicationMessageDialog</w:t>
       </w:r>
-      <w:proofErr w:type="spellEnd"/>
       <w:r>
         <w:t xml:space="preserve"> </w:t>
       </w:r>
       <w:r>
         <w:t xml:space="preserve">implémentant l’interface </w:t>
       </w:r>
-      <w:proofErr w:type="spellStart"/>
       <w:r>
         <w:rPr>
           <w:b/>
@@ -8261,7 +7975,6 @@
         </w:rPr>
         <w:t>IApplicationLogListener</w:t>
       </w:r>
-      <w:proofErr w:type="spellEnd"/>
     </w:p>
     <w:p>
       <w:pPr>
@@ -8271,45 +7984,15 @@
           <w:numId w:val="9"/>
         </w:numPr>
       </w:pPr>
-      <w:proofErr w:type="gramStart"/>
-      <w:r>
-        <w:t>ajouter</w:t>
-      </w:r>
-      <w:proofErr w:type="gramEnd"/>
-      <w:r>
-        <w:t xml:space="preserve"> une méthode abstraite </w:t>
-      </w:r>
-      <w:proofErr w:type="spellStart"/>
+      <w:r>
+        <w:t xml:space="preserve">ajouter une méthode abstraite </w:t>
+      </w:r>
       <w:r>
         <w:rPr>
           <w:b/>
           <w:i/>
         </w:rPr>
-        <w:t>void</w:t>
-      </w:r>
-      <w:proofErr w:type="spellEnd"/>
-      <w:r>
-        <w:rPr>
-          <w:b/>
-          <w:i/>
-        </w:rPr>
-        <w:t xml:space="preserve"> </w:t>
-      </w:r>
-      <w:proofErr w:type="spellStart"/>
-      <w:r>
-        <w:rPr>
-          <w:b/>
-          <w:i/>
-        </w:rPr>
-        <w:t>showMessage</w:t>
-      </w:r>
-      <w:proofErr w:type="spellEnd"/>
-      <w:r>
-        <w:rPr>
-          <w:b/>
-          <w:i/>
-        </w:rPr>
-        <w:t>( )</w:t>
+        <w:t>void showMessage( )</w:t>
       </w:r>
       <w:r>
         <w:t xml:space="preserve">, cette méthode doit être accessible par les classe filles seulement. </w:t>
@@ -8323,23 +8006,16 @@
           <w:numId w:val="9"/>
         </w:numPr>
       </w:pPr>
-      <w:proofErr w:type="gramStart"/>
-      <w:r>
-        <w:t>la</w:t>
-      </w:r>
-      <w:proofErr w:type="gramEnd"/>
-      <w:r>
-        <w:t xml:space="preserve"> méthode </w:t>
-      </w:r>
-      <w:proofErr w:type="spellStart"/>
+      <w:r>
+        <w:t xml:space="preserve">la méthode </w:t>
+      </w:r>
       <w:r>
         <w:rPr>
           <w:b/>
           <w:i/>
         </w:rPr>
-        <w:t>void</w:t>
-      </w:r>
-      <w:proofErr w:type="spellEnd"/>
+        <w:t>void newMessage(String message)</w:t>
+      </w:r>
       <w:r>
         <w:rPr>
           <w:b/>
@@ -8347,47 +8023,15 @@
         </w:rPr>
         <w:t xml:space="preserve"> </w:t>
       </w:r>
-      <w:proofErr w:type="spellStart"/>
+      <w:r>
+        <w:t xml:space="preserve">doit appeler la méthode </w:t>
+      </w:r>
       <w:r>
         <w:rPr>
           <w:b/>
           <w:i/>
         </w:rPr>
-        <w:t>newMessage</w:t>
-      </w:r>
-      <w:proofErr w:type="spellEnd"/>
-      <w:r>
-        <w:rPr>
-          <w:b/>
-          <w:i/>
-        </w:rPr>
-        <w:t>(String message)</w:t>
-      </w:r>
-      <w:r>
-        <w:rPr>
-          <w:b/>
-          <w:i/>
-        </w:rPr>
-        <w:t xml:space="preserve"> </w:t>
-      </w:r>
-      <w:r>
-        <w:t xml:space="preserve">doit appeler la méthode </w:t>
-      </w:r>
-      <w:proofErr w:type="spellStart"/>
-      <w:r>
-        <w:rPr>
-          <w:b/>
-          <w:i/>
-        </w:rPr>
-        <w:t>showMessage</w:t>
-      </w:r>
-      <w:proofErr w:type="spellEnd"/>
-      <w:r>
-        <w:rPr>
-          <w:b/>
-          <w:i/>
-        </w:rPr>
-        <w:t>( )</w:t>
+        <w:t>showMessage( )</w:t>
       </w:r>
     </w:p>
     <w:p>
@@ -8410,7 +8054,6 @@
       <w:r>
         <w:t xml:space="preserve">3 boites de dialogue dérivant de </w:t>
       </w:r>
-      <w:proofErr w:type="spellStart"/>
       <w:r>
         <w:rPr>
           <w:b/>
@@ -8418,7 +8061,6 @@
         </w:rPr>
         <w:t>AbstractApplicationMessageDialog</w:t>
       </w:r>
-      <w:proofErr w:type="spellEnd"/>
       <w:r>
         <w:rPr>
           <w:b/>
@@ -8442,8 +8084,6 @@
           <w:i/>
         </w:rPr>
       </w:pPr>
-      <w:proofErr w:type="spellStart"/>
-      <w:proofErr w:type="gramStart"/>
       <w:r>
         <w:rPr>
           <w:b/>
@@ -8456,24 +8096,15 @@
           <w:b/>
           <w:i/>
         </w:rPr>
-        <w:t>Dialog</w:t>
-      </w:r>
-      <w:proofErr w:type="spellEnd"/>
+        <w:t>Dialog </w:t>
+      </w:r>
       <w:r>
         <w:rPr>
           <w:b/>
           <w:i/>
         </w:rPr>
-        <w:t> </w:t>
-      </w:r>
-      <w:r>
-        <w:rPr>
-          <w:b/>
-          <w:i/>
-        </w:rPr>
         <w:t>,</w:t>
       </w:r>
-      <w:proofErr w:type="gramEnd"/>
       <w:r>
         <w:rPr>
           <w:b/>
@@ -8497,7 +8128,6 @@
           <w:i/>
         </w:rPr>
       </w:pPr>
-      <w:proofErr w:type="spellStart"/>
       <w:r>
         <w:rPr>
           <w:b/>
@@ -8512,7 +8142,6 @@
         </w:rPr>
         <w:t>Dialog</w:t>
       </w:r>
-      <w:proofErr w:type="spellEnd"/>
       <w:r>
         <w:t>, affichant un avertissement</w:t>
       </w:r>
@@ -8529,7 +8158,6 @@
           <w:i/>
         </w:rPr>
       </w:pPr>
-      <w:proofErr w:type="spellStart"/>
       <w:r>
         <w:rPr>
           <w:b/>
@@ -8544,7 +8172,6 @@
         </w:rPr>
         <w:t>Dialog</w:t>
       </w:r>
-      <w:proofErr w:type="spellEnd"/>
       <w:r>
         <w:t>, affichant un message</w:t>
       </w:r>
@@ -8558,7 +8185,7 @@
       <w:pPr>
         <w:pStyle w:val="Titre3"/>
       </w:pPr>
-      <w:bookmarkStart w:id="9" w:name="_Toc430965360"/>
+      <w:bookmarkStart w:id="7" w:name="_Toc430965360"/>
       <w:r>
         <w:t>Exercice 2 : </w:t>
       </w:r>
@@ -8568,7 +8195,7 @@
       <w:r>
         <w:t>s</w:t>
       </w:r>
-      <w:bookmarkEnd w:id="9"/>
+      <w:bookmarkEnd w:id="7"/>
     </w:p>
     <w:p>
       <w:r>
@@ -8577,7 +8204,6 @@
       <w:r>
         <w:t xml:space="preserve"> </w:t>
       </w:r>
-      <w:proofErr w:type="spellStart"/>
       <w:r>
         <w:rPr>
           <w:b/>
@@ -8585,7 +8211,6 @@
         </w:rPr>
         <w:t>ApplicationLogs</w:t>
       </w:r>
-      <w:proofErr w:type="spellEnd"/>
     </w:p>
     <w:p>
       <w:pPr>
@@ -8598,7 +8223,6 @@
       <w:r>
         <w:t xml:space="preserve">La classe </w:t>
       </w:r>
-      <w:proofErr w:type="spellStart"/>
       <w:r>
         <w:rPr>
           <w:b/>
@@ -8606,7 +8230,6 @@
         </w:rPr>
         <w:t>ApplicationLogs</w:t>
       </w:r>
-      <w:proofErr w:type="spellEnd"/>
       <w:r>
         <w:rPr>
           <w:b/>
@@ -8620,7 +8243,6 @@
       <w:r>
         <w:t xml:space="preserve"> de </w:t>
       </w:r>
-      <w:proofErr w:type="spellStart"/>
       <w:r>
         <w:rPr>
           <w:b/>
@@ -8628,7 +8250,6 @@
         </w:rPr>
         <w:t>IApplicationLog</w:t>
       </w:r>
-      <w:proofErr w:type="spellEnd"/>
     </w:p>
     <w:p>
       <w:pPr>
@@ -8663,69 +8284,26 @@
           <w:i/>
         </w:rPr>
       </w:pPr>
-      <w:proofErr w:type="spellStart"/>
       <w:r>
         <w:rPr>
           <w:b/>
           <w:i/>
         </w:rPr>
-        <w:t>ArrayList</w:t>
-      </w:r>
-      <w:proofErr w:type="spellEnd"/>
+        <w:t>ArrayList&lt;IApplication</w:t>
+      </w:r>
       <w:r>
         <w:rPr>
           <w:b/>
           <w:i/>
         </w:rPr>
-        <w:t>&lt;</w:t>
-      </w:r>
-      <w:proofErr w:type="spellStart"/>
+        <w:t>Log</w:t>
+      </w:r>
       <w:r>
         <w:rPr>
           <w:b/>
           <w:i/>
         </w:rPr>
-        <w:t>IApplication</w:t>
-      </w:r>
-      <w:r>
-        <w:rPr>
-          <w:b/>
-          <w:i/>
-        </w:rPr>
-        <w:t>Log</w:t>
-      </w:r>
-      <w:proofErr w:type="spellEnd"/>
-      <w:r>
-        <w:rPr>
-          <w:b/>
-          <w:i/>
-        </w:rPr>
-        <w:t xml:space="preserve">&gt; </w:t>
-      </w:r>
-      <w:proofErr w:type="spellStart"/>
-      <w:proofErr w:type="gramStart"/>
-      <w:r>
-        <w:rPr>
-          <w:b/>
-          <w:i/>
-        </w:rPr>
-        <w:t>getErrors</w:t>
-      </w:r>
-      <w:proofErr w:type="spellEnd"/>
-      <w:r>
-        <w:rPr>
-          <w:b/>
-          <w:i/>
-        </w:rPr>
-        <w:t>(</w:t>
-      </w:r>
-      <w:proofErr w:type="gramEnd"/>
-      <w:r>
-        <w:rPr>
-          <w:b/>
-          <w:i/>
-        </w:rPr>
-        <w:t>),</w:t>
+        <w:t>&gt; getErrors(),</w:t>
       </w:r>
     </w:p>
     <w:p>
@@ -8740,69 +8318,26 @@
           <w:i/>
         </w:rPr>
       </w:pPr>
-      <w:proofErr w:type="spellStart"/>
       <w:r>
         <w:rPr>
           <w:b/>
           <w:i/>
         </w:rPr>
-        <w:t>ArrayList</w:t>
-      </w:r>
-      <w:proofErr w:type="spellEnd"/>
+        <w:t>ArrayList&lt;IApplication</w:t>
+      </w:r>
       <w:r>
         <w:rPr>
           <w:b/>
           <w:i/>
         </w:rPr>
-        <w:t>&lt;</w:t>
-      </w:r>
-      <w:proofErr w:type="spellStart"/>
+        <w:t>Log</w:t>
+      </w:r>
       <w:r>
         <w:rPr>
           <w:b/>
           <w:i/>
         </w:rPr>
-        <w:t>IApplication</w:t>
-      </w:r>
-      <w:r>
-        <w:rPr>
-          <w:b/>
-          <w:i/>
-        </w:rPr>
-        <w:t>Log</w:t>
-      </w:r>
-      <w:proofErr w:type="spellEnd"/>
-      <w:r>
-        <w:rPr>
-          <w:b/>
-          <w:i/>
-        </w:rPr>
-        <w:t xml:space="preserve">&gt; </w:t>
-      </w:r>
-      <w:proofErr w:type="spellStart"/>
-      <w:proofErr w:type="gramStart"/>
-      <w:r>
-        <w:rPr>
-          <w:b/>
-          <w:i/>
-        </w:rPr>
-        <w:t>getWarnings</w:t>
-      </w:r>
-      <w:proofErr w:type="spellEnd"/>
-      <w:r>
-        <w:rPr>
-          <w:b/>
-          <w:i/>
-        </w:rPr>
-        <w:t>(</w:t>
-      </w:r>
-      <w:proofErr w:type="gramEnd"/>
-      <w:r>
-        <w:rPr>
-          <w:b/>
-          <w:i/>
-        </w:rPr>
-        <w:t>),</w:t>
+        <w:t>&gt; getWarnings(),</w:t>
       </w:r>
     </w:p>
     <w:p>
@@ -8817,69 +8352,26 @@
           <w:i/>
         </w:rPr>
       </w:pPr>
-      <w:proofErr w:type="spellStart"/>
       <w:r>
         <w:rPr>
           <w:b/>
           <w:i/>
         </w:rPr>
-        <w:t>ArrayList</w:t>
-      </w:r>
-      <w:proofErr w:type="spellEnd"/>
+        <w:t>ArrayList&lt;IApplication</w:t>
+      </w:r>
       <w:r>
         <w:rPr>
           <w:b/>
           <w:i/>
         </w:rPr>
-        <w:t>&lt;</w:t>
-      </w:r>
-      <w:proofErr w:type="spellStart"/>
+        <w:t>Log</w:t>
+      </w:r>
       <w:r>
         <w:rPr>
           <w:b/>
           <w:i/>
         </w:rPr>
-        <w:t>IApplication</w:t>
-      </w:r>
-      <w:r>
-        <w:rPr>
-          <w:b/>
-          <w:i/>
-        </w:rPr>
-        <w:t>Log</w:t>
-      </w:r>
-      <w:proofErr w:type="spellEnd"/>
-      <w:r>
-        <w:rPr>
-          <w:b/>
-          <w:i/>
-        </w:rPr>
-        <w:t xml:space="preserve">&gt; </w:t>
-      </w:r>
-      <w:proofErr w:type="spellStart"/>
-      <w:proofErr w:type="gramStart"/>
-      <w:r>
-        <w:rPr>
-          <w:b/>
-          <w:i/>
-        </w:rPr>
-        <w:t>getInfos</w:t>
-      </w:r>
-      <w:proofErr w:type="spellEnd"/>
-      <w:r>
-        <w:rPr>
-          <w:b/>
-          <w:i/>
-        </w:rPr>
-        <w:t>(</w:t>
-      </w:r>
-      <w:proofErr w:type="gramEnd"/>
-      <w:r>
-        <w:rPr>
-          <w:b/>
-          <w:i/>
-        </w:rPr>
-        <w:t>)</w:t>
+        <w:t>&gt; getInfos()</w:t>
       </w:r>
     </w:p>
     <w:p/>
@@ -8887,7 +8379,7 @@
       <w:pPr>
         <w:pStyle w:val="Titre3"/>
       </w:pPr>
-      <w:bookmarkStart w:id="10" w:name="_Toc430965361"/>
+      <w:bookmarkStart w:id="8" w:name="_Toc430965361"/>
       <w:r>
         <w:t xml:space="preserve">Exercice </w:t>
       </w:r>
@@ -8915,7 +8407,7 @@
       <w:r>
         <w:t> : implémentation partielle d’un agenda</w:t>
       </w:r>
-      <w:bookmarkEnd w:id="10"/>
+      <w:bookmarkEnd w:id="8"/>
     </w:p>
     <w:p>
       <w:pPr>
@@ -8928,63 +8420,13 @@
       <w:r>
         <w:t xml:space="preserve">Implémenter 3 vues (Mois / Semaine / Jour) : classes </w:t>
       </w:r>
-      <w:proofErr w:type="spellStart"/>
       <w:r>
         <w:rPr>
           <w:b/>
           <w:i/>
         </w:rPr>
-        <w:t>EventPanel</w:t>
-      </w:r>
-      <w:proofErr w:type="spellEnd"/>
-      <w:r>
-        <w:rPr>
-          <w:b/>
-          <w:i/>
-        </w:rPr>
-        <w:t xml:space="preserve">, </w:t>
-      </w:r>
-      <w:proofErr w:type="spellStart"/>
-      <w:r>
-        <w:rPr>
-          <w:b/>
-          <w:i/>
-        </w:rPr>
-        <w:t>MonthPanel</w:t>
-      </w:r>
-      <w:proofErr w:type="spellEnd"/>
-      <w:r>
-        <w:rPr>
-          <w:b/>
-          <w:i/>
-        </w:rPr>
-        <w:t xml:space="preserve">, </w:t>
-      </w:r>
-      <w:proofErr w:type="spellStart"/>
-      <w:r>
-        <w:rPr>
-          <w:b/>
-          <w:i/>
-        </w:rPr>
-        <w:t>WeekPanel</w:t>
-      </w:r>
-      <w:proofErr w:type="spellEnd"/>
-      <w:r>
-        <w:rPr>
-          <w:b/>
-          <w:i/>
-        </w:rPr>
-        <w:t xml:space="preserve">, </w:t>
-      </w:r>
-      <w:proofErr w:type="spellStart"/>
-      <w:r>
-        <w:rPr>
-          <w:b/>
-          <w:i/>
-        </w:rPr>
-        <w:t>DayPanel</w:t>
-      </w:r>
-      <w:proofErr w:type="spellEnd"/>
+        <w:t>EventPanel, MonthPanel, WeekPanel, DayPanel</w:t>
+      </w:r>
     </w:p>
     <w:p>
       <w:pPr>
@@ -8997,24 +8439,15 @@
       <w:r>
         <w:t xml:space="preserve">Trouver un </w:t>
       </w:r>
-      <w:proofErr w:type="spellStart"/>
       <w:r>
         <w:rPr>
           <w:i/>
         </w:rPr>
-        <w:t>Layout</w:t>
-      </w:r>
-      <w:proofErr w:type="spellEnd"/>
-      <w:r>
-        <w:rPr>
-          <w:i/>
-        </w:rPr>
-        <w:t xml:space="preserve"> </w:t>
+        <w:t xml:space="preserve">Layout </w:t>
       </w:r>
       <w:r>
         <w:t xml:space="preserve">permettant de superposer ces trois vues : classe </w:t>
       </w:r>
-      <w:proofErr w:type="spellStart"/>
       <w:r>
         <w:rPr>
           <w:b/>
@@ -9022,7 +8455,6 @@
         </w:rPr>
         <w:t>SchedulerFrame</w:t>
       </w:r>
-      <w:proofErr w:type="spellEnd"/>
     </w:p>
     <w:p>
       <w:pPr>
@@ -9035,7 +8467,6 @@
       <w:r>
         <w:t xml:space="preserve">Créer une </w:t>
       </w:r>
-      <w:proofErr w:type="spellStart"/>
       <w:r>
         <w:rPr>
           <w:b/>
@@ -9043,7 +8474,6 @@
         </w:rPr>
         <w:t>Factory</w:t>
       </w:r>
-      <w:proofErr w:type="spellEnd"/>
       <w:r>
         <w:rPr>
           <w:b/>
@@ -9059,71 +8489,28 @@
           <w:b/>
           <w:i/>
         </w:rPr>
-        <w:t xml:space="preserve"> </w:t>
-      </w:r>
-      <w:proofErr w:type="spellStart"/>
+        <w:t xml:space="preserve"> AgendaPanelFactory</w:t>
+      </w:r>
+      <w:r>
+        <w:t>)</w:t>
+      </w:r>
       <w:r>
         <w:rPr>
           <w:b/>
           <w:i/>
         </w:rPr>
-        <w:t>AgendaPanelFactory</w:t>
-      </w:r>
-      <w:proofErr w:type="spellEnd"/>
-      <w:r>
-        <w:t>)</w:t>
+        <w:t xml:space="preserve"> </w:t>
+      </w:r>
+      <w:r>
+        <w:t xml:space="preserve">permettant de gérer les trois classes  </w:t>
       </w:r>
       <w:r>
         <w:rPr>
           <w:b/>
           <w:i/>
         </w:rPr>
-        <w:t xml:space="preserve"> </w:t>
-      </w:r>
-      <w:r>
-        <w:t xml:space="preserve">permettant de gérer les trois classes  </w:t>
-      </w:r>
-      <w:proofErr w:type="spellStart"/>
-      <w:r>
-        <w:rPr>
-          <w:b/>
-          <w:i/>
-        </w:rPr>
-        <w:t>MonthPanel</w:t>
-      </w:r>
-      <w:proofErr w:type="spellEnd"/>
-      <w:r>
-        <w:rPr>
-          <w:b/>
-          <w:i/>
-        </w:rPr>
-        <w:t xml:space="preserve">, </w:t>
-      </w:r>
-      <w:proofErr w:type="spellStart"/>
-      <w:r>
-        <w:rPr>
-          <w:b/>
-          <w:i/>
-        </w:rPr>
-        <w:t>WeekPanel</w:t>
-      </w:r>
-      <w:proofErr w:type="spellEnd"/>
-      <w:r>
-        <w:rPr>
-          <w:b/>
-          <w:i/>
-        </w:rPr>
-        <w:t xml:space="preserve">, </w:t>
-      </w:r>
-      <w:proofErr w:type="spellStart"/>
-      <w:r>
-        <w:rPr>
-          <w:b/>
-          <w:i/>
-        </w:rPr>
-        <w:t>DayPanel</w:t>
-      </w:r>
-      <w:proofErr w:type="spellEnd"/>
+        <w:t>MonthPanel, WeekPanel, DayPanel</w:t>
+      </w:r>
     </w:p>
     <w:p>
       <w:pPr>
@@ -9142,66 +8529,30 @@
       <w:r>
         <w:t xml:space="preserve">ant de gérer les vues </w:t>
       </w:r>
-      <w:proofErr w:type="spellStart"/>
       <w:r>
         <w:rPr>
           <w:b/>
           <w:i/>
         </w:rPr>
-        <w:t>MonthPanel</w:t>
-      </w:r>
-      <w:proofErr w:type="spellEnd"/>
+        <w:t>MonthPanel, WeekPanel, DayPanel</w:t>
+      </w:r>
       <w:r>
         <w:rPr>
           <w:b/>
           <w:i/>
         </w:rPr>
-        <w:t xml:space="preserve">, </w:t>
-      </w:r>
-      <w:proofErr w:type="spellStart"/>
+        <w:t xml:space="preserve"> : </w:t>
+      </w:r>
+      <w:r>
+        <w:t>en cliquant sur un bouton ‘</w:t>
+      </w:r>
       <w:r>
         <w:rPr>
           <w:b/>
           <w:i/>
         </w:rPr>
-        <w:t>WeekPanel</w:t>
-      </w:r>
-      <w:proofErr w:type="spellEnd"/>
-      <w:r>
-        <w:rPr>
-          <w:b/>
-          <w:i/>
-        </w:rPr>
-        <w:t xml:space="preserve">, </w:t>
-      </w:r>
-      <w:proofErr w:type="spellStart"/>
-      <w:r>
-        <w:rPr>
-          <w:b/>
-          <w:i/>
-        </w:rPr>
-        <w:t>DayPanel</w:t>
-      </w:r>
-      <w:proofErr w:type="spellEnd"/>
-      <w:r>
-        <w:rPr>
-          <w:b/>
-          <w:i/>
-        </w:rPr>
-        <w:t xml:space="preserve"> : </w:t>
-      </w:r>
-      <w:r>
-        <w:t>en cliquant sur un bouton ‘</w:t>
-      </w:r>
-      <w:proofErr w:type="spellStart"/>
-      <w:r>
-        <w:rPr>
-          <w:b/>
-          <w:i/>
-        </w:rPr>
         <w:t>next</w:t>
       </w:r>
-      <w:proofErr w:type="spellEnd"/>
       <w:r>
         <w:t>’ nous devons pouvoir voyager entre les vues</w:t>
       </w:r>
@@ -9211,12 +8562,12 @@
       <w:pPr>
         <w:pStyle w:val="Titre2"/>
       </w:pPr>
-      <w:bookmarkStart w:id="11" w:name="_Toc430965362"/>
+      <w:bookmarkStart w:id="9" w:name="_Toc430965362"/>
       <w:r>
         <w:lastRenderedPageBreak/>
         <w:t>Aide</w:t>
       </w:r>
-      <w:bookmarkEnd w:id="11"/>
+      <w:bookmarkEnd w:id="9"/>
     </w:p>
     <w:p>
       <w:pPr>
@@ -9229,7 +8580,6 @@
       <w:r>
         <w:t xml:space="preserve">Operateur </w:t>
       </w:r>
-      <w:proofErr w:type="spellStart"/>
       <w:r>
         <w:rPr>
           <w:b/>
@@ -9237,7 +8587,6 @@
         </w:rPr>
         <w:t>instanceof</w:t>
       </w:r>
-      <w:proofErr w:type="spellEnd"/>
     </w:p>
     <w:p>
       <w:pPr>
@@ -9252,21 +8601,12 @@
           <w:u w:val="none"/>
         </w:rPr>
       </w:pPr>
-      <w:proofErr w:type="spellStart"/>
       <w:r>
         <w:rPr>
           <w:b/>
           <w:i/>
         </w:rPr>
-        <w:t>JOptionPane</w:t>
-      </w:r>
-      <w:proofErr w:type="spellEnd"/>
-      <w:r>
-        <w:rPr>
-          <w:b/>
-          <w:i/>
-        </w:rPr>
-        <w:t> </w:t>
+        <w:t>JOptionPane </w:t>
       </w:r>
       <w:r>
         <w:t xml:space="preserve">: </w:t>
@@ -9285,205 +8625,140 @@
       <w:pPr>
         <w:pStyle w:val="Titre2"/>
       </w:pPr>
-      <w:bookmarkStart w:id="12" w:name="_Toc430965363"/>
+      <w:bookmarkStart w:id="10" w:name="_Toc430965363"/>
       <w:r>
         <w:t>Rapport</w:t>
       </w:r>
-      <w:bookmarkEnd w:id="12"/>
+      <w:bookmarkEnd w:id="10"/>
     </w:p>
     <w:p/>
     <w:p>
       <w:pPr>
         <w:pStyle w:val="Titre3"/>
       </w:pPr>
-      <w:bookmarkStart w:id="13" w:name="_Toc430965364"/>
+      <w:bookmarkStart w:id="11" w:name="_Toc430965364"/>
       <w:r>
         <w:t>Description des travaux</w:t>
+      </w:r>
+      <w:bookmarkEnd w:id="11"/>
+    </w:p>
+    <w:p>
+      <w:r>
+        <w:t>Pour ce TP il nous a été demandé de compléter diverses classes de manière à rendre l’application opérationnelle (beaucoup d’erreur était présente au début, surtout des vides, que l’on a remplis).</w:t>
+      </w:r>
+    </w:p>
+    <w:p>
+      <w:r>
+        <w:t>Ce TP nous as demandé de nombreuses connaissances acquises l’année passée (l’héritage, les interfaces graphique, les interfaces …) et nous a permis de consolider nos compétences.</w:t>
+      </w:r>
+    </w:p>
+    <w:p>
+      <w:r>
+        <w:t>Ainsi dans l’exercice un nous avons complété diverses classes du package edu.iut.app afin de rendre utilisable les listeners qui nous serviront plus tard à gérer les erreurs. L’exercice deux était la suite logique de l’exercice un, il nous demandait de compléter des fonctions permettant d’obtenir de trier les messages suivant leur type (info, warning ou error).</w:t>
+      </w:r>
+    </w:p>
+    <w:p>
+      <w:r>
+        <w:t>L’exercice trois nous a quant à lui permis d’implémenter une interface graphique représentant un agenda avec trois vues différentes : les jours, les semaines et les mois.</w:t>
+      </w:r>
+    </w:p>
+    <w:p>
+      <w:pPr>
+        <w:pStyle w:val="Titre3"/>
+      </w:pPr>
+    </w:p>
+    <w:p>
+      <w:pPr>
+        <w:pStyle w:val="Titre3"/>
+      </w:pPr>
+      <w:bookmarkStart w:id="12" w:name="_Toc430965365"/>
+      <w:r>
+        <w:t>Difficultés rencontrées</w:t>
+      </w:r>
+      <w:bookmarkEnd w:id="12"/>
+    </w:p>
+    <w:p>
+      <w:r>
+        <w:t>Nous avons rencontré quelques difficultés au commencement du TP, en effet la taille du projet déjà en place nous a freinés dans notre progression. Nous avons dû réfléchir longuement à la manière dont le programme de base était construit, quel classe interagissait avec une autre, etc</w:t>
+      </w:r>
+    </w:p>
+    <w:p>
+      <w:pPr>
+        <w:rPr>
+          <w:noProof/>
+        </w:rPr>
+      </w:pPr>
+      <w:r>
+        <w:t xml:space="preserve">La principale difficulté est venue de l’exercice trois, dans lequel il nous était demandé d’implémenter trois vues, de créer un layout gérant ces trois vues, une classe </w:t>
+      </w:r>
+      <w:r>
+        <w:rPr>
+          <w:i/>
+        </w:rPr>
+        <w:t>factory</w:t>
+      </w:r>
+      <w:r>
+        <w:t xml:space="preserve">, et un panel gérant les vues. En effet nous avons pu constater que ces classes étaient déjà pour la plupart complète dans le programme de base, ce qui nous a intrigués. Nous avons donc complété l’existant comme nous le pouvions, en rajoutant par exemple dans la classe </w:t>
+      </w:r>
+      <w:r>
+        <w:rPr>
+          <w:i/>
+        </w:rPr>
+        <w:t>MonthPanel</w:t>
+      </w:r>
+      <w:r>
+        <w:t xml:space="preserve"> un code permettant de trouver le premier jour du mois actuel et d’élaborer la vue à partir de celui-ci.</w:t>
+      </w:r>
+      <w:r>
+        <w:rPr>
+          <w:noProof/>
+        </w:rPr>
+        <w:br w:type="page"/>
+      </w:r>
+    </w:p>
+    <w:p>
+      <w:pPr>
+        <w:rPr>
+          <w:noProof/>
+        </w:rPr>
+      </w:pPr>
+    </w:p>
+    <w:p>
+      <w:pPr>
+        <w:pStyle w:val="Titre1"/>
+        <w:rPr>
+          <w:noProof/>
+        </w:rPr>
+      </w:pPr>
+      <w:bookmarkStart w:id="13" w:name="_Toc430965366"/>
+      <w:r>
+        <w:rPr>
+          <w:noProof/>
+        </w:rPr>
+        <w:t>TD/TP 2 –</w:t>
+      </w:r>
+      <w:r>
+        <w:rPr>
+          <w:noProof/>
+        </w:rPr>
+        <w:t xml:space="preserve"> Gestion des erreurs, tests &amp; bonnes pratiques</w:t>
       </w:r>
       <w:bookmarkEnd w:id="13"/>
     </w:p>
     <w:p>
-      <w:r>
-        <w:t>Pour ce TP il nous a été demandé de compléter diverses classes de manière à rendre l’application opérationnelle (beaucoup d’erreur était présente au début, surtout des vides, que l’on a remplis).</w:t>
-      </w:r>
+      <w:pPr>
+        <w:pStyle w:val="Titre2"/>
+      </w:pPr>
     </w:p>
     <w:p>
-      <w:r>
-        <w:t xml:space="preserve">Ce TP nous </w:t>
-      </w:r>
-      <w:proofErr w:type="gramStart"/>
-      <w:r>
-        <w:t>as</w:t>
-      </w:r>
-      <w:proofErr w:type="gramEnd"/>
-      <w:r>
-        <w:t xml:space="preserve"> demandé de nombreuses connaissances acquises l’année passée (l’héritage, les interfaces graphique, les interfaces …) et nous a permis de consolider nos compétences.</w:t>
-      </w:r>
-    </w:p>
-    <w:p>
-      <w:r>
-        <w:t xml:space="preserve">Ainsi dans l’exercice un nous </w:t>
-      </w:r>
-      <w:proofErr w:type="gramStart"/>
-      <w:r>
-        <w:t>avons</w:t>
-      </w:r>
-      <w:proofErr w:type="gramEnd"/>
-      <w:r>
-        <w:t xml:space="preserve"> complété diverses classes du package </w:t>
-      </w:r>
-      <w:proofErr w:type="spellStart"/>
-      <w:r>
-        <w:t>edu.iut.app</w:t>
-      </w:r>
-      <w:proofErr w:type="spellEnd"/>
-      <w:r>
-        <w:t xml:space="preserve"> afin de rendre utilisable les </w:t>
-      </w:r>
-      <w:proofErr w:type="spellStart"/>
-      <w:r>
-        <w:t>listeners</w:t>
-      </w:r>
-      <w:proofErr w:type="spellEnd"/>
-      <w:r>
-        <w:t xml:space="preserve"> qui nous serviront plus tard à gérer les erreurs. L’exercice deux était la suite logique de l’exercice un, il nous demandait de compléter des fonctions permettant d’obtenir de trier les messages suivant leur type (info, warning ou </w:t>
-      </w:r>
-      <w:proofErr w:type="spellStart"/>
-      <w:r>
-        <w:t>error</w:t>
-      </w:r>
-      <w:proofErr w:type="spellEnd"/>
-      <w:r>
-        <w:t>).</w:t>
-      </w:r>
-    </w:p>
-    <w:p>
-      <w:r>
-        <w:t>L’exercice trois nous a quant à lui permis d’implémenter une interface graphique représentant un agenda avec trois vues différentes : les jours, les semaines et les mois.</w:t>
-      </w:r>
-    </w:p>
-    <w:p>
-      <w:pPr>
-        <w:pStyle w:val="Titre3"/>
-      </w:pPr>
-    </w:p>
-    <w:p>
-      <w:pPr>
-        <w:pStyle w:val="Titre3"/>
-      </w:pPr>
-      <w:bookmarkStart w:id="14" w:name="_Toc430965365"/>
-      <w:r>
-        <w:t>Difficultés rencontrées</w:t>
+      <w:pPr>
+        <w:pStyle w:val="Titre2"/>
+      </w:pPr>
+      <w:bookmarkStart w:id="14" w:name="_Toc430965367"/>
+      <w:r>
+        <w:t>Exercices</w:t>
       </w:r>
       <w:bookmarkEnd w:id="14"/>
-    </w:p>
-    <w:p>
-      <w:r>
-        <w:t xml:space="preserve">Nous avons rencontré quelques difficultés au commencement du TP, en effet la taille du projet déjà en place nous a freinés dans notre progression. Nous avons dû réfléchir longuement à la manière dont le programme de base était construit, </w:t>
-      </w:r>
-      <w:proofErr w:type="gramStart"/>
-      <w:r>
-        <w:t>quel classe</w:t>
-      </w:r>
-      <w:proofErr w:type="gramEnd"/>
-      <w:r>
-        <w:t xml:space="preserve"> interagissait avec une autre, </w:t>
-      </w:r>
-      <w:proofErr w:type="spellStart"/>
-      <w:r>
-        <w:t>etc</w:t>
-      </w:r>
-      <w:proofErr w:type="spellEnd"/>
-    </w:p>
-    <w:p>
-      <w:pPr>
-        <w:rPr>
-          <w:noProof/>
-        </w:rPr>
-      </w:pPr>
-      <w:r>
-        <w:t xml:space="preserve">La principale difficulté est venue de l’exercice trois, dans lequel il nous était demandé d’implémenter trois vues, de créer un </w:t>
-      </w:r>
-      <w:proofErr w:type="spellStart"/>
-      <w:r>
-        <w:t>layout</w:t>
-      </w:r>
-      <w:proofErr w:type="spellEnd"/>
-      <w:r>
-        <w:t xml:space="preserve"> gérant ces trois vues, une classe </w:t>
-      </w:r>
-      <w:proofErr w:type="spellStart"/>
-      <w:r>
-        <w:rPr>
-          <w:i/>
-        </w:rPr>
-        <w:t>factory</w:t>
-      </w:r>
-      <w:proofErr w:type="spellEnd"/>
-      <w:r>
-        <w:t xml:space="preserve">, et un panel gérant les vues. En effet nous avons pu constater que ces classes étaient déjà pour la plupart complète dans le programme de base, ce qui nous a intrigués. Nous avons donc complété l’existant comme nous le pouvions, en rajoutant par exemple dans la classe </w:t>
-      </w:r>
-      <w:proofErr w:type="spellStart"/>
-      <w:r>
-        <w:rPr>
-          <w:i/>
-        </w:rPr>
-        <w:t>MonthPanel</w:t>
-      </w:r>
-      <w:proofErr w:type="spellEnd"/>
-      <w:r>
-        <w:t xml:space="preserve"> un code permettant de trouver le premier jour du mois actuel et d’élaborer la vue à partir de celui-ci.</w:t>
-      </w:r>
-      <w:r>
-        <w:rPr>
-          <w:noProof/>
-        </w:rPr>
-        <w:br w:type="page"/>
-      </w:r>
-    </w:p>
-    <w:p>
-      <w:pPr>
-        <w:rPr>
-          <w:noProof/>
-        </w:rPr>
-      </w:pPr>
-    </w:p>
-    <w:p>
-      <w:pPr>
-        <w:pStyle w:val="Titre1"/>
-        <w:rPr>
-          <w:noProof/>
-        </w:rPr>
-      </w:pPr>
-      <w:bookmarkStart w:id="15" w:name="_Toc430965366"/>
-      <w:r>
-        <w:rPr>
-          <w:noProof/>
-        </w:rPr>
-        <w:t>TD/TP 2 –</w:t>
-      </w:r>
-      <w:r>
-        <w:rPr>
-          <w:noProof/>
-        </w:rPr>
-        <w:t xml:space="preserve"> Gestion des erreurs, tests &amp; bonnes pratiques</w:t>
-      </w:r>
-      <w:bookmarkEnd w:id="15"/>
-    </w:p>
-    <w:p>
-      <w:pPr>
-        <w:pStyle w:val="Titre2"/>
-      </w:pPr>
-    </w:p>
-    <w:p>
-      <w:pPr>
-        <w:pStyle w:val="Titre2"/>
-      </w:pPr>
-      <w:bookmarkStart w:id="16" w:name="_Toc430965367"/>
-      <w:r>
-        <w:t>Exercices</w:t>
-      </w:r>
-      <w:bookmarkEnd w:id="16"/>
     </w:p>
     <w:p/>
     <w:p>
@@ -9493,7 +8768,7 @@
           <w:i/>
         </w:rPr>
       </w:pPr>
-      <w:bookmarkStart w:id="17" w:name="_Toc430965368"/>
+      <w:bookmarkStart w:id="15" w:name="_Toc430965368"/>
       <w:r>
         <w:t xml:space="preserve">Exercice </w:t>
       </w:r>
@@ -9512,7 +8787,7 @@
         </w:rPr>
         <w:t>debugger</w:t>
       </w:r>
-      <w:bookmarkEnd w:id="17"/>
+      <w:bookmarkEnd w:id="15"/>
     </w:p>
     <w:p>
       <w:pPr>
@@ -9555,11 +8830,11 @@
       <w:pPr>
         <w:pStyle w:val="Titre3"/>
       </w:pPr>
-      <w:bookmarkStart w:id="18" w:name="_Toc430965369"/>
+      <w:bookmarkStart w:id="16" w:name="_Toc430965369"/>
       <w:r>
         <w:t>Exercice 2 : Internationalisation</w:t>
       </w:r>
-      <w:bookmarkEnd w:id="18"/>
+      <w:bookmarkEnd w:id="16"/>
     </w:p>
     <w:p>
       <w:pPr>
@@ -9584,7 +8859,6 @@
       <w:r>
         <w:t xml:space="preserve"> </w:t>
       </w:r>
-      <w:proofErr w:type="spellStart"/>
       <w:r>
         <w:rPr>
           <w:b/>
@@ -9592,14 +8866,13 @@
         </w:rPr>
         <w:t>edu.iut.app.ApplicationSession</w:t>
       </w:r>
-      <w:proofErr w:type="spellEnd"/>
     </w:p>
     <w:p/>
     <w:p>
       <w:pPr>
         <w:pStyle w:val="Titre3"/>
       </w:pPr>
-      <w:bookmarkStart w:id="19" w:name="_Toc430965370"/>
+      <w:bookmarkStart w:id="17" w:name="_Toc430965370"/>
       <w:r>
         <w:t xml:space="preserve">Exercice 3 : </w:t>
       </w:r>
@@ -9609,7 +8882,7 @@
       <w:r>
         <w:t xml:space="preserve"> (Exceptions)</w:t>
       </w:r>
-      <w:bookmarkEnd w:id="19"/>
+      <w:bookmarkEnd w:id="17"/>
     </w:p>
     <w:p>
       <w:pPr>
@@ -9631,7 +8904,6 @@
       <w:r>
         <w:t xml:space="preserve">exceptions : créer une classe </w:t>
       </w:r>
-      <w:proofErr w:type="spellStart"/>
       <w:r>
         <w:rPr>
           <w:b/>
@@ -9639,46 +8911,26 @@
         </w:rPr>
         <w:t>IUTException</w:t>
       </w:r>
-      <w:proofErr w:type="spellEnd"/>
       <w:r>
         <w:t xml:space="preserve"> de laquelle dériveront toutes vos futures classes d’exception. </w:t>
       </w:r>
-      <w:proofErr w:type="spellStart"/>
       <w:r>
         <w:rPr>
           <w:b/>
           <w:i/>
         </w:rPr>
-        <w:t>IUTException</w:t>
-      </w:r>
-      <w:proofErr w:type="spellEnd"/>
+        <w:t xml:space="preserve">IUTException </w:t>
+      </w:r>
+      <w:r>
+        <w:t xml:space="preserve">devra pouvoir ‘logger’ les erreurs : en vous appuyant sur la classe de Session pour initialiser le </w:t>
+      </w:r>
       <w:r>
         <w:rPr>
           <w:b/>
           <w:i/>
         </w:rPr>
-        <w:t xml:space="preserve"> </w:t>
-      </w:r>
-      <w:r>
-        <w:t>devra pouvoir ‘</w:t>
-      </w:r>
-      <w:proofErr w:type="spellStart"/>
-      <w:r>
         <w:t>logger</w:t>
       </w:r>
-      <w:proofErr w:type="spellEnd"/>
-      <w:r>
-        <w:t xml:space="preserve">’ les erreurs : en vous appuyant sur la classe de Session pour initialiser le </w:t>
-      </w:r>
-      <w:proofErr w:type="spellStart"/>
-      <w:r>
-        <w:rPr>
-          <w:b/>
-          <w:i/>
-        </w:rPr>
-        <w:t>logger</w:t>
-      </w:r>
-      <w:proofErr w:type="spellEnd"/>
       <w:r>
         <w:t>.</w:t>
       </w:r>
@@ -9698,99 +8950,59 @@
       <w:r>
         <w:t xml:space="preserve">Dans le TP1, nous avons créé les classes </w:t>
       </w:r>
-      <w:proofErr w:type="spellStart"/>
       <w:r>
         <w:rPr>
           <w:b/>
           <w:i/>
         </w:rPr>
-        <w:t>ApplicationErrorLog</w:t>
-      </w:r>
-      <w:proofErr w:type="spellEnd"/>
+        <w:t>ApplicationErrorLog, ApplicationWarningsLog, ApplicationInfoLog</w:t>
+      </w:r>
+      <w:r>
+        <w:t xml:space="preserve"> permettant une gestion avancée des erreurs utilisant des </w:t>
+      </w:r>
       <w:r>
         <w:rPr>
           <w:b/>
           <w:i/>
         </w:rPr>
-        <w:t xml:space="preserve">, </w:t>
-      </w:r>
-      <w:proofErr w:type="spellStart"/>
+        <w:t>listener</w:t>
+      </w:r>
       <w:r>
         <w:rPr>
           <w:b/>
           <w:i/>
         </w:rPr>
-        <w:t>ApplicationWarningsLog</w:t>
-      </w:r>
-      <w:proofErr w:type="spellEnd"/>
+        <w:t>s</w:t>
+      </w:r>
+      <w:r>
+        <w:t xml:space="preserve"> (permettant d’afficher des messages à l’écran). Il faudrait que ces messages soient aussi ‘</w:t>
+      </w:r>
       <w:r>
         <w:rPr>
           <w:b/>
           <w:i/>
         </w:rPr>
-        <w:t xml:space="preserve">, </w:t>
-      </w:r>
-      <w:proofErr w:type="spellStart"/>
+        <w:t>loggés</w:t>
+      </w:r>
+      <w:r>
+        <w:t>’ :</w:t>
+      </w:r>
+      <w:r>
+        <w:t xml:space="preserve"> modifier ces classes afin d’utiliser </w:t>
+      </w:r>
+      <w:r>
+        <w:t>un</w:t>
+      </w:r>
+      <w:r>
+        <w:t xml:space="preserve"> </w:t>
+      </w:r>
       <w:r>
         <w:rPr>
           <w:b/>
           <w:i/>
         </w:rPr>
-        <w:t>ApplicationInfoLog</w:t>
-      </w:r>
-      <w:proofErr w:type="spellEnd"/>
-      <w:r>
-        <w:t xml:space="preserve"> permettant une gestion avancée des erreurs utilisant des </w:t>
-      </w:r>
-      <w:proofErr w:type="spellStart"/>
-      <w:r>
-        <w:rPr>
-          <w:b/>
-          <w:i/>
-        </w:rPr>
-        <w:t>listener</w:t>
-      </w:r>
-      <w:r>
-        <w:rPr>
-          <w:b/>
-          <w:i/>
-        </w:rPr>
-        <w:t>s</w:t>
-      </w:r>
-      <w:proofErr w:type="spellEnd"/>
-      <w:r>
-        <w:t xml:space="preserve"> (permettant d’afficher des messages à l’écran). Il faudrait que ces messages soient aussi ‘</w:t>
-      </w:r>
-      <w:proofErr w:type="spellStart"/>
-      <w:r>
-        <w:rPr>
-          <w:b/>
-          <w:i/>
-        </w:rPr>
-        <w:t>loggés</w:t>
-      </w:r>
-      <w:proofErr w:type="spellEnd"/>
-      <w:r>
-        <w:t>’ :</w:t>
-      </w:r>
-      <w:r>
-        <w:t xml:space="preserve"> modifier ces classes afin d’utiliser </w:t>
-      </w:r>
-      <w:r>
-        <w:t>un</w:t>
-      </w:r>
-      <w:r>
-        <w:t xml:space="preserve"> </w:t>
-      </w:r>
-      <w:proofErr w:type="spellStart"/>
-      <w:r>
-        <w:rPr>
-          <w:b/>
-          <w:i/>
-        </w:rPr>
         <w:t>logger</w:t>
       </w:r>
-      <w:proofErr w:type="spellEnd"/>
       <w:r>
         <w:t xml:space="preserve"> initialiser dans la</w:t>
       </w:r>
@@ -9803,7 +9015,7 @@
       <w:pPr>
         <w:pStyle w:val="Titre3"/>
       </w:pPr>
-      <w:bookmarkStart w:id="20" w:name="_Toc430965371"/>
+      <w:bookmarkStart w:id="18" w:name="_Toc430965371"/>
       <w:r>
         <w:t>Exercice 4</w:t>
       </w:r>
@@ -9813,7 +9025,7 @@
       <w:r>
         <w:t>GUI – Changer la langue d’une application</w:t>
       </w:r>
-      <w:bookmarkEnd w:id="20"/>
+      <w:bookmarkEnd w:id="18"/>
     </w:p>
     <w:p>
       <w:r>
@@ -9841,280 +9053,307 @@
       <w:pPr>
         <w:pStyle w:val="Titre3"/>
       </w:pPr>
-      <w:bookmarkStart w:id="21" w:name="_Toc430965372"/>
+      <w:bookmarkStart w:id="19" w:name="_Toc430965372"/>
       <w:r>
         <w:t>Exercice 5</w:t>
       </w:r>
       <w:r>
         <w:t> : Créer sa bibliothèque &amp; construire un livrable</w:t>
+      </w:r>
+      <w:bookmarkEnd w:id="19"/>
+    </w:p>
+    <w:p>
+      <w:r>
+        <w:t>A l’aide d’</w:t>
+      </w:r>
+      <w:r>
+        <w:rPr>
+          <w:b/>
+          <w:i/>
+        </w:rPr>
+        <w:t>E</w:t>
+      </w:r>
+      <w:r>
+        <w:rPr>
+          <w:b/>
+          <w:i/>
+        </w:rPr>
+        <w:t>clipse</w:t>
+      </w:r>
+      <w:r>
+        <w:t>, créer une application (un ‘</w:t>
+      </w:r>
+      <w:r>
+        <w:rPr>
+          <w:b/>
+          <w:i/>
+        </w:rPr>
+        <w:t>.jar</w:t>
+      </w:r>
+      <w:r>
+        <w:t>’</w:t>
+      </w:r>
+      <w:r>
+        <w:t>) livrable (à vos chargés de TD par exemple)</w:t>
+      </w:r>
+    </w:p>
+    <w:p>
+      <w:pPr>
+        <w:rPr>
+          <w:b/>
+          <w:i/>
+        </w:rPr>
+      </w:pPr>
+      <w:r>
+        <w:rPr>
+          <w:b/>
+          <w:i/>
+        </w:rPr>
+        <w:t>Ce livrable devra désormais être disponible tout le temps (pour chaque TD/TP ou à chaque évolution majeur de vos codes</w:t>
+      </w:r>
+      <w:r>
+        <w:rPr>
+          <w:b/>
+          <w:i/>
+        </w:rPr>
+        <w:t>, il faudra le reconstruire</w:t>
+      </w:r>
+      <w:r>
+        <w:rPr>
+          <w:b/>
+          <w:i/>
+        </w:rPr>
+        <w:t>).</w:t>
+      </w:r>
+      <w:r>
+        <w:rPr>
+          <w:b/>
+          <w:i/>
+        </w:rPr>
+        <w:t xml:space="preserve"> Il faut</w:t>
+      </w:r>
+      <w:r>
+        <w:rPr>
+          <w:b/>
+          <w:i/>
+        </w:rPr>
+        <w:t xml:space="preserve"> donc le ‘versionner’ dans le dossier </w:t>
+      </w:r>
+      <w:r>
+        <w:rPr>
+          <w:b/>
+          <w:i/>
+          <w:u w:val="single"/>
+        </w:rPr>
+        <w:t>train</w:t>
+      </w:r>
+      <w:r>
+        <w:rPr>
+          <w:b/>
+          <w:i/>
+        </w:rPr>
+        <w:t>. Les scripts ‘run.sh’ et ‘run.bat’ permettent d’exécuter votre application.</w:t>
+      </w:r>
+    </w:p>
+    <w:p/>
+    <w:p>
+      <w:pPr>
+        <w:pStyle w:val="Titre2"/>
+      </w:pPr>
+      <w:bookmarkStart w:id="20" w:name="_Toc430965373"/>
+      <w:r>
+        <w:t>Rapport</w:t>
+      </w:r>
+      <w:bookmarkEnd w:id="20"/>
+    </w:p>
+    <w:p/>
+    <w:p>
+      <w:pPr>
+        <w:pStyle w:val="Titre3"/>
+      </w:pPr>
+      <w:bookmarkStart w:id="21" w:name="_Toc430965374"/>
+      <w:r>
+        <w:t>Description des travaux</w:t>
       </w:r>
       <w:bookmarkEnd w:id="21"/>
     </w:p>
     <w:p>
       <w:r>
-        <w:t>A l’aide d’</w:t>
-      </w:r>
-      <w:r>
-        <w:rPr>
-          <w:b/>
-          <w:i/>
-        </w:rPr>
-        <w:t>E</w:t>
-      </w:r>
-      <w:r>
-        <w:rPr>
-          <w:b/>
-          <w:i/>
-        </w:rPr>
-        <w:t>clipse</w:t>
-      </w:r>
-      <w:r>
-        <w:t>, créer une application (un ‘</w:t>
-      </w:r>
-      <w:r>
-        <w:rPr>
-          <w:b/>
-          <w:i/>
-        </w:rPr>
-        <w:t>.jar</w:t>
-      </w:r>
-      <w:r>
-        <w:t>’</w:t>
-      </w:r>
-      <w:r>
-        <w:t>) livrable (à vos chargés de TD par exemple)</w:t>
+        <w:t>Ce TP nous a initiés à JUnit et aux tests unitaires. Il fut en effet nécessaire d’élaborer des classes tests afin de tester des sections critiques du programme (implémentées dans les TP suivants).</w:t>
       </w:r>
     </w:p>
     <w:p>
       <w:pPr>
-        <w:rPr>
-          <w:b/>
-          <w:i/>
-        </w:rPr>
-      </w:pPr>
-      <w:r>
-        <w:rPr>
-          <w:b/>
-          <w:i/>
-        </w:rPr>
-        <w:t>Ce livrable devra désormais être disponible tout le temps (pour chaque TD/TP ou à chaque évolution majeur de vos codes</w:t>
-      </w:r>
-      <w:r>
-        <w:rPr>
-          <w:b/>
-          <w:i/>
-        </w:rPr>
-        <w:t>, il faudra le reconstruire</w:t>
-      </w:r>
-      <w:r>
-        <w:rPr>
-          <w:b/>
-          <w:i/>
-        </w:rPr>
-        <w:t>).</w:t>
-      </w:r>
-      <w:r>
-        <w:rPr>
-          <w:b/>
-          <w:i/>
-        </w:rPr>
-        <w:t xml:space="preserve"> Il faut</w:t>
-      </w:r>
-      <w:r>
-        <w:rPr>
-          <w:b/>
-          <w:i/>
-        </w:rPr>
-        <w:t xml:space="preserve"> donc le ‘</w:t>
-      </w:r>
-      <w:proofErr w:type="spellStart"/>
-      <w:r>
-        <w:rPr>
-          <w:b/>
-          <w:i/>
-        </w:rPr>
-        <w:t>versionner</w:t>
-      </w:r>
-      <w:proofErr w:type="spellEnd"/>
-      <w:r>
-        <w:rPr>
-          <w:b/>
-          <w:i/>
-        </w:rPr>
-        <w:t xml:space="preserve">’ dans le dossier </w:t>
-      </w:r>
-      <w:r>
-        <w:rPr>
-          <w:b/>
-          <w:i/>
-          <w:u w:val="single"/>
-        </w:rPr>
-        <w:t>train</w:t>
-      </w:r>
-      <w:r>
-        <w:rPr>
-          <w:b/>
-          <w:i/>
-        </w:rPr>
-        <w:t>. Les scripts ‘run.sh’ et ‘run.bat’ permettent d’exécuter votre application.</w:t>
-      </w:r>
+        <w:jc w:val="both"/>
+      </w:pPr>
+      <w:r>
+        <w:t>Ce TP a également été l’occasion de créer un singleton (classe ApplicationSession) représentant une session ouverte par l’utilisateur. Nous nous sommes ainsi initiés à l’internationalisation en découvrant les classes ResourceBundle et Logger, qui nous ont permis de modifier la langue de notre programme en fonction du lieu de résidence de l’utilisateur.</w:t>
+      </w:r>
+    </w:p>
+    <w:p>
+      <w:pPr>
+        <w:jc w:val="both"/>
+      </w:pPr>
+      <w:r>
+        <w:t>Nous avons également découvert comment créer un exécutable (fichier .jar) de notre programme à partir d’Eclipse.</w:t>
+      </w:r>
+    </w:p>
+    <w:p>
+      <w:pPr>
+        <w:pStyle w:val="Titre3"/>
+      </w:pPr>
+    </w:p>
+    <w:p>
+      <w:pPr>
+        <w:pStyle w:val="Titre3"/>
+      </w:pPr>
+      <w:bookmarkStart w:id="22" w:name="_Toc430965375"/>
+      <w:r>
+        <w:t>Difficultés rencontrées</w:t>
+      </w:r>
+      <w:bookmarkEnd w:id="22"/>
+    </w:p>
+    <w:p>
+      <w:r>
+        <w:t>Ce TP nous a initiés à JUnit et aux tests unitaires. Il fut en effet nécessaire d’élaborer des classes tests afin de tester des sections critiques du programme (implémentées dans les TP suivants).</w:t>
+      </w:r>
+    </w:p>
+    <w:p>
+      <w:pPr>
+        <w:jc w:val="both"/>
+      </w:pPr>
+      <w:r>
+        <w:t>Ce TP a également été l’occasion de créer un singleton (classe ApplicationSession) représentant une session ouverte par l’utilisateur. Nous nous sommes ainsi initiés à l’internationalisation en découvrant les classes ResourceBundle et Logger, qui nous ont permis de modifier la langue de notre programme en fonction du lieu de résidence de l’utilisateur.</w:t>
+      </w:r>
+    </w:p>
+    <w:p>
+      <w:pPr>
+        <w:jc w:val="both"/>
+      </w:pPr>
+      <w:r>
+        <w:t>Nous avons également découvert comment créer un exécutable (fichier .jar) de notre programme à partir d’Eclipse.</w:t>
+      </w:r>
+    </w:p>
+    <w:p>
+      <w:bookmarkStart w:id="23" w:name="_GoBack"/>
+      <w:bookmarkEnd w:id="23"/>
     </w:p>
     <w:p/>
     <w:p>
       <w:pPr>
         <w:pStyle w:val="Titre2"/>
       </w:pPr>
-      <w:bookmarkStart w:id="22" w:name="_Toc430965373"/>
-      <w:r>
-        <w:t>Rapport</w:t>
-      </w:r>
-      <w:bookmarkEnd w:id="22"/>
     </w:p>
     <w:p/>
     <w:p>
-      <w:pPr>
-        <w:pStyle w:val="Titre3"/>
-      </w:pPr>
-      <w:bookmarkStart w:id="23" w:name="_Toc430965374"/>
-      <w:r>
-        <w:t>Description des travaux</w:t>
-      </w:r>
-      <w:bookmarkEnd w:id="23"/>
+      <w:r>
+        <w:br w:type="page"/>
+      </w:r>
     </w:p>
     <w:p>
       <w:pPr>
-        <w:pStyle w:val="Titre3"/>
-      </w:pPr>
-    </w:p>
-    <w:p>
-      <w:pPr>
-        <w:pStyle w:val="Titre3"/>
-      </w:pPr>
-      <w:bookmarkStart w:id="24" w:name="_Toc430965375"/>
-      <w:r>
-        <w:t>Difficultés rencontrées</w:t>
+        <w:pStyle w:val="Titre1"/>
+        <w:rPr>
+          <w:i/>
+          <w:noProof/>
+        </w:rPr>
+      </w:pPr>
+      <w:bookmarkStart w:id="24" w:name="_Toc430965376"/>
+      <w:r>
+        <w:rPr>
+          <w:noProof/>
+        </w:rPr>
+        <w:lastRenderedPageBreak/>
+        <w:t>TD/TP 3 –</w:t>
+      </w:r>
+      <w:r>
+        <w:rPr>
+          <w:noProof/>
+        </w:rPr>
+        <w:t xml:space="preserve"> Généricité, Collections &amp; </w:t>
+      </w:r>
+      <w:r>
+        <w:rPr>
+          <w:i/>
+          <w:noProof/>
+        </w:rPr>
+        <w:t>Design patterns</w:t>
       </w:r>
       <w:bookmarkEnd w:id="24"/>
     </w:p>
     <w:p/>
-    <w:p/>
     <w:p>
       <w:pPr>
         <w:pStyle w:val="Titre2"/>
       </w:pPr>
+      <w:bookmarkStart w:id="25" w:name="_Toc430965377"/>
+      <w:r>
+        <w:t>Exercices</w:t>
+      </w:r>
+      <w:bookmarkEnd w:id="25"/>
+    </w:p>
+    <w:p>
+      <w:pPr>
+        <w:pStyle w:val="Titre3"/>
+      </w:pPr>
+    </w:p>
+    <w:p>
+      <w:pPr>
+        <w:pStyle w:val="Titre3"/>
+      </w:pPr>
+      <w:bookmarkStart w:id="26" w:name="_Toc430965378"/>
+      <w:r>
+        <w:t>Exercice 0</w:t>
+      </w:r>
+      <w:bookmarkEnd w:id="26"/>
+    </w:p>
+    <w:p>
+      <w:r>
+        <w:t xml:space="preserve">Pourquoi, dans le TP1, a-t-on créé un </w:t>
+      </w:r>
+      <w:r>
+        <w:rPr>
+          <w:b/>
+          <w:i/>
+        </w:rPr>
+        <w:t>Singleton</w:t>
+      </w:r>
+      <w:r>
+        <w:t xml:space="preserve"> (classe </w:t>
+      </w:r>
+      <w:r>
+        <w:rPr>
+          <w:b/>
+          <w:i/>
+        </w:rPr>
+        <w:t>ApplicationSession</w:t>
+      </w:r>
+      <w:r>
+        <w:t>)</w:t>
+      </w:r>
+      <w:r>
+        <w:t xml:space="preserve"> </w:t>
+      </w:r>
+      <w:r>
+        <w:t>?</w:t>
+      </w:r>
     </w:p>
     <w:p/>
     <w:p>
-      <w:r>
-        <w:br w:type="page"/>
-      </w:r>
-    </w:p>
-    <w:p>
-      <w:pPr>
-        <w:pStyle w:val="Titre1"/>
-        <w:rPr>
-          <w:i/>
-          <w:noProof/>
-        </w:rPr>
-      </w:pPr>
-      <w:bookmarkStart w:id="25" w:name="_Toc430965376"/>
-      <w:r>
-        <w:rPr>
-          <w:noProof/>
-        </w:rPr>
-        <w:lastRenderedPageBreak/>
-        <w:t>TD/TP 3 –</w:t>
-      </w:r>
-      <w:r>
-        <w:rPr>
-          <w:noProof/>
-        </w:rPr>
-        <w:t xml:space="preserve"> Généricité, Collections &amp; </w:t>
-      </w:r>
-      <w:r>
-        <w:rPr>
-          <w:i/>
-          <w:noProof/>
-        </w:rPr>
-        <w:t>Design patterns</w:t>
-      </w:r>
-      <w:bookmarkEnd w:id="25"/>
-    </w:p>
-    <w:p/>
-    <w:p>
-      <w:pPr>
-        <w:pStyle w:val="Titre2"/>
-      </w:pPr>
-      <w:bookmarkStart w:id="26" w:name="_Toc430965377"/>
-      <w:r>
-        <w:t>Exercices</w:t>
-      </w:r>
-      <w:bookmarkEnd w:id="26"/>
-    </w:p>
-    <w:p>
       <w:pPr>
         <w:pStyle w:val="Titre3"/>
       </w:pPr>
-    </w:p>
-    <w:p>
-      <w:pPr>
-        <w:pStyle w:val="Titre3"/>
-      </w:pPr>
-      <w:bookmarkStart w:id="27" w:name="_Toc430965378"/>
-      <w:r>
-        <w:t>Exercice 0</w:t>
+      <w:bookmarkStart w:id="27" w:name="_Toc430965379"/>
+      <w:r>
+        <w:t xml:space="preserve">Exercice 1 : </w:t>
+      </w:r>
+      <w:r>
+        <w:t>Généricité</w:t>
+      </w:r>
+      <w:r>
+        <w:t xml:space="preserve"> – Création d’un lecteur d’arguments</w:t>
       </w:r>
       <w:bookmarkEnd w:id="27"/>
-    </w:p>
-    <w:p>
-      <w:r>
-        <w:t xml:space="preserve">Pourquoi, dans le TP1, a-t-on créé un </w:t>
-      </w:r>
-      <w:r>
-        <w:rPr>
-          <w:b/>
-          <w:i/>
-        </w:rPr>
-        <w:t>Singleton</w:t>
-      </w:r>
-      <w:r>
-        <w:t xml:space="preserve"> (classe </w:t>
-      </w:r>
-      <w:proofErr w:type="spellStart"/>
-      <w:r>
-        <w:rPr>
-          <w:b/>
-          <w:i/>
-        </w:rPr>
-        <w:t>ApplicationSession</w:t>
-      </w:r>
-      <w:proofErr w:type="spellEnd"/>
-      <w:r>
-        <w:t>)</w:t>
-      </w:r>
-      <w:r>
-        <w:t xml:space="preserve"> </w:t>
-      </w:r>
-      <w:r>
-        <w:t>?</w:t>
-      </w:r>
-    </w:p>
-    <w:p/>
-    <w:p>
-      <w:pPr>
-        <w:pStyle w:val="Titre3"/>
-      </w:pPr>
-      <w:bookmarkStart w:id="28" w:name="_Toc430965379"/>
-      <w:r>
-        <w:t xml:space="preserve">Exercice 1 : </w:t>
-      </w:r>
-      <w:r>
-        <w:t>Généricité</w:t>
-      </w:r>
-      <w:r>
-        <w:t xml:space="preserve"> – Création d’un lecteur d’arguments</w:t>
-      </w:r>
-      <w:bookmarkEnd w:id="28"/>
       <w:r>
         <w:t xml:space="preserve"> </w:t>
       </w:r>
@@ -10172,7 +9411,6 @@
       <w:r>
         <w:t xml:space="preserve"> Ici vous devrez travailler sur la classe </w:t>
       </w:r>
-      <w:proofErr w:type="spellStart"/>
       <w:r>
         <w:rPr>
           <w:b/>
@@ -10180,7 +9418,6 @@
         </w:rPr>
         <w:t>CommandLineOption</w:t>
       </w:r>
-      <w:proofErr w:type="spellEnd"/>
       <w:r>
         <w:rPr>
           <w:b/>
@@ -10212,7 +9449,6 @@
         </w:rPr>
         <w:t xml:space="preserve"> </w:t>
       </w:r>
-      <w:proofErr w:type="spellStart"/>
       <w:r>
         <w:rPr>
           <w:b/>
@@ -10227,7 +9463,6 @@
         </w:rPr>
         <w:t>Parser</w:t>
       </w:r>
-      <w:proofErr w:type="spellEnd"/>
     </w:p>
     <w:p>
       <w:pPr>
@@ -10246,7 +9481,6 @@
       <w:r>
         <w:t xml:space="preserve"> programme principal pour utiliser votre </w:t>
       </w:r>
-      <w:proofErr w:type="spellStart"/>
       <w:r>
         <w:rPr>
           <w:b/>
@@ -10254,7 +9488,6 @@
         </w:rPr>
         <w:t>parser</w:t>
       </w:r>
-      <w:proofErr w:type="spellEnd"/>
       <w:r>
         <w:t xml:space="preserve"> d’options</w:t>
       </w:r>
@@ -10268,7 +9501,7 @@
           <w:i/>
         </w:rPr>
       </w:pPr>
-      <w:bookmarkStart w:id="29" w:name="_Toc430965380"/>
+      <w:bookmarkStart w:id="28" w:name="_Toc430965380"/>
       <w:r>
         <w:t xml:space="preserve">Exercice 2 : </w:t>
       </w:r>
@@ -10287,7 +9520,6 @@
       <w:r>
         <w:t>d’</w:t>
       </w:r>
-      <w:proofErr w:type="spellStart"/>
       <w:r>
         <w:rPr>
           <w:b/>
@@ -10302,8 +9534,7 @@
         </w:rPr>
         <w:t>vent</w:t>
       </w:r>
-      <w:bookmarkEnd w:id="29"/>
-      <w:proofErr w:type="spellEnd"/>
+      <w:bookmarkEnd w:id="28"/>
     </w:p>
     <w:p>
       <w:pPr>
@@ -10337,13 +9568,8 @@
           <w:numId w:val="25"/>
         </w:numPr>
       </w:pPr>
-      <w:proofErr w:type="spellStart"/>
-      <w:r>
-        <w:t>Classroom</w:t>
-      </w:r>
-      <w:proofErr w:type="spellEnd"/>
-      <w:r>
-        <w:t xml:space="preserve">, </w:t>
+      <w:r>
+        <w:t xml:space="preserve">Classroom, </w:t>
       </w:r>
     </w:p>
     <w:p>
@@ -10387,7 +9613,6 @@
       <w:r>
         <w:t xml:space="preserve">Créer la classe </w:t>
       </w:r>
-      <w:proofErr w:type="spellStart"/>
       <w:r>
         <w:rPr>
           <w:b/>
@@ -10402,7 +9627,6 @@
         </w:rPr>
         <w:t>Event</w:t>
       </w:r>
-      <w:proofErr w:type="spellEnd"/>
       <w:r>
         <w:t xml:space="preserve"> (cette classe doit répondre à la problématique soumise dans le projet … à vous d’en faire le </w:t>
       </w:r>
@@ -10439,7 +9663,6 @@
       <w:r>
         <w:t xml:space="preserve"> (le jury), un objet </w:t>
       </w:r>
-      <w:proofErr w:type="spellStart"/>
       <w:r>
         <w:rPr>
           <w:b/>
@@ -10447,7 +9670,6 @@
         </w:rPr>
         <w:t>Classroom</w:t>
       </w:r>
-      <w:proofErr w:type="spellEnd"/>
       <w:r>
         <w:t xml:space="preserve"> et naturellement toutes les informations ‘normales’ pour évènement.</w:t>
       </w:r>
@@ -10480,7 +9702,6 @@
       <w:r>
         <w:t>dérivant d’une collection d’</w:t>
       </w:r>
-      <w:proofErr w:type="spellStart"/>
       <w:r>
         <w:rPr>
           <w:b/>
@@ -10488,7 +9709,6 @@
         </w:rPr>
         <w:t>ExamEvent</w:t>
       </w:r>
-      <w:proofErr w:type="spellEnd"/>
       <w:r>
         <w:t xml:space="preserve"> </w:t>
       </w:r>
@@ -10498,14 +9718,14 @@
       <w:pPr>
         <w:pStyle w:val="Titre3"/>
       </w:pPr>
-      <w:bookmarkStart w:id="30" w:name="_Toc430965381"/>
+      <w:bookmarkStart w:id="29" w:name="_Toc430965381"/>
       <w:r>
         <w:t xml:space="preserve">Exercice 3 : </w:t>
       </w:r>
       <w:r>
         <w:t>Design pattern</w:t>
       </w:r>
-      <w:bookmarkEnd w:id="30"/>
+      <w:bookmarkEnd w:id="29"/>
     </w:p>
     <w:p>
       <w:pPr>
@@ -10526,7 +9746,6 @@
       <w:r>
         <w:t xml:space="preserve"> </w:t>
       </w:r>
-      <w:proofErr w:type="spellStart"/>
       <w:r>
         <w:rPr>
           <w:b/>
@@ -10548,7 +9767,6 @@
         </w:rPr>
         <w:t>vents</w:t>
       </w:r>
-      <w:proofErr w:type="spellEnd"/>
     </w:p>
     <w:p>
       <w:pPr>
@@ -10635,11 +9853,11 @@
       <w:pPr>
         <w:pStyle w:val="Titre3"/>
       </w:pPr>
-      <w:bookmarkStart w:id="31" w:name="_Toc430965382"/>
+      <w:bookmarkStart w:id="30" w:name="_Toc430965382"/>
       <w:r>
         <w:t>Exercice 4 : GUI – Menu</w:t>
       </w:r>
-      <w:bookmarkEnd w:id="31"/>
+      <w:bookmarkEnd w:id="30"/>
     </w:p>
     <w:p>
       <w:pPr>
@@ -11143,26 +10361,18 @@
       <w:pPr>
         <w:pStyle w:val="Titre2"/>
       </w:pPr>
-      <w:bookmarkStart w:id="32" w:name="_Toc430965383"/>
+      <w:bookmarkStart w:id="31" w:name="_Toc430965383"/>
       <w:r>
         <w:t>Aide</w:t>
       </w:r>
-      <w:bookmarkEnd w:id="32"/>
+      <w:bookmarkEnd w:id="31"/>
     </w:p>
     <w:p>
-      <w:proofErr w:type="spellStart"/>
       <w:r>
         <w:rPr>
           <w:b/>
         </w:rPr>
-        <w:t>Filter</w:t>
-      </w:r>
-      <w:proofErr w:type="spellEnd"/>
-      <w:r>
-        <w:rPr>
-          <w:b/>
-        </w:rPr>
-        <w:t xml:space="preserve"> Pattern</w:t>
+        <w:t>Filter Pattern</w:t>
       </w:r>
       <w:r>
         <w:t xml:space="preserve"> : </w:t>
@@ -11196,14 +10406,12 @@
       </w:hyperlink>
     </w:p>
     <w:p>
-      <w:proofErr w:type="spellStart"/>
       <w:r>
         <w:rPr>
           <w:b/>
         </w:rPr>
         <w:t>Spinner</w:t>
       </w:r>
-      <w:proofErr w:type="spellEnd"/>
       <w:r>
         <w:rPr>
           <w:b/>
@@ -11233,18 +10441,18 @@
       <w:pPr>
         <w:pStyle w:val="Titre2"/>
       </w:pPr>
-      <w:bookmarkStart w:id="33" w:name="_Toc430965384"/>
+      <w:bookmarkStart w:id="32" w:name="_Toc430965384"/>
       <w:r>
         <w:t>Rapport</w:t>
       </w:r>
-      <w:bookmarkEnd w:id="33"/>
+      <w:bookmarkEnd w:id="32"/>
     </w:p>
     <w:p/>
     <w:p>
       <w:pPr>
         <w:pStyle w:val="Titre3"/>
       </w:pPr>
-      <w:bookmarkStart w:id="34" w:name="_Toc430965385"/>
+      <w:bookmarkStart w:id="33" w:name="_Toc430965385"/>
       <w:r>
         <w:t>Description des travaux</w:t>
       </w:r>
@@ -11256,45 +10464,45 @@
       </w:r>
       <w:r>
         <w:t>réponses aux questions)</w:t>
+      </w:r>
+      <w:bookmarkEnd w:id="33"/>
+    </w:p>
+    <w:p>
+      <w:pPr>
+        <w:pStyle w:val="Titre3"/>
+      </w:pPr>
+    </w:p>
+    <w:p>
+      <w:pPr>
+        <w:pStyle w:val="Titre3"/>
+      </w:pPr>
+      <w:bookmarkStart w:id="34" w:name="_Toc430965386"/>
+      <w:r>
+        <w:t>Difficultés rencontrées</w:t>
       </w:r>
       <w:bookmarkEnd w:id="34"/>
     </w:p>
     <w:p>
       <w:pPr>
-        <w:pStyle w:val="Titre3"/>
-      </w:pPr>
+        <w:rPr>
+          <w:noProof/>
+        </w:rPr>
+      </w:pPr>
+      <w:r>
+        <w:rPr>
+          <w:noProof/>
+        </w:rPr>
+        <w:br w:type="page"/>
+      </w:r>
     </w:p>
     <w:p>
       <w:pPr>
-        <w:pStyle w:val="Titre3"/>
-      </w:pPr>
-      <w:bookmarkStart w:id="35" w:name="_Toc430965386"/>
-      <w:r>
-        <w:t>Difficultés rencontrées</w:t>
-      </w:r>
-      <w:bookmarkEnd w:id="35"/>
-    </w:p>
-    <w:p>
-      <w:pPr>
+        <w:pStyle w:val="Titre1"/>
         <w:rPr>
           <w:noProof/>
         </w:rPr>
       </w:pPr>
-      <w:r>
-        <w:rPr>
-          <w:noProof/>
-        </w:rPr>
-        <w:br w:type="page"/>
-      </w:r>
-    </w:p>
-    <w:p>
-      <w:pPr>
-        <w:pStyle w:val="Titre1"/>
-        <w:rPr>
-          <w:noProof/>
-        </w:rPr>
-      </w:pPr>
-      <w:bookmarkStart w:id="36" w:name="_Toc430965387"/>
+      <w:bookmarkStart w:id="35" w:name="_Toc430965387"/>
       <w:r>
         <w:rPr>
           <w:noProof/>
@@ -11308,18 +10516,18 @@
         </w:rPr>
         <w:t xml:space="preserve"> Les entrées / sorties</w:t>
       </w:r>
-      <w:bookmarkEnd w:id="36"/>
+      <w:bookmarkEnd w:id="35"/>
     </w:p>
     <w:p/>
     <w:p>
       <w:pPr>
         <w:pStyle w:val="Titre2"/>
       </w:pPr>
-      <w:bookmarkStart w:id="37" w:name="_Toc430965388"/>
+      <w:bookmarkStart w:id="36" w:name="_Toc430965388"/>
       <w:r>
         <w:t>Exercices</w:t>
       </w:r>
-      <w:bookmarkEnd w:id="37"/>
+      <w:bookmarkEnd w:id="36"/>
     </w:p>
     <w:p>
       <w:pPr>
@@ -11330,7 +10538,7 @@
       <w:pPr>
         <w:pStyle w:val="Titre3"/>
       </w:pPr>
-      <w:bookmarkStart w:id="38" w:name="_Toc430965389"/>
+      <w:bookmarkStart w:id="37" w:name="_Toc430965389"/>
       <w:r>
         <w:t xml:space="preserve">Exercice </w:t>
       </w:r>
@@ -11343,7 +10551,7 @@
       <w:r>
         <w:t>Lire &amp; écrire un fichier XML</w:t>
       </w:r>
-      <w:bookmarkEnd w:id="38"/>
+      <w:bookmarkEnd w:id="37"/>
     </w:p>
     <w:p>
       <w:pPr>
@@ -11368,7 +10576,6 @@
       <w:r>
         <w:t xml:space="preserve">Utiliser </w:t>
       </w:r>
-      <w:proofErr w:type="spellStart"/>
       <w:r>
         <w:rPr>
           <w:b/>
@@ -11376,7 +10583,6 @@
         </w:rPr>
         <w:t>CommanLineParser</w:t>
       </w:r>
-      <w:proofErr w:type="spellEnd"/>
       <w:r>
         <w:t xml:space="preserve"> (TP3) avec l’option </w:t>
       </w:r>
@@ -11385,23 +10591,7 @@
           <w:b/>
           <w:i/>
         </w:rPr>
-        <w:t>–</w:t>
-      </w:r>
-      <w:proofErr w:type="spellStart"/>
-      <w:r>
-        <w:rPr>
-          <w:b/>
-          <w:i/>
-        </w:rPr>
-        <w:t>project</w:t>
-      </w:r>
-      <w:proofErr w:type="spellEnd"/>
-      <w:r>
-        <w:rPr>
-          <w:b/>
-          <w:i/>
-        </w:rPr>
-        <w:t>=&lt;FILE&gt;</w:t>
+        <w:t>–project=&lt;FILE&gt;</w:t>
       </w:r>
       <w:r>
         <w:t xml:space="preserve"> pour pouvoir charger un contenu d’application préalablement sauvegarder</w:t>
@@ -11419,11 +10609,11 @@
       <w:pPr>
         <w:pStyle w:val="Titre3"/>
       </w:pPr>
-      <w:bookmarkStart w:id="39" w:name="_Toc430965390"/>
+      <w:bookmarkStart w:id="38" w:name="_Toc430965390"/>
       <w:r>
         <w:t>Exercice 2: Créer et lire un fichier de configuration pour une application</w:t>
       </w:r>
-      <w:bookmarkEnd w:id="39"/>
+      <w:bookmarkEnd w:id="38"/>
     </w:p>
     <w:p>
       <w:pPr>
@@ -11445,7 +10635,6 @@
       <w:r>
         <w:t xml:space="preserve"> (il faudra donc ajouter dans la session la possibilité de </w:t>
       </w:r>
-      <w:proofErr w:type="spellStart"/>
       <w:r>
         <w:rPr>
           <w:b/>
@@ -11453,7 +10642,6 @@
         </w:rPr>
         <w:t>loggé</w:t>
       </w:r>
-      <w:proofErr w:type="spellEnd"/>
       <w:r>
         <w:t xml:space="preserve"> dans un fichier et les accesseurs fournissant le ch</w:t>
       </w:r>
@@ -11475,7 +10663,6 @@
       <w:r>
         <w:t xml:space="preserve">Utiliser </w:t>
       </w:r>
-      <w:proofErr w:type="spellStart"/>
       <w:r>
         <w:rPr>
           <w:b/>
@@ -11483,7 +10670,6 @@
         </w:rPr>
         <w:t>CommanLineParser</w:t>
       </w:r>
-      <w:proofErr w:type="spellEnd"/>
       <w:r>
         <w:t xml:space="preserve"> (TP3) avec l’option </w:t>
       </w:r>
@@ -11506,14 +10692,14 @@
       <w:pPr>
         <w:pStyle w:val="Titre3"/>
       </w:pPr>
-      <w:bookmarkStart w:id="40" w:name="_Toc430965391"/>
+      <w:bookmarkStart w:id="39" w:name="_Toc430965391"/>
       <w:r>
         <w:t xml:space="preserve">Exercice 3 : </w:t>
       </w:r>
       <w:r>
         <w:t>Sauvegarder et charger l’état d’une application</w:t>
       </w:r>
-      <w:bookmarkEnd w:id="40"/>
+      <w:bookmarkEnd w:id="39"/>
     </w:p>
     <w:p>
       <w:r>
@@ -11531,11 +10717,11 @@
       <w:pPr>
         <w:pStyle w:val="Titre3"/>
       </w:pPr>
-      <w:bookmarkStart w:id="41" w:name="_Toc430965392"/>
+      <w:bookmarkStart w:id="40" w:name="_Toc430965392"/>
       <w:r>
         <w:t>Exercice 4 : GUI</w:t>
       </w:r>
-      <w:bookmarkEnd w:id="41"/>
+      <w:bookmarkEnd w:id="40"/>
     </w:p>
     <w:p>
       <w:pPr>
@@ -11548,7 +10734,6 @@
       <w:r>
         <w:t xml:space="preserve">Lire et visualiser une aide HTML (vous pouvez activer le </w:t>
       </w:r>
-      <w:proofErr w:type="spellStart"/>
       <w:r>
         <w:rPr>
           <w:b/>
@@ -11556,7 +10741,6 @@
         </w:rPr>
         <w:t>menuitem</w:t>
       </w:r>
-      <w:proofErr w:type="spellEnd"/>
       <w:r>
         <w:t xml:space="preserve"> ‘help’</w:t>
       </w:r>
@@ -11578,7 +10762,6 @@
       <w:r>
         <w:t xml:space="preserve">Activer les </w:t>
       </w:r>
-      <w:proofErr w:type="spellStart"/>
       <w:r>
         <w:rPr>
           <w:b/>
@@ -11593,25 +10776,8 @@
         </w:rPr>
         <w:t>s</w:t>
       </w:r>
-      <w:proofErr w:type="spellEnd"/>
-      <w:r>
-        <w:t xml:space="preserve"> ‘</w:t>
-      </w:r>
-      <w:proofErr w:type="spellStart"/>
-      <w:r>
-        <w:t>save</w:t>
-      </w:r>
-      <w:proofErr w:type="spellEnd"/>
-      <w:r>
-        <w:t>’ et ‘</w:t>
-      </w:r>
-      <w:proofErr w:type="spellStart"/>
-      <w:r>
-        <w:t>load</w:t>
-      </w:r>
-      <w:proofErr w:type="spellEnd"/>
-      <w:r>
-        <w:t>’</w:t>
+      <w:r>
+        <w:t xml:space="preserve"> ‘save’ et ‘load’</w:t>
       </w:r>
     </w:p>
     <w:p>
@@ -11631,11 +10797,11 @@
       <w:pPr>
         <w:pStyle w:val="Titre3"/>
       </w:pPr>
-      <w:bookmarkStart w:id="42" w:name="_Toc430965393"/>
+      <w:bookmarkStart w:id="41" w:name="_Toc430965393"/>
       <w:r>
         <w:t>Exercice 5 - facultatif: Base de données</w:t>
       </w:r>
-      <w:bookmarkEnd w:id="42"/>
+      <w:bookmarkEnd w:id="41"/>
       <w:r>
         <w:t xml:space="preserve"> </w:t>
       </w:r>
@@ -11650,11 +10816,11 @@
       <w:pPr>
         <w:pStyle w:val="Titre2"/>
       </w:pPr>
-      <w:bookmarkStart w:id="43" w:name="_Toc430965394"/>
+      <w:bookmarkStart w:id="42" w:name="_Toc430965394"/>
       <w:r>
         <w:t>Aide</w:t>
       </w:r>
-      <w:bookmarkEnd w:id="43"/>
+      <w:bookmarkEnd w:id="42"/>
     </w:p>
     <w:p>
       <w:pPr>
@@ -11714,22 +10880,22 @@
       <w:pPr>
         <w:pStyle w:val="Titre2"/>
       </w:pPr>
-      <w:bookmarkStart w:id="44" w:name="_Toc430965395"/>
+      <w:bookmarkStart w:id="43" w:name="_Toc430965395"/>
       <w:r>
         <w:t>Rapport</w:t>
       </w:r>
-      <w:bookmarkEnd w:id="44"/>
+      <w:bookmarkEnd w:id="43"/>
     </w:p>
     <w:p/>
     <w:p>
       <w:pPr>
         <w:pStyle w:val="Titre3"/>
       </w:pPr>
-      <w:bookmarkStart w:id="45" w:name="_Toc430965396"/>
+      <w:bookmarkStart w:id="44" w:name="_Toc430965396"/>
       <w:r>
         <w:t>Description des travaux</w:t>
       </w:r>
-      <w:bookmarkEnd w:id="45"/>
+      <w:bookmarkEnd w:id="44"/>
     </w:p>
     <w:p>
       <w:pPr>
@@ -11740,11 +10906,11 @@
       <w:pPr>
         <w:pStyle w:val="Titre3"/>
       </w:pPr>
-      <w:bookmarkStart w:id="46" w:name="_Toc430965397"/>
+      <w:bookmarkStart w:id="45" w:name="_Toc430965397"/>
       <w:r>
         <w:t>Difficultés rencontrées</w:t>
       </w:r>
-      <w:bookmarkEnd w:id="46"/>
+      <w:bookmarkEnd w:id="45"/>
     </w:p>
     <w:p>
       <w:pPr>
@@ -11770,7 +10936,7 @@
           <w:noProof/>
         </w:rPr>
       </w:pPr>
-      <w:bookmarkStart w:id="47" w:name="_Toc430965398"/>
+      <w:bookmarkStart w:id="46" w:name="_Toc430965398"/>
       <w:r>
         <w:rPr>
           <w:noProof/>
@@ -11796,183 +10962,180 @@
           <w:noProof/>
         </w:rPr>
         <w:t xml:space="preserve"> &amp; Calcul distribué</w:t>
+      </w:r>
+      <w:bookmarkEnd w:id="46"/>
+    </w:p>
+    <w:p>
+      <w:pPr>
+        <w:pStyle w:val="Titre2"/>
+      </w:pPr>
+    </w:p>
+    <w:p>
+      <w:pPr>
+        <w:pStyle w:val="Titre2"/>
+        <w:rPr>
+          <w:noProof/>
+        </w:rPr>
+      </w:pPr>
+      <w:bookmarkStart w:id="47" w:name="_Toc430965399"/>
+      <w:r>
+        <w:rPr>
+          <w:noProof/>
+        </w:rPr>
+        <w:t>Exercices</w:t>
       </w:r>
       <w:bookmarkEnd w:id="47"/>
     </w:p>
     <w:p>
       <w:pPr>
-        <w:pStyle w:val="Titre2"/>
+        <w:pStyle w:val="Titre3"/>
+        <w:rPr>
+          <w:noProof/>
+        </w:rPr>
       </w:pPr>
     </w:p>
     <w:p>
       <w:pPr>
-        <w:pStyle w:val="Titre2"/>
+        <w:pStyle w:val="Titre3"/>
         <w:rPr>
           <w:noProof/>
         </w:rPr>
       </w:pPr>
-      <w:bookmarkStart w:id="48" w:name="_Toc430965399"/>
+      <w:bookmarkStart w:id="48" w:name="_Toc430965400"/>
       <w:r>
         <w:rPr>
           <w:noProof/>
         </w:rPr>
-        <w:t>Exercices</w:t>
+        <w:t xml:space="preserve">Exercice 1 : </w:t>
+      </w:r>
+      <w:r>
+        <w:rPr>
+          <w:noProof/>
+        </w:rPr>
+        <w:t>Sauvegarde en tâche de fond</w:t>
       </w:r>
       <w:bookmarkEnd w:id="48"/>
     </w:p>
     <w:p>
+      <w:r>
+        <w:t>En utilisant un Thread et le système de sauvegarde du TD/TP 4 (exercice 1), sauvegarder le projet toute les minute</w:t>
+      </w:r>
+      <w:r>
+        <w:t>s.</w:t>
+      </w:r>
+    </w:p>
+    <w:p/>
+    <w:p>
       <w:pPr>
         <w:pStyle w:val="Titre3"/>
         <w:rPr>
+          <w:b/>
+          <w:i/>
           <w:noProof/>
         </w:rPr>
       </w:pPr>
-    </w:p>
-    <w:p>
-      <w:pPr>
-        <w:pStyle w:val="Titre3"/>
+      <w:bookmarkStart w:id="49" w:name="_Toc430965401"/>
+      <w:r>
         <w:rPr>
           <w:noProof/>
         </w:rPr>
-      </w:pPr>
-      <w:bookmarkStart w:id="49" w:name="_Toc430965400"/>
-      <w:r>
-        <w:rPr>
+        <w:t xml:space="preserve">Exercice 2 : </w:t>
+      </w:r>
+      <w:r>
+        <w:rPr>
+          <w:b/>
+          <w:i/>
           <w:noProof/>
         </w:rPr>
-        <w:t xml:space="preserve">Exercice 1 : </w:t>
-      </w:r>
-      <w:r>
-        <w:rPr>
-          <w:noProof/>
-        </w:rPr>
-        <w:t>Sauvegarde en tâche de fond</w:t>
+        <w:t>ShutdownHook</w:t>
       </w:r>
       <w:bookmarkEnd w:id="49"/>
     </w:p>
     <w:p>
       <w:r>
-        <w:t>En utilisant un Thread et le système de sauvegarde du TD/TP 4 (exercice 1), sauvegarder le projet toute les minute</w:t>
-      </w:r>
-      <w:r>
-        <w:t>s.</w:t>
-      </w:r>
-    </w:p>
-    <w:p/>
-    <w:p>
-      <w:pPr>
-        <w:pStyle w:val="Titre3"/>
+        <w:t xml:space="preserve">En utilisant le code implémenté dans le TD/TP 4 (exercice 3) écrire une </w:t>
+      </w:r>
+      <w:r>
         <w:rPr>
           <w:b/>
           <w:i/>
-          <w:noProof/>
-        </w:rPr>
-      </w:pPr>
-      <w:bookmarkStart w:id="50" w:name="_Toc430965401"/>
-      <w:r>
-        <w:rPr>
-          <w:noProof/>
-        </w:rPr>
+        </w:rPr>
+        <w:t>ShutdownHook</w:t>
+      </w:r>
+      <w:r>
+        <w:t xml:space="preserve"> pour faire un système de reprise sur erreur en cas de crash</w:t>
+      </w:r>
+      <w:r>
+        <w:t>.</w:t>
+      </w:r>
+    </w:p>
+    <w:p>
+      <w:pPr>
+        <w:pStyle w:val="Titre3"/>
+      </w:pPr>
+    </w:p>
+    <w:p>
+      <w:pPr>
+        <w:pStyle w:val="Titre3"/>
+      </w:pPr>
+      <w:bookmarkStart w:id="50" w:name="_Toc430965402"/>
+      <w:r>
         <w:t xml:space="preserve">Exercice 2 : </w:t>
       </w:r>
       <w:r>
-        <w:rPr>
-          <w:b/>
-          <w:i/>
-          <w:noProof/>
-        </w:rPr>
-        <w:t>ShutdownHook</w:t>
+        <w:t>Lancer des calculs distribués</w:t>
       </w:r>
       <w:bookmarkEnd w:id="50"/>
     </w:p>
     <w:p>
       <w:r>
-        <w:t xml:space="preserve">En utilisant le code implémenté dans le TD/TP 4 (exercice 3) écrire une </w:t>
-      </w:r>
-      <w:proofErr w:type="spellStart"/>
-      <w:r>
-        <w:rPr>
-          <w:b/>
-          <w:i/>
-        </w:rPr>
-        <w:t>ShutdownHook</w:t>
-      </w:r>
-      <w:proofErr w:type="spellEnd"/>
-      <w:r>
-        <w:t xml:space="preserve"> pour faire un système de reprise sur erreur en cas de crash</w:t>
+        <w:t xml:space="preserve">Dans le TP2 nous avons créé un Filtre, il s’agit ‘de l’externaliser’ afin que les </w:t>
+      </w:r>
+      <w:r>
+        <w:t xml:space="preserve">recherches selon un critère (qui peut être complexe) soient </w:t>
+      </w:r>
+      <w:r>
+        <w:t>effectuées</w:t>
+      </w:r>
+      <w:r>
+        <w:t xml:space="preserve"> sur une autre machine</w:t>
       </w:r>
       <w:r>
         <w:t>.</w:t>
       </w:r>
     </w:p>
     <w:p>
-      <w:pPr>
-        <w:pStyle w:val="Titre3"/>
-      </w:pPr>
+      <w:r>
+        <w:t xml:space="preserve">Cette fonctionnalité ne doit en rien casser l’existant : l’utilisateur devra pouvoir utiliser des calculs externalisés ou bien ses propres ressources. </w:t>
+      </w:r>
     </w:p>
     <w:p>
+      <w:r>
+        <w:t>Ajouter dans le fichier de configuration l’adresse du server RMI, avec un booléen permettant d’activer (ou de désactiver) la fonctionnalité.</w:t>
+      </w:r>
+    </w:p>
+    <w:p>
       <w:pPr>
         <w:pStyle w:val="Titre3"/>
       </w:pPr>
-      <w:bookmarkStart w:id="51" w:name="_Toc430965402"/>
-      <w:r>
-        <w:t xml:space="preserve">Exercice 2 : </w:t>
-      </w:r>
-      <w:r>
-        <w:t>Lancer des calculs distribués</w:t>
+    </w:p>
+    <w:p>
+      <w:pPr>
+        <w:pStyle w:val="Titre3"/>
+      </w:pPr>
+      <w:bookmarkStart w:id="51" w:name="_Toc430965403"/>
+      <w:r>
+        <w:t xml:space="preserve">Exercice 3 : </w:t>
+      </w:r>
+      <w:r>
+        <w:t>GUI – configuration</w:t>
       </w:r>
       <w:bookmarkEnd w:id="51"/>
     </w:p>
     <w:p>
       <w:r>
-        <w:t xml:space="preserve">Dans le TP2 nous avons créé un Filtre, il s’agit ‘de l’externaliser’ afin que les </w:t>
-      </w:r>
-      <w:r>
-        <w:t xml:space="preserve">recherches selon un critère (qui peut être complexe) soient </w:t>
-      </w:r>
-      <w:r>
-        <w:t>effectuées</w:t>
-      </w:r>
-      <w:r>
-        <w:t xml:space="preserve"> sur une autre machine</w:t>
-      </w:r>
-      <w:r>
-        <w:t>.</w:t>
-      </w:r>
-    </w:p>
-    <w:p>
-      <w:r>
-        <w:t xml:space="preserve">Cette fonctionnalité ne doit en rien casser l’existant : l’utilisateur devra pouvoir utiliser des calculs externalisés ou bien ses propres ressources. </w:t>
-      </w:r>
-    </w:p>
-    <w:p>
-      <w:r>
-        <w:t>Ajouter dans le fichier de configuration l’adresse du server RMI, avec un booléen permettant d’activer (ou de désactiver) la fonctionnalité.</w:t>
-      </w:r>
-    </w:p>
-    <w:p>
-      <w:pPr>
-        <w:pStyle w:val="Titre3"/>
-      </w:pPr>
-    </w:p>
-    <w:p>
-      <w:pPr>
-        <w:pStyle w:val="Titre3"/>
-      </w:pPr>
-      <w:bookmarkStart w:id="52" w:name="_Toc430965403"/>
-      <w:r>
-        <w:t xml:space="preserve">Exercice 3 : </w:t>
-      </w:r>
-      <w:r>
-        <w:t>GUI – configuration</w:t>
-      </w:r>
-      <w:bookmarkEnd w:id="52"/>
-    </w:p>
-    <w:p>
-      <w:r>
         <w:t>Créer une ‘</w:t>
       </w:r>
-      <w:proofErr w:type="spellStart"/>
       <w:r>
         <w:rPr>
           <w:b/>
@@ -11980,7 +11143,6 @@
         </w:rPr>
         <w:t>DialogBox</w:t>
       </w:r>
-      <w:proofErr w:type="spellEnd"/>
       <w:r>
         <w:t xml:space="preserve">’ </w:t>
       </w:r>
@@ -11999,7 +11161,6 @@
       <w:r>
         <w:t xml:space="preserve"> l’</w:t>
       </w:r>
-      <w:proofErr w:type="spellStart"/>
       <w:r>
         <w:rPr>
           <w:b/>
@@ -12007,14 +11168,12 @@
         </w:rPr>
         <w:t>autosave</w:t>
       </w:r>
-      <w:proofErr w:type="spellEnd"/>
       <w:r>
         <w:t xml:space="preserve"> </w:t>
       </w:r>
       <w:r>
         <w:t>(est-ce que l’</w:t>
       </w:r>
-      <w:proofErr w:type="spellStart"/>
       <w:r>
         <w:rPr>
           <w:b/>
@@ -12022,7 +11181,6 @@
         </w:rPr>
         <w:t>autosave</w:t>
       </w:r>
-      <w:proofErr w:type="spellEnd"/>
       <w:r>
         <w:t xml:space="preserve"> est activé ? à quelle fréquence ?).</w:t>
       </w:r>
@@ -12041,7 +11199,6 @@
       <w:r>
         <w:t>Cette ‘</w:t>
       </w:r>
-      <w:proofErr w:type="spellStart"/>
       <w:r>
         <w:rPr>
           <w:b/>
@@ -12049,25 +11206,15 @@
         </w:rPr>
         <w:t>DialogBox</w:t>
       </w:r>
-      <w:proofErr w:type="spellEnd"/>
       <w:r>
         <w:t>’ devra être accessible depuis le menu (</w:t>
       </w:r>
-      <w:proofErr w:type="spellStart"/>
       <w:r>
         <w:rPr>
           <w:b/>
           <w:i/>
         </w:rPr>
-        <w:t>edit</w:t>
-      </w:r>
-      <w:proofErr w:type="spellEnd"/>
-      <w:r>
-        <w:rPr>
-          <w:b/>
-          <w:i/>
-        </w:rPr>
-        <w:t>-&gt;settings</w:t>
+        <w:t>edit-&gt;settings</w:t>
       </w:r>
       <w:r>
         <w:t>)</w:t>
@@ -12143,22 +11290,22 @@
       <w:pPr>
         <w:pStyle w:val="Titre2"/>
       </w:pPr>
-      <w:bookmarkStart w:id="53" w:name="_Toc430965404"/>
+      <w:bookmarkStart w:id="52" w:name="_Toc430965404"/>
       <w:r>
         <w:t>Rapport</w:t>
       </w:r>
-      <w:bookmarkEnd w:id="53"/>
+      <w:bookmarkEnd w:id="52"/>
     </w:p>
     <w:p/>
     <w:p>
       <w:pPr>
         <w:pStyle w:val="Titre3"/>
       </w:pPr>
-      <w:bookmarkStart w:id="54" w:name="_Toc430965405"/>
+      <w:bookmarkStart w:id="53" w:name="_Toc430965405"/>
       <w:r>
         <w:t>Description des travaux</w:t>
       </w:r>
-      <w:bookmarkEnd w:id="54"/>
+      <w:bookmarkEnd w:id="53"/>
     </w:p>
     <w:p>
       <w:pPr>
@@ -12169,11 +11316,11 @@
       <w:pPr>
         <w:pStyle w:val="Titre3"/>
       </w:pPr>
-      <w:bookmarkStart w:id="55" w:name="_Toc430965406"/>
+      <w:bookmarkStart w:id="54" w:name="_Toc430965406"/>
       <w:r>
         <w:t>Difficultés rencontrées</w:t>
       </w:r>
-      <w:bookmarkEnd w:id="55"/>
+      <w:bookmarkEnd w:id="54"/>
     </w:p>
     <w:p>
       <w:pPr>
@@ -12207,7 +11354,7 @@
           <w:noProof/>
         </w:rPr>
       </w:pPr>
-      <w:bookmarkStart w:id="56" w:name="_Toc430965407"/>
+      <w:bookmarkStart w:id="55" w:name="_Toc430965407"/>
       <w:r>
         <w:rPr>
           <w:noProof/>
@@ -12220,18 +11367,18 @@
         </w:rPr>
         <w:t xml:space="preserve"> Les applications en réseau</w:t>
       </w:r>
-      <w:bookmarkEnd w:id="56"/>
+      <w:bookmarkEnd w:id="55"/>
     </w:p>
     <w:p/>
     <w:p>
       <w:pPr>
         <w:pStyle w:val="Titre2"/>
       </w:pPr>
-      <w:bookmarkStart w:id="57" w:name="_Toc430965408"/>
+      <w:bookmarkStart w:id="56" w:name="_Toc430965408"/>
       <w:r>
         <w:t>Exercices</w:t>
       </w:r>
-      <w:bookmarkEnd w:id="57"/>
+      <w:bookmarkEnd w:id="56"/>
     </w:p>
     <w:p>
       <w:pPr>
@@ -12245,7 +11392,7 @@
           <w:i/>
         </w:rPr>
       </w:pPr>
-      <w:bookmarkStart w:id="58" w:name="_Toc430965409"/>
+      <w:bookmarkStart w:id="57" w:name="_Toc430965409"/>
       <w:r>
         <w:t xml:space="preserve">Exercice 1 : </w:t>
       </w:r>
@@ -12258,7 +11405,7 @@
         </w:rPr>
         <w:t>Chat</w:t>
       </w:r>
-      <w:bookmarkEnd w:id="58"/>
+      <w:bookmarkEnd w:id="57"/>
     </w:p>
     <w:p>
       <w:pPr>
@@ -12281,7 +11428,6 @@
       <w:r>
         <w:t xml:space="preserve"> et ‘</w:t>
       </w:r>
-      <w:proofErr w:type="spellStart"/>
       <w:r>
         <w:rPr>
           <w:b/>
@@ -12289,7 +11435,6 @@
         </w:rPr>
         <w:t>private</w:t>
       </w:r>
-      <w:proofErr w:type="spellEnd"/>
       <w:r>
         <w:t>’</w:t>
       </w:r>
@@ -12318,7 +11463,7 @@
           <w:i/>
         </w:rPr>
       </w:pPr>
-      <w:bookmarkStart w:id="59" w:name="_Toc430965410"/>
+      <w:bookmarkStart w:id="58" w:name="_Toc430965410"/>
       <w:r>
         <w:t xml:space="preserve">Exercice </w:t>
       </w:r>
@@ -12331,7 +11476,6 @@
       <w:r>
         <w:t xml:space="preserve">Créer une </w:t>
       </w:r>
-      <w:proofErr w:type="spellStart"/>
       <w:r>
         <w:rPr>
           <w:i/>
@@ -12342,31 +11486,24 @@
         <w:rPr>
           <w:i/>
         </w:rPr>
-        <w:t>houtbox</w:t>
-      </w:r>
-      <w:proofErr w:type="spellEnd"/>
+        <w:t xml:space="preserve">houtbox </w:t>
+      </w:r>
+      <w:r>
+        <w:t xml:space="preserve">avec une </w:t>
+      </w:r>
       <w:r>
         <w:rPr>
           <w:i/>
         </w:rPr>
-        <w:t xml:space="preserve"> </w:t>
-      </w:r>
-      <w:r>
-        <w:t xml:space="preserve">avec une </w:t>
+        <w:t>servlet</w:t>
       </w:r>
       <w:r>
         <w:rPr>
           <w:i/>
         </w:rPr>
-        <w:t>servlet</w:t>
-      </w:r>
-      <w:r>
-        <w:rPr>
-          <w:i/>
-        </w:rPr>
         <w:t xml:space="preserve"> (ou une page JSP)</w:t>
       </w:r>
-      <w:bookmarkEnd w:id="59"/>
+      <w:bookmarkEnd w:id="58"/>
     </w:p>
     <w:p>
       <w:pPr>
@@ -12379,21 +11516,12 @@
       <w:r>
         <w:t xml:space="preserve">Cette </w:t>
       </w:r>
-      <w:proofErr w:type="spellStart"/>
       <w:r>
         <w:rPr>
           <w:b/>
           <w:i/>
         </w:rPr>
-        <w:t>shoutbox</w:t>
-      </w:r>
-      <w:proofErr w:type="spellEnd"/>
-      <w:r>
-        <w:rPr>
-          <w:b/>
-          <w:i/>
-        </w:rPr>
-        <w:t xml:space="preserve"> </w:t>
+        <w:t xml:space="preserve">shoutbox </w:t>
       </w:r>
       <w:r>
         <w:t xml:space="preserve"> devra se connecter au server pour afficher les </w:t>
@@ -12430,7 +11558,6 @@
       </w:r>
     </w:p>
     <w:p>
-      <w:proofErr w:type="spellStart"/>
       <w:r>
         <w:rPr>
           <w:b/>
@@ -12438,7 +11565,6 @@
         </w:rPr>
         <w:t>Shoutbox</w:t>
       </w:r>
-      <w:proofErr w:type="spellEnd"/>
       <w:r>
         <w:t xml:space="preserve"> : </w:t>
       </w:r>
@@ -12456,22 +11582,22 @@
       <w:pPr>
         <w:pStyle w:val="Titre2"/>
       </w:pPr>
-      <w:bookmarkStart w:id="60" w:name="_Toc430965411"/>
+      <w:bookmarkStart w:id="59" w:name="_Toc430965411"/>
       <w:r>
         <w:t>Rapport</w:t>
       </w:r>
-      <w:bookmarkEnd w:id="60"/>
+      <w:bookmarkEnd w:id="59"/>
     </w:p>
     <w:p/>
     <w:p>
       <w:pPr>
         <w:pStyle w:val="Titre3"/>
       </w:pPr>
-      <w:bookmarkStart w:id="61" w:name="_Toc430965412"/>
+      <w:bookmarkStart w:id="60" w:name="_Toc430965412"/>
       <w:r>
         <w:t>Description des travaux</w:t>
       </w:r>
-      <w:bookmarkEnd w:id="61"/>
+      <w:bookmarkEnd w:id="60"/>
     </w:p>
     <w:p>
       <w:pPr>
@@ -12482,11 +11608,11 @@
       <w:pPr>
         <w:pStyle w:val="Titre3"/>
       </w:pPr>
-      <w:bookmarkStart w:id="62" w:name="_Toc430965413"/>
+      <w:bookmarkStart w:id="61" w:name="_Toc430965413"/>
       <w:r>
         <w:t>Difficultés rencontrées</w:t>
       </w:r>
-      <w:bookmarkEnd w:id="62"/>
+      <w:bookmarkEnd w:id="61"/>
     </w:p>
     <w:p>
       <w:pPr>
@@ -12556,6 +11682,7 @@
         <w:docPartUnique/>
       </w:docPartObj>
     </w:sdtPr>
+    <w:sdtEndPr/>
     <w:sdtContent>
       <w:p>
         <w:pPr>
@@ -12671,14 +11798,14 @@
                             </a:ln>
                             <a:extLst>
                               <a:ext uri="{909E8E84-426E-40dd-AFC4-6F175D3DCCD1}">
-                                <a14:hiddenFill xmlns="" xmlns:o="urn:schemas-microsoft-com:office:office" xmlns:v="urn:schemas-microsoft-com:vml" xmlns:w10="urn:schemas-microsoft-com:office:word" xmlns:w="http://schemas.openxmlformats.org/wordprocessingml/2006/main" xmlns:a14="http://schemas.microsoft.com/office/drawing/2010/main">
+                                <a14:hiddenFill xmlns:a14="http://schemas.microsoft.com/office/drawing/2010/main" xmlns:w="http://schemas.openxmlformats.org/wordprocessingml/2006/main" xmlns:w10="urn:schemas-microsoft-com:office:word" xmlns:v="urn:schemas-microsoft-com:vml" xmlns:o="urn:schemas-microsoft-com:office:office" xmlns="">
                                   <a:solidFill>
                                     <a:srgbClr val="FFFFFF"/>
                                   </a:solidFill>
                                 </a14:hiddenFill>
                               </a:ext>
                               <a:ext uri="{91240B29-F687-4f45-9708-019B960494DF}">
-                                <a14:hiddenLine xmlns="" xmlns:o="urn:schemas-microsoft-com:office:office" xmlns:v="urn:schemas-microsoft-com:vml" xmlns:w10="urn:schemas-microsoft-com:office:word" xmlns:w="http://schemas.openxmlformats.org/wordprocessingml/2006/main" xmlns:a14="http://schemas.microsoft.com/office/drawing/2010/main" w="9525">
+                                <a14:hiddenLine xmlns:a14="http://schemas.microsoft.com/office/drawing/2010/main" xmlns:w="http://schemas.openxmlformats.org/wordprocessingml/2006/main" xmlns:w10="urn:schemas-microsoft-com:office:word" xmlns:v="urn:schemas-microsoft-com:vml" xmlns:o="urn:schemas-microsoft-com:office:office" xmlns="" w="9525">
                                   <a:solidFill>
                                     <a:srgbClr val="000000"/>
                                   </a:solidFill>
@@ -12711,7 +11838,7 @@
                                     <w:noProof/>
                                     <w:color w:val="FFFFFF" w:themeColor="background1"/>
                                   </w:rPr>
-                                  <w:t>1</w:t>
+                                  <w:t>7</w:t>
                                 </w:r>
                                 <w:r>
                                   <w:rPr>
@@ -12766,7 +11893,7 @@
                               <w:noProof/>
                               <w:color w:val="FFFFFF" w:themeColor="background1"/>
                             </w:rPr>
-                            <w:t>6</w:t>
+                            <w:t>7</w:t>
                           </w:r>
                           <w:r>
                             <w:rPr>
@@ -20130,111 +19257,111 @@
     </dgm:pt>
   </dgm:ptLst>
   <dgm:cxnLst>
-    <dgm:cxn modelId="{69D76F97-3E10-6341-AB97-8ACDB54ED5E3}" type="presOf" srcId="{F1D4A2FF-1ED4-48C6-8293-904F41872AF1}" destId="{215E04C8-8ADC-4870-8072-6C6871A934E8}" srcOrd="0" destOrd="0" presId="urn:microsoft.com/office/officeart/2005/8/layout/hierarchy2"/>
+    <dgm:cxn modelId="{9E542BBE-F059-6548-B6B5-DDF702E59718}" type="presOf" srcId="{F1D4A2FF-1ED4-48C6-8293-904F41872AF1}" destId="{881DB251-9FB1-4300-9BCC-5ED061EBD6BA}" srcOrd="1" destOrd="0" presId="urn:microsoft.com/office/officeart/2005/8/layout/hierarchy2"/>
+    <dgm:cxn modelId="{8C2C4991-5C54-C249-8606-F95149FC7B37}" type="presOf" srcId="{559B25C1-457C-4CA8-A035-1849D9779D21}" destId="{858F7110-3310-4783-BBA8-7EC1E711C660}" srcOrd="0" destOrd="0" presId="urn:microsoft.com/office/officeart/2005/8/layout/hierarchy2"/>
+    <dgm:cxn modelId="{870DB198-F119-A249-928D-2462B649A3B0}" type="presOf" srcId="{C72AA88C-4AEE-412B-ABBF-33D17A0AD941}" destId="{C0DFBE07-132A-42A3-A5E2-F594000B2340}" srcOrd="1" destOrd="0" presId="urn:microsoft.com/office/officeart/2005/8/layout/hierarchy2"/>
+    <dgm:cxn modelId="{3EC45933-68E0-5D43-981F-BF02DE0B790F}" type="presOf" srcId="{F1D4A2FF-1ED4-48C6-8293-904F41872AF1}" destId="{215E04C8-8ADC-4870-8072-6C6871A934E8}" srcOrd="0" destOrd="0" presId="urn:microsoft.com/office/officeart/2005/8/layout/hierarchy2"/>
     <dgm:cxn modelId="{49E69296-6243-4B23-BB27-A3D4BEF5529C}" srcId="{4D72C498-B5D7-4A5E-9949-13D4BDD70C79}" destId="{CFFF95AD-6A3E-4156-870B-74376FA448BF}" srcOrd="1" destOrd="0" parTransId="{139FBCB0-87C1-4D19-9898-BB48C99D5614}" sibTransId="{2D803B32-337B-4EAC-B215-13958E412DA9}"/>
-    <dgm:cxn modelId="{6DB7B5B8-90C3-E54D-918B-59E5D3AD7134}" type="presOf" srcId="{3FE4910D-602C-4A72-BB9E-A3BE3A3A0E78}" destId="{F14A685D-1E0D-4B4F-8491-096DFB19D677}" srcOrd="1" destOrd="0" presId="urn:microsoft.com/office/officeart/2005/8/layout/hierarchy2"/>
-    <dgm:cxn modelId="{B9F744BD-2218-7F47-970F-28745778A3D4}" type="presOf" srcId="{9E6B55FE-E53C-49DC-B515-C2397BEC2CAB}" destId="{288590B9-AA3F-44E1-86EF-EEFFCBA51BD5}" srcOrd="0" destOrd="0" presId="urn:microsoft.com/office/officeart/2005/8/layout/hierarchy2"/>
-    <dgm:cxn modelId="{2566D197-B4A5-FA47-B092-1919EDDAE434}" type="presOf" srcId="{559D18E3-752D-4EE1-9939-C38FEFFAE5A4}" destId="{E36A5456-E43A-492B-ABAE-06F81987E8E0}" srcOrd="1" destOrd="0" presId="urn:microsoft.com/office/officeart/2005/8/layout/hierarchy2"/>
-    <dgm:cxn modelId="{64B910E4-FF34-A944-AC66-BCB51D3BD266}" type="presOf" srcId="{1489036D-A9DA-40B5-957F-936B4A348264}" destId="{D2E89353-C1DC-4D8C-81F7-770019C69DEF}" srcOrd="1" destOrd="0" presId="urn:microsoft.com/office/officeart/2005/8/layout/hierarchy2"/>
+    <dgm:cxn modelId="{7BBFD084-E20F-C842-82E4-FE101615994A}" type="presOf" srcId="{597EB83F-9AF9-4A72-80A3-732912F27C6D}" destId="{D955C53B-B716-4B38-9366-F9DF3D076BCB}" srcOrd="0" destOrd="0" presId="urn:microsoft.com/office/officeart/2005/8/layout/hierarchy2"/>
+    <dgm:cxn modelId="{63AFCAF8-7D0C-1544-8B5F-E10A0F2A9756}" type="presOf" srcId="{1489036D-A9DA-40B5-957F-936B4A348264}" destId="{EBFADA6F-FD50-43FB-87CB-15B1D9AA94CD}" srcOrd="0" destOrd="0" presId="urn:microsoft.com/office/officeart/2005/8/layout/hierarchy2"/>
     <dgm:cxn modelId="{502FB9F7-55F9-4593-B1F2-FBE723CFF641}" srcId="{90721A67-6AD1-4A80-A90E-9D77E7AD4E6D}" destId="{AD7B3DA5-2EE7-42E6-A405-E9204AD083F8}" srcOrd="0" destOrd="0" parTransId="{0B7CF66D-0A27-42E3-AC6D-2DB726B0F1E6}" sibTransId="{4BBF8FF6-E72D-4A5B-A1FE-6EAB41BA4F5C}"/>
-    <dgm:cxn modelId="{DAC9AAA8-D1BD-1E40-A5DE-7F9B6B4E8AE2}" type="presOf" srcId="{495223E1-057C-40FA-B321-DB15D7B7BF1E}" destId="{98EDA116-065D-473B-983B-F7A1A4E0692D}" srcOrd="0" destOrd="0" presId="urn:microsoft.com/office/officeart/2005/8/layout/hierarchy2"/>
-    <dgm:cxn modelId="{F1374C44-9B47-A345-BABD-1860EFC505F8}" type="presOf" srcId="{DD6977A0-3802-4240-88A2-691E7C2C48A6}" destId="{6F424515-AE64-4689-98CF-DEE19DC54531}" srcOrd="1" destOrd="0" presId="urn:microsoft.com/office/officeart/2005/8/layout/hierarchy2"/>
+    <dgm:cxn modelId="{42850772-9457-DA43-9BF8-3785FD284056}" type="presOf" srcId="{24E98E51-90AC-468F-867A-C952D6FD5668}" destId="{37C38F7E-4D19-426C-A64E-1CBDFC363BB7}" srcOrd="0" destOrd="0" presId="urn:microsoft.com/office/officeart/2005/8/layout/hierarchy2"/>
     <dgm:cxn modelId="{7176B68D-8377-4602-BE4C-B7D75F5D41A5}" srcId="{4D72C498-B5D7-4A5E-9949-13D4BDD70C79}" destId="{24E98E51-90AC-468F-867A-C952D6FD5668}" srcOrd="2" destOrd="0" parTransId="{559D18E3-752D-4EE1-9939-C38FEFFAE5A4}" sibTransId="{5A87DC0A-A2A4-49BC-8D66-8E04CC32771A}"/>
+    <dgm:cxn modelId="{70C32AFB-7F5B-DF4A-95C2-4D0E0F41F915}" type="presOf" srcId="{AD7B3DA5-2EE7-42E6-A405-E9204AD083F8}" destId="{B96A10A5-DFF5-46F1-944C-3675766C550F}" srcOrd="0" destOrd="0" presId="urn:microsoft.com/office/officeart/2005/8/layout/hierarchy2"/>
+    <dgm:cxn modelId="{DAD074F5-C8BB-6449-9C97-879760714D0B}" type="presOf" srcId="{99F72719-26C5-43AC-9154-CEFFF5CEB37E}" destId="{ECBF6DD1-22FB-4942-9A69-C2E334F2B933}" srcOrd="1" destOrd="0" presId="urn:microsoft.com/office/officeart/2005/8/layout/hierarchy2"/>
+    <dgm:cxn modelId="{A3F8E88C-F167-0345-98F0-89C3176463B4}" type="presOf" srcId="{913E8ED9-5793-4239-BAD8-A00A3159E04D}" destId="{A21B35AB-A6E7-40B0-A48C-F2137E09EDE9}" srcOrd="0" destOrd="0" presId="urn:microsoft.com/office/officeart/2005/8/layout/hierarchy2"/>
     <dgm:cxn modelId="{6E9F04CF-538C-49AC-B727-EE48AD00E24E}" srcId="{90721A67-6AD1-4A80-A90E-9D77E7AD4E6D}" destId="{6EAA9C23-3A78-4C27-AAC9-504C071FA2D8}" srcOrd="1" destOrd="0" parTransId="{99F72719-26C5-43AC-9154-CEFFF5CEB37E}" sibTransId="{9DE824F4-9157-4786-AD52-3E163FA3C3B4}"/>
-    <dgm:cxn modelId="{FEFD5B39-06FC-2E41-8EE8-57B48B649744}" type="presOf" srcId="{597EB83F-9AF9-4A72-80A3-732912F27C6D}" destId="{1FDB852C-60D2-4512-8688-DBBE489C7C32}" srcOrd="1" destOrd="0" presId="urn:microsoft.com/office/officeart/2005/8/layout/hierarchy2"/>
-    <dgm:cxn modelId="{8946BA46-C541-F54D-988D-C4309655E3BE}" type="presOf" srcId="{99F72719-26C5-43AC-9154-CEFFF5CEB37E}" destId="{A8464F86-5444-4B1D-8904-D5D84FB93A63}" srcOrd="0" destOrd="0" presId="urn:microsoft.com/office/officeart/2005/8/layout/hierarchy2"/>
-    <dgm:cxn modelId="{4BB0C3A5-84B4-CA4A-9912-288CB9C109E8}" type="presOf" srcId="{B13E7694-BD7E-4ACD-8A25-288621413B33}" destId="{D36435EE-5DD9-4CB1-80E2-64E88C5269A2}" srcOrd="0" destOrd="0" presId="urn:microsoft.com/office/officeart/2005/8/layout/hierarchy2"/>
-    <dgm:cxn modelId="{06169AF4-81C6-5D4C-8ACE-EA8288D57C96}" type="presOf" srcId="{4D72C498-B5D7-4A5E-9949-13D4BDD70C79}" destId="{3F3231AA-D37A-47E2-AA64-F3C7B7B2954D}" srcOrd="0" destOrd="0" presId="urn:microsoft.com/office/officeart/2005/8/layout/hierarchy2"/>
-    <dgm:cxn modelId="{312A9CB1-3D71-0D4A-8927-46F4F5F21E5C}" type="presOf" srcId="{1489036D-A9DA-40B5-957F-936B4A348264}" destId="{EBFADA6F-FD50-43FB-87CB-15B1D9AA94CD}" srcOrd="0" destOrd="0" presId="urn:microsoft.com/office/officeart/2005/8/layout/hierarchy2"/>
-    <dgm:cxn modelId="{09992348-9ACC-6B40-A1E2-B7EF867E77C4}" type="presOf" srcId="{CFFF95AD-6A3E-4156-870B-74376FA448BF}" destId="{DE27DD97-4305-47FC-AFB0-35E1E791B27F}" srcOrd="0" destOrd="0" presId="urn:microsoft.com/office/officeart/2005/8/layout/hierarchy2"/>
-    <dgm:cxn modelId="{E4356790-845E-834A-B769-82477A443888}" type="presOf" srcId="{597EB83F-9AF9-4A72-80A3-732912F27C6D}" destId="{D955C53B-B716-4B38-9366-F9DF3D076BCB}" srcOrd="0" destOrd="0" presId="urn:microsoft.com/office/officeart/2005/8/layout/hierarchy2"/>
-    <dgm:cxn modelId="{23E29933-3578-114A-A3A9-63F4DD2A447E}" type="presOf" srcId="{3FE4910D-602C-4A72-BB9E-A3BE3A3A0E78}" destId="{C26101A3-172C-4AFD-8AA5-00EF71442597}" srcOrd="0" destOrd="0" presId="urn:microsoft.com/office/officeart/2005/8/layout/hierarchy2"/>
+    <dgm:cxn modelId="{A9354000-AE7D-8E47-AAE4-A7CF6908B760}" type="presOf" srcId="{B13E7694-BD7E-4ACD-8A25-288621413B33}" destId="{2FF43323-1B88-4D6E-A12C-28C1BD2304F7}" srcOrd="1" destOrd="0" presId="urn:microsoft.com/office/officeart/2005/8/layout/hierarchy2"/>
+    <dgm:cxn modelId="{B1012537-162F-9B44-91E7-5B0636479C67}" type="presOf" srcId="{495223E1-057C-40FA-B321-DB15D7B7BF1E}" destId="{98EDA116-065D-473B-983B-F7A1A4E0692D}" srcOrd="0" destOrd="0" presId="urn:microsoft.com/office/officeart/2005/8/layout/hierarchy2"/>
+    <dgm:cxn modelId="{E767077D-DF40-494C-ACB6-C9720BA8F064}" type="presOf" srcId="{1489036D-A9DA-40B5-957F-936B4A348264}" destId="{D2E89353-C1DC-4D8C-81F7-770019C69DEF}" srcOrd="1" destOrd="0" presId="urn:microsoft.com/office/officeart/2005/8/layout/hierarchy2"/>
+    <dgm:cxn modelId="{5C3713E4-017D-2B47-A628-B0519E11610C}" type="presOf" srcId="{139FBCB0-87C1-4D19-9898-BB48C99D5614}" destId="{2D4C1DD3-7A1B-4669-AB42-72A65ACFF1A8}" srcOrd="1" destOrd="0" presId="urn:microsoft.com/office/officeart/2005/8/layout/hierarchy2"/>
+    <dgm:cxn modelId="{08CC1CA9-5056-6749-BC69-35BD47E4C045}" type="presOf" srcId="{DD6977A0-3802-4240-88A2-691E7C2C48A6}" destId="{968AF4BE-4974-4BD5-85C7-35A0B47C6F8A}" srcOrd="0" destOrd="0" presId="urn:microsoft.com/office/officeart/2005/8/layout/hierarchy2"/>
+    <dgm:cxn modelId="{6864B26E-BAE5-0544-BE33-343F7F604F70}" type="presOf" srcId="{139FBCB0-87C1-4D19-9898-BB48C99D5614}" destId="{AEBC5B76-A737-49A2-B533-66F2022C87AD}" srcOrd="0" destOrd="0" presId="urn:microsoft.com/office/officeart/2005/8/layout/hierarchy2"/>
+    <dgm:cxn modelId="{8F274D56-C8CC-3F42-9CBB-7D6266DABA33}" type="presOf" srcId="{559D18E3-752D-4EE1-9939-C38FEFFAE5A4}" destId="{E36A5456-E43A-492B-ABAE-06F81987E8E0}" srcOrd="1" destOrd="0" presId="urn:microsoft.com/office/officeart/2005/8/layout/hierarchy2"/>
+    <dgm:cxn modelId="{925760EC-7EE4-7641-A300-3375EBBF6F3A}" type="presOf" srcId="{9E6B55FE-E53C-49DC-B515-C2397BEC2CAB}" destId="{288590B9-AA3F-44E1-86EF-EEFFCBA51BD5}" srcOrd="0" destOrd="0" presId="urn:microsoft.com/office/officeart/2005/8/layout/hierarchy2"/>
     <dgm:cxn modelId="{9F4D2FFF-97B0-4BDE-B2FE-9300A204E5EE}" srcId="{65626F29-AB7F-4A3E-92D9-6AFC55134C2D}" destId="{90721A67-6AD1-4A80-A90E-9D77E7AD4E6D}" srcOrd="0" destOrd="0" parTransId="{FD12DCE2-E0B7-4C60-87FD-DBDC9530217F}" sibTransId="{898BA68B-F5FB-436F-B345-A5FAFB505382}"/>
-    <dgm:cxn modelId="{A56D959B-FCC3-E54E-A552-9A729B1C3020}" type="presOf" srcId="{F1D4A2FF-1ED4-48C6-8293-904F41872AF1}" destId="{881DB251-9FB1-4300-9BCC-5ED061EBD6BA}" srcOrd="1" destOrd="0" presId="urn:microsoft.com/office/officeart/2005/8/layout/hierarchy2"/>
-    <dgm:cxn modelId="{79D3DFD6-C4A6-134F-9880-7A06DA8EBBF6}" type="presOf" srcId="{139FBCB0-87C1-4D19-9898-BB48C99D5614}" destId="{2D4C1DD3-7A1B-4669-AB42-72A65ACFF1A8}" srcOrd="1" destOrd="0" presId="urn:microsoft.com/office/officeart/2005/8/layout/hierarchy2"/>
-    <dgm:cxn modelId="{11C6D811-53DD-0140-85EC-AE44AED565D9}" type="presOf" srcId="{559D18E3-752D-4EE1-9939-C38FEFFAE5A4}" destId="{9EFBE792-9572-41CC-B394-D06BBCFDDEA7}" srcOrd="0" destOrd="0" presId="urn:microsoft.com/office/officeart/2005/8/layout/hierarchy2"/>
-    <dgm:cxn modelId="{AD77A990-8F02-5347-B198-81AF0A4B42CA}" type="presOf" srcId="{AD7B3DA5-2EE7-42E6-A405-E9204AD083F8}" destId="{B96A10A5-DFF5-46F1-944C-3675766C550F}" srcOrd="0" destOrd="0" presId="urn:microsoft.com/office/officeart/2005/8/layout/hierarchy2"/>
-    <dgm:cxn modelId="{E4F3B091-14F3-AA4E-AF31-F0A299C89ABF}" type="presOf" srcId="{913E8ED9-5793-4239-BAD8-A00A3159E04D}" destId="{A21B35AB-A6E7-40B0-A48C-F2137E09EDE9}" srcOrd="0" destOrd="0" presId="urn:microsoft.com/office/officeart/2005/8/layout/hierarchy2"/>
+    <dgm:cxn modelId="{FCF5AD4F-0442-1D40-BD21-BD6D2CB796CE}" type="presOf" srcId="{4D72C498-B5D7-4A5E-9949-13D4BDD70C79}" destId="{3F3231AA-D37A-47E2-AA64-F3C7B7B2954D}" srcOrd="0" destOrd="0" presId="urn:microsoft.com/office/officeart/2005/8/layout/hierarchy2"/>
+    <dgm:cxn modelId="{52D9DEC0-9FD6-9E4F-9FCD-47A12595637B}" type="presOf" srcId="{99F72719-26C5-43AC-9154-CEFFF5CEB37E}" destId="{A8464F86-5444-4B1D-8904-D5D84FB93A63}" srcOrd="0" destOrd="0" presId="urn:microsoft.com/office/officeart/2005/8/layout/hierarchy2"/>
+    <dgm:cxn modelId="{74BC23DF-F177-864E-A497-33E38E075B6D}" type="presOf" srcId="{597EB83F-9AF9-4A72-80A3-732912F27C6D}" destId="{1FDB852C-60D2-4512-8688-DBBE489C7C32}" srcOrd="1" destOrd="0" presId="urn:microsoft.com/office/officeart/2005/8/layout/hierarchy2"/>
     <dgm:cxn modelId="{64F301FB-A593-41C9-BDB6-F0EFA7C82324}" srcId="{6EAA9C23-3A78-4C27-AAC9-504C071FA2D8}" destId="{16244E34-B2A7-4CB0-B85E-995BCA75C3E6}" srcOrd="1" destOrd="0" parTransId="{B13E7694-BD7E-4ACD-8A25-288621413B33}" sibTransId="{A0EBF300-51DB-4610-8BD4-DE84A2AC4F9A}"/>
     <dgm:cxn modelId="{D05732E0-8016-4300-94E0-4C5846D8338F}" srcId="{6EAA9C23-3A78-4C27-AAC9-504C071FA2D8}" destId="{495223E1-057C-40FA-B321-DB15D7B7BF1E}" srcOrd="3" destOrd="0" parTransId="{597EB83F-9AF9-4A72-80A3-732912F27C6D}" sibTransId="{3E875B8A-F119-494A-907D-67F8BC091872}"/>
-    <dgm:cxn modelId="{9FB9690D-8C3E-9C44-85D3-21874F3A4F5F}" type="presOf" srcId="{16244E34-B2A7-4CB0-B85E-995BCA75C3E6}" destId="{D91136A0-BBA5-4033-85D4-E551E48A4097}" srcOrd="0" destOrd="0" presId="urn:microsoft.com/office/officeart/2005/8/layout/hierarchy2"/>
-    <dgm:cxn modelId="{53346953-AED7-A346-AB96-A35E513E8B5F}" type="presOf" srcId="{24E98E51-90AC-468F-867A-C952D6FD5668}" destId="{37C38F7E-4D19-426C-A64E-1CBDFC363BB7}" srcOrd="0" destOrd="0" presId="urn:microsoft.com/office/officeart/2005/8/layout/hierarchy2"/>
-    <dgm:cxn modelId="{82ACB8FF-44EB-F240-89E2-15340A1CE095}" type="presOf" srcId="{65626F29-AB7F-4A3E-92D9-6AFC55134C2D}" destId="{76D26D6D-EDAF-4C52-8B4D-841B0D968087}" srcOrd="0" destOrd="0" presId="urn:microsoft.com/office/officeart/2005/8/layout/hierarchy2"/>
-    <dgm:cxn modelId="{0011595B-3B02-EE4F-9202-05E6679FF3CD}" type="presOf" srcId="{B13E7694-BD7E-4ACD-8A25-288621413B33}" destId="{2FF43323-1B88-4D6E-A12C-28C1BD2304F7}" srcOrd="1" destOrd="0" presId="urn:microsoft.com/office/officeart/2005/8/layout/hierarchy2"/>
+    <dgm:cxn modelId="{67941327-4119-A24A-AEA4-1A0FC781E892}" type="presOf" srcId="{65626F29-AB7F-4A3E-92D9-6AFC55134C2D}" destId="{76D26D6D-EDAF-4C52-8B4D-841B0D968087}" srcOrd="0" destOrd="0" presId="urn:microsoft.com/office/officeart/2005/8/layout/hierarchy2"/>
     <dgm:cxn modelId="{967F65B6-C47B-4EC0-ADE6-CAFBBE1F0516}" srcId="{CFFF95AD-6A3E-4156-870B-74376FA448BF}" destId="{559B25C1-457C-4CA8-A035-1849D9779D21}" srcOrd="0" destOrd="0" parTransId="{1489036D-A9DA-40B5-957F-936B4A348264}" sibTransId="{CA40A06D-5492-4390-8F79-91529B97C7E3}"/>
     <dgm:cxn modelId="{D89F6048-F1B4-4787-B926-B49F52CB6F9B}" srcId="{AD7B3DA5-2EE7-42E6-A405-E9204AD083F8}" destId="{4D72C498-B5D7-4A5E-9949-13D4BDD70C79}" srcOrd="0" destOrd="0" parTransId="{3FE4910D-602C-4A72-BB9E-A3BE3A3A0E78}" sibTransId="{A5576FB7-9241-49DD-B403-195A5C6DB3B2}"/>
+    <dgm:cxn modelId="{C6E6AF60-792E-9F4B-9732-F94D31A742E3}" type="presOf" srcId="{16244E34-B2A7-4CB0-B85E-995BCA75C3E6}" destId="{D91136A0-BBA5-4033-85D4-E551E48A4097}" srcOrd="0" destOrd="0" presId="urn:microsoft.com/office/officeart/2005/8/layout/hierarchy2"/>
+    <dgm:cxn modelId="{21434465-3D11-4146-B83D-975B90936ECE}" type="presOf" srcId="{FDC9356B-5836-435E-BB19-C94DC8F3D3EF}" destId="{D63F150D-0E96-4C27-A427-95C317656D1D}" srcOrd="0" destOrd="0" presId="urn:microsoft.com/office/officeart/2005/8/layout/hierarchy2"/>
     <dgm:cxn modelId="{10820E9B-F692-4BF5-B197-3DDE2495C1CB}" srcId="{6EAA9C23-3A78-4C27-AAC9-504C071FA2D8}" destId="{913E8ED9-5793-4239-BAD8-A00A3159E04D}" srcOrd="0" destOrd="0" parTransId="{C72AA88C-4AEE-412B-ABBF-33D17A0AD941}" sibTransId="{E09A0026-5DBE-4A74-ADE4-A8C0FD11704F}"/>
-    <dgm:cxn modelId="{B0075D25-96EF-DB4D-8F3D-A1E8E3B3619F}" type="presOf" srcId="{DD6977A0-3802-4240-88A2-691E7C2C48A6}" destId="{968AF4BE-4974-4BD5-85C7-35A0B47C6F8A}" srcOrd="0" destOrd="0" presId="urn:microsoft.com/office/officeart/2005/8/layout/hierarchy2"/>
-    <dgm:cxn modelId="{B5EDC040-6C2E-034B-A6EC-D10A92065779}" type="presOf" srcId="{139FBCB0-87C1-4D19-9898-BB48C99D5614}" destId="{AEBC5B76-A737-49A2-B533-66F2022C87AD}" srcOrd="0" destOrd="0" presId="urn:microsoft.com/office/officeart/2005/8/layout/hierarchy2"/>
+    <dgm:cxn modelId="{CDE32C06-2D4F-F344-9AC9-6AE8B41F6D62}" type="presOf" srcId="{559D18E3-752D-4EE1-9939-C38FEFFAE5A4}" destId="{9EFBE792-9572-41CC-B394-D06BBCFDDEA7}" srcOrd="0" destOrd="0" presId="urn:microsoft.com/office/officeart/2005/8/layout/hierarchy2"/>
+    <dgm:cxn modelId="{5D5CE590-1B86-6446-A681-72A1F68B6336}" type="presOf" srcId="{B13E7694-BD7E-4ACD-8A25-288621413B33}" destId="{D36435EE-5DD9-4CB1-80E2-64E88C5269A2}" srcOrd="0" destOrd="0" presId="urn:microsoft.com/office/officeart/2005/8/layout/hierarchy2"/>
+    <dgm:cxn modelId="{10F27CA3-B484-304E-A37F-0B51FAE5CA77}" type="presOf" srcId="{90721A67-6AD1-4A80-A90E-9D77E7AD4E6D}" destId="{2D8842D7-E959-42FA-BA94-C6E6A8D46F08}" srcOrd="0" destOrd="0" presId="urn:microsoft.com/office/officeart/2005/8/layout/hierarchy2"/>
+    <dgm:cxn modelId="{830DE777-BCAA-684F-BD08-FDF65469EA7E}" type="presOf" srcId="{CFFF95AD-6A3E-4156-870B-74376FA448BF}" destId="{DE27DD97-4305-47FC-AFB0-35E1E791B27F}" srcOrd="0" destOrd="0" presId="urn:microsoft.com/office/officeart/2005/8/layout/hierarchy2"/>
+    <dgm:cxn modelId="{5F1E8997-11DA-1549-9B03-62397992312F}" type="presOf" srcId="{0B7CF66D-0A27-42E3-AC6D-2DB726B0F1E6}" destId="{C296F982-F6F0-4728-ADF2-DC91F37071EA}" srcOrd="1" destOrd="0" presId="urn:microsoft.com/office/officeart/2005/8/layout/hierarchy2"/>
+    <dgm:cxn modelId="{016907AB-3F88-FB44-ACE8-28D551496299}" type="presOf" srcId="{3FE4910D-602C-4A72-BB9E-A3BE3A3A0E78}" destId="{C26101A3-172C-4AFD-8AA5-00EF71442597}" srcOrd="0" destOrd="0" presId="urn:microsoft.com/office/officeart/2005/8/layout/hierarchy2"/>
+    <dgm:cxn modelId="{8DADA5FC-CAB2-2C4B-B282-75F6CDCEE867}" type="presOf" srcId="{0B7CF66D-0A27-42E3-AC6D-2DB726B0F1E6}" destId="{F84282DA-A190-4AE4-80A2-887CA41C8DE9}" srcOrd="0" destOrd="0" presId="urn:microsoft.com/office/officeart/2005/8/layout/hierarchy2"/>
+    <dgm:cxn modelId="{F89C5B53-26C7-DF44-93DC-088E89998308}" type="presOf" srcId="{C72AA88C-4AEE-412B-ABBF-33D17A0AD941}" destId="{8E5DD861-D493-4A0A-B81E-EB2108ED9BB3}" srcOrd="0" destOrd="0" presId="urn:microsoft.com/office/officeart/2005/8/layout/hierarchy2"/>
     <dgm:cxn modelId="{5D66E035-8128-4BBA-84F0-1D671D2DE898}" srcId="{6EAA9C23-3A78-4C27-AAC9-504C071FA2D8}" destId="{9E6B55FE-E53C-49DC-B515-C2397BEC2CAB}" srcOrd="2" destOrd="0" parTransId="{F1D4A2FF-1ED4-48C6-8293-904F41872AF1}" sibTransId="{9DCC26EF-3D9C-4F2C-A2B6-405DE1FD371A}"/>
-    <dgm:cxn modelId="{BAE861F5-C60E-D84D-A38F-9289DB3E2C03}" type="presOf" srcId="{0B7CF66D-0A27-42E3-AC6D-2DB726B0F1E6}" destId="{C296F982-F6F0-4728-ADF2-DC91F37071EA}" srcOrd="1" destOrd="0" presId="urn:microsoft.com/office/officeart/2005/8/layout/hierarchy2"/>
-    <dgm:cxn modelId="{D9FDDAA8-4862-0A47-BDFB-856DB753D3A8}" type="presOf" srcId="{C72AA88C-4AEE-412B-ABBF-33D17A0AD941}" destId="{C0DFBE07-132A-42A3-A5E2-F594000B2340}" srcOrd="1" destOrd="0" presId="urn:microsoft.com/office/officeart/2005/8/layout/hierarchy2"/>
+    <dgm:cxn modelId="{90B7CCC0-E665-1248-95D4-4169EE3BFDEC}" type="presOf" srcId="{3FE4910D-602C-4A72-BB9E-A3BE3A3A0E78}" destId="{F14A685D-1E0D-4B4F-8491-096DFB19D677}" srcOrd="1" destOrd="0" presId="urn:microsoft.com/office/officeart/2005/8/layout/hierarchy2"/>
     <dgm:cxn modelId="{FD18F822-929A-4822-AE96-7ADBA2A3C5CD}" srcId="{4D72C498-B5D7-4A5E-9949-13D4BDD70C79}" destId="{FDC9356B-5836-435E-BB19-C94DC8F3D3EF}" srcOrd="0" destOrd="0" parTransId="{DD6977A0-3802-4240-88A2-691E7C2C48A6}" sibTransId="{20A4AF65-9EE3-422E-A635-F5D68A4A881B}"/>
-    <dgm:cxn modelId="{80E0A80B-3DE2-C54B-9503-B2A3CF280AAA}" type="presOf" srcId="{559B25C1-457C-4CA8-A035-1849D9779D21}" destId="{858F7110-3310-4783-BBA8-7EC1E711C660}" srcOrd="0" destOrd="0" presId="urn:microsoft.com/office/officeart/2005/8/layout/hierarchy2"/>
-    <dgm:cxn modelId="{CCE3422D-142E-2241-8A08-E1A0701DAA47}" type="presOf" srcId="{90721A67-6AD1-4A80-A90E-9D77E7AD4E6D}" destId="{2D8842D7-E959-42FA-BA94-C6E6A8D46F08}" srcOrd="0" destOrd="0" presId="urn:microsoft.com/office/officeart/2005/8/layout/hierarchy2"/>
-    <dgm:cxn modelId="{795DC833-5A86-0E4C-B2DE-B3E97CE8984A}" type="presOf" srcId="{6EAA9C23-3A78-4C27-AAC9-504C071FA2D8}" destId="{FFF314B7-9492-4462-8B1C-7BC33784FA0A}" srcOrd="0" destOrd="0" presId="urn:microsoft.com/office/officeart/2005/8/layout/hierarchy2"/>
-    <dgm:cxn modelId="{6955B03C-7662-4042-9EA6-41E7DC316F45}" type="presOf" srcId="{99F72719-26C5-43AC-9154-CEFFF5CEB37E}" destId="{ECBF6DD1-22FB-4942-9A69-C2E334F2B933}" srcOrd="1" destOrd="0" presId="urn:microsoft.com/office/officeart/2005/8/layout/hierarchy2"/>
-    <dgm:cxn modelId="{AF87FC51-7EA8-4944-8CD9-11D8FE09D061}" type="presOf" srcId="{0B7CF66D-0A27-42E3-AC6D-2DB726B0F1E6}" destId="{F84282DA-A190-4AE4-80A2-887CA41C8DE9}" srcOrd="0" destOrd="0" presId="urn:microsoft.com/office/officeart/2005/8/layout/hierarchy2"/>
-    <dgm:cxn modelId="{4CA87569-BB8A-E94C-998E-31E906FEA849}" type="presOf" srcId="{FDC9356B-5836-435E-BB19-C94DC8F3D3EF}" destId="{D63F150D-0E96-4C27-A427-95C317656D1D}" srcOrd="0" destOrd="0" presId="urn:microsoft.com/office/officeart/2005/8/layout/hierarchy2"/>
-    <dgm:cxn modelId="{4F7AE2CD-400F-B649-AC79-8A75B9B8CF57}" type="presOf" srcId="{C72AA88C-4AEE-412B-ABBF-33D17A0AD941}" destId="{8E5DD861-D493-4A0A-B81E-EB2108ED9BB3}" srcOrd="0" destOrd="0" presId="urn:microsoft.com/office/officeart/2005/8/layout/hierarchy2"/>
-    <dgm:cxn modelId="{8C81C1EA-A716-6F45-ADBB-92F300285BB5}" type="presParOf" srcId="{76D26D6D-EDAF-4C52-8B4D-841B0D968087}" destId="{F8FABF40-7E53-41D6-A584-A511DC78C1BE}" srcOrd="0" destOrd="0" presId="urn:microsoft.com/office/officeart/2005/8/layout/hierarchy2"/>
-    <dgm:cxn modelId="{0A96F323-4EDB-F34B-98B7-5D8B2C6D9787}" type="presParOf" srcId="{F8FABF40-7E53-41D6-A584-A511DC78C1BE}" destId="{2D8842D7-E959-42FA-BA94-C6E6A8D46F08}" srcOrd="0" destOrd="0" presId="urn:microsoft.com/office/officeart/2005/8/layout/hierarchy2"/>
-    <dgm:cxn modelId="{EC539BFA-539A-5440-B320-5FEDEBB4A09F}" type="presParOf" srcId="{F8FABF40-7E53-41D6-A584-A511DC78C1BE}" destId="{BE75B47B-3650-4F5E-B461-4EF0A961DD5A}" srcOrd="1" destOrd="0" presId="urn:microsoft.com/office/officeart/2005/8/layout/hierarchy2"/>
-    <dgm:cxn modelId="{008B0D98-921A-1547-A7D0-E7B0CB528EE9}" type="presParOf" srcId="{BE75B47B-3650-4F5E-B461-4EF0A961DD5A}" destId="{F84282DA-A190-4AE4-80A2-887CA41C8DE9}" srcOrd="0" destOrd="0" presId="urn:microsoft.com/office/officeart/2005/8/layout/hierarchy2"/>
-    <dgm:cxn modelId="{F9BDA1FE-56D7-2743-864D-33D78069C086}" type="presParOf" srcId="{F84282DA-A190-4AE4-80A2-887CA41C8DE9}" destId="{C296F982-F6F0-4728-ADF2-DC91F37071EA}" srcOrd="0" destOrd="0" presId="urn:microsoft.com/office/officeart/2005/8/layout/hierarchy2"/>
-    <dgm:cxn modelId="{5B2F3F93-60D8-594C-83E2-E809ED1E1757}" type="presParOf" srcId="{BE75B47B-3650-4F5E-B461-4EF0A961DD5A}" destId="{CF42DF83-DDC9-476D-B33D-59E7CA944A5E}" srcOrd="1" destOrd="0" presId="urn:microsoft.com/office/officeart/2005/8/layout/hierarchy2"/>
-    <dgm:cxn modelId="{785F09DC-37C4-F946-BE5D-153EC998DAC4}" type="presParOf" srcId="{CF42DF83-DDC9-476D-B33D-59E7CA944A5E}" destId="{B96A10A5-DFF5-46F1-944C-3675766C550F}" srcOrd="0" destOrd="0" presId="urn:microsoft.com/office/officeart/2005/8/layout/hierarchy2"/>
-    <dgm:cxn modelId="{7149721D-FDEC-2C4E-9C99-4D0159EB110B}" type="presParOf" srcId="{CF42DF83-DDC9-476D-B33D-59E7CA944A5E}" destId="{4F298BFB-1885-4076-9A22-AC9C0889C64B}" srcOrd="1" destOrd="0" presId="urn:microsoft.com/office/officeart/2005/8/layout/hierarchy2"/>
-    <dgm:cxn modelId="{4F33CA22-0E68-384E-93E3-AC60BAEFE0B1}" type="presParOf" srcId="{4F298BFB-1885-4076-9A22-AC9C0889C64B}" destId="{C26101A3-172C-4AFD-8AA5-00EF71442597}" srcOrd="0" destOrd="0" presId="urn:microsoft.com/office/officeart/2005/8/layout/hierarchy2"/>
-    <dgm:cxn modelId="{80A220D1-48B4-7042-A030-0D4658F8E413}" type="presParOf" srcId="{C26101A3-172C-4AFD-8AA5-00EF71442597}" destId="{F14A685D-1E0D-4B4F-8491-096DFB19D677}" srcOrd="0" destOrd="0" presId="urn:microsoft.com/office/officeart/2005/8/layout/hierarchy2"/>
-    <dgm:cxn modelId="{FC2A3213-363F-4540-8F9C-E76043FA05BC}" type="presParOf" srcId="{4F298BFB-1885-4076-9A22-AC9C0889C64B}" destId="{F368639D-315F-4154-88B1-6A5B912D6526}" srcOrd="1" destOrd="0" presId="urn:microsoft.com/office/officeart/2005/8/layout/hierarchy2"/>
-    <dgm:cxn modelId="{BDD0F59A-89D6-4449-83D0-4DA5873807EF}" type="presParOf" srcId="{F368639D-315F-4154-88B1-6A5B912D6526}" destId="{3F3231AA-D37A-47E2-AA64-F3C7B7B2954D}" srcOrd="0" destOrd="0" presId="urn:microsoft.com/office/officeart/2005/8/layout/hierarchy2"/>
-    <dgm:cxn modelId="{84D6BA04-577A-3B4C-A22B-719ACC726676}" type="presParOf" srcId="{F368639D-315F-4154-88B1-6A5B912D6526}" destId="{397AEE95-8A0C-4187-A00A-9EB934AA598C}" srcOrd="1" destOrd="0" presId="urn:microsoft.com/office/officeart/2005/8/layout/hierarchy2"/>
-    <dgm:cxn modelId="{088A6F18-2F55-1C4B-87BC-BD1AB6832E43}" type="presParOf" srcId="{397AEE95-8A0C-4187-A00A-9EB934AA598C}" destId="{968AF4BE-4974-4BD5-85C7-35A0B47C6F8A}" srcOrd="0" destOrd="0" presId="urn:microsoft.com/office/officeart/2005/8/layout/hierarchy2"/>
-    <dgm:cxn modelId="{317D4B10-1C39-C845-8A1B-822AF83FCF0D}" type="presParOf" srcId="{968AF4BE-4974-4BD5-85C7-35A0B47C6F8A}" destId="{6F424515-AE64-4689-98CF-DEE19DC54531}" srcOrd="0" destOrd="0" presId="urn:microsoft.com/office/officeart/2005/8/layout/hierarchy2"/>
-    <dgm:cxn modelId="{A4A9B988-F30C-144B-B6C4-69A9F1FABCF7}" type="presParOf" srcId="{397AEE95-8A0C-4187-A00A-9EB934AA598C}" destId="{EB924A49-A3F3-497C-ACC4-327EDE264F60}" srcOrd="1" destOrd="0" presId="urn:microsoft.com/office/officeart/2005/8/layout/hierarchy2"/>
-    <dgm:cxn modelId="{A7B5DF4F-7864-D24E-9021-A2C7EA7E98B6}" type="presParOf" srcId="{EB924A49-A3F3-497C-ACC4-327EDE264F60}" destId="{D63F150D-0E96-4C27-A427-95C317656D1D}" srcOrd="0" destOrd="0" presId="urn:microsoft.com/office/officeart/2005/8/layout/hierarchy2"/>
-    <dgm:cxn modelId="{F3752ECE-8481-0444-93A3-6CC7DDF2BC3D}" type="presParOf" srcId="{EB924A49-A3F3-497C-ACC4-327EDE264F60}" destId="{1491B2AE-5B55-45CE-B988-8E12BEB8BF55}" srcOrd="1" destOrd="0" presId="urn:microsoft.com/office/officeart/2005/8/layout/hierarchy2"/>
-    <dgm:cxn modelId="{4A1AFDA8-0C34-334E-9E90-7043FCC86ED6}" type="presParOf" srcId="{397AEE95-8A0C-4187-A00A-9EB934AA598C}" destId="{AEBC5B76-A737-49A2-B533-66F2022C87AD}" srcOrd="2" destOrd="0" presId="urn:microsoft.com/office/officeart/2005/8/layout/hierarchy2"/>
-    <dgm:cxn modelId="{A316CB53-F499-3F41-9503-6C24EF5F8A7D}" type="presParOf" srcId="{AEBC5B76-A737-49A2-B533-66F2022C87AD}" destId="{2D4C1DD3-7A1B-4669-AB42-72A65ACFF1A8}" srcOrd="0" destOrd="0" presId="urn:microsoft.com/office/officeart/2005/8/layout/hierarchy2"/>
-    <dgm:cxn modelId="{0BA057F7-D443-344A-BC7A-B51EEEDEA6B5}" type="presParOf" srcId="{397AEE95-8A0C-4187-A00A-9EB934AA598C}" destId="{9F7C6272-585E-4DDA-B1DC-EB4580AF2AB2}" srcOrd="3" destOrd="0" presId="urn:microsoft.com/office/officeart/2005/8/layout/hierarchy2"/>
-    <dgm:cxn modelId="{5BD61DAC-9ABF-4B4B-8A89-A218AF80AE25}" type="presParOf" srcId="{9F7C6272-585E-4DDA-B1DC-EB4580AF2AB2}" destId="{DE27DD97-4305-47FC-AFB0-35E1E791B27F}" srcOrd="0" destOrd="0" presId="urn:microsoft.com/office/officeart/2005/8/layout/hierarchy2"/>
-    <dgm:cxn modelId="{EF880FD9-993B-9F4A-B18C-EA70DAC321AD}" type="presParOf" srcId="{9F7C6272-585E-4DDA-B1DC-EB4580AF2AB2}" destId="{4A028989-708D-4CC4-885B-928EC3B6636B}" srcOrd="1" destOrd="0" presId="urn:microsoft.com/office/officeart/2005/8/layout/hierarchy2"/>
-    <dgm:cxn modelId="{B3333708-ED41-8D45-B868-163F68CC4C8E}" type="presParOf" srcId="{4A028989-708D-4CC4-885B-928EC3B6636B}" destId="{EBFADA6F-FD50-43FB-87CB-15B1D9AA94CD}" srcOrd="0" destOrd="0" presId="urn:microsoft.com/office/officeart/2005/8/layout/hierarchy2"/>
-    <dgm:cxn modelId="{DAC16830-918C-2F41-8979-C284D70A0F87}" type="presParOf" srcId="{EBFADA6F-FD50-43FB-87CB-15B1D9AA94CD}" destId="{D2E89353-C1DC-4D8C-81F7-770019C69DEF}" srcOrd="0" destOrd="0" presId="urn:microsoft.com/office/officeart/2005/8/layout/hierarchy2"/>
-    <dgm:cxn modelId="{C470388E-4887-0640-A1AD-1AB97F686F1C}" type="presParOf" srcId="{4A028989-708D-4CC4-885B-928EC3B6636B}" destId="{CC9BC564-3787-4383-9FFC-61D9D0588B21}" srcOrd="1" destOrd="0" presId="urn:microsoft.com/office/officeart/2005/8/layout/hierarchy2"/>
-    <dgm:cxn modelId="{6639B36F-3B3B-3F4F-99F4-718AD24B8949}" type="presParOf" srcId="{CC9BC564-3787-4383-9FFC-61D9D0588B21}" destId="{858F7110-3310-4783-BBA8-7EC1E711C660}" srcOrd="0" destOrd="0" presId="urn:microsoft.com/office/officeart/2005/8/layout/hierarchy2"/>
-    <dgm:cxn modelId="{6BDDAFE6-9FC7-5545-BA01-F41A9C7E5C85}" type="presParOf" srcId="{CC9BC564-3787-4383-9FFC-61D9D0588B21}" destId="{65C1A66E-C56C-4171-AB97-8297D46BDB88}" srcOrd="1" destOrd="0" presId="urn:microsoft.com/office/officeart/2005/8/layout/hierarchy2"/>
-    <dgm:cxn modelId="{B96C27BB-143C-F147-AD04-22A534ECCCA2}" type="presParOf" srcId="{397AEE95-8A0C-4187-A00A-9EB934AA598C}" destId="{9EFBE792-9572-41CC-B394-D06BBCFDDEA7}" srcOrd="4" destOrd="0" presId="urn:microsoft.com/office/officeart/2005/8/layout/hierarchy2"/>
-    <dgm:cxn modelId="{05D5A07A-3312-0E4B-B7E5-D3EFF8059753}" type="presParOf" srcId="{9EFBE792-9572-41CC-B394-D06BBCFDDEA7}" destId="{E36A5456-E43A-492B-ABAE-06F81987E8E0}" srcOrd="0" destOrd="0" presId="urn:microsoft.com/office/officeart/2005/8/layout/hierarchy2"/>
-    <dgm:cxn modelId="{0B9E4854-51BF-7F41-9576-D859A1C86DE9}" type="presParOf" srcId="{397AEE95-8A0C-4187-A00A-9EB934AA598C}" destId="{6D225540-AFA0-415E-A130-ABE75225B256}" srcOrd="5" destOrd="0" presId="urn:microsoft.com/office/officeart/2005/8/layout/hierarchy2"/>
-    <dgm:cxn modelId="{9963BCAA-2474-F149-886D-09F874BD81B1}" type="presParOf" srcId="{6D225540-AFA0-415E-A130-ABE75225B256}" destId="{37C38F7E-4D19-426C-A64E-1CBDFC363BB7}" srcOrd="0" destOrd="0" presId="urn:microsoft.com/office/officeart/2005/8/layout/hierarchy2"/>
-    <dgm:cxn modelId="{A0AC75E1-5766-D945-A183-8D4F7B4E972B}" type="presParOf" srcId="{6D225540-AFA0-415E-A130-ABE75225B256}" destId="{F4349A4C-5F5C-42E6-B925-D581139B19CA}" srcOrd="1" destOrd="0" presId="urn:microsoft.com/office/officeart/2005/8/layout/hierarchy2"/>
-    <dgm:cxn modelId="{CD3B7A7D-DB56-0646-936D-6639B58D94B8}" type="presParOf" srcId="{BE75B47B-3650-4F5E-B461-4EF0A961DD5A}" destId="{A8464F86-5444-4B1D-8904-D5D84FB93A63}" srcOrd="2" destOrd="0" presId="urn:microsoft.com/office/officeart/2005/8/layout/hierarchy2"/>
-    <dgm:cxn modelId="{A4AE1C30-C151-5C44-B66F-5D4EE250AA46}" type="presParOf" srcId="{A8464F86-5444-4B1D-8904-D5D84FB93A63}" destId="{ECBF6DD1-22FB-4942-9A69-C2E334F2B933}" srcOrd="0" destOrd="0" presId="urn:microsoft.com/office/officeart/2005/8/layout/hierarchy2"/>
-    <dgm:cxn modelId="{FC72D4D0-D937-234F-ABFA-7B33934B6654}" type="presParOf" srcId="{BE75B47B-3650-4F5E-B461-4EF0A961DD5A}" destId="{E0C7B8DF-83A1-45D9-B9D9-9ED1C37E4CA4}" srcOrd="3" destOrd="0" presId="urn:microsoft.com/office/officeart/2005/8/layout/hierarchy2"/>
-    <dgm:cxn modelId="{D8EB5DF5-FA16-4748-A0CB-872734DA4E92}" type="presParOf" srcId="{E0C7B8DF-83A1-45D9-B9D9-9ED1C37E4CA4}" destId="{FFF314B7-9492-4462-8B1C-7BC33784FA0A}" srcOrd="0" destOrd="0" presId="urn:microsoft.com/office/officeart/2005/8/layout/hierarchy2"/>
-    <dgm:cxn modelId="{B3E81855-2BDF-E040-BA33-7A3DD61D3D17}" type="presParOf" srcId="{E0C7B8DF-83A1-45D9-B9D9-9ED1C37E4CA4}" destId="{F4FA03A4-3DA6-47F7-9A77-3B374796CB77}" srcOrd="1" destOrd="0" presId="urn:microsoft.com/office/officeart/2005/8/layout/hierarchy2"/>
-    <dgm:cxn modelId="{08931472-3882-5C48-956F-E191F601C0AA}" type="presParOf" srcId="{F4FA03A4-3DA6-47F7-9A77-3B374796CB77}" destId="{8E5DD861-D493-4A0A-B81E-EB2108ED9BB3}" srcOrd="0" destOrd="0" presId="urn:microsoft.com/office/officeart/2005/8/layout/hierarchy2"/>
-    <dgm:cxn modelId="{22CF06D5-DD4E-0343-912D-4EC8A332DFD3}" type="presParOf" srcId="{8E5DD861-D493-4A0A-B81E-EB2108ED9BB3}" destId="{C0DFBE07-132A-42A3-A5E2-F594000B2340}" srcOrd="0" destOrd="0" presId="urn:microsoft.com/office/officeart/2005/8/layout/hierarchy2"/>
-    <dgm:cxn modelId="{00742F8B-C76B-2B4A-9FE1-982CCFFAC954}" type="presParOf" srcId="{F4FA03A4-3DA6-47F7-9A77-3B374796CB77}" destId="{D48AA310-08E8-41B2-9889-9054306545F3}" srcOrd="1" destOrd="0" presId="urn:microsoft.com/office/officeart/2005/8/layout/hierarchy2"/>
-    <dgm:cxn modelId="{08263130-144A-7C4A-9DFD-0EBC61C711F0}" type="presParOf" srcId="{D48AA310-08E8-41B2-9889-9054306545F3}" destId="{A21B35AB-A6E7-40B0-A48C-F2137E09EDE9}" srcOrd="0" destOrd="0" presId="urn:microsoft.com/office/officeart/2005/8/layout/hierarchy2"/>
-    <dgm:cxn modelId="{7F4BED7A-82F9-0C45-8FB1-9BBA4FCAB319}" type="presParOf" srcId="{D48AA310-08E8-41B2-9889-9054306545F3}" destId="{8B5CE3EF-0622-44C1-849C-2057D356BCBF}" srcOrd="1" destOrd="0" presId="urn:microsoft.com/office/officeart/2005/8/layout/hierarchy2"/>
-    <dgm:cxn modelId="{FBD54A76-E598-1841-8DCD-88BE1E750813}" type="presParOf" srcId="{F4FA03A4-3DA6-47F7-9A77-3B374796CB77}" destId="{D36435EE-5DD9-4CB1-80E2-64E88C5269A2}" srcOrd="2" destOrd="0" presId="urn:microsoft.com/office/officeart/2005/8/layout/hierarchy2"/>
-    <dgm:cxn modelId="{BB340963-034C-E54B-AEF3-5E5E3E7710A1}" type="presParOf" srcId="{D36435EE-5DD9-4CB1-80E2-64E88C5269A2}" destId="{2FF43323-1B88-4D6E-A12C-28C1BD2304F7}" srcOrd="0" destOrd="0" presId="urn:microsoft.com/office/officeart/2005/8/layout/hierarchy2"/>
-    <dgm:cxn modelId="{FE348D05-7835-EC40-B68C-2979177DAE75}" type="presParOf" srcId="{F4FA03A4-3DA6-47F7-9A77-3B374796CB77}" destId="{36D12C6A-C33F-444D-985E-C87528F365EF}" srcOrd="3" destOrd="0" presId="urn:microsoft.com/office/officeart/2005/8/layout/hierarchy2"/>
-    <dgm:cxn modelId="{871252B3-8341-8A45-B9DE-290CF84A5821}" type="presParOf" srcId="{36D12C6A-C33F-444D-985E-C87528F365EF}" destId="{D91136A0-BBA5-4033-85D4-E551E48A4097}" srcOrd="0" destOrd="0" presId="urn:microsoft.com/office/officeart/2005/8/layout/hierarchy2"/>
-    <dgm:cxn modelId="{0AA7FE30-828E-5F4F-B1B9-E32B1B48F89A}" type="presParOf" srcId="{36D12C6A-C33F-444D-985E-C87528F365EF}" destId="{18A8A596-414D-45EC-82A0-4CE6CE2BCEAF}" srcOrd="1" destOrd="0" presId="urn:microsoft.com/office/officeart/2005/8/layout/hierarchy2"/>
-    <dgm:cxn modelId="{54A5EDDD-AC89-2944-A042-6BC804FC883C}" type="presParOf" srcId="{F4FA03A4-3DA6-47F7-9A77-3B374796CB77}" destId="{215E04C8-8ADC-4870-8072-6C6871A934E8}" srcOrd="4" destOrd="0" presId="urn:microsoft.com/office/officeart/2005/8/layout/hierarchy2"/>
-    <dgm:cxn modelId="{E21C9535-E52C-FE45-9444-43B15FC3F278}" type="presParOf" srcId="{215E04C8-8ADC-4870-8072-6C6871A934E8}" destId="{881DB251-9FB1-4300-9BCC-5ED061EBD6BA}" srcOrd="0" destOrd="0" presId="urn:microsoft.com/office/officeart/2005/8/layout/hierarchy2"/>
-    <dgm:cxn modelId="{8877510F-976A-644F-A3DA-ACFD18E55B3A}" type="presParOf" srcId="{F4FA03A4-3DA6-47F7-9A77-3B374796CB77}" destId="{99095670-E0F4-480E-9255-5D1CF51C2306}" srcOrd="5" destOrd="0" presId="urn:microsoft.com/office/officeart/2005/8/layout/hierarchy2"/>
-    <dgm:cxn modelId="{AADF5492-5C88-CF48-8A54-C5ECF6BBE00F}" type="presParOf" srcId="{99095670-E0F4-480E-9255-5D1CF51C2306}" destId="{288590B9-AA3F-44E1-86EF-EEFFCBA51BD5}" srcOrd="0" destOrd="0" presId="urn:microsoft.com/office/officeart/2005/8/layout/hierarchy2"/>
-    <dgm:cxn modelId="{13BDCA95-1936-FC41-B93B-97D7030B1F60}" type="presParOf" srcId="{99095670-E0F4-480E-9255-5D1CF51C2306}" destId="{C9ADEDFB-79EA-4185-B0EC-F6EC4D8F782E}" srcOrd="1" destOrd="0" presId="urn:microsoft.com/office/officeart/2005/8/layout/hierarchy2"/>
-    <dgm:cxn modelId="{49875168-462A-6F4E-A630-7B74603F4DD8}" type="presParOf" srcId="{F4FA03A4-3DA6-47F7-9A77-3B374796CB77}" destId="{D955C53B-B716-4B38-9366-F9DF3D076BCB}" srcOrd="6" destOrd="0" presId="urn:microsoft.com/office/officeart/2005/8/layout/hierarchy2"/>
-    <dgm:cxn modelId="{AC2DB3CB-A286-0E42-A92A-9957F77D1D99}" type="presParOf" srcId="{D955C53B-B716-4B38-9366-F9DF3D076BCB}" destId="{1FDB852C-60D2-4512-8688-DBBE489C7C32}" srcOrd="0" destOrd="0" presId="urn:microsoft.com/office/officeart/2005/8/layout/hierarchy2"/>
-    <dgm:cxn modelId="{0970F445-C950-9048-8B10-B0372AD7DC17}" type="presParOf" srcId="{F4FA03A4-3DA6-47F7-9A77-3B374796CB77}" destId="{4D2DD327-F21E-40DF-89CF-2531CE508332}" srcOrd="7" destOrd="0" presId="urn:microsoft.com/office/officeart/2005/8/layout/hierarchy2"/>
-    <dgm:cxn modelId="{367B2BE8-DC70-F44F-91A3-A4DEB6DA783D}" type="presParOf" srcId="{4D2DD327-F21E-40DF-89CF-2531CE508332}" destId="{98EDA116-065D-473B-983B-F7A1A4E0692D}" srcOrd="0" destOrd="0" presId="urn:microsoft.com/office/officeart/2005/8/layout/hierarchy2"/>
-    <dgm:cxn modelId="{F208CBD5-C31D-1646-9660-19C67E45E319}" type="presParOf" srcId="{4D2DD327-F21E-40DF-89CF-2531CE508332}" destId="{DF92D010-B557-4787-97CA-5DC4251ABFBB}" srcOrd="1" destOrd="0" presId="urn:microsoft.com/office/officeart/2005/8/layout/hierarchy2"/>
+    <dgm:cxn modelId="{5746D201-BCE0-2E4F-B5EF-6F26D9F2C87C}" type="presOf" srcId="{DD6977A0-3802-4240-88A2-691E7C2C48A6}" destId="{6F424515-AE64-4689-98CF-DEE19DC54531}" srcOrd="1" destOrd="0" presId="urn:microsoft.com/office/officeart/2005/8/layout/hierarchy2"/>
+    <dgm:cxn modelId="{12443485-F127-8943-ADF6-D34D87087D03}" type="presOf" srcId="{6EAA9C23-3A78-4C27-AAC9-504C071FA2D8}" destId="{FFF314B7-9492-4462-8B1C-7BC33784FA0A}" srcOrd="0" destOrd="0" presId="urn:microsoft.com/office/officeart/2005/8/layout/hierarchy2"/>
+    <dgm:cxn modelId="{48A3BE8D-17CD-4F47-A319-9C89E07F841E}" type="presParOf" srcId="{76D26D6D-EDAF-4C52-8B4D-841B0D968087}" destId="{F8FABF40-7E53-41D6-A584-A511DC78C1BE}" srcOrd="0" destOrd="0" presId="urn:microsoft.com/office/officeart/2005/8/layout/hierarchy2"/>
+    <dgm:cxn modelId="{B3C21B14-C883-A041-8F0B-366EB840C9A2}" type="presParOf" srcId="{F8FABF40-7E53-41D6-A584-A511DC78C1BE}" destId="{2D8842D7-E959-42FA-BA94-C6E6A8D46F08}" srcOrd="0" destOrd="0" presId="urn:microsoft.com/office/officeart/2005/8/layout/hierarchy2"/>
+    <dgm:cxn modelId="{5CE32AD4-3EF2-F546-9232-6250810C82E0}" type="presParOf" srcId="{F8FABF40-7E53-41D6-A584-A511DC78C1BE}" destId="{BE75B47B-3650-4F5E-B461-4EF0A961DD5A}" srcOrd="1" destOrd="0" presId="urn:microsoft.com/office/officeart/2005/8/layout/hierarchy2"/>
+    <dgm:cxn modelId="{5075EDE0-56AA-E04C-9E2F-6B9F58B36B21}" type="presParOf" srcId="{BE75B47B-3650-4F5E-B461-4EF0A961DD5A}" destId="{F84282DA-A190-4AE4-80A2-887CA41C8DE9}" srcOrd="0" destOrd="0" presId="urn:microsoft.com/office/officeart/2005/8/layout/hierarchy2"/>
+    <dgm:cxn modelId="{BE35954F-D55E-6C47-844E-754B307C2732}" type="presParOf" srcId="{F84282DA-A190-4AE4-80A2-887CA41C8DE9}" destId="{C296F982-F6F0-4728-ADF2-DC91F37071EA}" srcOrd="0" destOrd="0" presId="urn:microsoft.com/office/officeart/2005/8/layout/hierarchy2"/>
+    <dgm:cxn modelId="{7EAF44B7-E2B1-2147-83F7-617F0B4C4594}" type="presParOf" srcId="{BE75B47B-3650-4F5E-B461-4EF0A961DD5A}" destId="{CF42DF83-DDC9-476D-B33D-59E7CA944A5E}" srcOrd="1" destOrd="0" presId="urn:microsoft.com/office/officeart/2005/8/layout/hierarchy2"/>
+    <dgm:cxn modelId="{6C8B0B08-653F-2843-BB08-B595057D53CF}" type="presParOf" srcId="{CF42DF83-DDC9-476D-B33D-59E7CA944A5E}" destId="{B96A10A5-DFF5-46F1-944C-3675766C550F}" srcOrd="0" destOrd="0" presId="urn:microsoft.com/office/officeart/2005/8/layout/hierarchy2"/>
+    <dgm:cxn modelId="{3F524F73-CA14-D14C-9326-BC3E71C5EAD5}" type="presParOf" srcId="{CF42DF83-DDC9-476D-B33D-59E7CA944A5E}" destId="{4F298BFB-1885-4076-9A22-AC9C0889C64B}" srcOrd="1" destOrd="0" presId="urn:microsoft.com/office/officeart/2005/8/layout/hierarchy2"/>
+    <dgm:cxn modelId="{0BDD7BC3-CE9F-3D4E-95A8-10DC9E541DB3}" type="presParOf" srcId="{4F298BFB-1885-4076-9A22-AC9C0889C64B}" destId="{C26101A3-172C-4AFD-8AA5-00EF71442597}" srcOrd="0" destOrd="0" presId="urn:microsoft.com/office/officeart/2005/8/layout/hierarchy2"/>
+    <dgm:cxn modelId="{C06016BB-BE68-F644-9639-CA1CCAB34BD0}" type="presParOf" srcId="{C26101A3-172C-4AFD-8AA5-00EF71442597}" destId="{F14A685D-1E0D-4B4F-8491-096DFB19D677}" srcOrd="0" destOrd="0" presId="urn:microsoft.com/office/officeart/2005/8/layout/hierarchy2"/>
+    <dgm:cxn modelId="{66A8870C-578D-394E-B8AC-C583349C1488}" type="presParOf" srcId="{4F298BFB-1885-4076-9A22-AC9C0889C64B}" destId="{F368639D-315F-4154-88B1-6A5B912D6526}" srcOrd="1" destOrd="0" presId="urn:microsoft.com/office/officeart/2005/8/layout/hierarchy2"/>
+    <dgm:cxn modelId="{21753142-4B02-0841-A2BC-4B3DE3553A13}" type="presParOf" srcId="{F368639D-315F-4154-88B1-6A5B912D6526}" destId="{3F3231AA-D37A-47E2-AA64-F3C7B7B2954D}" srcOrd="0" destOrd="0" presId="urn:microsoft.com/office/officeart/2005/8/layout/hierarchy2"/>
+    <dgm:cxn modelId="{115D1D75-9DFC-3245-80C2-578650EBC2BB}" type="presParOf" srcId="{F368639D-315F-4154-88B1-6A5B912D6526}" destId="{397AEE95-8A0C-4187-A00A-9EB934AA598C}" srcOrd="1" destOrd="0" presId="urn:microsoft.com/office/officeart/2005/8/layout/hierarchy2"/>
+    <dgm:cxn modelId="{B696CBBA-AC73-9B40-A89D-F99F3E7000A7}" type="presParOf" srcId="{397AEE95-8A0C-4187-A00A-9EB934AA598C}" destId="{968AF4BE-4974-4BD5-85C7-35A0B47C6F8A}" srcOrd="0" destOrd="0" presId="urn:microsoft.com/office/officeart/2005/8/layout/hierarchy2"/>
+    <dgm:cxn modelId="{4D9234E8-1EAC-BB41-A79F-064FAE334877}" type="presParOf" srcId="{968AF4BE-4974-4BD5-85C7-35A0B47C6F8A}" destId="{6F424515-AE64-4689-98CF-DEE19DC54531}" srcOrd="0" destOrd="0" presId="urn:microsoft.com/office/officeart/2005/8/layout/hierarchy2"/>
+    <dgm:cxn modelId="{219C2B7A-D078-E94D-A24E-F18EACB7B619}" type="presParOf" srcId="{397AEE95-8A0C-4187-A00A-9EB934AA598C}" destId="{EB924A49-A3F3-497C-ACC4-327EDE264F60}" srcOrd="1" destOrd="0" presId="urn:microsoft.com/office/officeart/2005/8/layout/hierarchy2"/>
+    <dgm:cxn modelId="{248264F7-67A6-7A45-8812-AF6CF6D2232F}" type="presParOf" srcId="{EB924A49-A3F3-497C-ACC4-327EDE264F60}" destId="{D63F150D-0E96-4C27-A427-95C317656D1D}" srcOrd="0" destOrd="0" presId="urn:microsoft.com/office/officeart/2005/8/layout/hierarchy2"/>
+    <dgm:cxn modelId="{919D60C3-F829-B248-9A31-1AD3F6145E65}" type="presParOf" srcId="{EB924A49-A3F3-497C-ACC4-327EDE264F60}" destId="{1491B2AE-5B55-45CE-B988-8E12BEB8BF55}" srcOrd="1" destOrd="0" presId="urn:microsoft.com/office/officeart/2005/8/layout/hierarchy2"/>
+    <dgm:cxn modelId="{AAF6682E-33A5-1D4F-834B-10EAAABFB571}" type="presParOf" srcId="{397AEE95-8A0C-4187-A00A-9EB934AA598C}" destId="{AEBC5B76-A737-49A2-B533-66F2022C87AD}" srcOrd="2" destOrd="0" presId="urn:microsoft.com/office/officeart/2005/8/layout/hierarchy2"/>
+    <dgm:cxn modelId="{37DC694E-BDD7-1242-B04F-7034A8DDFABD}" type="presParOf" srcId="{AEBC5B76-A737-49A2-B533-66F2022C87AD}" destId="{2D4C1DD3-7A1B-4669-AB42-72A65ACFF1A8}" srcOrd="0" destOrd="0" presId="urn:microsoft.com/office/officeart/2005/8/layout/hierarchy2"/>
+    <dgm:cxn modelId="{31B6129A-B0F1-0B4F-B447-7EB58DAF3004}" type="presParOf" srcId="{397AEE95-8A0C-4187-A00A-9EB934AA598C}" destId="{9F7C6272-585E-4DDA-B1DC-EB4580AF2AB2}" srcOrd="3" destOrd="0" presId="urn:microsoft.com/office/officeart/2005/8/layout/hierarchy2"/>
+    <dgm:cxn modelId="{2AE8B022-973A-0A4F-8545-0292A9B2A0C6}" type="presParOf" srcId="{9F7C6272-585E-4DDA-B1DC-EB4580AF2AB2}" destId="{DE27DD97-4305-47FC-AFB0-35E1E791B27F}" srcOrd="0" destOrd="0" presId="urn:microsoft.com/office/officeart/2005/8/layout/hierarchy2"/>
+    <dgm:cxn modelId="{CAE9DB53-CC71-674F-BF14-DDAC855D5C17}" type="presParOf" srcId="{9F7C6272-585E-4DDA-B1DC-EB4580AF2AB2}" destId="{4A028989-708D-4CC4-885B-928EC3B6636B}" srcOrd="1" destOrd="0" presId="urn:microsoft.com/office/officeart/2005/8/layout/hierarchy2"/>
+    <dgm:cxn modelId="{CDACCE7D-33D3-7042-BB26-C88B13B7B8E6}" type="presParOf" srcId="{4A028989-708D-4CC4-885B-928EC3B6636B}" destId="{EBFADA6F-FD50-43FB-87CB-15B1D9AA94CD}" srcOrd="0" destOrd="0" presId="urn:microsoft.com/office/officeart/2005/8/layout/hierarchy2"/>
+    <dgm:cxn modelId="{C973BB41-C3D1-3940-8AC1-6BEB57FB1FF7}" type="presParOf" srcId="{EBFADA6F-FD50-43FB-87CB-15B1D9AA94CD}" destId="{D2E89353-C1DC-4D8C-81F7-770019C69DEF}" srcOrd="0" destOrd="0" presId="urn:microsoft.com/office/officeart/2005/8/layout/hierarchy2"/>
+    <dgm:cxn modelId="{8992397B-354C-1F4D-ACFD-8D103DFC8C6F}" type="presParOf" srcId="{4A028989-708D-4CC4-885B-928EC3B6636B}" destId="{CC9BC564-3787-4383-9FFC-61D9D0588B21}" srcOrd="1" destOrd="0" presId="urn:microsoft.com/office/officeart/2005/8/layout/hierarchy2"/>
+    <dgm:cxn modelId="{68BA6CA0-19D0-0846-8CF4-FF846644EB3A}" type="presParOf" srcId="{CC9BC564-3787-4383-9FFC-61D9D0588B21}" destId="{858F7110-3310-4783-BBA8-7EC1E711C660}" srcOrd="0" destOrd="0" presId="urn:microsoft.com/office/officeart/2005/8/layout/hierarchy2"/>
+    <dgm:cxn modelId="{B6B5771C-C0E9-2E4E-B3E2-F17662209787}" type="presParOf" srcId="{CC9BC564-3787-4383-9FFC-61D9D0588B21}" destId="{65C1A66E-C56C-4171-AB97-8297D46BDB88}" srcOrd="1" destOrd="0" presId="urn:microsoft.com/office/officeart/2005/8/layout/hierarchy2"/>
+    <dgm:cxn modelId="{E5B5B140-DA4E-C04F-83D1-EF88C1DDB0B4}" type="presParOf" srcId="{397AEE95-8A0C-4187-A00A-9EB934AA598C}" destId="{9EFBE792-9572-41CC-B394-D06BBCFDDEA7}" srcOrd="4" destOrd="0" presId="urn:microsoft.com/office/officeart/2005/8/layout/hierarchy2"/>
+    <dgm:cxn modelId="{490DF9A1-425E-4F42-8CB4-6A77C448D9CE}" type="presParOf" srcId="{9EFBE792-9572-41CC-B394-D06BBCFDDEA7}" destId="{E36A5456-E43A-492B-ABAE-06F81987E8E0}" srcOrd="0" destOrd="0" presId="urn:microsoft.com/office/officeart/2005/8/layout/hierarchy2"/>
+    <dgm:cxn modelId="{57B41A98-0D41-2341-A099-22BD2C4B6B3F}" type="presParOf" srcId="{397AEE95-8A0C-4187-A00A-9EB934AA598C}" destId="{6D225540-AFA0-415E-A130-ABE75225B256}" srcOrd="5" destOrd="0" presId="urn:microsoft.com/office/officeart/2005/8/layout/hierarchy2"/>
+    <dgm:cxn modelId="{CB4E82A1-0A53-9240-94A7-739A2FE31B3A}" type="presParOf" srcId="{6D225540-AFA0-415E-A130-ABE75225B256}" destId="{37C38F7E-4D19-426C-A64E-1CBDFC363BB7}" srcOrd="0" destOrd="0" presId="urn:microsoft.com/office/officeart/2005/8/layout/hierarchy2"/>
+    <dgm:cxn modelId="{15F0C746-326D-2B43-B674-AA45994834FC}" type="presParOf" srcId="{6D225540-AFA0-415E-A130-ABE75225B256}" destId="{F4349A4C-5F5C-42E6-B925-D581139B19CA}" srcOrd="1" destOrd="0" presId="urn:microsoft.com/office/officeart/2005/8/layout/hierarchy2"/>
+    <dgm:cxn modelId="{5E85CF2E-D231-C342-9750-62EF1B979C48}" type="presParOf" srcId="{BE75B47B-3650-4F5E-B461-4EF0A961DD5A}" destId="{A8464F86-5444-4B1D-8904-D5D84FB93A63}" srcOrd="2" destOrd="0" presId="urn:microsoft.com/office/officeart/2005/8/layout/hierarchy2"/>
+    <dgm:cxn modelId="{D3B2B30A-416B-D74A-AFD9-91B23E862B0F}" type="presParOf" srcId="{A8464F86-5444-4B1D-8904-D5D84FB93A63}" destId="{ECBF6DD1-22FB-4942-9A69-C2E334F2B933}" srcOrd="0" destOrd="0" presId="urn:microsoft.com/office/officeart/2005/8/layout/hierarchy2"/>
+    <dgm:cxn modelId="{D56B54D3-C375-A44F-8F27-4A01176AC3A0}" type="presParOf" srcId="{BE75B47B-3650-4F5E-B461-4EF0A961DD5A}" destId="{E0C7B8DF-83A1-45D9-B9D9-9ED1C37E4CA4}" srcOrd="3" destOrd="0" presId="urn:microsoft.com/office/officeart/2005/8/layout/hierarchy2"/>
+    <dgm:cxn modelId="{77B5BFDF-0B0F-1E40-8A90-469E53E1F4A9}" type="presParOf" srcId="{E0C7B8DF-83A1-45D9-B9D9-9ED1C37E4CA4}" destId="{FFF314B7-9492-4462-8B1C-7BC33784FA0A}" srcOrd="0" destOrd="0" presId="urn:microsoft.com/office/officeart/2005/8/layout/hierarchy2"/>
+    <dgm:cxn modelId="{C3969CE7-E7B6-AF4F-B4BD-23CCC549FAD5}" type="presParOf" srcId="{E0C7B8DF-83A1-45D9-B9D9-9ED1C37E4CA4}" destId="{F4FA03A4-3DA6-47F7-9A77-3B374796CB77}" srcOrd="1" destOrd="0" presId="urn:microsoft.com/office/officeart/2005/8/layout/hierarchy2"/>
+    <dgm:cxn modelId="{54A99B9F-A316-A34E-BD44-6167BBA75B12}" type="presParOf" srcId="{F4FA03A4-3DA6-47F7-9A77-3B374796CB77}" destId="{8E5DD861-D493-4A0A-B81E-EB2108ED9BB3}" srcOrd="0" destOrd="0" presId="urn:microsoft.com/office/officeart/2005/8/layout/hierarchy2"/>
+    <dgm:cxn modelId="{A85931D0-CCE3-1F46-BD56-5BCA86B73DF8}" type="presParOf" srcId="{8E5DD861-D493-4A0A-B81E-EB2108ED9BB3}" destId="{C0DFBE07-132A-42A3-A5E2-F594000B2340}" srcOrd="0" destOrd="0" presId="urn:microsoft.com/office/officeart/2005/8/layout/hierarchy2"/>
+    <dgm:cxn modelId="{104782AB-CD36-DD47-B38E-03B6358E7FB8}" type="presParOf" srcId="{F4FA03A4-3DA6-47F7-9A77-3B374796CB77}" destId="{D48AA310-08E8-41B2-9889-9054306545F3}" srcOrd="1" destOrd="0" presId="urn:microsoft.com/office/officeart/2005/8/layout/hierarchy2"/>
+    <dgm:cxn modelId="{CA4B2BAA-3524-1D4B-928E-79996CD5620D}" type="presParOf" srcId="{D48AA310-08E8-41B2-9889-9054306545F3}" destId="{A21B35AB-A6E7-40B0-A48C-F2137E09EDE9}" srcOrd="0" destOrd="0" presId="urn:microsoft.com/office/officeart/2005/8/layout/hierarchy2"/>
+    <dgm:cxn modelId="{D02F4B80-36A1-1141-B595-DFAB0ACCC8ED}" type="presParOf" srcId="{D48AA310-08E8-41B2-9889-9054306545F3}" destId="{8B5CE3EF-0622-44C1-849C-2057D356BCBF}" srcOrd="1" destOrd="0" presId="urn:microsoft.com/office/officeart/2005/8/layout/hierarchy2"/>
+    <dgm:cxn modelId="{0EBF4E1E-CAE8-904E-9731-1D750B184C60}" type="presParOf" srcId="{F4FA03A4-3DA6-47F7-9A77-3B374796CB77}" destId="{D36435EE-5DD9-4CB1-80E2-64E88C5269A2}" srcOrd="2" destOrd="0" presId="urn:microsoft.com/office/officeart/2005/8/layout/hierarchy2"/>
+    <dgm:cxn modelId="{D890D6FE-856B-9D48-8B2E-946FF5455156}" type="presParOf" srcId="{D36435EE-5DD9-4CB1-80E2-64E88C5269A2}" destId="{2FF43323-1B88-4D6E-A12C-28C1BD2304F7}" srcOrd="0" destOrd="0" presId="urn:microsoft.com/office/officeart/2005/8/layout/hierarchy2"/>
+    <dgm:cxn modelId="{BC35737B-A632-A14D-A80B-9D819AC2D973}" type="presParOf" srcId="{F4FA03A4-3DA6-47F7-9A77-3B374796CB77}" destId="{36D12C6A-C33F-444D-985E-C87528F365EF}" srcOrd="3" destOrd="0" presId="urn:microsoft.com/office/officeart/2005/8/layout/hierarchy2"/>
+    <dgm:cxn modelId="{E7EBB209-9358-BA43-BCC0-C8B79977EB16}" type="presParOf" srcId="{36D12C6A-C33F-444D-985E-C87528F365EF}" destId="{D91136A0-BBA5-4033-85D4-E551E48A4097}" srcOrd="0" destOrd="0" presId="urn:microsoft.com/office/officeart/2005/8/layout/hierarchy2"/>
+    <dgm:cxn modelId="{C0945B7F-286A-7247-A7EE-058764E2EFF2}" type="presParOf" srcId="{36D12C6A-C33F-444D-985E-C87528F365EF}" destId="{18A8A596-414D-45EC-82A0-4CE6CE2BCEAF}" srcOrd="1" destOrd="0" presId="urn:microsoft.com/office/officeart/2005/8/layout/hierarchy2"/>
+    <dgm:cxn modelId="{6F3FFF0D-F96B-9440-B309-F3642F5E96A6}" type="presParOf" srcId="{F4FA03A4-3DA6-47F7-9A77-3B374796CB77}" destId="{215E04C8-8ADC-4870-8072-6C6871A934E8}" srcOrd="4" destOrd="0" presId="urn:microsoft.com/office/officeart/2005/8/layout/hierarchy2"/>
+    <dgm:cxn modelId="{CF42C0F3-0889-D34F-81AD-9E2377B4B662}" type="presParOf" srcId="{215E04C8-8ADC-4870-8072-6C6871A934E8}" destId="{881DB251-9FB1-4300-9BCC-5ED061EBD6BA}" srcOrd="0" destOrd="0" presId="urn:microsoft.com/office/officeart/2005/8/layout/hierarchy2"/>
+    <dgm:cxn modelId="{9599795D-7FDA-3B4D-AEEB-2717F53599B1}" type="presParOf" srcId="{F4FA03A4-3DA6-47F7-9A77-3B374796CB77}" destId="{99095670-E0F4-480E-9255-5D1CF51C2306}" srcOrd="5" destOrd="0" presId="urn:microsoft.com/office/officeart/2005/8/layout/hierarchy2"/>
+    <dgm:cxn modelId="{3BB16564-F0B2-2147-9C36-D32E26035041}" type="presParOf" srcId="{99095670-E0F4-480E-9255-5D1CF51C2306}" destId="{288590B9-AA3F-44E1-86EF-EEFFCBA51BD5}" srcOrd="0" destOrd="0" presId="urn:microsoft.com/office/officeart/2005/8/layout/hierarchy2"/>
+    <dgm:cxn modelId="{CCE9B46B-448C-5045-AB7D-4E955760DDA1}" type="presParOf" srcId="{99095670-E0F4-480E-9255-5D1CF51C2306}" destId="{C9ADEDFB-79EA-4185-B0EC-F6EC4D8F782E}" srcOrd="1" destOrd="0" presId="urn:microsoft.com/office/officeart/2005/8/layout/hierarchy2"/>
+    <dgm:cxn modelId="{6A580880-B43F-BC46-811C-2368AFE70122}" type="presParOf" srcId="{F4FA03A4-3DA6-47F7-9A77-3B374796CB77}" destId="{D955C53B-B716-4B38-9366-F9DF3D076BCB}" srcOrd="6" destOrd="0" presId="urn:microsoft.com/office/officeart/2005/8/layout/hierarchy2"/>
+    <dgm:cxn modelId="{B070CA4D-05C4-254E-99C7-BEC4B5CB176F}" type="presParOf" srcId="{D955C53B-B716-4B38-9366-F9DF3D076BCB}" destId="{1FDB852C-60D2-4512-8688-DBBE489C7C32}" srcOrd="0" destOrd="0" presId="urn:microsoft.com/office/officeart/2005/8/layout/hierarchy2"/>
+    <dgm:cxn modelId="{5C19DEB4-53F7-2146-B26E-F7D8A8F869D1}" type="presParOf" srcId="{F4FA03A4-3DA6-47F7-9A77-3B374796CB77}" destId="{4D2DD327-F21E-40DF-89CF-2531CE508332}" srcOrd="7" destOrd="0" presId="urn:microsoft.com/office/officeart/2005/8/layout/hierarchy2"/>
+    <dgm:cxn modelId="{7259536F-50C0-C644-AC40-C2E90D1159F5}" type="presParOf" srcId="{4D2DD327-F21E-40DF-89CF-2531CE508332}" destId="{98EDA116-065D-473B-983B-F7A1A4E0692D}" srcOrd="0" destOrd="0" presId="urn:microsoft.com/office/officeart/2005/8/layout/hierarchy2"/>
+    <dgm:cxn modelId="{ADEEA9B6-5F75-244D-80C1-919DB6E420E9}" type="presParOf" srcId="{4D2DD327-F21E-40DF-89CF-2531CE508332}" destId="{DF92D010-B557-4787-97CA-5DC4251ABFBB}" srcOrd="1" destOrd="0" presId="urn:microsoft.com/office/officeart/2005/8/layout/hierarchy2"/>
   </dgm:cxnLst>
   <dgm:bg/>
   <dgm:whole/>
@@ -21180,103 +20307,103 @@
     </dgm:pt>
   </dgm:ptLst>
   <dgm:cxnLst>
-    <dgm:cxn modelId="{0B343314-ABAB-C04D-BE1A-EC610D75F90B}" type="presOf" srcId="{DC7A1CA0-5D34-4F3B-A580-15CFD66EA796}" destId="{368F1645-5A66-45DB-B296-C23315AB7E22}" srcOrd="0" destOrd="0" presId="urn:microsoft.com/office/officeart/2005/8/layout/hierarchy2"/>
-    <dgm:cxn modelId="{2E351D69-63B9-6742-B00F-62BABDE4D900}" type="presOf" srcId="{F20EDC0B-CCE5-4D9D-9982-89A201087390}" destId="{CAE1C8E1-FF9C-459C-820F-5A372E5B5202}" srcOrd="1" destOrd="0" presId="urn:microsoft.com/office/officeart/2005/8/layout/hierarchy2"/>
-    <dgm:cxn modelId="{6B049E0A-20F1-DF4D-83BC-E27E17DD3CCA}" type="presOf" srcId="{96FC7229-231F-4CA5-9914-6E9A83756569}" destId="{1906A700-A645-429B-8F9F-2A4F59D4835E}" srcOrd="0" destOrd="0" presId="urn:microsoft.com/office/officeart/2005/8/layout/hierarchy2"/>
-    <dgm:cxn modelId="{E3FCAB0D-0361-7649-91BB-F864349D65B7}" type="presOf" srcId="{076B6350-4EE3-45E3-9904-173A771DF62A}" destId="{BE306FCD-9806-4F30-B3B1-CA273857349C}" srcOrd="0" destOrd="0" presId="urn:microsoft.com/office/officeart/2005/8/layout/hierarchy2"/>
+    <dgm:cxn modelId="{90B9694B-B423-E54A-B89F-6DB02A431792}" type="presOf" srcId="{83FAD934-5D5B-40FC-B3CA-D6105DE3D322}" destId="{8F195852-041E-423A-B5DF-8945941EB406}" srcOrd="0" destOrd="0" presId="urn:microsoft.com/office/officeart/2005/8/layout/hierarchy2"/>
+    <dgm:cxn modelId="{37D5AFEE-9E21-3A45-8D06-34D57967242C}" type="presOf" srcId="{5E47499F-6F41-4F22-A420-01A675CE6103}" destId="{E11C7B6F-7180-43A5-992E-3EA5851F2391}" srcOrd="0" destOrd="0" presId="urn:microsoft.com/office/officeart/2005/8/layout/hierarchy2"/>
+    <dgm:cxn modelId="{8E042AF0-8869-D646-94D0-F379303B2173}" type="presOf" srcId="{BABCE05A-4544-49DE-A70D-EBD4C2932AA1}" destId="{12FD7525-DB42-46F9-B8FD-D33568A05731}" srcOrd="1" destOrd="0" presId="urn:microsoft.com/office/officeart/2005/8/layout/hierarchy2"/>
+    <dgm:cxn modelId="{DA032386-8285-6141-92EC-773BEC3C126F}" type="presOf" srcId="{50BC2FEF-90AA-4887-A217-BCE929A4632A}" destId="{FDA47220-895B-4A69-B2BB-8BF8C016FF4B}" srcOrd="0" destOrd="0" presId="urn:microsoft.com/office/officeart/2005/8/layout/hierarchy2"/>
     <dgm:cxn modelId="{D4445B13-46F9-4298-8EF3-3D7743530902}" srcId="{D4D9B399-9B7F-46DA-97B2-FED098F5DA6B}" destId="{86643E8D-F7CB-4F7B-B35A-FF26EACC433C}" srcOrd="1" destOrd="0" parTransId="{5E47499F-6F41-4F22-A420-01A675CE6103}" sibTransId="{DB2EC02B-535E-4B00-9144-23BE3F31800E}"/>
-    <dgm:cxn modelId="{84201144-9B72-1443-A723-4AB292287F48}" type="presOf" srcId="{BABCE05A-4544-49DE-A70D-EBD4C2932AA1}" destId="{B4361C68-E191-4E89-B0BD-BAD091626B5B}" srcOrd="0" destOrd="0" presId="urn:microsoft.com/office/officeart/2005/8/layout/hierarchy2"/>
-    <dgm:cxn modelId="{C9F1618C-4686-2A43-A5CC-B74AB2A1AE57}" type="presOf" srcId="{5AA90255-5B35-44C4-B702-E81F223BEFD8}" destId="{3985982F-35AF-48B0-84C6-0C8F1D9EF2FA}" srcOrd="0" destOrd="0" presId="urn:microsoft.com/office/officeart/2005/8/layout/hierarchy2"/>
+    <dgm:cxn modelId="{83CC53A5-C95D-3A4B-96DC-FFF5422E4D29}" type="presOf" srcId="{F20EDC0B-CCE5-4D9D-9982-89A201087390}" destId="{CAE1C8E1-FF9C-459C-820F-5A372E5B5202}" srcOrd="1" destOrd="0" presId="urn:microsoft.com/office/officeart/2005/8/layout/hierarchy2"/>
+    <dgm:cxn modelId="{B56B145D-1DE9-7841-B4AB-B1DF7C5CBABD}" type="presOf" srcId="{9F4AA07C-F7C0-4EE0-B444-1A0A99B21C5A}" destId="{EB2274FC-15F8-41B7-935B-E389FD47AFD1}" srcOrd="0" destOrd="0" presId="urn:microsoft.com/office/officeart/2005/8/layout/hierarchy2"/>
     <dgm:cxn modelId="{C353768D-EED9-4E80-8091-56483B0ECF51}" srcId="{D4D9B399-9B7F-46DA-97B2-FED098F5DA6B}" destId="{C3D618C2-BF81-4220-A584-D841429B7058}" srcOrd="0" destOrd="0" parTransId="{BABCE05A-4544-49DE-A70D-EBD4C2932AA1}" sibTransId="{C88A3667-CC99-4312-8DC1-79D7EC0A2D9C}"/>
     <dgm:cxn modelId="{CD688725-DE90-4245-A4AA-E82D2275B325}" srcId="{45CDA3C7-8713-4369-838A-8B5F475DA36B}" destId="{DC7A1CA0-5D34-4F3B-A580-15CFD66EA796}" srcOrd="2" destOrd="0" parTransId="{753D8466-5B43-4022-9EA6-80697AD791EF}" sibTransId="{93D5BA25-8BAF-4D7D-969F-34AFD1EF368C}"/>
+    <dgm:cxn modelId="{423FE4CE-F11B-7547-B660-522D3814896D}" type="presOf" srcId="{7BC373CD-A346-4D76-9165-35DCB418DD6B}" destId="{4E10DB54-35ED-4D9F-B388-F6C78413B8E9}" srcOrd="0" destOrd="0" presId="urn:microsoft.com/office/officeart/2005/8/layout/hierarchy2"/>
     <dgm:cxn modelId="{7E3C541B-032F-416C-A1AC-7C1BD89D5BB5}" srcId="{45CDA3C7-8713-4369-838A-8B5F475DA36B}" destId="{96FC7229-231F-4CA5-9914-6E9A83756569}" srcOrd="1" destOrd="0" parTransId="{7BC373CD-A346-4D76-9165-35DCB418DD6B}" sibTransId="{2C4CAAAA-9463-4CC1-AF37-CEDDE9349C90}"/>
-    <dgm:cxn modelId="{99AA6F0B-CE39-454F-9299-ED196528FAD8}" type="presOf" srcId="{7BC373CD-A346-4D76-9165-35DCB418DD6B}" destId="{F67B909A-A307-4E9B-9469-45A779E59A51}" srcOrd="1" destOrd="0" presId="urn:microsoft.com/office/officeart/2005/8/layout/hierarchy2"/>
-    <dgm:cxn modelId="{B5A62A4C-169D-BE48-B5D0-1DAE17BD6C28}" type="presOf" srcId="{9F4AA07C-F7C0-4EE0-B444-1A0A99B21C5A}" destId="{87E32AC2-4577-44E3-BD84-D5E3BD970540}" srcOrd="1" destOrd="0" presId="urn:microsoft.com/office/officeart/2005/8/layout/hierarchy2"/>
-    <dgm:cxn modelId="{31EF2962-A0FE-9E4F-B043-34A5CBBCD3D8}" type="presOf" srcId="{753D8466-5B43-4022-9EA6-80697AD791EF}" destId="{A6341011-54EC-4E06-9306-EAF2DE56CD2C}" srcOrd="1" destOrd="0" presId="urn:microsoft.com/office/officeart/2005/8/layout/hierarchy2"/>
-    <dgm:cxn modelId="{AA67CCF6-01B5-854E-87D3-A651FBA887FB}" type="presOf" srcId="{7B2890D2-36E9-4029-898C-FC7E72272380}" destId="{497DB5E4-8EF3-40EA-9803-E80F51F19C35}" srcOrd="0" destOrd="0" presId="urn:microsoft.com/office/officeart/2005/8/layout/hierarchy2"/>
+    <dgm:cxn modelId="{01847049-AE1C-F945-89E6-2C494A1EC549}" type="presOf" srcId="{80D7FF03-79A4-410F-8B98-6A9724B85CBA}" destId="{47ACED10-AF50-4A06-8AC5-32A97AE3B1C8}" srcOrd="0" destOrd="0" presId="urn:microsoft.com/office/officeart/2005/8/layout/hierarchy2"/>
+    <dgm:cxn modelId="{141C0C4A-4552-3941-9B51-85FF11EC6A72}" type="presOf" srcId="{DC7A1CA0-5D34-4F3B-A580-15CFD66EA796}" destId="{368F1645-5A66-45DB-B296-C23315AB7E22}" srcOrd="0" destOrd="0" presId="urn:microsoft.com/office/officeart/2005/8/layout/hierarchy2"/>
+    <dgm:cxn modelId="{1E8B43DD-10E5-A048-A78A-1B2E79068C32}" type="presOf" srcId="{753D8466-5B43-4022-9EA6-80697AD791EF}" destId="{A6341011-54EC-4E06-9306-EAF2DE56CD2C}" srcOrd="1" destOrd="0" presId="urn:microsoft.com/office/officeart/2005/8/layout/hierarchy2"/>
+    <dgm:cxn modelId="{0B36DDC0-AC60-D24E-802C-F69D78147CF4}" type="presOf" srcId="{C3D618C2-BF81-4220-A584-D841429B7058}" destId="{CA6C5886-D1D3-4819-90BD-4BAC8F1EE87D}" srcOrd="0" destOrd="0" presId="urn:microsoft.com/office/officeart/2005/8/layout/hierarchy2"/>
+    <dgm:cxn modelId="{272554FB-A2DB-474C-8014-8AEEDD484255}" type="presOf" srcId="{96FC7229-231F-4CA5-9914-6E9A83756569}" destId="{1906A700-A645-429B-8F9F-2A4F59D4835E}" srcOrd="0" destOrd="0" presId="urn:microsoft.com/office/officeart/2005/8/layout/hierarchy2"/>
+    <dgm:cxn modelId="{08640AA6-6D78-BD41-B121-E9D23BC67E5B}" type="presOf" srcId="{BABCE05A-4544-49DE-A70D-EBD4C2932AA1}" destId="{B4361C68-E191-4E89-B0BD-BAD091626B5B}" srcOrd="0" destOrd="0" presId="urn:microsoft.com/office/officeart/2005/8/layout/hierarchy2"/>
+    <dgm:cxn modelId="{D0F8D39F-6A04-1A49-A1B4-04CBF206E140}" type="presOf" srcId="{83FAD934-5D5B-40FC-B3CA-D6105DE3D322}" destId="{19EBF599-727A-47CA-B105-7B4051DFB8C7}" srcOrd="1" destOrd="0" presId="urn:microsoft.com/office/officeart/2005/8/layout/hierarchy2"/>
     <dgm:cxn modelId="{97CD5736-54C6-4ACB-8C56-28D4F8AF533A}" srcId="{076B6350-4EE3-45E3-9904-173A771DF62A}" destId="{3958656D-BDA3-48B8-B715-8A44FDE6304E}" srcOrd="2" destOrd="0" parTransId="{6990C93A-7D15-43F9-A3BA-EF955BCEFB0F}" sibTransId="{D8D28F1D-BA72-4B54-B03D-1B8F6862319E}"/>
-    <dgm:cxn modelId="{9A2FE0F5-0FDB-8448-BFDE-C35897A54DBF}" type="presOf" srcId="{50BC2FEF-90AA-4887-A217-BCE929A4632A}" destId="{9F0B1A31-63BD-41F6-82FC-F5574A92E909}" srcOrd="1" destOrd="0" presId="urn:microsoft.com/office/officeart/2005/8/layout/hierarchy2"/>
+    <dgm:cxn modelId="{3E613279-12A0-C94C-AD57-C3B2E2DAC3B0}" type="presOf" srcId="{139FABCB-F47A-4731-86FD-9DEB34D850B8}" destId="{AB7C6CD4-FF75-4E23-A8C3-0A2318DBB1D6}" srcOrd="0" destOrd="0" presId="urn:microsoft.com/office/officeart/2005/8/layout/hierarchy2"/>
     <dgm:cxn modelId="{F9B1644F-E249-48EB-97B5-22C2400DED34}" srcId="{D4D9B399-9B7F-46DA-97B2-FED098F5DA6B}" destId="{80D7FF03-79A4-410F-8B98-6A9724B85CBA}" srcOrd="2" destOrd="0" parTransId="{83FAD934-5D5B-40FC-B3CA-D6105DE3D322}" sibTransId="{30CB0A91-0FCE-45F8-A754-700AB3BFFDC6}"/>
-    <dgm:cxn modelId="{E11E02A8-6249-9F49-B3F2-8CB1C1142064}" type="presOf" srcId="{83FAD934-5D5B-40FC-B3CA-D6105DE3D322}" destId="{8F195852-041E-423A-B5DF-8945941EB406}" srcOrd="0" destOrd="0" presId="urn:microsoft.com/office/officeart/2005/8/layout/hierarchy2"/>
+    <dgm:cxn modelId="{444641D3-37F8-7549-9048-77AEA03BE141}" type="presOf" srcId="{9F4AA07C-F7C0-4EE0-B444-1A0A99B21C5A}" destId="{87E32AC2-4577-44E3-BD84-D5E3BD970540}" srcOrd="1" destOrd="0" presId="urn:microsoft.com/office/officeart/2005/8/layout/hierarchy2"/>
     <dgm:cxn modelId="{F14138C1-A3B2-4AE2-A00B-7F7DE38EAA68}" srcId="{5AA90255-5B35-44C4-B702-E81F223BEFD8}" destId="{45CDA3C7-8713-4369-838A-8B5F475DA36B}" srcOrd="0" destOrd="0" parTransId="{139FABCB-F47A-4731-86FD-9DEB34D850B8}" sibTransId="{7D179423-A3B9-4F05-A55D-89D4307A11C9}"/>
-    <dgm:cxn modelId="{553C317C-2D4C-A047-A443-6931D4D76325}" type="presOf" srcId="{C3D618C2-BF81-4220-A584-D841429B7058}" destId="{CA6C5886-D1D3-4819-90BD-4BAC8F1EE87D}" srcOrd="0" destOrd="0" presId="urn:microsoft.com/office/officeart/2005/8/layout/hierarchy2"/>
-    <dgm:cxn modelId="{10B522AD-E519-D94B-953C-7D10A491C818}" type="presOf" srcId="{753D8466-5B43-4022-9EA6-80697AD791EF}" destId="{2938BCE4-55BC-4FA7-8B13-8D7362E71CAD}" srcOrd="0" destOrd="0" presId="urn:microsoft.com/office/officeart/2005/8/layout/hierarchy2"/>
-    <dgm:cxn modelId="{0EF82621-01CF-464B-8786-0AC1FF9A0835}" type="presOf" srcId="{D4D9B399-9B7F-46DA-97B2-FED098F5DA6B}" destId="{6E6D9CAD-33D1-4ABE-986B-53D6D631EB94}" srcOrd="0" destOrd="0" presId="urn:microsoft.com/office/officeart/2005/8/layout/hierarchy2"/>
-    <dgm:cxn modelId="{3E6303B9-9433-1B40-A816-543007C77CBA}" type="presOf" srcId="{5E47499F-6F41-4F22-A420-01A675CE6103}" destId="{FB48A239-373B-4448-BD7F-C055FA9C8C48}" srcOrd="1" destOrd="0" presId="urn:microsoft.com/office/officeart/2005/8/layout/hierarchy2"/>
+    <dgm:cxn modelId="{A777EF7E-10B9-A343-87EC-C65B56F56B89}" type="presOf" srcId="{3958656D-BDA3-48B8-B715-8A44FDE6304E}" destId="{2AEF7D3A-FF38-45BC-9B3E-D40CCE847072}" srcOrd="0" destOrd="0" presId="urn:microsoft.com/office/officeart/2005/8/layout/hierarchy2"/>
+    <dgm:cxn modelId="{C25A03CA-5399-6C4D-B434-6595B8A3BE51}" type="presOf" srcId="{45CDA3C7-8713-4369-838A-8B5F475DA36B}" destId="{A1B1FB24-4A19-4073-B3DA-7D6FAFFD6611}" srcOrd="0" destOrd="0" presId="urn:microsoft.com/office/officeart/2005/8/layout/hierarchy2"/>
+    <dgm:cxn modelId="{C9DFF596-255A-024C-AD55-6F118F388F79}" type="presOf" srcId="{5AA90255-5B35-44C4-B702-E81F223BEFD8}" destId="{3985982F-35AF-48B0-84C6-0C8F1D9EF2FA}" srcOrd="0" destOrd="0" presId="urn:microsoft.com/office/officeart/2005/8/layout/hierarchy2"/>
     <dgm:cxn modelId="{7FB55B4B-D778-485E-80DB-622F39D1A15E}" srcId="{3958656D-BDA3-48B8-B715-8A44FDE6304E}" destId="{7B2890D2-36E9-4029-898C-FC7E72272380}" srcOrd="0" destOrd="0" parTransId="{F20EDC0B-CCE5-4D9D-9982-89A201087390}" sibTransId="{0DDB3E07-6F3E-4DE7-8E05-649EA4E9106B}"/>
-    <dgm:cxn modelId="{A131AC0C-6D56-FA40-BB59-96D686E037F9}" type="presOf" srcId="{83FAD934-5D5B-40FC-B3CA-D6105DE3D322}" destId="{19EBF599-727A-47CA-B105-7B4051DFB8C7}" srcOrd="1" destOrd="0" presId="urn:microsoft.com/office/officeart/2005/8/layout/hierarchy2"/>
-    <dgm:cxn modelId="{3EB2BCC7-CC48-094E-8251-8E0A4EA1CF95}" type="presOf" srcId="{5E47499F-6F41-4F22-A420-01A675CE6103}" destId="{E11C7B6F-7180-43A5-992E-3EA5851F2391}" srcOrd="0" destOrd="0" presId="urn:microsoft.com/office/officeart/2005/8/layout/hierarchy2"/>
-    <dgm:cxn modelId="{8BAEC1EB-90B7-B84B-A680-BF31C8DB0FEB}" type="presOf" srcId="{86643E8D-F7CB-4F7B-B35A-FF26EACC433C}" destId="{419BEB18-32F6-4B18-9238-A8818FE634FC}" srcOrd="0" destOrd="0" presId="urn:microsoft.com/office/officeart/2005/8/layout/hierarchy2"/>
-    <dgm:cxn modelId="{0441389C-1F48-7742-BC81-0E1E7545E582}" type="presOf" srcId="{8B8178A4-03D0-4F83-88CD-9E6E781603E6}" destId="{C0C8DC8E-72DB-4A2E-A50E-DA1CA06D79E3}" srcOrd="0" destOrd="0" presId="urn:microsoft.com/office/officeart/2005/8/layout/hierarchy2"/>
-    <dgm:cxn modelId="{578716B5-4A24-B941-8D55-B01ED0EB71A5}" type="presOf" srcId="{7BC373CD-A346-4D76-9165-35DCB418DD6B}" destId="{4E10DB54-35ED-4D9F-B388-F6C78413B8E9}" srcOrd="0" destOrd="0" presId="urn:microsoft.com/office/officeart/2005/8/layout/hierarchy2"/>
-    <dgm:cxn modelId="{23DA150F-D52A-0E4A-85FA-EF6B200B8181}" type="presOf" srcId="{B503AF60-5EB5-4190-8EFC-246E35833849}" destId="{F53448B5-447F-4F1A-81C6-1F0D19E192DD}" srcOrd="0" destOrd="0" presId="urn:microsoft.com/office/officeart/2005/8/layout/hierarchy2"/>
-    <dgm:cxn modelId="{7E7B337C-E7B5-9548-AF6D-123487721228}" type="presOf" srcId="{139FABCB-F47A-4731-86FD-9DEB34D850B8}" destId="{AB7C6CD4-FF75-4E23-A8C3-0A2318DBB1D6}" srcOrd="0" destOrd="0" presId="urn:microsoft.com/office/officeart/2005/8/layout/hierarchy2"/>
+    <dgm:cxn modelId="{5A340B02-C6E8-6F40-99DD-67C75CE825E7}" type="presOf" srcId="{D4D9B399-9B7F-46DA-97B2-FED098F5DA6B}" destId="{6E6D9CAD-33D1-4ABE-986B-53D6D631EB94}" srcOrd="0" destOrd="0" presId="urn:microsoft.com/office/officeart/2005/8/layout/hierarchy2"/>
+    <dgm:cxn modelId="{2C510797-0234-BB43-9AC3-D8530A8AA827}" type="presOf" srcId="{F20EDC0B-CCE5-4D9D-9982-89A201087390}" destId="{674BA392-5914-4B78-A520-EE26D65D05C8}" srcOrd="0" destOrd="0" presId="urn:microsoft.com/office/officeart/2005/8/layout/hierarchy2"/>
+    <dgm:cxn modelId="{880EE002-2940-0142-8E48-DEFEC1FEC3EE}" type="presOf" srcId="{139FABCB-F47A-4731-86FD-9DEB34D850B8}" destId="{86416187-05A5-41DD-ADA2-C443892DABB2}" srcOrd="1" destOrd="0" presId="urn:microsoft.com/office/officeart/2005/8/layout/hierarchy2"/>
+    <dgm:cxn modelId="{C80B92C1-DAF2-2F46-9C16-F1C6B4E1E0A8}" type="presOf" srcId="{076B6350-4EE3-45E3-9904-173A771DF62A}" destId="{BE306FCD-9806-4F30-B3B1-CA273857349C}" srcOrd="0" destOrd="0" presId="urn:microsoft.com/office/officeart/2005/8/layout/hierarchy2"/>
+    <dgm:cxn modelId="{F4D0F578-07B0-A349-B19E-42B9A8FBEC41}" type="presOf" srcId="{B503AF60-5EB5-4190-8EFC-246E35833849}" destId="{F53448B5-447F-4F1A-81C6-1F0D19E192DD}" srcOrd="0" destOrd="0" presId="urn:microsoft.com/office/officeart/2005/8/layout/hierarchy2"/>
+    <dgm:cxn modelId="{C4DB7CD8-9976-AD4B-982E-4BF4CAFF61C2}" type="presOf" srcId="{86643E8D-F7CB-4F7B-B35A-FF26EACC433C}" destId="{419BEB18-32F6-4B18-9238-A8818FE634FC}" srcOrd="0" destOrd="0" presId="urn:microsoft.com/office/officeart/2005/8/layout/hierarchy2"/>
+    <dgm:cxn modelId="{23006EEC-BE01-C74F-BEC8-6435E4B687BC}" type="presOf" srcId="{753D8466-5B43-4022-9EA6-80697AD791EF}" destId="{2938BCE4-55BC-4FA7-8B13-8D7362E71CAD}" srcOrd="0" destOrd="0" presId="urn:microsoft.com/office/officeart/2005/8/layout/hierarchy2"/>
+    <dgm:cxn modelId="{07C63B38-36E5-8546-BA0D-9E0F06F19262}" type="presOf" srcId="{7B2890D2-36E9-4029-898C-FC7E72272380}" destId="{497DB5E4-8EF3-40EA-9803-E80F51F19C35}" srcOrd="0" destOrd="0" presId="urn:microsoft.com/office/officeart/2005/8/layout/hierarchy2"/>
     <dgm:cxn modelId="{32ABE36F-B84E-48F4-BC67-8F5D825C7F85}" srcId="{076B6350-4EE3-45E3-9904-173A771DF62A}" destId="{D4D9B399-9B7F-46DA-97B2-FED098F5DA6B}" srcOrd="0" destOrd="0" parTransId="{E6A38AA6-80D6-4020-A52C-B824CD5FBB0F}" sibTransId="{48A5178F-146C-4A23-8FF2-2E99B30882F8}"/>
-    <dgm:cxn modelId="{FAFEE976-229C-CE43-9318-B38B76FA916B}" type="presOf" srcId="{139FABCB-F47A-4731-86FD-9DEB34D850B8}" destId="{86416187-05A5-41DD-ADA2-C443892DABB2}" srcOrd="1" destOrd="0" presId="urn:microsoft.com/office/officeart/2005/8/layout/hierarchy2"/>
-    <dgm:cxn modelId="{08D54B3E-9901-B345-BEBD-A4E80C9D74AF}" type="presOf" srcId="{50BC2FEF-90AA-4887-A217-BCE929A4632A}" destId="{FDA47220-895B-4A69-B2BB-8BF8C016FF4B}" srcOrd="0" destOrd="0" presId="urn:microsoft.com/office/officeart/2005/8/layout/hierarchy2"/>
-    <dgm:cxn modelId="{265BD166-ACCF-2E45-9BBD-8CC6069D0297}" type="presOf" srcId="{80D7FF03-79A4-410F-8B98-6A9724B85CBA}" destId="{47ACED10-AF50-4A06-8AC5-32A97AE3B1C8}" srcOrd="0" destOrd="0" presId="urn:microsoft.com/office/officeart/2005/8/layout/hierarchy2"/>
-    <dgm:cxn modelId="{78B7B53A-C49C-804C-AE03-B212F711104B}" type="presOf" srcId="{BABCE05A-4544-49DE-A70D-EBD4C2932AA1}" destId="{12FD7525-DB42-46F9-B8FD-D33568A05731}" srcOrd="1" destOrd="0" presId="urn:microsoft.com/office/officeart/2005/8/layout/hierarchy2"/>
-    <dgm:cxn modelId="{7E3C4F5F-D039-C041-8020-34680F8AE383}" type="presOf" srcId="{45CDA3C7-8713-4369-838A-8B5F475DA36B}" destId="{A1B1FB24-4A19-4073-B3DA-7D6FAFFD6611}" srcOrd="0" destOrd="0" presId="urn:microsoft.com/office/officeart/2005/8/layout/hierarchy2"/>
+    <dgm:cxn modelId="{696745A1-FC5F-B448-97CF-A7A2C7C4749C}" type="presOf" srcId="{8B8178A4-03D0-4F83-88CD-9E6E781603E6}" destId="{C0C8DC8E-72DB-4A2E-A50E-DA1CA06D79E3}" srcOrd="0" destOrd="0" presId="urn:microsoft.com/office/officeart/2005/8/layout/hierarchy2"/>
+    <dgm:cxn modelId="{F6A56559-5484-8540-906B-15359CFC5398}" type="presOf" srcId="{5E47499F-6F41-4F22-A420-01A675CE6103}" destId="{FB48A239-373B-4448-BD7F-C055FA9C8C48}" srcOrd="1" destOrd="0" presId="urn:microsoft.com/office/officeart/2005/8/layout/hierarchy2"/>
+    <dgm:cxn modelId="{60C3CDE6-1F63-874B-83AE-182FD572356B}" type="presOf" srcId="{50BC2FEF-90AA-4887-A217-BCE929A4632A}" destId="{9F0B1A31-63BD-41F6-82FC-F5574A92E909}" srcOrd="1" destOrd="0" presId="urn:microsoft.com/office/officeart/2005/8/layout/hierarchy2"/>
     <dgm:cxn modelId="{4CE301CD-89A8-41A8-9F17-DEC7FF5575CF}" srcId="{076B6350-4EE3-45E3-9904-173A771DF62A}" destId="{5AA90255-5B35-44C4-B702-E81F223BEFD8}" srcOrd="1" destOrd="0" parTransId="{2854FE16-3A46-47EE-A032-1136B67EB2C8}" sibTransId="{7B5E0C86-564B-4BB8-9398-E23143C8B801}"/>
-    <dgm:cxn modelId="{176BCEA7-87EB-1847-A3D0-DB22C3E4AF11}" type="presOf" srcId="{3958656D-BDA3-48B8-B715-8A44FDE6304E}" destId="{2AEF7D3A-FF38-45BC-9B3E-D40CCE847072}" srcOrd="0" destOrd="0" presId="urn:microsoft.com/office/officeart/2005/8/layout/hierarchy2"/>
     <dgm:cxn modelId="{A80A4F65-7375-4E8E-9CED-0483DD45593D}" srcId="{3958656D-BDA3-48B8-B715-8A44FDE6304E}" destId="{B503AF60-5EB5-4190-8EFC-246E35833849}" srcOrd="1" destOrd="0" parTransId="{9F4AA07C-F7C0-4EE0-B444-1A0A99B21C5A}" sibTransId="{97EEA01A-8995-4136-9B0E-B8636C2DDA04}"/>
-    <dgm:cxn modelId="{B3F3D898-4255-D64E-8FDB-102E5647F276}" type="presOf" srcId="{9F4AA07C-F7C0-4EE0-B444-1A0A99B21C5A}" destId="{EB2274FC-15F8-41B7-935B-E389FD47AFD1}" srcOrd="0" destOrd="0" presId="urn:microsoft.com/office/officeart/2005/8/layout/hierarchy2"/>
     <dgm:cxn modelId="{96C6A9B5-7C0D-453A-8D3D-838B1E47CC7C}" srcId="{45CDA3C7-8713-4369-838A-8B5F475DA36B}" destId="{8B8178A4-03D0-4F83-88CD-9E6E781603E6}" srcOrd="0" destOrd="0" parTransId="{50BC2FEF-90AA-4887-A217-BCE929A4632A}" sibTransId="{0B865DCC-B624-40ED-970E-B677A52C4467}"/>
-    <dgm:cxn modelId="{933048D0-B3F1-5249-88D9-A4A45A3D8B43}" type="presOf" srcId="{F20EDC0B-CCE5-4D9D-9982-89A201087390}" destId="{674BA392-5914-4B78-A520-EE26D65D05C8}" srcOrd="0" destOrd="0" presId="urn:microsoft.com/office/officeart/2005/8/layout/hierarchy2"/>
-    <dgm:cxn modelId="{F9543EA5-0DF6-DB4A-A331-DA8D8260F3B8}" type="presParOf" srcId="{BE306FCD-9806-4F30-B3B1-CA273857349C}" destId="{BC89B9CD-5E6C-4475-ADF6-F7C2D7A5A353}" srcOrd="0" destOrd="0" presId="urn:microsoft.com/office/officeart/2005/8/layout/hierarchy2"/>
-    <dgm:cxn modelId="{B0A21001-B9B8-D344-A963-0C089CFE2589}" type="presParOf" srcId="{BC89B9CD-5E6C-4475-ADF6-F7C2D7A5A353}" destId="{6E6D9CAD-33D1-4ABE-986B-53D6D631EB94}" srcOrd="0" destOrd="0" presId="urn:microsoft.com/office/officeart/2005/8/layout/hierarchy2"/>
-    <dgm:cxn modelId="{2B8342AF-0414-B34F-8925-72811865825F}" type="presParOf" srcId="{BC89B9CD-5E6C-4475-ADF6-F7C2D7A5A353}" destId="{47C7FA5F-116D-41D5-BE1E-63389D526519}" srcOrd="1" destOrd="0" presId="urn:microsoft.com/office/officeart/2005/8/layout/hierarchy2"/>
-    <dgm:cxn modelId="{51B59EBE-D1C0-2045-A043-47EE70FC7E61}" type="presParOf" srcId="{47C7FA5F-116D-41D5-BE1E-63389D526519}" destId="{B4361C68-E191-4E89-B0BD-BAD091626B5B}" srcOrd="0" destOrd="0" presId="urn:microsoft.com/office/officeart/2005/8/layout/hierarchy2"/>
-    <dgm:cxn modelId="{6F93DFD4-C2D2-384D-9230-A43F39282C90}" type="presParOf" srcId="{B4361C68-E191-4E89-B0BD-BAD091626B5B}" destId="{12FD7525-DB42-46F9-B8FD-D33568A05731}" srcOrd="0" destOrd="0" presId="urn:microsoft.com/office/officeart/2005/8/layout/hierarchy2"/>
-    <dgm:cxn modelId="{B7200551-AECC-A745-AF3F-15BAD62DA6AF}" type="presParOf" srcId="{47C7FA5F-116D-41D5-BE1E-63389D526519}" destId="{8D4B9DA0-8352-443E-AB23-4081880753A9}" srcOrd="1" destOrd="0" presId="urn:microsoft.com/office/officeart/2005/8/layout/hierarchy2"/>
-    <dgm:cxn modelId="{0BDC0154-78E7-4342-983A-8EA413AE880D}" type="presParOf" srcId="{8D4B9DA0-8352-443E-AB23-4081880753A9}" destId="{CA6C5886-D1D3-4819-90BD-4BAC8F1EE87D}" srcOrd="0" destOrd="0" presId="urn:microsoft.com/office/officeart/2005/8/layout/hierarchy2"/>
-    <dgm:cxn modelId="{44B09932-DA73-B14F-9862-DC1A92D350D2}" type="presParOf" srcId="{8D4B9DA0-8352-443E-AB23-4081880753A9}" destId="{9192797A-2A70-45CD-83CD-8CC844391943}" srcOrd="1" destOrd="0" presId="urn:microsoft.com/office/officeart/2005/8/layout/hierarchy2"/>
-    <dgm:cxn modelId="{DA64C8F2-9F5B-4144-9491-E8E09D717B1A}" type="presParOf" srcId="{47C7FA5F-116D-41D5-BE1E-63389D526519}" destId="{E11C7B6F-7180-43A5-992E-3EA5851F2391}" srcOrd="2" destOrd="0" presId="urn:microsoft.com/office/officeart/2005/8/layout/hierarchy2"/>
-    <dgm:cxn modelId="{B87F6CBE-EEC9-2448-9322-3F7C162C8B6D}" type="presParOf" srcId="{E11C7B6F-7180-43A5-992E-3EA5851F2391}" destId="{FB48A239-373B-4448-BD7F-C055FA9C8C48}" srcOrd="0" destOrd="0" presId="urn:microsoft.com/office/officeart/2005/8/layout/hierarchy2"/>
-    <dgm:cxn modelId="{2D953CD3-40C5-074B-BBE4-D2E7759CEF2C}" type="presParOf" srcId="{47C7FA5F-116D-41D5-BE1E-63389D526519}" destId="{49833578-BD56-4B76-A7B4-93C083AE7440}" srcOrd="3" destOrd="0" presId="urn:microsoft.com/office/officeart/2005/8/layout/hierarchy2"/>
-    <dgm:cxn modelId="{A2AF8B34-BDDE-024C-8658-F7E1149A302C}" type="presParOf" srcId="{49833578-BD56-4B76-A7B4-93C083AE7440}" destId="{419BEB18-32F6-4B18-9238-A8818FE634FC}" srcOrd="0" destOrd="0" presId="urn:microsoft.com/office/officeart/2005/8/layout/hierarchy2"/>
-    <dgm:cxn modelId="{F8C717A8-E54E-7947-B2E7-EAB9CC95FA60}" type="presParOf" srcId="{49833578-BD56-4B76-A7B4-93C083AE7440}" destId="{9606F08B-4F70-4EB6-983D-ED46C176903C}" srcOrd="1" destOrd="0" presId="urn:microsoft.com/office/officeart/2005/8/layout/hierarchy2"/>
-    <dgm:cxn modelId="{B2A8FC3D-10FE-514B-8FBB-70DDADA55BC8}" type="presParOf" srcId="{47C7FA5F-116D-41D5-BE1E-63389D526519}" destId="{8F195852-041E-423A-B5DF-8945941EB406}" srcOrd="4" destOrd="0" presId="urn:microsoft.com/office/officeart/2005/8/layout/hierarchy2"/>
-    <dgm:cxn modelId="{D214F729-F7A8-5C47-931D-4DE232530A4D}" type="presParOf" srcId="{8F195852-041E-423A-B5DF-8945941EB406}" destId="{19EBF599-727A-47CA-B105-7B4051DFB8C7}" srcOrd="0" destOrd="0" presId="urn:microsoft.com/office/officeart/2005/8/layout/hierarchy2"/>
-    <dgm:cxn modelId="{CACD8E23-6437-574D-B455-208BF0BFBEB6}" type="presParOf" srcId="{47C7FA5F-116D-41D5-BE1E-63389D526519}" destId="{5B0C94E8-6047-4A9D-A59D-4243CA01023B}" srcOrd="5" destOrd="0" presId="urn:microsoft.com/office/officeart/2005/8/layout/hierarchy2"/>
-    <dgm:cxn modelId="{7DB37E4F-6F89-8643-B194-618359755B68}" type="presParOf" srcId="{5B0C94E8-6047-4A9D-A59D-4243CA01023B}" destId="{47ACED10-AF50-4A06-8AC5-32A97AE3B1C8}" srcOrd="0" destOrd="0" presId="urn:microsoft.com/office/officeart/2005/8/layout/hierarchy2"/>
-    <dgm:cxn modelId="{E6FFDCE4-5C44-2949-9F6D-7EAB862F026B}" type="presParOf" srcId="{5B0C94E8-6047-4A9D-A59D-4243CA01023B}" destId="{51C9AA23-5208-47C4-9495-ED7DF43D7949}" srcOrd="1" destOrd="0" presId="urn:microsoft.com/office/officeart/2005/8/layout/hierarchy2"/>
-    <dgm:cxn modelId="{4770B4B2-A86C-0148-8605-73CAE91CEC37}" type="presParOf" srcId="{BE306FCD-9806-4F30-B3B1-CA273857349C}" destId="{8658F2C1-2E33-4716-96CE-BB95A05DA53A}" srcOrd="1" destOrd="0" presId="urn:microsoft.com/office/officeart/2005/8/layout/hierarchy2"/>
-    <dgm:cxn modelId="{71E4576F-A200-3544-9807-D38D36D7D7BF}" type="presParOf" srcId="{8658F2C1-2E33-4716-96CE-BB95A05DA53A}" destId="{3985982F-35AF-48B0-84C6-0C8F1D9EF2FA}" srcOrd="0" destOrd="0" presId="urn:microsoft.com/office/officeart/2005/8/layout/hierarchy2"/>
-    <dgm:cxn modelId="{A7D6B5A8-327D-C14A-9C8F-A94D2B5BABAA}" type="presParOf" srcId="{8658F2C1-2E33-4716-96CE-BB95A05DA53A}" destId="{E962D45F-3934-4127-B852-040B19CBBED4}" srcOrd="1" destOrd="0" presId="urn:microsoft.com/office/officeart/2005/8/layout/hierarchy2"/>
-    <dgm:cxn modelId="{90D6D641-F9F9-8344-8E10-19C53791CA67}" type="presParOf" srcId="{E962D45F-3934-4127-B852-040B19CBBED4}" destId="{AB7C6CD4-FF75-4E23-A8C3-0A2318DBB1D6}" srcOrd="0" destOrd="0" presId="urn:microsoft.com/office/officeart/2005/8/layout/hierarchy2"/>
-    <dgm:cxn modelId="{E15BACF1-3C03-6247-BD23-4416440B8A97}" type="presParOf" srcId="{AB7C6CD4-FF75-4E23-A8C3-0A2318DBB1D6}" destId="{86416187-05A5-41DD-ADA2-C443892DABB2}" srcOrd="0" destOrd="0" presId="urn:microsoft.com/office/officeart/2005/8/layout/hierarchy2"/>
-    <dgm:cxn modelId="{72804F11-2F57-9D44-A67F-D22154236515}" type="presParOf" srcId="{E962D45F-3934-4127-B852-040B19CBBED4}" destId="{F5141415-821F-4342-AEDF-E9BC97E8B75D}" srcOrd="1" destOrd="0" presId="urn:microsoft.com/office/officeart/2005/8/layout/hierarchy2"/>
-    <dgm:cxn modelId="{7B5141F6-1EEC-EC4D-9903-7B8EB9A542B0}" type="presParOf" srcId="{F5141415-821F-4342-AEDF-E9BC97E8B75D}" destId="{A1B1FB24-4A19-4073-B3DA-7D6FAFFD6611}" srcOrd="0" destOrd="0" presId="urn:microsoft.com/office/officeart/2005/8/layout/hierarchy2"/>
-    <dgm:cxn modelId="{3D042FBF-2AEA-CE43-A6D1-CF4AC96BFE9F}" type="presParOf" srcId="{F5141415-821F-4342-AEDF-E9BC97E8B75D}" destId="{1AAB8F11-CB53-4E23-8DA2-6135C0475A27}" srcOrd="1" destOrd="0" presId="urn:microsoft.com/office/officeart/2005/8/layout/hierarchy2"/>
-    <dgm:cxn modelId="{8C4EA13A-4AB3-BF48-949D-007D3A603A26}" type="presParOf" srcId="{1AAB8F11-CB53-4E23-8DA2-6135C0475A27}" destId="{FDA47220-895B-4A69-B2BB-8BF8C016FF4B}" srcOrd="0" destOrd="0" presId="urn:microsoft.com/office/officeart/2005/8/layout/hierarchy2"/>
-    <dgm:cxn modelId="{C0D626F3-2C30-9145-8E69-C84E2608CD08}" type="presParOf" srcId="{FDA47220-895B-4A69-B2BB-8BF8C016FF4B}" destId="{9F0B1A31-63BD-41F6-82FC-F5574A92E909}" srcOrd="0" destOrd="0" presId="urn:microsoft.com/office/officeart/2005/8/layout/hierarchy2"/>
-    <dgm:cxn modelId="{069739EF-39DB-E149-ABAD-C276ADF95DC4}" type="presParOf" srcId="{1AAB8F11-CB53-4E23-8DA2-6135C0475A27}" destId="{519D71D9-AD17-481A-BC45-95647664C32A}" srcOrd="1" destOrd="0" presId="urn:microsoft.com/office/officeart/2005/8/layout/hierarchy2"/>
-    <dgm:cxn modelId="{6DFEB3C9-4AB5-C346-8888-97009006BCE7}" type="presParOf" srcId="{519D71D9-AD17-481A-BC45-95647664C32A}" destId="{C0C8DC8E-72DB-4A2E-A50E-DA1CA06D79E3}" srcOrd="0" destOrd="0" presId="urn:microsoft.com/office/officeart/2005/8/layout/hierarchy2"/>
-    <dgm:cxn modelId="{1407FA28-238E-6B46-B1E1-63A1C5AB7E18}" type="presParOf" srcId="{519D71D9-AD17-481A-BC45-95647664C32A}" destId="{98B01CE3-DDD6-4A2E-A4D8-B0F413861D6D}" srcOrd="1" destOrd="0" presId="urn:microsoft.com/office/officeart/2005/8/layout/hierarchy2"/>
-    <dgm:cxn modelId="{80EC8A98-95F3-8246-BA2D-FF72FA759C7C}" type="presParOf" srcId="{1AAB8F11-CB53-4E23-8DA2-6135C0475A27}" destId="{4E10DB54-35ED-4D9F-B388-F6C78413B8E9}" srcOrd="2" destOrd="0" presId="urn:microsoft.com/office/officeart/2005/8/layout/hierarchy2"/>
-    <dgm:cxn modelId="{16DD371D-ABCC-E04B-AE09-346365960E9A}" type="presParOf" srcId="{4E10DB54-35ED-4D9F-B388-F6C78413B8E9}" destId="{F67B909A-A307-4E9B-9469-45A779E59A51}" srcOrd="0" destOrd="0" presId="urn:microsoft.com/office/officeart/2005/8/layout/hierarchy2"/>
-    <dgm:cxn modelId="{F9719F8D-D64C-9B4F-B29A-7F81A99ADA28}" type="presParOf" srcId="{1AAB8F11-CB53-4E23-8DA2-6135C0475A27}" destId="{14714887-E966-470C-860D-96908FD88E18}" srcOrd="3" destOrd="0" presId="urn:microsoft.com/office/officeart/2005/8/layout/hierarchy2"/>
-    <dgm:cxn modelId="{55006A44-309F-DA42-9AE7-EE9357461015}" type="presParOf" srcId="{14714887-E966-470C-860D-96908FD88E18}" destId="{1906A700-A645-429B-8F9F-2A4F59D4835E}" srcOrd="0" destOrd="0" presId="urn:microsoft.com/office/officeart/2005/8/layout/hierarchy2"/>
-    <dgm:cxn modelId="{59C14945-FDA7-784F-BD4B-0F2AD58C578F}" type="presParOf" srcId="{14714887-E966-470C-860D-96908FD88E18}" destId="{9E21E745-5CA6-4C1A-A097-7D4CFAE8952B}" srcOrd="1" destOrd="0" presId="urn:microsoft.com/office/officeart/2005/8/layout/hierarchy2"/>
-    <dgm:cxn modelId="{2C5DFA3F-A53B-B548-8B52-4DA9DC5769E6}" type="presParOf" srcId="{1AAB8F11-CB53-4E23-8DA2-6135C0475A27}" destId="{2938BCE4-55BC-4FA7-8B13-8D7362E71CAD}" srcOrd="4" destOrd="0" presId="urn:microsoft.com/office/officeart/2005/8/layout/hierarchy2"/>
-    <dgm:cxn modelId="{713711D9-71EE-D345-8999-FDC430588B8D}" type="presParOf" srcId="{2938BCE4-55BC-4FA7-8B13-8D7362E71CAD}" destId="{A6341011-54EC-4E06-9306-EAF2DE56CD2C}" srcOrd="0" destOrd="0" presId="urn:microsoft.com/office/officeart/2005/8/layout/hierarchy2"/>
-    <dgm:cxn modelId="{74EDD6A1-69AB-1844-9B31-AAD02D8D08D8}" type="presParOf" srcId="{1AAB8F11-CB53-4E23-8DA2-6135C0475A27}" destId="{A0A8C24A-B549-4DD3-A86B-5C27239361DA}" srcOrd="5" destOrd="0" presId="urn:microsoft.com/office/officeart/2005/8/layout/hierarchy2"/>
-    <dgm:cxn modelId="{F8715472-2F2C-6D44-9CC9-265F197FDE85}" type="presParOf" srcId="{A0A8C24A-B549-4DD3-A86B-5C27239361DA}" destId="{368F1645-5A66-45DB-B296-C23315AB7E22}" srcOrd="0" destOrd="0" presId="urn:microsoft.com/office/officeart/2005/8/layout/hierarchy2"/>
-    <dgm:cxn modelId="{DB542D45-A7DD-ED41-82B8-CC415ED1E510}" type="presParOf" srcId="{A0A8C24A-B549-4DD3-A86B-5C27239361DA}" destId="{AAB70EE2-6F5D-4397-9BEA-BD14754644EA}" srcOrd="1" destOrd="0" presId="urn:microsoft.com/office/officeart/2005/8/layout/hierarchy2"/>
-    <dgm:cxn modelId="{45A8B7E3-045B-4644-AFD5-1117B99369EC}" type="presParOf" srcId="{BE306FCD-9806-4F30-B3B1-CA273857349C}" destId="{3EC8FEA1-FACA-4B7A-ACC4-B6309011D501}" srcOrd="2" destOrd="0" presId="urn:microsoft.com/office/officeart/2005/8/layout/hierarchy2"/>
-    <dgm:cxn modelId="{074C0A88-B9CA-7346-B95E-471ECD386DB9}" type="presParOf" srcId="{3EC8FEA1-FACA-4B7A-ACC4-B6309011D501}" destId="{2AEF7D3A-FF38-45BC-9B3E-D40CCE847072}" srcOrd="0" destOrd="0" presId="urn:microsoft.com/office/officeart/2005/8/layout/hierarchy2"/>
-    <dgm:cxn modelId="{EF5192F4-EFEF-5241-9389-41BF08C1759C}" type="presParOf" srcId="{3EC8FEA1-FACA-4B7A-ACC4-B6309011D501}" destId="{2E81C92C-CE54-4B34-8AD9-23F5F8E60BCB}" srcOrd="1" destOrd="0" presId="urn:microsoft.com/office/officeart/2005/8/layout/hierarchy2"/>
-    <dgm:cxn modelId="{051D6431-116D-9A4C-8FF8-7FA6A6BE6CEC}" type="presParOf" srcId="{2E81C92C-CE54-4B34-8AD9-23F5F8E60BCB}" destId="{674BA392-5914-4B78-A520-EE26D65D05C8}" srcOrd="0" destOrd="0" presId="urn:microsoft.com/office/officeart/2005/8/layout/hierarchy2"/>
-    <dgm:cxn modelId="{6415F3B4-6B52-B84B-8097-B17BD27674E6}" type="presParOf" srcId="{674BA392-5914-4B78-A520-EE26D65D05C8}" destId="{CAE1C8E1-FF9C-459C-820F-5A372E5B5202}" srcOrd="0" destOrd="0" presId="urn:microsoft.com/office/officeart/2005/8/layout/hierarchy2"/>
-    <dgm:cxn modelId="{8AAC69F0-D1D2-1244-861A-A0DAB7BCF734}" type="presParOf" srcId="{2E81C92C-CE54-4B34-8AD9-23F5F8E60BCB}" destId="{905C17AD-FE93-4469-8609-EDCF89529AA2}" srcOrd="1" destOrd="0" presId="urn:microsoft.com/office/officeart/2005/8/layout/hierarchy2"/>
-    <dgm:cxn modelId="{8BDC5365-285E-6D4A-9D84-9378984F2BDA}" type="presParOf" srcId="{905C17AD-FE93-4469-8609-EDCF89529AA2}" destId="{497DB5E4-8EF3-40EA-9803-E80F51F19C35}" srcOrd="0" destOrd="0" presId="urn:microsoft.com/office/officeart/2005/8/layout/hierarchy2"/>
-    <dgm:cxn modelId="{F495F17C-2DAE-8E45-8BE4-4EE2AE97AD58}" type="presParOf" srcId="{905C17AD-FE93-4469-8609-EDCF89529AA2}" destId="{A54907F9-77D3-493A-BD14-6183BAA27BA4}" srcOrd="1" destOrd="0" presId="urn:microsoft.com/office/officeart/2005/8/layout/hierarchy2"/>
-    <dgm:cxn modelId="{286A94FC-D216-844C-A41E-1355269AAA69}" type="presParOf" srcId="{2E81C92C-CE54-4B34-8AD9-23F5F8E60BCB}" destId="{EB2274FC-15F8-41B7-935B-E389FD47AFD1}" srcOrd="2" destOrd="0" presId="urn:microsoft.com/office/officeart/2005/8/layout/hierarchy2"/>
-    <dgm:cxn modelId="{AC96758C-1C0B-DE48-8E92-FFF9446B407E}" type="presParOf" srcId="{EB2274FC-15F8-41B7-935B-E389FD47AFD1}" destId="{87E32AC2-4577-44E3-BD84-D5E3BD970540}" srcOrd="0" destOrd="0" presId="urn:microsoft.com/office/officeart/2005/8/layout/hierarchy2"/>
-    <dgm:cxn modelId="{7E94E6DB-3150-4448-8419-198CA53660C6}" type="presParOf" srcId="{2E81C92C-CE54-4B34-8AD9-23F5F8E60BCB}" destId="{9076073A-94D7-4B3A-BEDD-A7CFB249D472}" srcOrd="3" destOrd="0" presId="urn:microsoft.com/office/officeart/2005/8/layout/hierarchy2"/>
-    <dgm:cxn modelId="{519D0DF0-A4BA-C249-8E64-042D3A76F6E5}" type="presParOf" srcId="{9076073A-94D7-4B3A-BEDD-A7CFB249D472}" destId="{F53448B5-447F-4F1A-81C6-1F0D19E192DD}" srcOrd="0" destOrd="0" presId="urn:microsoft.com/office/officeart/2005/8/layout/hierarchy2"/>
-    <dgm:cxn modelId="{CD47B393-B752-CF4B-84E8-D3B305DDC600}" type="presParOf" srcId="{9076073A-94D7-4B3A-BEDD-A7CFB249D472}" destId="{9771CB1D-2BA5-42D9-9957-3E7E79F8490A}" srcOrd="1" destOrd="0" presId="urn:microsoft.com/office/officeart/2005/8/layout/hierarchy2"/>
+    <dgm:cxn modelId="{F7204B28-7751-ED4B-8193-871F9BBF3609}" type="presOf" srcId="{7BC373CD-A346-4D76-9165-35DCB418DD6B}" destId="{F67B909A-A307-4E9B-9469-45A779E59A51}" srcOrd="1" destOrd="0" presId="urn:microsoft.com/office/officeart/2005/8/layout/hierarchy2"/>
+    <dgm:cxn modelId="{D6B79A6C-A79A-4E44-87A9-4EE39F544341}" type="presParOf" srcId="{BE306FCD-9806-4F30-B3B1-CA273857349C}" destId="{BC89B9CD-5E6C-4475-ADF6-F7C2D7A5A353}" srcOrd="0" destOrd="0" presId="urn:microsoft.com/office/officeart/2005/8/layout/hierarchy2"/>
+    <dgm:cxn modelId="{AE3568D0-42A1-264B-A34E-D2B881B158E4}" type="presParOf" srcId="{BC89B9CD-5E6C-4475-ADF6-F7C2D7A5A353}" destId="{6E6D9CAD-33D1-4ABE-986B-53D6D631EB94}" srcOrd="0" destOrd="0" presId="urn:microsoft.com/office/officeart/2005/8/layout/hierarchy2"/>
+    <dgm:cxn modelId="{24006B97-C72B-4E47-8BB8-FC5C19CFE009}" type="presParOf" srcId="{BC89B9CD-5E6C-4475-ADF6-F7C2D7A5A353}" destId="{47C7FA5F-116D-41D5-BE1E-63389D526519}" srcOrd="1" destOrd="0" presId="urn:microsoft.com/office/officeart/2005/8/layout/hierarchy2"/>
+    <dgm:cxn modelId="{6E345AE8-1E36-AE42-9519-377532D59B29}" type="presParOf" srcId="{47C7FA5F-116D-41D5-BE1E-63389D526519}" destId="{B4361C68-E191-4E89-B0BD-BAD091626B5B}" srcOrd="0" destOrd="0" presId="urn:microsoft.com/office/officeart/2005/8/layout/hierarchy2"/>
+    <dgm:cxn modelId="{E40ECC49-62D4-3747-BF89-D9BB74AE2927}" type="presParOf" srcId="{B4361C68-E191-4E89-B0BD-BAD091626B5B}" destId="{12FD7525-DB42-46F9-B8FD-D33568A05731}" srcOrd="0" destOrd="0" presId="urn:microsoft.com/office/officeart/2005/8/layout/hierarchy2"/>
+    <dgm:cxn modelId="{69CDF89A-03A4-5349-B23E-3ADB16019C4A}" type="presParOf" srcId="{47C7FA5F-116D-41D5-BE1E-63389D526519}" destId="{8D4B9DA0-8352-443E-AB23-4081880753A9}" srcOrd="1" destOrd="0" presId="urn:microsoft.com/office/officeart/2005/8/layout/hierarchy2"/>
+    <dgm:cxn modelId="{01B33A1D-97A7-714F-8AD7-D165DA06BADE}" type="presParOf" srcId="{8D4B9DA0-8352-443E-AB23-4081880753A9}" destId="{CA6C5886-D1D3-4819-90BD-4BAC8F1EE87D}" srcOrd="0" destOrd="0" presId="urn:microsoft.com/office/officeart/2005/8/layout/hierarchy2"/>
+    <dgm:cxn modelId="{84E2257F-AB16-214D-B689-9BC87DB8EC84}" type="presParOf" srcId="{8D4B9DA0-8352-443E-AB23-4081880753A9}" destId="{9192797A-2A70-45CD-83CD-8CC844391943}" srcOrd="1" destOrd="0" presId="urn:microsoft.com/office/officeart/2005/8/layout/hierarchy2"/>
+    <dgm:cxn modelId="{3325F025-792C-D448-9240-9408FDE4F45E}" type="presParOf" srcId="{47C7FA5F-116D-41D5-BE1E-63389D526519}" destId="{E11C7B6F-7180-43A5-992E-3EA5851F2391}" srcOrd="2" destOrd="0" presId="urn:microsoft.com/office/officeart/2005/8/layout/hierarchy2"/>
+    <dgm:cxn modelId="{4170E76A-E4B1-F240-B603-228312590A88}" type="presParOf" srcId="{E11C7B6F-7180-43A5-992E-3EA5851F2391}" destId="{FB48A239-373B-4448-BD7F-C055FA9C8C48}" srcOrd="0" destOrd="0" presId="urn:microsoft.com/office/officeart/2005/8/layout/hierarchy2"/>
+    <dgm:cxn modelId="{9A757C65-B06D-4A40-8B33-7E31A3ACC676}" type="presParOf" srcId="{47C7FA5F-116D-41D5-BE1E-63389D526519}" destId="{49833578-BD56-4B76-A7B4-93C083AE7440}" srcOrd="3" destOrd="0" presId="urn:microsoft.com/office/officeart/2005/8/layout/hierarchy2"/>
+    <dgm:cxn modelId="{7C85B9A3-7158-534E-94DA-8EA50154F207}" type="presParOf" srcId="{49833578-BD56-4B76-A7B4-93C083AE7440}" destId="{419BEB18-32F6-4B18-9238-A8818FE634FC}" srcOrd="0" destOrd="0" presId="urn:microsoft.com/office/officeart/2005/8/layout/hierarchy2"/>
+    <dgm:cxn modelId="{94107A5C-14EC-4E43-8663-74D41E4CDAD0}" type="presParOf" srcId="{49833578-BD56-4B76-A7B4-93C083AE7440}" destId="{9606F08B-4F70-4EB6-983D-ED46C176903C}" srcOrd="1" destOrd="0" presId="urn:microsoft.com/office/officeart/2005/8/layout/hierarchy2"/>
+    <dgm:cxn modelId="{BED6E32F-C086-AA41-8722-6167380E4195}" type="presParOf" srcId="{47C7FA5F-116D-41D5-BE1E-63389D526519}" destId="{8F195852-041E-423A-B5DF-8945941EB406}" srcOrd="4" destOrd="0" presId="urn:microsoft.com/office/officeart/2005/8/layout/hierarchy2"/>
+    <dgm:cxn modelId="{65F60876-2739-534D-BA06-BA766CB14BBF}" type="presParOf" srcId="{8F195852-041E-423A-B5DF-8945941EB406}" destId="{19EBF599-727A-47CA-B105-7B4051DFB8C7}" srcOrd="0" destOrd="0" presId="urn:microsoft.com/office/officeart/2005/8/layout/hierarchy2"/>
+    <dgm:cxn modelId="{89D57800-FF82-0948-B437-47076D6229AB}" type="presParOf" srcId="{47C7FA5F-116D-41D5-BE1E-63389D526519}" destId="{5B0C94E8-6047-4A9D-A59D-4243CA01023B}" srcOrd="5" destOrd="0" presId="urn:microsoft.com/office/officeart/2005/8/layout/hierarchy2"/>
+    <dgm:cxn modelId="{C3825309-0A18-CF43-8F73-8B97F15ACCA0}" type="presParOf" srcId="{5B0C94E8-6047-4A9D-A59D-4243CA01023B}" destId="{47ACED10-AF50-4A06-8AC5-32A97AE3B1C8}" srcOrd="0" destOrd="0" presId="urn:microsoft.com/office/officeart/2005/8/layout/hierarchy2"/>
+    <dgm:cxn modelId="{D33C48A5-EFA6-0946-B571-31673977CFBC}" type="presParOf" srcId="{5B0C94E8-6047-4A9D-A59D-4243CA01023B}" destId="{51C9AA23-5208-47C4-9495-ED7DF43D7949}" srcOrd="1" destOrd="0" presId="urn:microsoft.com/office/officeart/2005/8/layout/hierarchy2"/>
+    <dgm:cxn modelId="{8F629F7A-B54C-8942-B76D-78699A10864A}" type="presParOf" srcId="{BE306FCD-9806-4F30-B3B1-CA273857349C}" destId="{8658F2C1-2E33-4716-96CE-BB95A05DA53A}" srcOrd="1" destOrd="0" presId="urn:microsoft.com/office/officeart/2005/8/layout/hierarchy2"/>
+    <dgm:cxn modelId="{328D5160-42BC-924D-A88C-6E530973E23D}" type="presParOf" srcId="{8658F2C1-2E33-4716-96CE-BB95A05DA53A}" destId="{3985982F-35AF-48B0-84C6-0C8F1D9EF2FA}" srcOrd="0" destOrd="0" presId="urn:microsoft.com/office/officeart/2005/8/layout/hierarchy2"/>
+    <dgm:cxn modelId="{BF748D76-4BC4-2741-AF3B-8B20EFF1C9D4}" type="presParOf" srcId="{8658F2C1-2E33-4716-96CE-BB95A05DA53A}" destId="{E962D45F-3934-4127-B852-040B19CBBED4}" srcOrd="1" destOrd="0" presId="urn:microsoft.com/office/officeart/2005/8/layout/hierarchy2"/>
+    <dgm:cxn modelId="{78DC2553-B1D0-A74B-8BD5-DC6CBF5E5CE3}" type="presParOf" srcId="{E962D45F-3934-4127-B852-040B19CBBED4}" destId="{AB7C6CD4-FF75-4E23-A8C3-0A2318DBB1D6}" srcOrd="0" destOrd="0" presId="urn:microsoft.com/office/officeart/2005/8/layout/hierarchy2"/>
+    <dgm:cxn modelId="{6A458621-8745-E840-BE59-1B87F731EBEE}" type="presParOf" srcId="{AB7C6CD4-FF75-4E23-A8C3-0A2318DBB1D6}" destId="{86416187-05A5-41DD-ADA2-C443892DABB2}" srcOrd="0" destOrd="0" presId="urn:microsoft.com/office/officeart/2005/8/layout/hierarchy2"/>
+    <dgm:cxn modelId="{57772DBE-898D-6246-B1E2-17FCB5CB679D}" type="presParOf" srcId="{E962D45F-3934-4127-B852-040B19CBBED4}" destId="{F5141415-821F-4342-AEDF-E9BC97E8B75D}" srcOrd="1" destOrd="0" presId="urn:microsoft.com/office/officeart/2005/8/layout/hierarchy2"/>
+    <dgm:cxn modelId="{A23E6781-D0B0-934E-B917-C1821E320C3B}" type="presParOf" srcId="{F5141415-821F-4342-AEDF-E9BC97E8B75D}" destId="{A1B1FB24-4A19-4073-B3DA-7D6FAFFD6611}" srcOrd="0" destOrd="0" presId="urn:microsoft.com/office/officeart/2005/8/layout/hierarchy2"/>
+    <dgm:cxn modelId="{82CE2007-3B5F-C448-B034-A9C16AAF7580}" type="presParOf" srcId="{F5141415-821F-4342-AEDF-E9BC97E8B75D}" destId="{1AAB8F11-CB53-4E23-8DA2-6135C0475A27}" srcOrd="1" destOrd="0" presId="urn:microsoft.com/office/officeart/2005/8/layout/hierarchy2"/>
+    <dgm:cxn modelId="{4382BD9F-28B9-F64A-BEFA-731031B586F7}" type="presParOf" srcId="{1AAB8F11-CB53-4E23-8DA2-6135C0475A27}" destId="{FDA47220-895B-4A69-B2BB-8BF8C016FF4B}" srcOrd="0" destOrd="0" presId="urn:microsoft.com/office/officeart/2005/8/layout/hierarchy2"/>
+    <dgm:cxn modelId="{10CE12D4-F3AF-AF45-AC6B-3F4E7038D8EA}" type="presParOf" srcId="{FDA47220-895B-4A69-B2BB-8BF8C016FF4B}" destId="{9F0B1A31-63BD-41F6-82FC-F5574A92E909}" srcOrd="0" destOrd="0" presId="urn:microsoft.com/office/officeart/2005/8/layout/hierarchy2"/>
+    <dgm:cxn modelId="{5009DF87-04A5-F74A-B911-48BF13EAADDF}" type="presParOf" srcId="{1AAB8F11-CB53-4E23-8DA2-6135C0475A27}" destId="{519D71D9-AD17-481A-BC45-95647664C32A}" srcOrd="1" destOrd="0" presId="urn:microsoft.com/office/officeart/2005/8/layout/hierarchy2"/>
+    <dgm:cxn modelId="{E8B1EA8D-D10A-2D41-8C3B-43A84738D17F}" type="presParOf" srcId="{519D71D9-AD17-481A-BC45-95647664C32A}" destId="{C0C8DC8E-72DB-4A2E-A50E-DA1CA06D79E3}" srcOrd="0" destOrd="0" presId="urn:microsoft.com/office/officeart/2005/8/layout/hierarchy2"/>
+    <dgm:cxn modelId="{4E7AAA6F-AF33-B64B-A019-8A7644A86C80}" type="presParOf" srcId="{519D71D9-AD17-481A-BC45-95647664C32A}" destId="{98B01CE3-DDD6-4A2E-A4D8-B0F413861D6D}" srcOrd="1" destOrd="0" presId="urn:microsoft.com/office/officeart/2005/8/layout/hierarchy2"/>
+    <dgm:cxn modelId="{B96D3BED-229D-E148-BE43-69B22D437A61}" type="presParOf" srcId="{1AAB8F11-CB53-4E23-8DA2-6135C0475A27}" destId="{4E10DB54-35ED-4D9F-B388-F6C78413B8E9}" srcOrd="2" destOrd="0" presId="urn:microsoft.com/office/officeart/2005/8/layout/hierarchy2"/>
+    <dgm:cxn modelId="{8802F412-C8DB-C649-BEEF-3C4DDA5BB147}" type="presParOf" srcId="{4E10DB54-35ED-4D9F-B388-F6C78413B8E9}" destId="{F67B909A-A307-4E9B-9469-45A779E59A51}" srcOrd="0" destOrd="0" presId="urn:microsoft.com/office/officeart/2005/8/layout/hierarchy2"/>
+    <dgm:cxn modelId="{870C11A4-0FD9-824D-AC23-ACA208B18FA0}" type="presParOf" srcId="{1AAB8F11-CB53-4E23-8DA2-6135C0475A27}" destId="{14714887-E966-470C-860D-96908FD88E18}" srcOrd="3" destOrd="0" presId="urn:microsoft.com/office/officeart/2005/8/layout/hierarchy2"/>
+    <dgm:cxn modelId="{5F0E1094-5B0D-EF46-8F9F-997D95A510AB}" type="presParOf" srcId="{14714887-E966-470C-860D-96908FD88E18}" destId="{1906A700-A645-429B-8F9F-2A4F59D4835E}" srcOrd="0" destOrd="0" presId="urn:microsoft.com/office/officeart/2005/8/layout/hierarchy2"/>
+    <dgm:cxn modelId="{DAC57D84-D0A2-8E4D-9819-998D9D02E9B9}" type="presParOf" srcId="{14714887-E966-470C-860D-96908FD88E18}" destId="{9E21E745-5CA6-4C1A-A097-7D4CFAE8952B}" srcOrd="1" destOrd="0" presId="urn:microsoft.com/office/officeart/2005/8/layout/hierarchy2"/>
+    <dgm:cxn modelId="{46270910-916D-244B-9CE8-BC55701FE8F1}" type="presParOf" srcId="{1AAB8F11-CB53-4E23-8DA2-6135C0475A27}" destId="{2938BCE4-55BC-4FA7-8B13-8D7362E71CAD}" srcOrd="4" destOrd="0" presId="urn:microsoft.com/office/officeart/2005/8/layout/hierarchy2"/>
+    <dgm:cxn modelId="{49FFDF8C-7171-7D40-B759-AE3DC308C376}" type="presParOf" srcId="{2938BCE4-55BC-4FA7-8B13-8D7362E71CAD}" destId="{A6341011-54EC-4E06-9306-EAF2DE56CD2C}" srcOrd="0" destOrd="0" presId="urn:microsoft.com/office/officeart/2005/8/layout/hierarchy2"/>
+    <dgm:cxn modelId="{CAE4215D-B208-7149-8F9D-DB56A9FF4D41}" type="presParOf" srcId="{1AAB8F11-CB53-4E23-8DA2-6135C0475A27}" destId="{A0A8C24A-B549-4DD3-A86B-5C27239361DA}" srcOrd="5" destOrd="0" presId="urn:microsoft.com/office/officeart/2005/8/layout/hierarchy2"/>
+    <dgm:cxn modelId="{33AF8C3F-7F6A-ED4A-9A6F-D48B186CF0A6}" type="presParOf" srcId="{A0A8C24A-B549-4DD3-A86B-5C27239361DA}" destId="{368F1645-5A66-45DB-B296-C23315AB7E22}" srcOrd="0" destOrd="0" presId="urn:microsoft.com/office/officeart/2005/8/layout/hierarchy2"/>
+    <dgm:cxn modelId="{42D44516-05DE-B84F-8B6A-9F78FA67C1B8}" type="presParOf" srcId="{A0A8C24A-B549-4DD3-A86B-5C27239361DA}" destId="{AAB70EE2-6F5D-4397-9BEA-BD14754644EA}" srcOrd="1" destOrd="0" presId="urn:microsoft.com/office/officeart/2005/8/layout/hierarchy2"/>
+    <dgm:cxn modelId="{8B585A2C-ADDE-2542-8041-6B919FDE1864}" type="presParOf" srcId="{BE306FCD-9806-4F30-B3B1-CA273857349C}" destId="{3EC8FEA1-FACA-4B7A-ACC4-B6309011D501}" srcOrd="2" destOrd="0" presId="urn:microsoft.com/office/officeart/2005/8/layout/hierarchy2"/>
+    <dgm:cxn modelId="{EEEF3F5C-2C96-C048-B26A-A284E700AA9C}" type="presParOf" srcId="{3EC8FEA1-FACA-4B7A-ACC4-B6309011D501}" destId="{2AEF7D3A-FF38-45BC-9B3E-D40CCE847072}" srcOrd="0" destOrd="0" presId="urn:microsoft.com/office/officeart/2005/8/layout/hierarchy2"/>
+    <dgm:cxn modelId="{97969B5D-84BC-8F47-A835-F65265E5D24D}" type="presParOf" srcId="{3EC8FEA1-FACA-4B7A-ACC4-B6309011D501}" destId="{2E81C92C-CE54-4B34-8AD9-23F5F8E60BCB}" srcOrd="1" destOrd="0" presId="urn:microsoft.com/office/officeart/2005/8/layout/hierarchy2"/>
+    <dgm:cxn modelId="{4FC9E0D5-E632-3745-9A18-18C9B12CED05}" type="presParOf" srcId="{2E81C92C-CE54-4B34-8AD9-23F5F8E60BCB}" destId="{674BA392-5914-4B78-A520-EE26D65D05C8}" srcOrd="0" destOrd="0" presId="urn:microsoft.com/office/officeart/2005/8/layout/hierarchy2"/>
+    <dgm:cxn modelId="{4F21CFBD-C87F-914B-8CC9-9ED11538F0B0}" type="presParOf" srcId="{674BA392-5914-4B78-A520-EE26D65D05C8}" destId="{CAE1C8E1-FF9C-459C-820F-5A372E5B5202}" srcOrd="0" destOrd="0" presId="urn:microsoft.com/office/officeart/2005/8/layout/hierarchy2"/>
+    <dgm:cxn modelId="{BD8A00D7-3E9B-2449-81B5-2A107512A15E}" type="presParOf" srcId="{2E81C92C-CE54-4B34-8AD9-23F5F8E60BCB}" destId="{905C17AD-FE93-4469-8609-EDCF89529AA2}" srcOrd="1" destOrd="0" presId="urn:microsoft.com/office/officeart/2005/8/layout/hierarchy2"/>
+    <dgm:cxn modelId="{6E85A0FA-4BED-164F-8955-FE0BD0390454}" type="presParOf" srcId="{905C17AD-FE93-4469-8609-EDCF89529AA2}" destId="{497DB5E4-8EF3-40EA-9803-E80F51F19C35}" srcOrd="0" destOrd="0" presId="urn:microsoft.com/office/officeart/2005/8/layout/hierarchy2"/>
+    <dgm:cxn modelId="{FFAC6EE5-D16A-874A-8898-7731FCF3C9A3}" type="presParOf" srcId="{905C17AD-FE93-4469-8609-EDCF89529AA2}" destId="{A54907F9-77D3-493A-BD14-6183BAA27BA4}" srcOrd="1" destOrd="0" presId="urn:microsoft.com/office/officeart/2005/8/layout/hierarchy2"/>
+    <dgm:cxn modelId="{B990FF09-1705-6D42-B56C-DAE519F92E40}" type="presParOf" srcId="{2E81C92C-CE54-4B34-8AD9-23F5F8E60BCB}" destId="{EB2274FC-15F8-41B7-935B-E389FD47AFD1}" srcOrd="2" destOrd="0" presId="urn:microsoft.com/office/officeart/2005/8/layout/hierarchy2"/>
+    <dgm:cxn modelId="{768789DA-1565-E84B-88F6-58FABD762554}" type="presParOf" srcId="{EB2274FC-15F8-41B7-935B-E389FD47AFD1}" destId="{87E32AC2-4577-44E3-BD84-D5E3BD970540}" srcOrd="0" destOrd="0" presId="urn:microsoft.com/office/officeart/2005/8/layout/hierarchy2"/>
+    <dgm:cxn modelId="{3411EF0E-4CE3-0545-8D47-2A98416CE2CD}" type="presParOf" srcId="{2E81C92C-CE54-4B34-8AD9-23F5F8E60BCB}" destId="{9076073A-94D7-4B3A-BEDD-A7CFB249D472}" srcOrd="3" destOrd="0" presId="urn:microsoft.com/office/officeart/2005/8/layout/hierarchy2"/>
+    <dgm:cxn modelId="{24DAB3FC-8168-8B49-A658-D71499D5A00D}" type="presParOf" srcId="{9076073A-94D7-4B3A-BEDD-A7CFB249D472}" destId="{F53448B5-447F-4F1A-81C6-1F0D19E192DD}" srcOrd="0" destOrd="0" presId="urn:microsoft.com/office/officeart/2005/8/layout/hierarchy2"/>
+    <dgm:cxn modelId="{9F9C90E2-5DB5-F341-99AF-9E327FBB6643}" type="presParOf" srcId="{9076073A-94D7-4B3A-BEDD-A7CFB249D472}" destId="{9771CB1D-2BA5-42D9-9957-3E7E79F8490A}" srcOrd="1" destOrd="0" presId="urn:microsoft.com/office/officeart/2005/8/layout/hierarchy2"/>
   </dgm:cxnLst>
   <dgm:bg/>
   <dgm:whole/>
@@ -27699,7 +26826,7 @@
 </file>
 
 <file path=customXml/itemProps3.xml><?xml version="1.0" encoding="utf-8"?>
-<ds:datastoreItem xmlns:ds="http://schemas.openxmlformats.org/officeDocument/2006/customXml" ds:itemID="{63037C0B-8458-604A-9164-E761EEB20C3D}">
+<ds:datastoreItem xmlns:ds="http://schemas.openxmlformats.org/officeDocument/2006/customXml" ds:itemID="{F31BFACE-2829-3D45-B972-93AD88C28199}">
   <ds:schemaRefs>
     <ds:schemaRef ds:uri="http://schemas.openxmlformats.org/officeDocument/2006/bibliography"/>
   </ds:schemaRefs>

</xml_diff>